<commit_message>
Adds missing template. Updates templates. Updates docs
</commit_message>
<xml_diff>
--- a/templates/yff-informasjonsskriv.docx
+++ b/templates/yff-informasjonsskriv.docx
@@ -1,6 +1,6 @@
 
 <file path=word/document.xml><?xml version="1.0" encoding="utf-8"?>
-<w:document xmlns:wpc="http://schemas.microsoft.com/office/word/2010/wordprocessingCanvas" xmlns:mo="http://schemas.microsoft.com/office/mac/office/2008/main" xmlns:mc="http://schemas.openxmlformats.org/markup-compatibility/2006" xmlns:mv="urn:schemas-microsoft-com:mac:vml" xmlns:o="urn:schemas-microsoft-com:office:office" xmlns:r="http://schemas.openxmlformats.org/officeDocument/2006/relationships" xmlns:m="http://schemas.openxmlformats.org/officeDocument/2006/math" xmlns:v="urn:schemas-microsoft-com:vml" xmlns:wp14="http://schemas.microsoft.com/office/word/2010/wordprocessingDrawing" xmlns:wp="http://schemas.openxmlformats.org/drawingml/2006/wordprocessingDrawing" xmlns:w10="urn:schemas-microsoft-com:office:word" xmlns:w="http://schemas.openxmlformats.org/wordprocessingml/2006/main" xmlns:w14="http://schemas.microsoft.com/office/word/2010/wordml" xmlns:wpg="http://schemas.microsoft.com/office/word/2010/wordprocessingGroup" xmlns:wpi="http://schemas.microsoft.com/office/word/2010/wordprocessingInk" xmlns:wne="http://schemas.microsoft.com/office/word/2006/wordml" xmlns:wps="http://schemas.microsoft.com/office/word/2010/wordprocessingShape" mc:Ignorable="w14 wp14">
+<w:document xmlns:wpc="http://schemas.microsoft.com/office/word/2010/wordprocessingCanvas" xmlns:cx="http://schemas.microsoft.com/office/drawing/2014/chartex" xmlns:mc="http://schemas.openxmlformats.org/markup-compatibility/2006" xmlns:o="urn:schemas-microsoft-com:office:office" xmlns:r="http://schemas.openxmlformats.org/officeDocument/2006/relationships" xmlns:m="http://schemas.openxmlformats.org/officeDocument/2006/math" xmlns:v="urn:schemas-microsoft-com:vml" xmlns:wp14="http://schemas.microsoft.com/office/word/2010/wordprocessingDrawing" xmlns:wp="http://schemas.openxmlformats.org/drawingml/2006/wordprocessingDrawing" xmlns:w10="urn:schemas-microsoft-com:office:word" xmlns:w="http://schemas.openxmlformats.org/wordprocessingml/2006/main" xmlns:w14="http://schemas.microsoft.com/office/word/2010/wordml" xmlns:w15="http://schemas.microsoft.com/office/word/2012/wordml" xmlns:w16se="http://schemas.microsoft.com/office/word/2015/wordml/symex" xmlns:wpg="http://schemas.microsoft.com/office/word/2010/wordprocessingGroup" xmlns:wpi="http://schemas.microsoft.com/office/word/2010/wordprocessingInk" xmlns:wne="http://schemas.microsoft.com/office/word/2006/wordml" xmlns:wps="http://schemas.microsoft.com/office/word/2010/wordprocessingShape" mc:Ignorable="w14 w15 w16se wp14">
   <w:body>
     <w:p>
       <w:bookmarkStart w:id="0" w:name="OLE_LINK1"/>
@@ -41,18 +41,24 @@
               <w:spacing w:line="240" w:lineRule="auto"/>
             </w:pPr>
             <w:r>
-              <w:t>{</w:t>
-            </w:r>
-            <w:proofErr w:type="spellStart"/>
-            <w:r>
-              <w:t>navn</w:t>
+              <w:t>{navn</w:t>
             </w:r>
             <w:r>
               <w:t>Elev</w:t>
             </w:r>
-            <w:proofErr w:type="spellEnd"/>
             <w:r>
               <w:t>}</w:t>
+            </w:r>
+            <w:r>
+              <w:t xml:space="preserve"> og/eller</w:t>
+            </w:r>
+          </w:p>
+          <w:p>
+            <w:pPr>
+              <w:spacing w:line="240" w:lineRule="auto"/>
+            </w:pPr>
+            <w:r>
+              <w:t xml:space="preserve">{navnArbeidssted} </w:t>
             </w:r>
             <w:r>
               <w:br/>
@@ -107,7 +113,6 @@
               </w:rPr>
               <w:t>{</w:t>
             </w:r>
-            <w:proofErr w:type="spellStart"/>
             <w:r>
               <w:rPr>
                 <w:rFonts w:asciiTheme="majorHAnsi" w:hAnsiTheme="majorHAnsi" w:cs="Helvetica"/>
@@ -124,7 +129,6 @@
               </w:rPr>
               <w:t>kole</w:t>
             </w:r>
-            <w:proofErr w:type="spellEnd"/>
             <w:r>
               <w:rPr>
                 <w:rFonts w:asciiTheme="majorHAnsi" w:hAnsiTheme="majorHAnsi" w:cs="Helvetica"/>
@@ -201,87 +205,16 @@
                 <w:sz w:val="18"/>
                 <w:szCs w:val="18"/>
               </w:rPr>
-              <w:t xml:space="preserve">Unntatt offentlighet </w:t>
-            </w:r>
-            <w:proofErr w:type="spellStart"/>
+              <w:t xml:space="preserve">Unntatt offentlighet iht </w:t>
+            </w:r>
             <w:r>
               <w:rPr>
                 <w:rFonts w:ascii="Adobe Caslon Pro" w:hAnsi="Adobe Caslon Pro"/>
                 <w:sz w:val="18"/>
                 <w:szCs w:val="18"/>
               </w:rPr>
-              <w:t>iht</w:t>
-            </w:r>
-            <w:proofErr w:type="spellEnd"/>
-            <w:r>
-              <w:rPr>
-                <w:rFonts w:ascii="Adobe Caslon Pro" w:hAnsi="Adobe Caslon Pro"/>
-                <w:sz w:val="18"/>
-                <w:szCs w:val="18"/>
-              </w:rPr>
-              <w:t xml:space="preserve"> </w:t>
-            </w:r>
-            <w:r>
-              <w:rPr>
-                <w:rFonts w:ascii="Adobe Caslon Pro" w:hAnsi="Adobe Caslon Pro"/>
-                <w:sz w:val="18"/>
-                <w:szCs w:val="18"/>
-              </w:rPr>
               <w:br/>
-            </w:r>
-            <w:proofErr w:type="spellStart"/>
-            <w:r>
-              <w:rPr>
-                <w:rFonts w:ascii="Adobe Caslon Pro" w:hAnsi="Adobe Caslon Pro"/>
-                <w:sz w:val="18"/>
-                <w:szCs w:val="18"/>
-              </w:rPr>
-              <w:t>Offl</w:t>
-            </w:r>
-            <w:proofErr w:type="spellEnd"/>
-            <w:r>
-              <w:rPr>
-                <w:rFonts w:ascii="Adobe Caslon Pro" w:hAnsi="Adobe Caslon Pro"/>
-                <w:sz w:val="18"/>
-                <w:szCs w:val="18"/>
-              </w:rPr>
-              <w:t xml:space="preserve"> §13 </w:t>
-            </w:r>
-            <w:proofErr w:type="spellStart"/>
-            <w:r>
-              <w:rPr>
-                <w:rFonts w:ascii="Adobe Caslon Pro" w:hAnsi="Adobe Caslon Pro"/>
-                <w:sz w:val="18"/>
-                <w:szCs w:val="18"/>
-              </w:rPr>
-              <w:t>jfr</w:t>
-            </w:r>
-            <w:proofErr w:type="spellEnd"/>
-            <w:r>
-              <w:rPr>
-                <w:rFonts w:ascii="Adobe Caslon Pro" w:hAnsi="Adobe Caslon Pro"/>
-                <w:sz w:val="18"/>
-                <w:szCs w:val="18"/>
-              </w:rPr>
-              <w:t xml:space="preserve"> </w:t>
-            </w:r>
-            <w:proofErr w:type="spellStart"/>
-            <w:r>
-              <w:rPr>
-                <w:rFonts w:ascii="Adobe Caslon Pro" w:hAnsi="Adobe Caslon Pro"/>
-                <w:sz w:val="18"/>
-                <w:szCs w:val="18"/>
-              </w:rPr>
-              <w:t>Fvl</w:t>
-            </w:r>
-            <w:proofErr w:type="spellEnd"/>
-            <w:r>
-              <w:rPr>
-                <w:rFonts w:ascii="Adobe Caslon Pro" w:hAnsi="Adobe Caslon Pro"/>
-                <w:sz w:val="18"/>
-                <w:szCs w:val="18"/>
-              </w:rPr>
-              <w:t xml:space="preserve"> §13</w:t>
+              <w:t>Offl §13 jfr Fvl §13</w:t>
             </w:r>
             <w:r>
               <w:rPr>
@@ -323,111 +256,1632 @@
         <w:pStyle w:val="Overskrift1"/>
         <w:spacing w:before="0"/>
         <w:rPr>
-          <w:rFonts w:eastAsiaTheme="minorEastAsia" w:cstheme="minorBidi"/>
+          <w:rFonts w:asciiTheme="minorHAnsi" w:eastAsiaTheme="minorEastAsia" w:hAnsiTheme="minorHAnsi" w:cstheme="minorHAnsi"/>
+          <w:b/>
           <w:bCs/>
           <w:color w:val="auto"/>
-          <w:szCs w:val="34"/>
-        </w:rPr>
-      </w:pPr>
-      <w:r>
-        <w:rPr>
-          <w:rFonts w:eastAsiaTheme="minorEastAsia" w:cstheme="minorBidi"/>
+          <w:sz w:val="32"/>
+        </w:rPr>
+      </w:pPr>
+      <w:r>
+        <w:rPr>
+          <w:rFonts w:asciiTheme="minorHAnsi" w:eastAsiaTheme="minorEastAsia" w:hAnsiTheme="minorHAnsi" w:cstheme="minorHAnsi"/>
+          <w:b/>
           <w:bCs/>
           <w:color w:val="auto"/>
-          <w:szCs w:val="34"/>
-        </w:rPr>
-        <w:t>Bekreftelse på gjennomført elevsamtale</w:t>
-      </w:r>
-    </w:p>
-    <w:p>
-      <w:pPr>
+          <w:sz w:val="32"/>
+        </w:rPr>
+        <w:t>Informasjon om</w:t>
+      </w:r>
+      <w:r>
+        <w:rPr>
+          <w:rFonts w:asciiTheme="minorHAnsi" w:eastAsiaTheme="minorEastAsia" w:hAnsiTheme="minorHAnsi" w:cstheme="minorHAnsi"/>
+          <w:b/>
+          <w:bCs/>
+          <w:color w:val="auto"/>
+          <w:sz w:val="32"/>
+        </w:rPr>
+        <w:t xml:space="preserve"> </w:t>
+      </w:r>
+      <w:r>
+        <w:rPr>
+          <w:rFonts w:asciiTheme="minorHAnsi" w:eastAsiaTheme="minorEastAsia" w:hAnsiTheme="minorHAnsi" w:cstheme="minorHAnsi"/>
+          <w:b/>
+          <w:bCs/>
+          <w:color w:val="auto"/>
+          <w:sz w:val="32"/>
+        </w:rPr>
+        <w:t xml:space="preserve">utplassering </w:t>
+      </w:r>
+    </w:p>
+    <w:p>
+      <w:pPr>
+        <w:rPr>
+          <w:rStyle w:val="Overskrift2Tegn"/>
+          <w:rFonts w:ascii="Times New Roman" w:eastAsiaTheme="minorEastAsia" w:hAnsi="Times New Roman" w:cs="DejaVu Sans"/>
+          <w:color w:val="00000A"/>
+          <w:sz w:val="22"/>
+          <w:szCs w:val="22"/>
+        </w:rPr>
+      </w:pPr>
+      <w:r>
         <w:rPr>
           <w:rFonts w:eastAsiaTheme="minorEastAsia"/>
         </w:rPr>
-      </w:pPr>
+        <w:t>Det bekreftes at {navnElev}</w:t>
+      </w:r>
       <w:r>
         <w:rPr>
           <w:rFonts w:eastAsiaTheme="minorEastAsia"/>
         </w:rPr>
-        <w:t xml:space="preserve">Det ble gjennomført </w:t>
+        <w:t xml:space="preserve"> </w:t>
       </w:r>
       <w:r>
         <w:rPr>
           <w:rFonts w:eastAsiaTheme="minorEastAsia"/>
         </w:rPr>
-        <w:t>ele</w:t>
-      </w:r>
+        <w:t>på {utdanningsprogram} i {skoleA</w:t>
+      </w:r>
+      <w:bookmarkStart w:id="3" w:name="_GoBack"/>
+      <w:bookmarkEnd w:id="3"/>
       <w:r>
         <w:rPr>
           <w:rFonts w:eastAsiaTheme="minorEastAsia"/>
         </w:rPr>
-        <w:t>vsamtale {</w:t>
-      </w:r>
-      <w:proofErr w:type="spellStart"/>
+        <w:t>a</w:t>
+      </w:r>
       <w:r>
         <w:rPr>
           <w:rFonts w:eastAsiaTheme="minorEastAsia"/>
         </w:rPr>
-        <w:t>dato</w:t>
+        <w:t xml:space="preserve">r} </w:t>
       </w:r>
       <w:r>
         <w:rPr>
           <w:rFonts w:eastAsiaTheme="minorEastAsia"/>
         </w:rPr>
-        <w:t>Samtale</w:t>
-      </w:r>
-      <w:proofErr w:type="spellEnd"/>
+        <w:t>skal på utplassering hos {navn</w:t>
+      </w:r>
       <w:r>
         <w:rPr>
           <w:rFonts w:eastAsiaTheme="minorEastAsia"/>
         </w:rPr>
-        <w:t xml:space="preserve">} mellom </w:t>
+        <w:t>Arbeidssted</w:t>
       </w:r>
       <w:r>
         <w:rPr>
           <w:rFonts w:eastAsiaTheme="minorEastAsia"/>
         </w:rPr>
-        <w:t>{</w:t>
-      </w:r>
-      <w:proofErr w:type="spellStart"/>
+        <w:t>}</w:t>
+      </w:r>
       <w:r>
         <w:rPr>
           <w:rFonts w:eastAsiaTheme="minorEastAsia"/>
         </w:rPr>
-        <w:t>navnElev</w:t>
-      </w:r>
-      <w:proofErr w:type="spellEnd"/>
+        <w:t xml:space="preserve"> i tidsrommet </w:t>
+      </w:r>
       <w:r>
         <w:rPr>
           <w:rFonts w:eastAsiaTheme="minorEastAsia"/>
         </w:rPr>
-        <w:t>} og kontaktlærer {</w:t>
-      </w:r>
-      <w:proofErr w:type="spellStart"/>
+        <w:t>{tidsrom}</w:t>
+      </w:r>
       <w:r>
         <w:rPr>
           <w:rFonts w:eastAsiaTheme="minorEastAsia"/>
         </w:rPr>
-        <w:t>navnAvsender</w:t>
-      </w:r>
-      <w:proofErr w:type="spellEnd"/>
-      <w:r>
-        <w:rPr>
-          <w:rFonts w:eastAsiaTheme="minorEastAsia"/>
-        </w:rPr>
-        <w:t>}</w:t>
-      </w:r>
-      <w:r>
-        <w:rPr>
-          <w:rFonts w:eastAsiaTheme="minorEastAsia"/>
-        </w:rPr>
-        <w:t>.</w:t>
-      </w:r>
-    </w:p>
-    <w:p>
-      <w:pPr>
-        <w:rPr>
-          <w:rFonts w:eastAsiaTheme="minorEastAsia"/>
+        <w:t xml:space="preserve">. </w:t>
+      </w:r>
+    </w:p>
+    <w:p>
+      <w:pPr>
+        <w:suppressAutoHyphens w:val="0"/>
+        <w:rPr>
+          <w:rFonts w:asciiTheme="minorHAnsi" w:eastAsiaTheme="minorHAnsi" w:hAnsiTheme="minorHAnsi" w:cstheme="minorBidi"/>
+          <w:color w:val="auto"/>
+        </w:rPr>
+      </w:pPr>
+    </w:p>
+    <w:p>
+      <w:pPr>
+        <w:rPr>
+          <w:rFonts w:cs="Times New Roman"/>
+          <w:b/>
+          <w:color w:val="auto"/>
+          <w:sz w:val="20"/>
+          <w:szCs w:val="20"/>
+          <w:lang w:eastAsia="nb-NO"/>
+        </w:rPr>
+      </w:pPr>
+    </w:p>
+    <w:p>
+      <w:pPr>
+        <w:spacing w:after="240"/>
+        <w:rPr>
+          <w:rFonts w:cs="Times New Roman"/>
+          <w:b/>
+          <w:color w:val="auto"/>
+          <w:sz w:val="24"/>
+          <w:szCs w:val="20"/>
+          <w:lang w:eastAsia="nb-NO"/>
+        </w:rPr>
+      </w:pPr>
+      <w:r>
+        <w:rPr>
+          <w:rFonts w:cs="Times New Roman"/>
+          <w:b/>
+          <w:color w:val="auto"/>
+          <w:sz w:val="24"/>
+          <w:szCs w:val="20"/>
+          <w:lang w:eastAsia="nb-NO"/>
+        </w:rPr>
+        <w:t>Informasjonsbrevet bekrefter at</w:t>
+      </w:r>
+    </w:p>
+    <w:p>
+      <w:pPr>
+        <w:numPr>
+          <w:ilvl w:val="0"/>
+          <w:numId w:val="5"/>
+        </w:numPr>
+        <w:rPr>
+          <w:rFonts w:cs="Times New Roman"/>
+          <w:color w:val="auto"/>
+          <w:sz w:val="20"/>
+          <w:szCs w:val="20"/>
+          <w:lang w:eastAsia="nb-NO"/>
+        </w:rPr>
+      </w:pPr>
+      <w:r>
+        <w:rPr>
+          <w:rFonts w:cs="Times New Roman"/>
+          <w:color w:val="auto"/>
+          <w:sz w:val="20"/>
+          <w:szCs w:val="20"/>
+          <w:lang w:eastAsia="nb-NO"/>
+        </w:rPr>
+        <w:t>eleven har fått plass i bedriften i faget yrkesfaglig fordypning i den angitte tidsperioden</w:t>
+      </w:r>
+    </w:p>
+    <w:p>
+      <w:pPr>
+        <w:numPr>
+          <w:ilvl w:val="0"/>
+          <w:numId w:val="5"/>
+        </w:numPr>
+        <w:rPr>
+          <w:rFonts w:cs="Times New Roman"/>
+          <w:color w:val="auto"/>
+          <w:sz w:val="20"/>
+          <w:szCs w:val="20"/>
+          <w:lang w:eastAsia="nb-NO"/>
+        </w:rPr>
+      </w:pPr>
+      <w:r>
+        <w:rPr>
+          <w:rFonts w:cs="Times New Roman"/>
+          <w:color w:val="auto"/>
+          <w:sz w:val="20"/>
+          <w:szCs w:val="20"/>
+          <w:lang w:eastAsia="nb-NO"/>
+        </w:rPr>
+        <w:t>elevens, skolens og bedriftens forpliktelser er lest og forstått (se baksiden)</w:t>
+      </w:r>
+    </w:p>
+    <w:p>
+      <w:pPr>
+        <w:numPr>
+          <w:ilvl w:val="0"/>
+          <w:numId w:val="5"/>
+        </w:numPr>
+        <w:rPr>
+          <w:rFonts w:cs="Times New Roman"/>
+          <w:color w:val="auto"/>
+          <w:sz w:val="20"/>
+          <w:szCs w:val="20"/>
+          <w:lang w:eastAsia="nb-NO"/>
+        </w:rPr>
+      </w:pPr>
+      <w:r>
+        <w:rPr>
+          <w:rFonts w:cs="Times New Roman"/>
+          <w:color w:val="auto"/>
+          <w:sz w:val="20"/>
+          <w:szCs w:val="20"/>
+          <w:lang w:eastAsia="nb-NO"/>
+        </w:rPr>
+        <w:t>eleven har gjennomgått grunnleggende HMS-opplæring på skolen jfr. aktuelt utdanningsprogram/programområde</w:t>
+      </w:r>
+    </w:p>
+    <w:p>
+      <w:pPr>
+        <w:numPr>
+          <w:ilvl w:val="0"/>
+          <w:numId w:val="5"/>
+        </w:numPr>
+        <w:rPr>
+          <w:rFonts w:cs="Times New Roman"/>
+          <w:color w:val="auto"/>
+          <w:sz w:val="20"/>
+          <w:szCs w:val="20"/>
+          <w:lang w:eastAsia="nb-NO"/>
+        </w:rPr>
+      </w:pPr>
+      <w:r>
+        <w:rPr>
+          <w:rFonts w:cs="Times New Roman"/>
+          <w:color w:val="auto"/>
+          <w:sz w:val="20"/>
+          <w:szCs w:val="20"/>
+          <w:lang w:eastAsia="nb-NO"/>
+        </w:rPr>
+        <w:t>eleven/skolen og bedriften har gjennomgått elevens læreplan/kompetansemål fra Vg3</w:t>
+      </w:r>
+    </w:p>
+    <w:p>
+      <w:pPr>
+        <w:numPr>
+          <w:ilvl w:val="0"/>
+          <w:numId w:val="5"/>
+        </w:numPr>
+        <w:rPr>
+          <w:rFonts w:cs="Times New Roman"/>
+          <w:color w:val="auto"/>
+          <w:sz w:val="20"/>
+          <w:szCs w:val="20"/>
+          <w:lang w:eastAsia="nb-NO"/>
+        </w:rPr>
+      </w:pPr>
+      <w:r>
+        <w:rPr>
+          <w:rFonts w:cs="Times New Roman"/>
+          <w:color w:val="auto"/>
+          <w:sz w:val="20"/>
+          <w:szCs w:val="20"/>
+          <w:lang w:eastAsia="nb-NO"/>
+        </w:rPr>
+        <w:t>eleven bruker arbeidstøy/verneutstyr i henhold til lov og forskrift for arbeidstøy</w:t>
+      </w:r>
+    </w:p>
+    <w:p>
+      <w:pPr>
+        <w:rPr>
+          <w:rFonts w:cs="Times New Roman"/>
+          <w:b/>
+          <w:color w:val="auto"/>
+          <w:sz w:val="20"/>
+          <w:szCs w:val="20"/>
+          <w:lang w:eastAsia="nb-NO"/>
+        </w:rPr>
+      </w:pPr>
+      <w:r>
+        <w:rPr>
+          <w:rFonts w:cs="Times New Roman"/>
+          <w:color w:val="auto"/>
+          <w:sz w:val="20"/>
+          <w:szCs w:val="20"/>
+          <w:lang w:eastAsia="nb-NO"/>
+        </w:rPr>
+        <w:br/>
+      </w:r>
+      <w:r>
+        <w:rPr>
+          <w:rFonts w:cs="Times New Roman"/>
+          <w:b/>
+          <w:color w:val="auto"/>
+          <w:sz w:val="20"/>
+          <w:szCs w:val="20"/>
+          <w:lang w:eastAsia="nb-NO"/>
+        </w:rPr>
+        <w:t>Forsikring</w:t>
+      </w:r>
+    </w:p>
+    <w:p>
+      <w:pPr>
+        <w:rPr>
+          <w:rFonts w:cs="Times New Roman"/>
+          <w:color w:val="auto"/>
+          <w:sz w:val="20"/>
+          <w:szCs w:val="20"/>
+          <w:lang w:eastAsia="nb-NO"/>
+        </w:rPr>
+      </w:pPr>
+      <w:r>
+        <w:rPr>
+          <w:rFonts w:cs="Times New Roman"/>
+          <w:color w:val="auto"/>
+          <w:sz w:val="20"/>
+          <w:szCs w:val="20"/>
+          <w:lang w:eastAsia="nb-NO"/>
+        </w:rPr>
+        <w:t xml:space="preserve">Skolen har yrkesskade- og ulykkesforsikring for eleven når han/hun er i arbeidspraksis. Fylkeskommunens forsikringsordning gjelder under arbeid i arbeidstiden, og på direkte reise mellom hjem og arbeidssted. </w:t>
+      </w:r>
+    </w:p>
+    <w:p>
+      <w:pPr>
+        <w:rPr>
+          <w:rFonts w:cs="Times New Roman"/>
+          <w:b/>
+          <w:color w:val="auto"/>
+          <w:sz w:val="20"/>
+          <w:szCs w:val="20"/>
+          <w:lang w:eastAsia="nb-NO"/>
+        </w:rPr>
+      </w:pPr>
+      <w:r>
+        <w:rPr>
+          <w:rFonts w:cs="Times New Roman"/>
+          <w:b/>
+          <w:color w:val="auto"/>
+          <w:sz w:val="20"/>
+          <w:szCs w:val="20"/>
+          <w:lang w:eastAsia="nb-NO"/>
+        </w:rPr>
+        <w:br/>
+      </w:r>
+      <w:r>
+        <w:rPr>
+          <w:rFonts w:cs="Times New Roman"/>
+          <w:b/>
+          <w:color w:val="auto"/>
+          <w:sz w:val="20"/>
+          <w:szCs w:val="20"/>
+          <w:lang w:eastAsia="nb-NO"/>
+        </w:rPr>
+        <w:t xml:space="preserve">Arbeidstid </w:t>
+      </w:r>
+    </w:p>
+    <w:p>
+      <w:pPr>
+        <w:rPr>
+          <w:rFonts w:cs="Times New Roman"/>
+          <w:b/>
+          <w:color w:val="auto"/>
+          <w:sz w:val="20"/>
+          <w:szCs w:val="20"/>
+          <w:lang w:eastAsia="nb-NO"/>
+        </w:rPr>
+      </w:pPr>
+      <w:r>
+        <w:rPr>
+          <w:rFonts w:cs="Times New Roman"/>
+          <w:color w:val="auto"/>
+          <w:sz w:val="20"/>
+          <w:szCs w:val="20"/>
+          <w:lang w:eastAsia="nb-NO"/>
+        </w:rPr>
+        <w:t>{arbeidstid}</w:t>
+      </w:r>
+    </w:p>
+    <w:p>
+      <w:pPr>
+        <w:rPr>
+          <w:rFonts w:cs="Times New Roman"/>
+          <w:b/>
+          <w:color w:val="auto"/>
+          <w:sz w:val="20"/>
+          <w:szCs w:val="20"/>
+          <w:lang w:eastAsia="nb-NO"/>
+        </w:rPr>
+      </w:pPr>
+    </w:p>
+    <w:p>
+      <w:pPr>
+        <w:rPr>
+          <w:rFonts w:cs="Times New Roman"/>
+          <w:b/>
+          <w:color w:val="auto"/>
+          <w:sz w:val="28"/>
+          <w:szCs w:val="20"/>
+          <w:u w:val="single"/>
+          <w:lang w:eastAsia="nb-NO"/>
+        </w:rPr>
+      </w:pPr>
+      <w:r>
+        <w:rPr>
+          <w:rFonts w:cs="Times New Roman"/>
+          <w:b/>
+          <w:color w:val="auto"/>
+          <w:sz w:val="28"/>
+          <w:szCs w:val="20"/>
+          <w:u w:val="single"/>
+          <w:lang w:eastAsia="nb-NO"/>
+        </w:rPr>
+        <w:t xml:space="preserve">Partenes rettigheter og plikter </w:t>
+      </w:r>
+    </w:p>
+    <w:p>
+      <w:pPr>
+        <w:rPr>
+          <w:rFonts w:cs="Times New Roman"/>
+          <w:b/>
+          <w:color w:val="auto"/>
+          <w:sz w:val="20"/>
+          <w:szCs w:val="20"/>
+          <w:lang w:eastAsia="nb-NO"/>
+        </w:rPr>
+      </w:pPr>
+    </w:p>
+    <w:p>
+      <w:pPr>
+        <w:rPr>
+          <w:rFonts w:cs="Times New Roman"/>
+          <w:b/>
+          <w:color w:val="auto"/>
+          <w:sz w:val="20"/>
+          <w:szCs w:val="20"/>
+          <w:lang w:eastAsia="nb-NO"/>
+        </w:rPr>
+      </w:pPr>
+      <w:r>
+        <w:rPr>
+          <w:rFonts w:cs="Times New Roman"/>
+          <w:b/>
+          <w:color w:val="auto"/>
+          <w:sz w:val="20"/>
+          <w:szCs w:val="20"/>
+          <w:lang w:eastAsia="nb-NO"/>
+        </w:rPr>
+        <w:t xml:space="preserve">Eleven forplikter seg til </w:t>
+      </w:r>
+    </w:p>
+    <w:p>
+      <w:pPr>
+        <w:numPr>
+          <w:ilvl w:val="0"/>
+          <w:numId w:val="2"/>
+        </w:numPr>
+        <w:rPr>
+          <w:rFonts w:cs="Times New Roman"/>
+          <w:b/>
+          <w:color w:val="auto"/>
+          <w:sz w:val="20"/>
+          <w:szCs w:val="20"/>
+          <w:lang w:eastAsia="nb-NO"/>
+        </w:rPr>
+      </w:pPr>
+      <w:r>
+        <w:rPr>
+          <w:rFonts w:cs="Times New Roman"/>
+          <w:color w:val="auto"/>
+          <w:sz w:val="20"/>
+          <w:szCs w:val="20"/>
+          <w:lang w:eastAsia="nb-NO"/>
+        </w:rPr>
+        <w:t>å følge arbeidsstedets instrukser, oppgaver og avtalt arbeidstid</w:t>
+      </w:r>
+    </w:p>
+    <w:p>
+      <w:pPr>
+        <w:numPr>
+          <w:ilvl w:val="0"/>
+          <w:numId w:val="2"/>
+        </w:numPr>
+        <w:rPr>
+          <w:rFonts w:cs="Times New Roman"/>
+          <w:b/>
+          <w:color w:val="auto"/>
+          <w:sz w:val="20"/>
+          <w:szCs w:val="20"/>
+          <w:lang w:eastAsia="nb-NO"/>
+        </w:rPr>
+      </w:pPr>
+      <w:r>
+        <w:rPr>
+          <w:rFonts w:cs="Times New Roman"/>
+          <w:color w:val="auto"/>
+          <w:sz w:val="20"/>
+          <w:szCs w:val="20"/>
+          <w:lang w:eastAsia="nb-NO"/>
+        </w:rPr>
+        <w:t xml:space="preserve">å loggføre arbeidstid, arbeidsoppgaver, gjøre egenvurdering av arbeidsperioden samt skrive rapport </w:t>
+      </w:r>
+    </w:p>
+    <w:p>
+      <w:pPr>
+        <w:numPr>
+          <w:ilvl w:val="0"/>
+          <w:numId w:val="2"/>
+        </w:numPr>
+        <w:rPr>
+          <w:rFonts w:cs="Times New Roman"/>
+          <w:b/>
+          <w:color w:val="auto"/>
+          <w:sz w:val="20"/>
+          <w:szCs w:val="20"/>
+          <w:lang w:eastAsia="nb-NO"/>
+        </w:rPr>
+      </w:pPr>
+      <w:r>
+        <w:rPr>
+          <w:rFonts w:cs="Times New Roman"/>
+          <w:color w:val="auto"/>
+          <w:sz w:val="20"/>
+          <w:szCs w:val="20"/>
+          <w:lang w:eastAsia="nb-NO"/>
+        </w:rPr>
+        <w:t>å innhente og levere politiattest i de fagområdene som krever det</w:t>
+      </w:r>
+    </w:p>
+    <w:p>
+      <w:pPr>
+        <w:rPr>
+          <w:rFonts w:cs="Times New Roman"/>
+          <w:b/>
+          <w:color w:val="auto"/>
+          <w:sz w:val="20"/>
+          <w:szCs w:val="20"/>
+          <w:lang w:eastAsia="nb-NO"/>
+        </w:rPr>
+      </w:pPr>
+    </w:p>
+    <w:p>
+      <w:pPr>
+        <w:rPr>
+          <w:rFonts w:cs="Times New Roman"/>
+          <w:b/>
+          <w:color w:val="auto"/>
+          <w:sz w:val="20"/>
+          <w:szCs w:val="20"/>
+          <w:lang w:eastAsia="nb-NO"/>
+        </w:rPr>
+      </w:pPr>
+      <w:r>
+        <w:rPr>
+          <w:rFonts w:cs="Times New Roman"/>
+          <w:b/>
+          <w:color w:val="auto"/>
+          <w:sz w:val="20"/>
+          <w:szCs w:val="20"/>
+          <w:lang w:eastAsia="nb-NO"/>
+        </w:rPr>
+        <w:t xml:space="preserve">Skolen forplikter seg til </w:t>
+      </w:r>
+    </w:p>
+    <w:p>
+      <w:pPr>
+        <w:numPr>
+          <w:ilvl w:val="0"/>
+          <w:numId w:val="3"/>
+        </w:numPr>
+        <w:rPr>
+          <w:rFonts w:cs="Times New Roman"/>
+          <w:color w:val="auto"/>
+          <w:sz w:val="20"/>
+          <w:szCs w:val="20"/>
+          <w:lang w:eastAsia="nb-NO"/>
+        </w:rPr>
+      </w:pPr>
+      <w:r>
+        <w:rPr>
+          <w:rFonts w:cs="Times New Roman"/>
+          <w:color w:val="auto"/>
+          <w:sz w:val="20"/>
+          <w:szCs w:val="20"/>
+          <w:lang w:eastAsia="nb-NO"/>
+        </w:rPr>
+        <w:t>å sørge for at eleven har en egen læreplan</w:t>
+      </w:r>
+    </w:p>
+    <w:p>
+      <w:pPr>
+        <w:numPr>
+          <w:ilvl w:val="0"/>
+          <w:numId w:val="3"/>
+        </w:numPr>
+        <w:rPr>
+          <w:rFonts w:cs="Times New Roman"/>
+          <w:color w:val="auto"/>
+          <w:sz w:val="20"/>
+          <w:szCs w:val="20"/>
+          <w:lang w:eastAsia="nb-NO"/>
+        </w:rPr>
+      </w:pPr>
+      <w:r>
+        <w:rPr>
+          <w:rFonts w:cs="Times New Roman"/>
+          <w:color w:val="auto"/>
+          <w:sz w:val="20"/>
+          <w:szCs w:val="20"/>
+          <w:lang w:eastAsia="nb-NO"/>
+        </w:rPr>
+        <w:t>å sørge for at eleven har dokumentasjon på HMS-opplæring som er gitt</w:t>
+      </w:r>
+    </w:p>
+    <w:p>
+      <w:pPr>
+        <w:numPr>
+          <w:ilvl w:val="0"/>
+          <w:numId w:val="3"/>
+        </w:numPr>
+        <w:rPr>
+          <w:rFonts w:cs="Times New Roman"/>
+          <w:color w:val="auto"/>
+          <w:sz w:val="20"/>
+          <w:szCs w:val="20"/>
+          <w:lang w:eastAsia="nb-NO"/>
+        </w:rPr>
+      </w:pPr>
+      <w:r>
+        <w:rPr>
+          <w:rFonts w:cs="Times New Roman"/>
+          <w:color w:val="auto"/>
+          <w:sz w:val="20"/>
+          <w:szCs w:val="20"/>
+          <w:lang w:eastAsia="nb-NO"/>
+        </w:rPr>
+        <w:t>å samarbeide med arbeidsstedet</w:t>
+      </w:r>
+    </w:p>
+    <w:p>
+      <w:pPr>
+        <w:numPr>
+          <w:ilvl w:val="0"/>
+          <w:numId w:val="3"/>
+        </w:numPr>
+        <w:rPr>
+          <w:rFonts w:cs="Times New Roman"/>
+          <w:color w:val="auto"/>
+          <w:sz w:val="20"/>
+          <w:szCs w:val="20"/>
+          <w:lang w:eastAsia="nb-NO"/>
+        </w:rPr>
+      </w:pPr>
+      <w:r>
+        <w:rPr>
+          <w:rFonts w:cs="Times New Roman"/>
+          <w:color w:val="auto"/>
+          <w:sz w:val="20"/>
+          <w:szCs w:val="20"/>
+          <w:lang w:eastAsia="nb-NO"/>
+        </w:rPr>
+        <w:lastRenderedPageBreak/>
+        <w:t>å veilede eleven både i skole og på arbeidssted</w:t>
+      </w:r>
+    </w:p>
+    <w:p>
+      <w:pPr>
+        <w:numPr>
+          <w:ilvl w:val="0"/>
+          <w:numId w:val="3"/>
+        </w:numPr>
+        <w:rPr>
+          <w:rFonts w:cs="Times New Roman"/>
+          <w:color w:val="auto"/>
+          <w:sz w:val="20"/>
+          <w:szCs w:val="20"/>
+          <w:lang w:eastAsia="nb-NO"/>
+        </w:rPr>
+      </w:pPr>
+      <w:r>
+        <w:rPr>
+          <w:rFonts w:cs="Times New Roman"/>
+          <w:color w:val="auto"/>
+          <w:sz w:val="20"/>
+          <w:szCs w:val="20"/>
+          <w:lang w:eastAsia="nb-NO"/>
+        </w:rPr>
+        <w:t xml:space="preserve">å følge opp elevens fravær og sende evt. varsel </w:t>
+      </w:r>
+    </w:p>
+    <w:p>
+      <w:pPr>
+        <w:numPr>
+          <w:ilvl w:val="0"/>
+          <w:numId w:val="3"/>
+        </w:numPr>
+        <w:rPr>
+          <w:rFonts w:cs="Times New Roman"/>
+          <w:color w:val="auto"/>
+          <w:sz w:val="20"/>
+          <w:szCs w:val="20"/>
+          <w:lang w:eastAsia="nb-NO"/>
+        </w:rPr>
+      </w:pPr>
+      <w:r>
+        <w:rPr>
+          <w:rFonts w:cs="Times New Roman"/>
+          <w:color w:val="auto"/>
+          <w:sz w:val="20"/>
+          <w:szCs w:val="20"/>
+          <w:lang w:eastAsia="nb-NO"/>
+        </w:rPr>
+        <w:t>å vurdere elevens kompetansenivå</w:t>
+      </w:r>
+    </w:p>
+    <w:p>
+      <w:pPr>
+        <w:rPr>
+          <w:rFonts w:cs="Times New Roman"/>
+          <w:color w:val="auto"/>
+          <w:sz w:val="20"/>
+          <w:szCs w:val="20"/>
+          <w:lang w:eastAsia="nb-NO"/>
+        </w:rPr>
+      </w:pPr>
+    </w:p>
+    <w:p>
+      <w:pPr>
+        <w:rPr>
+          <w:rFonts w:cs="Times New Roman"/>
+          <w:b/>
+          <w:color w:val="auto"/>
+          <w:sz w:val="20"/>
+          <w:szCs w:val="20"/>
+          <w:lang w:eastAsia="nb-NO"/>
+        </w:rPr>
+      </w:pPr>
+      <w:r>
+        <w:rPr>
+          <w:rFonts w:cs="Times New Roman"/>
+          <w:b/>
+          <w:color w:val="auto"/>
+          <w:sz w:val="20"/>
+          <w:szCs w:val="20"/>
+          <w:lang w:eastAsia="nb-NO"/>
+        </w:rPr>
+        <w:t>Arbeidsstedet forplikter seg til</w:t>
+      </w:r>
+    </w:p>
+    <w:p>
+      <w:pPr>
+        <w:numPr>
+          <w:ilvl w:val="0"/>
+          <w:numId w:val="4"/>
+        </w:numPr>
+        <w:rPr>
+          <w:rFonts w:cs="Times New Roman"/>
+          <w:color w:val="auto"/>
+          <w:sz w:val="20"/>
+          <w:szCs w:val="20"/>
+          <w:lang w:eastAsia="nb-NO"/>
+        </w:rPr>
+      </w:pPr>
+      <w:r>
+        <w:rPr>
+          <w:rFonts w:cs="Times New Roman"/>
+          <w:color w:val="auto"/>
+          <w:sz w:val="20"/>
+          <w:szCs w:val="20"/>
+          <w:lang w:eastAsia="nb-NO"/>
+        </w:rPr>
+        <w:t>å legge til rette for læring innenfor elevens læreplan/kompetansemål</w:t>
+      </w:r>
+    </w:p>
+    <w:p>
+      <w:pPr>
+        <w:numPr>
+          <w:ilvl w:val="0"/>
+          <w:numId w:val="4"/>
+        </w:numPr>
+        <w:rPr>
+          <w:rFonts w:cs="Times New Roman"/>
+          <w:color w:val="auto"/>
+          <w:sz w:val="20"/>
+          <w:szCs w:val="20"/>
+          <w:lang w:eastAsia="nb-NO"/>
+        </w:rPr>
+      </w:pPr>
+      <w:r>
+        <w:rPr>
+          <w:rFonts w:cs="Times New Roman"/>
+          <w:color w:val="auto"/>
+          <w:sz w:val="20"/>
+          <w:szCs w:val="20"/>
+          <w:lang w:eastAsia="nb-NO"/>
+        </w:rPr>
+        <w:t>å gi en tilbakemelding på vedlagte tilbakemeldingsskjema</w:t>
+      </w:r>
+    </w:p>
+    <w:p>
+      <w:pPr>
+        <w:numPr>
+          <w:ilvl w:val="0"/>
+          <w:numId w:val="4"/>
+        </w:numPr>
+        <w:rPr>
+          <w:rFonts w:cs="Times New Roman"/>
+          <w:color w:val="auto"/>
+          <w:sz w:val="20"/>
+          <w:szCs w:val="20"/>
+          <w:lang w:eastAsia="nb-NO"/>
+        </w:rPr>
+      </w:pPr>
+      <w:r>
+        <w:rPr>
+          <w:rFonts w:cs="Times New Roman"/>
+          <w:color w:val="auto"/>
+          <w:sz w:val="20"/>
+          <w:szCs w:val="20"/>
+          <w:lang w:eastAsia="nb-NO"/>
+        </w:rPr>
+        <w:t>å gi eleven opplæring i aktuelle HMS-forskrifter for arbeidet som utføres</w:t>
+      </w:r>
+    </w:p>
+    <w:p>
+      <w:pPr>
+        <w:numPr>
+          <w:ilvl w:val="0"/>
+          <w:numId w:val="4"/>
+        </w:numPr>
+        <w:rPr>
+          <w:rFonts w:cs="Times New Roman"/>
+          <w:color w:val="auto"/>
+          <w:sz w:val="20"/>
+          <w:szCs w:val="20"/>
+          <w:lang w:eastAsia="nb-NO"/>
+        </w:rPr>
+      </w:pPr>
+      <w:r>
+        <w:rPr>
+          <w:rFonts w:cs="Times New Roman"/>
+          <w:color w:val="auto"/>
+          <w:sz w:val="20"/>
+          <w:szCs w:val="20"/>
+          <w:lang w:eastAsia="nb-NO"/>
+        </w:rPr>
+        <w:t>å melde til skolen dersom praksisperioden ønskes avsluttet før avtaleperiodens utløp. Videre oppfølging og opplæring er skolens ansvar.</w:t>
+      </w:r>
+    </w:p>
+    <w:p>
+      <w:pPr>
+        <w:rPr>
+          <w:rFonts w:cs="Times New Roman"/>
+          <w:color w:val="auto"/>
+          <w:sz w:val="20"/>
+          <w:szCs w:val="20"/>
+          <w:lang w:eastAsia="nb-NO"/>
+        </w:rPr>
+      </w:pPr>
+    </w:p>
+    <w:p>
+      <w:pPr>
+        <w:keepNext/>
+        <w:keepLines/>
+        <w:rPr>
+          <w:rFonts w:cs="Times New Roman"/>
+          <w:b/>
+          <w:sz w:val="20"/>
+          <w:szCs w:val="20"/>
+          <w:lang w:eastAsia="nb-NO"/>
+        </w:rPr>
+      </w:pPr>
+    </w:p>
+    <w:tbl>
+      <w:tblPr>
+        <w:tblStyle w:val="Tabellrutenett2"/>
+        <w:tblW w:w="9408" w:type="dxa"/>
+        <w:tblInd w:w="0" w:type="dxa"/>
+        <w:tblLayout w:type="fixed"/>
+        <w:tblLook w:val="04A0" w:firstRow="1" w:lastRow="0" w:firstColumn="1" w:lastColumn="0" w:noHBand="0" w:noVBand="1"/>
+      </w:tblPr>
+      <w:tblGrid>
+        <w:gridCol w:w="1697"/>
+        <w:gridCol w:w="1986"/>
+        <w:gridCol w:w="1418"/>
+        <w:gridCol w:w="1273"/>
+        <w:gridCol w:w="3034"/>
+      </w:tblGrid>
+      <w:tr>
+        <w:tc>
+          <w:tcPr>
+            <w:tcW w:w="1697" w:type="dxa"/>
+            <w:tcBorders>
+              <w:top w:val="single" w:sz="4" w:space="0" w:color="auto"/>
+              <w:left w:val="single" w:sz="4" w:space="0" w:color="auto"/>
+              <w:bottom w:val="single" w:sz="4" w:space="0" w:color="auto"/>
+              <w:right w:val="single" w:sz="4" w:space="0" w:color="auto"/>
+            </w:tcBorders>
+            <w:shd w:val="clear" w:color="auto" w:fill="FFEDA5" w:themeFill="background2" w:themeFillTint="66"/>
+            <w:hideMark/>
+          </w:tcPr>
+          <w:p>
+            <w:pPr>
+              <w:suppressAutoHyphens w:val="0"/>
+              <w:rPr>
+                <w:b/>
+                <w:color w:val="auto"/>
+                <w:sz w:val="24"/>
+                <w:szCs w:val="24"/>
+              </w:rPr>
+            </w:pPr>
+            <w:r>
+              <w:rPr>
+                <w:b/>
+                <w:color w:val="auto"/>
+                <w:sz w:val="24"/>
+                <w:szCs w:val="24"/>
+              </w:rPr>
+              <w:t>Kontakt-personer</w:t>
+            </w:r>
+          </w:p>
+        </w:tc>
+        <w:tc>
+          <w:tcPr>
+            <w:tcW w:w="1986" w:type="dxa"/>
+            <w:tcBorders>
+              <w:top w:val="single" w:sz="4" w:space="0" w:color="auto"/>
+              <w:left w:val="single" w:sz="4" w:space="0" w:color="auto"/>
+              <w:bottom w:val="single" w:sz="4" w:space="0" w:color="auto"/>
+              <w:right w:val="single" w:sz="4" w:space="0" w:color="auto"/>
+            </w:tcBorders>
+            <w:shd w:val="clear" w:color="auto" w:fill="FFEDA5" w:themeFill="background2" w:themeFillTint="66"/>
+            <w:hideMark/>
+          </w:tcPr>
+          <w:p>
+            <w:pPr>
+              <w:suppressAutoHyphens w:val="0"/>
+              <w:rPr>
+                <w:b/>
+                <w:color w:val="auto"/>
+                <w:sz w:val="24"/>
+                <w:szCs w:val="24"/>
+              </w:rPr>
+            </w:pPr>
+            <w:r>
+              <w:rPr>
+                <w:b/>
+                <w:color w:val="auto"/>
+                <w:sz w:val="24"/>
+                <w:szCs w:val="24"/>
+              </w:rPr>
+              <w:t xml:space="preserve">Navn </w:t>
+            </w:r>
+          </w:p>
+        </w:tc>
+        <w:tc>
+          <w:tcPr>
+            <w:tcW w:w="1418" w:type="dxa"/>
+            <w:tcBorders>
+              <w:top w:val="single" w:sz="4" w:space="0" w:color="auto"/>
+              <w:left w:val="single" w:sz="4" w:space="0" w:color="auto"/>
+              <w:bottom w:val="single" w:sz="4" w:space="0" w:color="auto"/>
+              <w:right w:val="single" w:sz="4" w:space="0" w:color="auto"/>
+            </w:tcBorders>
+            <w:shd w:val="clear" w:color="auto" w:fill="FFEDA5" w:themeFill="background2" w:themeFillTint="66"/>
+            <w:hideMark/>
+          </w:tcPr>
+          <w:p>
+            <w:pPr>
+              <w:suppressAutoHyphens w:val="0"/>
+              <w:rPr>
+                <w:b/>
+                <w:color w:val="auto"/>
+                <w:sz w:val="24"/>
+                <w:szCs w:val="24"/>
+              </w:rPr>
+            </w:pPr>
+            <w:r>
+              <w:rPr>
+                <w:b/>
+                <w:color w:val="auto"/>
+              </w:rPr>
+              <w:t>Fødselsdato</w:t>
+            </w:r>
+          </w:p>
+        </w:tc>
+        <w:tc>
+          <w:tcPr>
+            <w:tcW w:w="1273" w:type="dxa"/>
+            <w:tcBorders>
+              <w:top w:val="single" w:sz="4" w:space="0" w:color="auto"/>
+              <w:left w:val="single" w:sz="4" w:space="0" w:color="auto"/>
+              <w:bottom w:val="single" w:sz="4" w:space="0" w:color="auto"/>
+              <w:right w:val="single" w:sz="4" w:space="0" w:color="auto"/>
+            </w:tcBorders>
+            <w:shd w:val="clear" w:color="auto" w:fill="FFEDA5" w:themeFill="background2" w:themeFillTint="66"/>
+            <w:hideMark/>
+          </w:tcPr>
+          <w:p>
+            <w:pPr>
+              <w:suppressAutoHyphens w:val="0"/>
+              <w:rPr>
+                <w:b/>
+                <w:color w:val="auto"/>
+                <w:sz w:val="24"/>
+                <w:szCs w:val="24"/>
+              </w:rPr>
+            </w:pPr>
+            <w:r>
+              <w:rPr>
+                <w:b/>
+                <w:color w:val="auto"/>
+                <w:sz w:val="24"/>
+                <w:szCs w:val="24"/>
+              </w:rPr>
+              <w:t>Tlf.</w:t>
+            </w:r>
+          </w:p>
+        </w:tc>
+        <w:tc>
+          <w:tcPr>
+            <w:tcW w:w="3034" w:type="dxa"/>
+            <w:tcBorders>
+              <w:top w:val="single" w:sz="4" w:space="0" w:color="auto"/>
+              <w:left w:val="single" w:sz="4" w:space="0" w:color="auto"/>
+              <w:bottom w:val="single" w:sz="4" w:space="0" w:color="auto"/>
+              <w:right w:val="single" w:sz="4" w:space="0" w:color="auto"/>
+            </w:tcBorders>
+            <w:shd w:val="clear" w:color="auto" w:fill="FFEDA5" w:themeFill="background2" w:themeFillTint="66"/>
+            <w:hideMark/>
+          </w:tcPr>
+          <w:p>
+            <w:pPr>
+              <w:suppressAutoHyphens w:val="0"/>
+              <w:rPr>
+                <w:b/>
+                <w:color w:val="auto"/>
+                <w:sz w:val="24"/>
+                <w:szCs w:val="24"/>
+              </w:rPr>
+            </w:pPr>
+            <w:r>
+              <w:rPr>
+                <w:b/>
+                <w:color w:val="auto"/>
+                <w:sz w:val="24"/>
+                <w:szCs w:val="24"/>
+              </w:rPr>
+              <w:t>E-post</w:t>
+            </w:r>
+          </w:p>
+        </w:tc>
+      </w:tr>
+      <w:tr>
+        <w:trPr>
+          <w:trHeight w:val="567"/>
+        </w:trPr>
+        <w:tc>
+          <w:tcPr>
+            <w:tcW w:w="1697" w:type="dxa"/>
+            <w:tcBorders>
+              <w:top w:val="single" w:sz="4" w:space="0" w:color="auto"/>
+              <w:left w:val="single" w:sz="4" w:space="0" w:color="auto"/>
+              <w:bottom w:val="single" w:sz="4" w:space="0" w:color="auto"/>
+              <w:right w:val="single" w:sz="4" w:space="0" w:color="auto"/>
+            </w:tcBorders>
+            <w:shd w:val="clear" w:color="auto" w:fill="FFEDA5" w:themeFill="background2" w:themeFillTint="66"/>
+          </w:tcPr>
+          <w:p>
+            <w:pPr>
+              <w:suppressAutoHyphens w:val="0"/>
+              <w:rPr>
+                <w:color w:val="auto"/>
+                <w:sz w:val="24"/>
+                <w:szCs w:val="24"/>
+              </w:rPr>
+            </w:pPr>
+            <w:r>
+              <w:rPr>
+                <w:color w:val="auto"/>
+                <w:sz w:val="24"/>
+                <w:szCs w:val="24"/>
+              </w:rPr>
+              <w:t xml:space="preserve">Eleven </w:t>
+            </w:r>
+          </w:p>
+          <w:p>
+            <w:pPr>
+              <w:suppressAutoHyphens w:val="0"/>
+              <w:rPr>
+                <w:color w:val="auto"/>
+                <w:sz w:val="24"/>
+                <w:szCs w:val="24"/>
+              </w:rPr>
+            </w:pPr>
+          </w:p>
+        </w:tc>
+        <w:tc>
+          <w:tcPr>
+            <w:tcW w:w="1986" w:type="dxa"/>
+            <w:tcBorders>
+              <w:top w:val="single" w:sz="4" w:space="0" w:color="auto"/>
+              <w:left w:val="single" w:sz="4" w:space="0" w:color="auto"/>
+              <w:bottom w:val="single" w:sz="4" w:space="0" w:color="auto"/>
+              <w:right w:val="single" w:sz="4" w:space="0" w:color="auto"/>
+            </w:tcBorders>
+            <w:hideMark/>
+          </w:tcPr>
+          <w:p>
+            <w:pPr>
+              <w:spacing w:line="240" w:lineRule="auto"/>
+            </w:pPr>
+            <w:r>
+              <w:t>{navnElev}</w:t>
+            </w:r>
+          </w:p>
+        </w:tc>
+        <w:tc>
+          <w:tcPr>
+            <w:tcW w:w="1418" w:type="dxa"/>
+            <w:tcBorders>
+              <w:top w:val="single" w:sz="4" w:space="0" w:color="auto"/>
+              <w:left w:val="single" w:sz="4" w:space="0" w:color="auto"/>
+              <w:bottom w:val="single" w:sz="4" w:space="0" w:color="auto"/>
+              <w:right w:val="single" w:sz="4" w:space="0" w:color="auto"/>
+            </w:tcBorders>
+          </w:tcPr>
+          <w:p>
+            <w:pPr>
+              <w:spacing w:line="240" w:lineRule="auto"/>
+            </w:pPr>
+            <w:r>
+              <w:t>{fo</w:t>
+            </w:r>
+            <w:r>
+              <w:t>dselsdatoElev}</w:t>
+            </w:r>
+          </w:p>
+          <w:p>
+            <w:pPr>
+              <w:suppressAutoHyphens w:val="0"/>
+              <w:rPr>
+                <w:color w:val="auto"/>
+              </w:rPr>
+            </w:pPr>
+          </w:p>
+        </w:tc>
+        <w:tc>
+          <w:tcPr>
+            <w:tcW w:w="1273" w:type="dxa"/>
+            <w:tcBorders>
+              <w:top w:val="single" w:sz="4" w:space="0" w:color="auto"/>
+              <w:left w:val="single" w:sz="4" w:space="0" w:color="auto"/>
+              <w:bottom w:val="single" w:sz="4" w:space="0" w:color="auto"/>
+              <w:right w:val="single" w:sz="4" w:space="0" w:color="auto"/>
+            </w:tcBorders>
+            <w:hideMark/>
+          </w:tcPr>
+          <w:p>
+            <w:pPr>
+              <w:spacing w:line="240" w:lineRule="auto"/>
+            </w:pPr>
+            <w:r>
+              <w:t>{tlfElev}</w:t>
+            </w:r>
+          </w:p>
+        </w:tc>
+        <w:tc>
+          <w:tcPr>
+            <w:tcW w:w="3034" w:type="dxa"/>
+            <w:tcBorders>
+              <w:top w:val="single" w:sz="4" w:space="0" w:color="auto"/>
+              <w:left w:val="single" w:sz="4" w:space="0" w:color="auto"/>
+              <w:bottom w:val="single" w:sz="4" w:space="0" w:color="auto"/>
+              <w:right w:val="single" w:sz="4" w:space="0" w:color="auto"/>
+            </w:tcBorders>
+          </w:tcPr>
+          <w:p>
+            <w:pPr>
+              <w:suppressAutoHyphens w:val="0"/>
+              <w:spacing w:line="240" w:lineRule="auto"/>
+              <w:rPr>
+                <w:color w:val="auto"/>
+              </w:rPr>
+            </w:pPr>
+            <w:r>
+              <w:rPr>
+                <w:color w:val="auto"/>
+              </w:rPr>
+              <w:t>{epostElev}</w:t>
+            </w:r>
+          </w:p>
+          <w:p>
+            <w:pPr>
+              <w:suppressAutoHyphens w:val="0"/>
+              <w:rPr>
+                <w:color w:val="auto"/>
+              </w:rPr>
+            </w:pPr>
+          </w:p>
+        </w:tc>
+      </w:tr>
+      <w:tr>
+        <w:trPr>
+          <w:trHeight w:val="567"/>
+        </w:trPr>
+        <w:tc>
+          <w:tcPr>
+            <w:tcW w:w="1697" w:type="dxa"/>
+            <w:tcBorders>
+              <w:top w:val="single" w:sz="4" w:space="0" w:color="auto"/>
+              <w:left w:val="single" w:sz="4" w:space="0" w:color="auto"/>
+              <w:bottom w:val="single" w:sz="4" w:space="0" w:color="auto"/>
+              <w:right w:val="single" w:sz="4" w:space="0" w:color="auto"/>
+            </w:tcBorders>
+            <w:shd w:val="clear" w:color="auto" w:fill="FFEDA5" w:themeFill="background2" w:themeFillTint="66"/>
+            <w:hideMark/>
+          </w:tcPr>
+          <w:p>
+            <w:pPr>
+              <w:suppressAutoHyphens w:val="0"/>
+              <w:rPr>
+                <w:color w:val="auto"/>
+                <w:sz w:val="20"/>
+                <w:szCs w:val="20"/>
+              </w:rPr>
+            </w:pPr>
+            <w:r>
+              <w:rPr>
+                <w:color w:val="auto"/>
+                <w:sz w:val="24"/>
+                <w:szCs w:val="24"/>
+              </w:rPr>
+              <w:t>Elevens pårørende</w:t>
+            </w:r>
+          </w:p>
+        </w:tc>
+        <w:tc>
+          <w:tcPr>
+            <w:tcW w:w="3404" w:type="dxa"/>
+            <w:gridSpan w:val="2"/>
+            <w:tcBorders>
+              <w:top w:val="single" w:sz="4" w:space="0" w:color="auto"/>
+              <w:left w:val="single" w:sz="4" w:space="0" w:color="auto"/>
+              <w:bottom w:val="single" w:sz="4" w:space="0" w:color="auto"/>
+              <w:right w:val="single" w:sz="4" w:space="0" w:color="auto"/>
+            </w:tcBorders>
+          </w:tcPr>
+          <w:p>
+            <w:pPr>
+              <w:spacing w:line="240" w:lineRule="auto"/>
+            </w:pPr>
+            <w:r>
+              <w:t>{navnPaarorende</w:t>
+            </w:r>
+            <w:r>
+              <w:t>}</w:t>
+            </w:r>
+          </w:p>
+          <w:p>
+            <w:pPr>
+              <w:suppressAutoHyphens w:val="0"/>
+              <w:rPr>
+                <w:color w:val="auto"/>
+              </w:rPr>
+            </w:pPr>
+          </w:p>
+        </w:tc>
+        <w:tc>
+          <w:tcPr>
+            <w:tcW w:w="1273" w:type="dxa"/>
+            <w:tcBorders>
+              <w:top w:val="single" w:sz="4" w:space="0" w:color="auto"/>
+              <w:left w:val="single" w:sz="4" w:space="0" w:color="auto"/>
+              <w:bottom w:val="single" w:sz="4" w:space="0" w:color="auto"/>
+              <w:right w:val="single" w:sz="4" w:space="0" w:color="auto"/>
+            </w:tcBorders>
+          </w:tcPr>
+          <w:p>
+            <w:pPr>
+              <w:suppressAutoHyphens w:val="0"/>
+              <w:rPr>
+                <w:color w:val="auto"/>
+              </w:rPr>
+            </w:pPr>
+            <w:r>
+              <w:rPr>
+                <w:color w:val="auto"/>
+              </w:rPr>
+              <w:t>{tlfPaarorende}</w:t>
+            </w:r>
+          </w:p>
+        </w:tc>
+        <w:tc>
+          <w:tcPr>
+            <w:tcW w:w="3034" w:type="dxa"/>
+            <w:tcBorders>
+              <w:top w:val="single" w:sz="4" w:space="0" w:color="auto"/>
+              <w:left w:val="single" w:sz="4" w:space="0" w:color="auto"/>
+              <w:bottom w:val="single" w:sz="4" w:space="0" w:color="auto"/>
+              <w:right w:val="single" w:sz="4" w:space="0" w:color="auto"/>
+            </w:tcBorders>
+          </w:tcPr>
+          <w:p>
+            <w:pPr>
+              <w:suppressAutoHyphens w:val="0"/>
+              <w:rPr>
+                <w:color w:val="auto"/>
+              </w:rPr>
+            </w:pPr>
+            <w:r>
+              <w:rPr>
+                <w:color w:val="auto"/>
+              </w:rPr>
+              <w:t>{epostPaarorende}</w:t>
+            </w:r>
+          </w:p>
+        </w:tc>
+      </w:tr>
+      <w:tr>
+        <w:trPr>
+          <w:trHeight w:val="567"/>
+        </w:trPr>
+        <w:tc>
+          <w:tcPr>
+            <w:tcW w:w="1697" w:type="dxa"/>
+            <w:tcBorders>
+              <w:top w:val="single" w:sz="4" w:space="0" w:color="auto"/>
+              <w:left w:val="single" w:sz="4" w:space="0" w:color="auto"/>
+              <w:bottom w:val="single" w:sz="4" w:space="0" w:color="auto"/>
+              <w:right w:val="single" w:sz="4" w:space="0" w:color="auto"/>
+            </w:tcBorders>
+            <w:shd w:val="clear" w:color="auto" w:fill="FFEDA5" w:themeFill="background2" w:themeFillTint="66"/>
+            <w:hideMark/>
+          </w:tcPr>
+          <w:p>
+            <w:pPr>
+              <w:suppressAutoHyphens w:val="0"/>
+              <w:rPr>
+                <w:color w:val="auto"/>
+                <w:sz w:val="24"/>
+                <w:szCs w:val="24"/>
+              </w:rPr>
+            </w:pPr>
+            <w:r>
+              <w:rPr>
+                <w:color w:val="auto"/>
+                <w:sz w:val="24"/>
+                <w:szCs w:val="24"/>
+              </w:rPr>
+              <w:t xml:space="preserve">Kontaktperson på arbeidssted </w:t>
+            </w:r>
+          </w:p>
+        </w:tc>
+        <w:tc>
+          <w:tcPr>
+            <w:tcW w:w="3404" w:type="dxa"/>
+            <w:gridSpan w:val="2"/>
+            <w:tcBorders>
+              <w:top w:val="single" w:sz="4" w:space="0" w:color="auto"/>
+              <w:left w:val="single" w:sz="4" w:space="0" w:color="auto"/>
+              <w:bottom w:val="single" w:sz="4" w:space="0" w:color="auto"/>
+              <w:right w:val="single" w:sz="4" w:space="0" w:color="auto"/>
+            </w:tcBorders>
+            <w:hideMark/>
+          </w:tcPr>
+          <w:p>
+            <w:pPr>
+              <w:suppressAutoHyphens w:val="0"/>
+              <w:rPr>
+                <w:color w:val="auto"/>
+              </w:rPr>
+            </w:pPr>
+            <w:r>
+              <w:rPr>
+                <w:color w:val="auto"/>
+              </w:rPr>
+              <w:t>{kontaktpersonArbeidssted}</w:t>
+            </w:r>
+          </w:p>
+        </w:tc>
+        <w:tc>
+          <w:tcPr>
+            <w:tcW w:w="1273" w:type="dxa"/>
+            <w:tcBorders>
+              <w:top w:val="single" w:sz="4" w:space="0" w:color="auto"/>
+              <w:left w:val="single" w:sz="4" w:space="0" w:color="auto"/>
+              <w:bottom w:val="single" w:sz="4" w:space="0" w:color="auto"/>
+              <w:right w:val="single" w:sz="4" w:space="0" w:color="auto"/>
+            </w:tcBorders>
+          </w:tcPr>
+          <w:p>
+            <w:pPr>
+              <w:suppressAutoHyphens w:val="0"/>
+              <w:rPr>
+                <w:color w:val="auto"/>
+              </w:rPr>
+            </w:pPr>
+            <w:r>
+              <w:rPr>
+                <w:color w:val="auto"/>
+              </w:rPr>
+              <w:t>{tlfKontaktperson}</w:t>
+            </w:r>
+          </w:p>
+        </w:tc>
+        <w:tc>
+          <w:tcPr>
+            <w:tcW w:w="3034" w:type="dxa"/>
+            <w:tcBorders>
+              <w:top w:val="single" w:sz="4" w:space="0" w:color="auto"/>
+              <w:left w:val="single" w:sz="4" w:space="0" w:color="auto"/>
+              <w:bottom w:val="single" w:sz="4" w:space="0" w:color="auto"/>
+              <w:right w:val="single" w:sz="4" w:space="0" w:color="auto"/>
+            </w:tcBorders>
+          </w:tcPr>
+          <w:p>
+            <w:pPr>
+              <w:suppressAutoHyphens w:val="0"/>
+              <w:rPr>
+                <w:rFonts w:cs="DejaVu Sans"/>
+                <w:color w:val="auto"/>
+              </w:rPr>
+            </w:pPr>
+            <w:r>
+              <w:rPr>
+                <w:color w:val="auto"/>
+              </w:rPr>
+              <w:t>{epostKontaktperson}</w:t>
+            </w:r>
+          </w:p>
+          <w:p>
+            <w:pPr>
+              <w:suppressAutoHyphens w:val="0"/>
+              <w:rPr>
+                <w:color w:val="auto"/>
+              </w:rPr>
+            </w:pPr>
+          </w:p>
+        </w:tc>
+      </w:tr>
+      <w:tr>
+        <w:trPr>
+          <w:trHeight w:val="567"/>
+        </w:trPr>
+        <w:tc>
+          <w:tcPr>
+            <w:tcW w:w="1697" w:type="dxa"/>
+            <w:tcBorders>
+              <w:top w:val="single" w:sz="4" w:space="0" w:color="auto"/>
+              <w:left w:val="single" w:sz="4" w:space="0" w:color="auto"/>
+              <w:bottom w:val="single" w:sz="4" w:space="0" w:color="auto"/>
+              <w:right w:val="single" w:sz="4" w:space="0" w:color="auto"/>
+            </w:tcBorders>
+            <w:shd w:val="clear" w:color="auto" w:fill="FFEDA5" w:themeFill="background2" w:themeFillTint="66"/>
+            <w:hideMark/>
+          </w:tcPr>
+          <w:p>
+            <w:pPr>
+              <w:suppressAutoHyphens w:val="0"/>
+              <w:rPr>
+                <w:color w:val="auto"/>
+                <w:sz w:val="24"/>
+                <w:szCs w:val="24"/>
+              </w:rPr>
+            </w:pPr>
+            <w:r>
+              <w:rPr>
+                <w:color w:val="auto"/>
+                <w:sz w:val="24"/>
+                <w:szCs w:val="24"/>
+              </w:rPr>
+              <w:t>Kontaktperson på skolen</w:t>
+            </w:r>
+          </w:p>
+        </w:tc>
+        <w:tc>
+          <w:tcPr>
+            <w:tcW w:w="3404" w:type="dxa"/>
+            <w:gridSpan w:val="2"/>
+            <w:tcBorders>
+              <w:top w:val="single" w:sz="4" w:space="0" w:color="auto"/>
+              <w:left w:val="single" w:sz="4" w:space="0" w:color="auto"/>
+              <w:bottom w:val="single" w:sz="4" w:space="0" w:color="auto"/>
+              <w:right w:val="single" w:sz="4" w:space="0" w:color="auto"/>
+            </w:tcBorders>
+            <w:hideMark/>
+          </w:tcPr>
+          <w:p>
+            <w:pPr>
+              <w:suppressAutoHyphens w:val="0"/>
+              <w:rPr>
+                <w:color w:val="auto"/>
+              </w:rPr>
+            </w:pPr>
+            <w:r>
+              <w:rPr>
+                <w:color w:val="auto"/>
+              </w:rPr>
+              <w:t>{navnLae</w:t>
+            </w:r>
+            <w:r>
+              <w:rPr>
+                <w:color w:val="auto"/>
+              </w:rPr>
+              <w:t>rer}</w:t>
+            </w:r>
+          </w:p>
+        </w:tc>
+        <w:tc>
+          <w:tcPr>
+            <w:tcW w:w="1273" w:type="dxa"/>
+            <w:tcBorders>
+              <w:top w:val="single" w:sz="4" w:space="0" w:color="auto"/>
+              <w:left w:val="single" w:sz="4" w:space="0" w:color="auto"/>
+              <w:bottom w:val="single" w:sz="4" w:space="0" w:color="auto"/>
+              <w:right w:val="single" w:sz="4" w:space="0" w:color="auto"/>
+            </w:tcBorders>
+            <w:hideMark/>
+          </w:tcPr>
+          <w:p>
+            <w:pPr>
+              <w:suppressAutoHyphens w:val="0"/>
+              <w:rPr>
+                <w:color w:val="auto"/>
+              </w:rPr>
+            </w:pPr>
+            <w:r>
+              <w:rPr>
+                <w:color w:val="auto"/>
+              </w:rPr>
+              <w:t>{tlfL</w:t>
+            </w:r>
+            <w:r>
+              <w:rPr>
+                <w:color w:val="auto"/>
+              </w:rPr>
+              <w:t>ae</w:t>
+            </w:r>
+            <w:r>
+              <w:rPr>
+                <w:color w:val="auto"/>
+              </w:rPr>
+              <w:t>rer}</w:t>
+            </w:r>
+          </w:p>
+        </w:tc>
+        <w:tc>
+          <w:tcPr>
+            <w:tcW w:w="3034" w:type="dxa"/>
+            <w:tcBorders>
+              <w:top w:val="single" w:sz="4" w:space="0" w:color="auto"/>
+              <w:left w:val="single" w:sz="4" w:space="0" w:color="auto"/>
+              <w:bottom w:val="single" w:sz="4" w:space="0" w:color="auto"/>
+              <w:right w:val="single" w:sz="4" w:space="0" w:color="auto"/>
+            </w:tcBorders>
+            <w:hideMark/>
+          </w:tcPr>
+          <w:p>
+            <w:pPr>
+              <w:suppressAutoHyphens w:val="0"/>
+              <w:rPr>
+                <w:color w:val="auto"/>
+              </w:rPr>
+            </w:pPr>
+            <w:r>
+              <w:rPr>
+                <w:color w:val="auto"/>
+              </w:rPr>
+              <w:t>{</w:t>
+            </w:r>
+            <w:r>
+              <w:rPr>
+                <w:color w:val="auto"/>
+              </w:rPr>
+              <w:t>epostLae</w:t>
+            </w:r>
+            <w:r>
+              <w:rPr>
+                <w:color w:val="auto"/>
+              </w:rPr>
+              <w:t>rer}</w:t>
+            </w:r>
+          </w:p>
+        </w:tc>
+      </w:tr>
+    </w:tbl>
+    <w:p>
+      <w:pPr>
+        <w:keepNext/>
+        <w:keepLines/>
+        <w:rPr>
+          <w:rFonts w:cs="Times New Roman"/>
+          <w:sz w:val="20"/>
+          <w:szCs w:val="20"/>
+          <w:lang w:eastAsia="nb-NO"/>
+        </w:rPr>
+      </w:pPr>
+    </w:p>
+    <w:p>
+      <w:pPr>
+        <w:keepNext/>
+        <w:keepLines/>
+        <w:rPr>
+          <w:rFonts w:cs="Times New Roman"/>
+          <w:sz w:val="20"/>
+          <w:szCs w:val="20"/>
+          <w:lang w:eastAsia="nb-NO"/>
         </w:rPr>
       </w:pPr>
     </w:p>
@@ -437,19 +1891,43 @@
           <w:rStyle w:val="Overskrift2Tegn"/>
           <w:rFonts w:asciiTheme="minorHAnsi" w:hAnsiTheme="minorHAnsi" w:cstheme="minorHAnsi"/>
           <w:sz w:val="22"/>
-          <w:szCs w:val="22"/>
-        </w:rPr>
-      </w:pPr>
-      <w:bookmarkStart w:id="3" w:name="_GoBack"/>
-      <w:bookmarkEnd w:id="3"/>
-    </w:p>
-    <w:p>
-      <w:pPr>
-        <w:rPr>
-          <w:rStyle w:val="Overskrift2Tegn"/>
-          <w:rFonts w:asciiTheme="minorHAnsi" w:hAnsiTheme="minorHAnsi" w:cstheme="minorHAnsi"/>
-        </w:rPr>
-      </w:pPr>
+        </w:rPr>
+      </w:pPr>
+    </w:p>
+    <w:p>
+      <w:pPr>
+        <w:rPr>
+          <w:rFonts w:asciiTheme="minorHAnsi" w:eastAsiaTheme="majorEastAsia" w:hAnsiTheme="minorHAnsi" w:cstheme="minorHAnsi"/>
+          <w:b/>
+          <w:iCs/>
+          <w:color w:val="000000" w:themeColor="text1"/>
+          <w:sz w:val="20"/>
+          <w:szCs w:val="20"/>
+        </w:rPr>
+      </w:pPr>
+    </w:p>
+    <w:p>
+      <w:pPr>
+        <w:rPr>
+          <w:rFonts w:asciiTheme="minorHAnsi" w:eastAsiaTheme="majorEastAsia" w:hAnsiTheme="minorHAnsi" w:cstheme="minorHAnsi"/>
+          <w:b/>
+          <w:i/>
+          <w:iCs/>
+          <w:color w:val="000000" w:themeColor="text1"/>
+          <w:szCs w:val="20"/>
+        </w:rPr>
+      </w:pPr>
+      <w:r>
+        <w:rPr>
+          <w:rFonts w:asciiTheme="minorHAnsi" w:eastAsiaTheme="majorEastAsia" w:hAnsiTheme="minorHAnsi" w:cstheme="minorHAnsi"/>
+          <w:b/>
+          <w:i/>
+          <w:iCs/>
+          <w:color w:val="000000" w:themeColor="text1"/>
+          <w:szCs w:val="20"/>
+        </w:rPr>
+        <w:t>Dersom opplysningene i dette brevet ikke stemmer, ta kontakt med lærer/skole så snart som mulig.</w:t>
+      </w:r>
     </w:p>
     <w:p>
       <w:pPr>
@@ -542,7 +2020,6 @@
         </w:rPr>
         <w:t>{</w:t>
       </w:r>
-      <w:proofErr w:type="spellStart"/>
       <w:r>
         <w:rPr>
           <w:sz w:val="20"/>
@@ -550,7 +2027,6 @@
         </w:rPr>
         <w:t>navnAvsender</w:t>
       </w:r>
-      <w:proofErr w:type="spellEnd"/>
       <w:r>
         <w:rPr>
           <w:sz w:val="20"/>
@@ -566,7 +2042,6 @@
         <w:br/>
         <w:t>{</w:t>
       </w:r>
-      <w:proofErr w:type="spellStart"/>
       <w:r>
         <w:rPr>
           <w:sz w:val="20"/>
@@ -579,15 +2054,7 @@
           <w:sz w:val="20"/>
           <w:szCs w:val="20"/>
         </w:rPr>
-        <w:t>kole</w:t>
-      </w:r>
-      <w:proofErr w:type="spellEnd"/>
-      <w:r>
-        <w:rPr>
-          <w:sz w:val="20"/>
-          <w:szCs w:val="20"/>
-        </w:rPr>
-        <w:t>}</w:t>
+        <w:t>kole}</w:t>
       </w:r>
     </w:p>
     <w:p>
@@ -605,17 +2072,8 @@
           <w:sz w:val="20"/>
           <w:szCs w:val="20"/>
         </w:rPr>
-        <w:t>{</w:t>
-      </w:r>
-      <w:proofErr w:type="spellStart"/>
-      <w:r>
-        <w:rPr>
-          <w:sz w:val="20"/>
-          <w:szCs w:val="20"/>
-        </w:rPr>
-        <w:t>tlfSkole</w:t>
-      </w:r>
-      <w:proofErr w:type="spellEnd"/>
+        <w:t>{tlfSkole</w:t>
+      </w:r>
       <w:r>
         <w:rPr>
           <w:sz w:val="20"/>
@@ -668,8 +2126,8 @@
       </w:pPr>
     </w:p>
     <w:sectPr>
-      <w:headerReference w:type="default" r:id="rId13"/>
-      <w:footerReference w:type="default" r:id="rId14"/>
+      <w:headerReference w:type="default" r:id="rId12"/>
+      <w:footerReference w:type="default" r:id="rId13"/>
       <w:pgSz w:w="12240" w:h="15840"/>
       <w:pgMar w:top="1942" w:right="1247" w:bottom="1758" w:left="1247" w:header="1843" w:footer="519" w:gutter="0"/>
       <w:cols w:space="708"/>
@@ -681,7 +2139,7 @@
 </file>
 
 <file path=word/endnotes.xml><?xml version="1.0" encoding="utf-8"?>
-<w:endnotes xmlns:wpc="http://schemas.microsoft.com/office/word/2010/wordprocessingCanvas" xmlns:mo="http://schemas.microsoft.com/office/mac/office/2008/main" xmlns:mc="http://schemas.openxmlformats.org/markup-compatibility/2006" xmlns:mv="urn:schemas-microsoft-com:mac:vml" xmlns:o="urn:schemas-microsoft-com:office:office" xmlns:r="http://schemas.openxmlformats.org/officeDocument/2006/relationships" xmlns:m="http://schemas.openxmlformats.org/officeDocument/2006/math" xmlns:v="urn:schemas-microsoft-com:vml" xmlns:wp14="http://schemas.microsoft.com/office/word/2010/wordprocessingDrawing" xmlns:wp="http://schemas.openxmlformats.org/drawingml/2006/wordprocessingDrawing" xmlns:w10="urn:schemas-microsoft-com:office:word" xmlns:w="http://schemas.openxmlformats.org/wordprocessingml/2006/main" xmlns:w14="http://schemas.microsoft.com/office/word/2010/wordml" xmlns:wpg="http://schemas.microsoft.com/office/word/2010/wordprocessingGroup" xmlns:wpi="http://schemas.microsoft.com/office/word/2010/wordprocessingInk" xmlns:wne="http://schemas.microsoft.com/office/word/2006/wordml" xmlns:wps="http://schemas.microsoft.com/office/word/2010/wordprocessingShape" mc:Ignorable="w14 wp14">
+<w:endnotes xmlns:wpc="http://schemas.microsoft.com/office/word/2010/wordprocessingCanvas" xmlns:cx="http://schemas.microsoft.com/office/drawing/2014/chartex" xmlns:mc="http://schemas.openxmlformats.org/markup-compatibility/2006" xmlns:o="urn:schemas-microsoft-com:office:office" xmlns:r="http://schemas.openxmlformats.org/officeDocument/2006/relationships" xmlns:m="http://schemas.openxmlformats.org/officeDocument/2006/math" xmlns:v="urn:schemas-microsoft-com:vml" xmlns:wp14="http://schemas.microsoft.com/office/word/2010/wordprocessingDrawing" xmlns:wp="http://schemas.openxmlformats.org/drawingml/2006/wordprocessingDrawing" xmlns:w10="urn:schemas-microsoft-com:office:word" xmlns:w="http://schemas.openxmlformats.org/wordprocessingml/2006/main" xmlns:w14="http://schemas.microsoft.com/office/word/2010/wordml" xmlns:w15="http://schemas.microsoft.com/office/word/2012/wordml" xmlns:w16se="http://schemas.microsoft.com/office/word/2015/wordml/symex" xmlns:wpg="http://schemas.microsoft.com/office/word/2010/wordprocessingGroup" xmlns:wpi="http://schemas.microsoft.com/office/word/2010/wordprocessingInk" xmlns:wne="http://schemas.microsoft.com/office/word/2006/wordml" xmlns:wps="http://schemas.microsoft.com/office/word/2010/wordprocessingShape" mc:Ignorable="w14 w15 w16se wp14">
   <w:endnote w:type="separator" w:id="-1">
     <w:p>
       <w:pPr>
@@ -706,7 +2164,7 @@
 </file>
 
 <file path=word/footer1.xml><?xml version="1.0" encoding="utf-8"?>
-<w:ftr xmlns:wpc="http://schemas.microsoft.com/office/word/2010/wordprocessingCanvas" xmlns:mo="http://schemas.microsoft.com/office/mac/office/2008/main" xmlns:mc="http://schemas.openxmlformats.org/markup-compatibility/2006" xmlns:mv="urn:schemas-microsoft-com:mac:vml" xmlns:o="urn:schemas-microsoft-com:office:office" xmlns:r="http://schemas.openxmlformats.org/officeDocument/2006/relationships" xmlns:m="http://schemas.openxmlformats.org/officeDocument/2006/math" xmlns:v="urn:schemas-microsoft-com:vml" xmlns:wp14="http://schemas.microsoft.com/office/word/2010/wordprocessingDrawing" xmlns:wp="http://schemas.openxmlformats.org/drawingml/2006/wordprocessingDrawing" xmlns:w10="urn:schemas-microsoft-com:office:word" xmlns:w="http://schemas.openxmlformats.org/wordprocessingml/2006/main" xmlns:w14="http://schemas.microsoft.com/office/word/2010/wordml" xmlns:wpg="http://schemas.microsoft.com/office/word/2010/wordprocessingGroup" xmlns:wpi="http://schemas.microsoft.com/office/word/2010/wordprocessingInk" xmlns:wne="http://schemas.microsoft.com/office/word/2006/wordml" xmlns:wps="http://schemas.microsoft.com/office/word/2010/wordprocessingShape" mc:Ignorable="w14 wp14">
+<w:ftr xmlns:wpc="http://schemas.microsoft.com/office/word/2010/wordprocessingCanvas" xmlns:cx="http://schemas.microsoft.com/office/drawing/2014/chartex" xmlns:mc="http://schemas.openxmlformats.org/markup-compatibility/2006" xmlns:o="urn:schemas-microsoft-com:office:office" xmlns:r="http://schemas.openxmlformats.org/officeDocument/2006/relationships" xmlns:m="http://schemas.openxmlformats.org/officeDocument/2006/math" xmlns:v="urn:schemas-microsoft-com:vml" xmlns:wp14="http://schemas.microsoft.com/office/word/2010/wordprocessingDrawing" xmlns:wp="http://schemas.openxmlformats.org/drawingml/2006/wordprocessingDrawing" xmlns:w10="urn:schemas-microsoft-com:office:word" xmlns:w="http://schemas.openxmlformats.org/wordprocessingml/2006/main" xmlns:w14="http://schemas.microsoft.com/office/word/2010/wordml" xmlns:w15="http://schemas.microsoft.com/office/word/2012/wordml" xmlns:w16se="http://schemas.microsoft.com/office/word/2015/wordml/symex" xmlns:wpg="http://schemas.microsoft.com/office/word/2010/wordprocessingGroup" xmlns:wpi="http://schemas.microsoft.com/office/word/2010/wordprocessingInk" xmlns:wne="http://schemas.microsoft.com/office/word/2006/wordml" xmlns:wps="http://schemas.microsoft.com/office/word/2010/wordprocessingShape" mc:Ignorable="w14 w15 w16se wp14">
   <w:p>
     <w:pPr>
       <w:pStyle w:val="Bunntekst"/>
@@ -1103,7 +2561,7 @@
 </file>
 
 <file path=word/footnotes.xml><?xml version="1.0" encoding="utf-8"?>
-<w:footnotes xmlns:wpc="http://schemas.microsoft.com/office/word/2010/wordprocessingCanvas" xmlns:mo="http://schemas.microsoft.com/office/mac/office/2008/main" xmlns:mc="http://schemas.openxmlformats.org/markup-compatibility/2006" xmlns:mv="urn:schemas-microsoft-com:mac:vml" xmlns:o="urn:schemas-microsoft-com:office:office" xmlns:r="http://schemas.openxmlformats.org/officeDocument/2006/relationships" xmlns:m="http://schemas.openxmlformats.org/officeDocument/2006/math" xmlns:v="urn:schemas-microsoft-com:vml" xmlns:wp14="http://schemas.microsoft.com/office/word/2010/wordprocessingDrawing" xmlns:wp="http://schemas.openxmlformats.org/drawingml/2006/wordprocessingDrawing" xmlns:w10="urn:schemas-microsoft-com:office:word" xmlns:w="http://schemas.openxmlformats.org/wordprocessingml/2006/main" xmlns:w14="http://schemas.microsoft.com/office/word/2010/wordml" xmlns:wpg="http://schemas.microsoft.com/office/word/2010/wordprocessingGroup" xmlns:wpi="http://schemas.microsoft.com/office/word/2010/wordprocessingInk" xmlns:wne="http://schemas.microsoft.com/office/word/2006/wordml" xmlns:wps="http://schemas.microsoft.com/office/word/2010/wordprocessingShape" mc:Ignorable="w14 wp14">
+<w:footnotes xmlns:wpc="http://schemas.microsoft.com/office/word/2010/wordprocessingCanvas" xmlns:cx="http://schemas.microsoft.com/office/drawing/2014/chartex" xmlns:mc="http://schemas.openxmlformats.org/markup-compatibility/2006" xmlns:o="urn:schemas-microsoft-com:office:office" xmlns:r="http://schemas.openxmlformats.org/officeDocument/2006/relationships" xmlns:m="http://schemas.openxmlformats.org/officeDocument/2006/math" xmlns:v="urn:schemas-microsoft-com:vml" xmlns:wp14="http://schemas.microsoft.com/office/word/2010/wordprocessingDrawing" xmlns:wp="http://schemas.openxmlformats.org/drawingml/2006/wordprocessingDrawing" xmlns:w10="urn:schemas-microsoft-com:office:word" xmlns:w="http://schemas.openxmlformats.org/wordprocessingml/2006/main" xmlns:w14="http://schemas.microsoft.com/office/word/2010/wordml" xmlns:w15="http://schemas.microsoft.com/office/word/2012/wordml" xmlns:w16se="http://schemas.microsoft.com/office/word/2015/wordml/symex" xmlns:wpg="http://schemas.microsoft.com/office/word/2010/wordprocessingGroup" xmlns:wpi="http://schemas.microsoft.com/office/word/2010/wordprocessingInk" xmlns:wne="http://schemas.microsoft.com/office/word/2006/wordml" xmlns:wps="http://schemas.microsoft.com/office/word/2010/wordprocessingShape" mc:Ignorable="w14 w15 w16se wp14">
   <w:footnote w:type="separator" w:id="-1">
     <w:p>
       <w:pPr>
@@ -1128,7 +2586,7 @@
 </file>
 
 <file path=word/header1.xml><?xml version="1.0" encoding="utf-8"?>
-<w:hdr xmlns:wpc="http://schemas.microsoft.com/office/word/2010/wordprocessingCanvas" xmlns:mo="http://schemas.microsoft.com/office/mac/office/2008/main" xmlns:mc="http://schemas.openxmlformats.org/markup-compatibility/2006" xmlns:mv="urn:schemas-microsoft-com:mac:vml" xmlns:o="urn:schemas-microsoft-com:office:office" xmlns:r="http://schemas.openxmlformats.org/officeDocument/2006/relationships" xmlns:m="http://schemas.openxmlformats.org/officeDocument/2006/math" xmlns:v="urn:schemas-microsoft-com:vml" xmlns:wp14="http://schemas.microsoft.com/office/word/2010/wordprocessingDrawing" xmlns:wp="http://schemas.openxmlformats.org/drawingml/2006/wordprocessingDrawing" xmlns:w10="urn:schemas-microsoft-com:office:word" xmlns:w="http://schemas.openxmlformats.org/wordprocessingml/2006/main" xmlns:w14="http://schemas.microsoft.com/office/word/2010/wordml" xmlns:wpg="http://schemas.microsoft.com/office/word/2010/wordprocessingGroup" xmlns:wpi="http://schemas.microsoft.com/office/word/2010/wordprocessingInk" xmlns:wne="http://schemas.microsoft.com/office/word/2006/wordml" xmlns:wps="http://schemas.microsoft.com/office/word/2010/wordprocessingShape" mc:Ignorable="w14 wp14">
+<w:hdr xmlns:wpc="http://schemas.microsoft.com/office/word/2010/wordprocessingCanvas" xmlns:cx="http://schemas.microsoft.com/office/drawing/2014/chartex" xmlns:mc="http://schemas.openxmlformats.org/markup-compatibility/2006" xmlns:o="urn:schemas-microsoft-com:office:office" xmlns:r="http://schemas.openxmlformats.org/officeDocument/2006/relationships" xmlns:m="http://schemas.openxmlformats.org/officeDocument/2006/math" xmlns:v="urn:schemas-microsoft-com:vml" xmlns:wp14="http://schemas.microsoft.com/office/word/2010/wordprocessingDrawing" xmlns:wp="http://schemas.openxmlformats.org/drawingml/2006/wordprocessingDrawing" xmlns:w10="urn:schemas-microsoft-com:office:word" xmlns:w="http://schemas.openxmlformats.org/wordprocessingml/2006/main" xmlns:w14="http://schemas.microsoft.com/office/word/2010/wordml" xmlns:w15="http://schemas.microsoft.com/office/word/2012/wordml" xmlns:w16se="http://schemas.microsoft.com/office/word/2015/wordml/symex" xmlns:wpg="http://schemas.microsoft.com/office/word/2010/wordprocessingGroup" xmlns:wpi="http://schemas.microsoft.com/office/word/2010/wordprocessingInk" xmlns:wne="http://schemas.microsoft.com/office/word/2006/wordml" xmlns:wps="http://schemas.microsoft.com/office/word/2010/wordprocessingShape" mc:Ignorable="w14 w15 w16se wp14">
   <w:p>
     <w:pPr>
       <w:pStyle w:val="Topptekst"/>
@@ -1136,10 +2594,10 @@
     <w:r>
       <w:rPr>
         <w:noProof/>
-        <w:lang w:val="en-US" w:eastAsia="nb-NO"/>
+        <w:lang w:eastAsia="nb-NO"/>
       </w:rPr>
       <w:drawing>
-        <wp:anchor distT="0" distB="0" distL="114300" distR="114300" simplePos="0" relativeHeight="3" behindDoc="1" locked="0" layoutInCell="1" allowOverlap="1" wp14:anchorId="11C035E7" wp14:editId="15E0A7AD">
+        <wp:anchor distT="0" distB="0" distL="114300" distR="114300" simplePos="0" relativeHeight="3" behindDoc="1" locked="0" layoutInCell="1" allowOverlap="1" wp14:anchorId="74265CAF" wp14:editId="74265CB0">
           <wp:simplePos x="0" y="0"/>
           <wp:positionH relativeFrom="page">
             <wp:posOffset>0</wp:posOffset>
@@ -1189,8 +2647,347 @@
 </file>
 
 <file path=word/numbering.xml><?xml version="1.0" encoding="utf-8"?>
-<w:numbering xmlns:wpc="http://schemas.microsoft.com/office/word/2010/wordprocessingCanvas" xmlns:mo="http://schemas.microsoft.com/office/mac/office/2008/main" xmlns:mc="http://schemas.openxmlformats.org/markup-compatibility/2006" xmlns:mv="urn:schemas-microsoft-com:mac:vml" xmlns:o="urn:schemas-microsoft-com:office:office" xmlns:r="http://schemas.openxmlformats.org/officeDocument/2006/relationships" xmlns:m="http://schemas.openxmlformats.org/officeDocument/2006/math" xmlns:v="urn:schemas-microsoft-com:vml" xmlns:wp14="http://schemas.microsoft.com/office/word/2010/wordprocessingDrawing" xmlns:wp="http://schemas.openxmlformats.org/drawingml/2006/wordprocessingDrawing" xmlns:w10="urn:schemas-microsoft-com:office:word" xmlns:w="http://schemas.openxmlformats.org/wordprocessingml/2006/main" xmlns:w14="http://schemas.microsoft.com/office/word/2010/wordml" xmlns:wpg="http://schemas.microsoft.com/office/word/2010/wordprocessingGroup" xmlns:wpi="http://schemas.microsoft.com/office/word/2010/wordprocessingInk" xmlns:wne="http://schemas.microsoft.com/office/word/2006/wordml" xmlns:wps="http://schemas.microsoft.com/office/word/2010/wordprocessingShape" mc:Ignorable="w14 wp14">
-  <w:abstractNum w:abstractNumId="0">
+<w:numbering xmlns:wpc="http://schemas.microsoft.com/office/word/2010/wordprocessingCanvas" xmlns:cx="http://schemas.microsoft.com/office/drawing/2014/chartex" xmlns:mc="http://schemas.openxmlformats.org/markup-compatibility/2006" xmlns:o="urn:schemas-microsoft-com:office:office" xmlns:r="http://schemas.openxmlformats.org/officeDocument/2006/relationships" xmlns:m="http://schemas.openxmlformats.org/officeDocument/2006/math" xmlns:v="urn:schemas-microsoft-com:vml" xmlns:wp14="http://schemas.microsoft.com/office/word/2010/wordprocessingDrawing" xmlns:wp="http://schemas.openxmlformats.org/drawingml/2006/wordprocessingDrawing" xmlns:w10="urn:schemas-microsoft-com:office:word" xmlns:w="http://schemas.openxmlformats.org/wordprocessingml/2006/main" xmlns:w14="http://schemas.microsoft.com/office/word/2010/wordml" xmlns:w15="http://schemas.microsoft.com/office/word/2012/wordml" xmlns:w16se="http://schemas.microsoft.com/office/word/2015/wordml/symex" xmlns:wpg="http://schemas.microsoft.com/office/word/2010/wordprocessingGroup" xmlns:wpi="http://schemas.microsoft.com/office/word/2010/wordprocessingInk" xmlns:wne="http://schemas.microsoft.com/office/word/2006/wordml" xmlns:wps="http://schemas.microsoft.com/office/word/2010/wordprocessingShape" mc:Ignorable="w14 w15 w16se wp14">
+  <w:abstractNum w:abstractNumId="0" w15:restartNumberingAfterBreak="0">
+    <w:nsid w:val="20B15008"/>
+    <w:multiLevelType w:val="hybridMultilevel"/>
+    <w:tmpl w:val="27A66998"/>
+    <w:lvl w:ilvl="0" w:tplc="04140001">
+      <w:start w:val="1"/>
+      <w:numFmt w:val="bullet"/>
+      <w:lvlText w:val=""/>
+      <w:lvlJc w:val="left"/>
+      <w:pPr>
+        <w:ind w:left="720" w:hanging="360"/>
+      </w:pPr>
+      <w:rPr>
+        <w:rFonts w:ascii="Symbol" w:hAnsi="Symbol" w:hint="default"/>
+      </w:rPr>
+    </w:lvl>
+    <w:lvl w:ilvl="1" w:tplc="04140003">
+      <w:start w:val="1"/>
+      <w:numFmt w:val="bullet"/>
+      <w:lvlText w:val="o"/>
+      <w:lvlJc w:val="left"/>
+      <w:pPr>
+        <w:ind w:left="1440" w:hanging="360"/>
+      </w:pPr>
+      <w:rPr>
+        <w:rFonts w:ascii="Courier New" w:hAnsi="Courier New" w:cs="Courier New" w:hint="default"/>
+      </w:rPr>
+    </w:lvl>
+    <w:lvl w:ilvl="2" w:tplc="04140005">
+      <w:start w:val="1"/>
+      <w:numFmt w:val="bullet"/>
+      <w:lvlText w:val=""/>
+      <w:lvlJc w:val="left"/>
+      <w:pPr>
+        <w:ind w:left="2160" w:hanging="360"/>
+      </w:pPr>
+      <w:rPr>
+        <w:rFonts w:ascii="Wingdings" w:hAnsi="Wingdings" w:hint="default"/>
+      </w:rPr>
+    </w:lvl>
+    <w:lvl w:ilvl="3" w:tplc="04140001">
+      <w:start w:val="1"/>
+      <w:numFmt w:val="bullet"/>
+      <w:lvlText w:val=""/>
+      <w:lvlJc w:val="left"/>
+      <w:pPr>
+        <w:ind w:left="2880" w:hanging="360"/>
+      </w:pPr>
+      <w:rPr>
+        <w:rFonts w:ascii="Symbol" w:hAnsi="Symbol" w:hint="default"/>
+      </w:rPr>
+    </w:lvl>
+    <w:lvl w:ilvl="4" w:tplc="04140003">
+      <w:start w:val="1"/>
+      <w:numFmt w:val="bullet"/>
+      <w:lvlText w:val="o"/>
+      <w:lvlJc w:val="left"/>
+      <w:pPr>
+        <w:ind w:left="3600" w:hanging="360"/>
+      </w:pPr>
+      <w:rPr>
+        <w:rFonts w:ascii="Courier New" w:hAnsi="Courier New" w:cs="Courier New" w:hint="default"/>
+      </w:rPr>
+    </w:lvl>
+    <w:lvl w:ilvl="5" w:tplc="04140005">
+      <w:start w:val="1"/>
+      <w:numFmt w:val="bullet"/>
+      <w:lvlText w:val=""/>
+      <w:lvlJc w:val="left"/>
+      <w:pPr>
+        <w:ind w:left="4320" w:hanging="360"/>
+      </w:pPr>
+      <w:rPr>
+        <w:rFonts w:ascii="Wingdings" w:hAnsi="Wingdings" w:hint="default"/>
+      </w:rPr>
+    </w:lvl>
+    <w:lvl w:ilvl="6" w:tplc="04140001">
+      <w:start w:val="1"/>
+      <w:numFmt w:val="bullet"/>
+      <w:lvlText w:val=""/>
+      <w:lvlJc w:val="left"/>
+      <w:pPr>
+        <w:ind w:left="5040" w:hanging="360"/>
+      </w:pPr>
+      <w:rPr>
+        <w:rFonts w:ascii="Symbol" w:hAnsi="Symbol" w:hint="default"/>
+      </w:rPr>
+    </w:lvl>
+    <w:lvl w:ilvl="7" w:tplc="04140003">
+      <w:start w:val="1"/>
+      <w:numFmt w:val="bullet"/>
+      <w:lvlText w:val="o"/>
+      <w:lvlJc w:val="left"/>
+      <w:pPr>
+        <w:ind w:left="5760" w:hanging="360"/>
+      </w:pPr>
+      <w:rPr>
+        <w:rFonts w:ascii="Courier New" w:hAnsi="Courier New" w:cs="Courier New" w:hint="default"/>
+      </w:rPr>
+    </w:lvl>
+    <w:lvl w:ilvl="8" w:tplc="04140005">
+      <w:start w:val="1"/>
+      <w:numFmt w:val="bullet"/>
+      <w:lvlText w:val=""/>
+      <w:lvlJc w:val="left"/>
+      <w:pPr>
+        <w:ind w:left="6480" w:hanging="360"/>
+      </w:pPr>
+      <w:rPr>
+        <w:rFonts w:ascii="Wingdings" w:hAnsi="Wingdings" w:hint="default"/>
+      </w:rPr>
+    </w:lvl>
+  </w:abstractNum>
+  <w:abstractNum w:abstractNumId="1" w15:restartNumberingAfterBreak="0">
+    <w:nsid w:val="28270A90"/>
+    <w:multiLevelType w:val="hybridMultilevel"/>
+    <w:tmpl w:val="D2220898"/>
+    <w:lvl w:ilvl="0" w:tplc="04140001">
+      <w:start w:val="1"/>
+      <w:numFmt w:val="bullet"/>
+      <w:lvlText w:val=""/>
+      <w:lvlJc w:val="left"/>
+      <w:pPr>
+        <w:ind w:left="720" w:hanging="360"/>
+      </w:pPr>
+      <w:rPr>
+        <w:rFonts w:ascii="Symbol" w:hAnsi="Symbol" w:hint="default"/>
+      </w:rPr>
+    </w:lvl>
+    <w:lvl w:ilvl="1" w:tplc="04140003">
+      <w:start w:val="1"/>
+      <w:numFmt w:val="bullet"/>
+      <w:lvlText w:val="o"/>
+      <w:lvlJc w:val="left"/>
+      <w:pPr>
+        <w:ind w:left="1440" w:hanging="360"/>
+      </w:pPr>
+      <w:rPr>
+        <w:rFonts w:ascii="Courier New" w:hAnsi="Courier New" w:cs="Courier New" w:hint="default"/>
+      </w:rPr>
+    </w:lvl>
+    <w:lvl w:ilvl="2" w:tplc="04140005">
+      <w:start w:val="1"/>
+      <w:numFmt w:val="bullet"/>
+      <w:lvlText w:val=""/>
+      <w:lvlJc w:val="left"/>
+      <w:pPr>
+        <w:ind w:left="2160" w:hanging="360"/>
+      </w:pPr>
+      <w:rPr>
+        <w:rFonts w:ascii="Wingdings" w:hAnsi="Wingdings" w:hint="default"/>
+      </w:rPr>
+    </w:lvl>
+    <w:lvl w:ilvl="3" w:tplc="04140001">
+      <w:start w:val="1"/>
+      <w:numFmt w:val="bullet"/>
+      <w:lvlText w:val=""/>
+      <w:lvlJc w:val="left"/>
+      <w:pPr>
+        <w:ind w:left="2880" w:hanging="360"/>
+      </w:pPr>
+      <w:rPr>
+        <w:rFonts w:ascii="Symbol" w:hAnsi="Symbol" w:hint="default"/>
+      </w:rPr>
+    </w:lvl>
+    <w:lvl w:ilvl="4" w:tplc="04140003">
+      <w:start w:val="1"/>
+      <w:numFmt w:val="bullet"/>
+      <w:lvlText w:val="o"/>
+      <w:lvlJc w:val="left"/>
+      <w:pPr>
+        <w:ind w:left="3600" w:hanging="360"/>
+      </w:pPr>
+      <w:rPr>
+        <w:rFonts w:ascii="Courier New" w:hAnsi="Courier New" w:cs="Courier New" w:hint="default"/>
+      </w:rPr>
+    </w:lvl>
+    <w:lvl w:ilvl="5" w:tplc="04140005">
+      <w:start w:val="1"/>
+      <w:numFmt w:val="bullet"/>
+      <w:lvlText w:val=""/>
+      <w:lvlJc w:val="left"/>
+      <w:pPr>
+        <w:ind w:left="4320" w:hanging="360"/>
+      </w:pPr>
+      <w:rPr>
+        <w:rFonts w:ascii="Wingdings" w:hAnsi="Wingdings" w:hint="default"/>
+      </w:rPr>
+    </w:lvl>
+    <w:lvl w:ilvl="6" w:tplc="04140001">
+      <w:start w:val="1"/>
+      <w:numFmt w:val="bullet"/>
+      <w:lvlText w:val=""/>
+      <w:lvlJc w:val="left"/>
+      <w:pPr>
+        <w:ind w:left="5040" w:hanging="360"/>
+      </w:pPr>
+      <w:rPr>
+        <w:rFonts w:ascii="Symbol" w:hAnsi="Symbol" w:hint="default"/>
+      </w:rPr>
+    </w:lvl>
+    <w:lvl w:ilvl="7" w:tplc="04140003">
+      <w:start w:val="1"/>
+      <w:numFmt w:val="bullet"/>
+      <w:lvlText w:val="o"/>
+      <w:lvlJc w:val="left"/>
+      <w:pPr>
+        <w:ind w:left="5760" w:hanging="360"/>
+      </w:pPr>
+      <w:rPr>
+        <w:rFonts w:ascii="Courier New" w:hAnsi="Courier New" w:cs="Courier New" w:hint="default"/>
+      </w:rPr>
+    </w:lvl>
+    <w:lvl w:ilvl="8" w:tplc="04140005">
+      <w:start w:val="1"/>
+      <w:numFmt w:val="bullet"/>
+      <w:lvlText w:val=""/>
+      <w:lvlJc w:val="left"/>
+      <w:pPr>
+        <w:ind w:left="6480" w:hanging="360"/>
+      </w:pPr>
+      <w:rPr>
+        <w:rFonts w:ascii="Wingdings" w:hAnsi="Wingdings" w:hint="default"/>
+      </w:rPr>
+    </w:lvl>
+  </w:abstractNum>
+  <w:abstractNum w:abstractNumId="2" w15:restartNumberingAfterBreak="0">
+    <w:nsid w:val="36837ABC"/>
+    <w:multiLevelType w:val="hybridMultilevel"/>
+    <w:tmpl w:val="8DC8BE70"/>
+    <w:lvl w:ilvl="0" w:tplc="04140001">
+      <w:start w:val="1"/>
+      <w:numFmt w:val="bullet"/>
+      <w:lvlText w:val=""/>
+      <w:lvlJc w:val="left"/>
+      <w:pPr>
+        <w:ind w:left="720" w:hanging="360"/>
+      </w:pPr>
+      <w:rPr>
+        <w:rFonts w:ascii="Symbol" w:hAnsi="Symbol" w:hint="default"/>
+      </w:rPr>
+    </w:lvl>
+    <w:lvl w:ilvl="1" w:tplc="04140003">
+      <w:start w:val="1"/>
+      <w:numFmt w:val="bullet"/>
+      <w:lvlText w:val="o"/>
+      <w:lvlJc w:val="left"/>
+      <w:pPr>
+        <w:ind w:left="1440" w:hanging="360"/>
+      </w:pPr>
+      <w:rPr>
+        <w:rFonts w:ascii="Courier New" w:hAnsi="Courier New" w:cs="Courier New" w:hint="default"/>
+      </w:rPr>
+    </w:lvl>
+    <w:lvl w:ilvl="2" w:tplc="04140005">
+      <w:start w:val="1"/>
+      <w:numFmt w:val="bullet"/>
+      <w:lvlText w:val=""/>
+      <w:lvlJc w:val="left"/>
+      <w:pPr>
+        <w:ind w:left="2160" w:hanging="360"/>
+      </w:pPr>
+      <w:rPr>
+        <w:rFonts w:ascii="Wingdings" w:hAnsi="Wingdings" w:hint="default"/>
+      </w:rPr>
+    </w:lvl>
+    <w:lvl w:ilvl="3" w:tplc="04140001">
+      <w:start w:val="1"/>
+      <w:numFmt w:val="bullet"/>
+      <w:lvlText w:val=""/>
+      <w:lvlJc w:val="left"/>
+      <w:pPr>
+        <w:ind w:left="2880" w:hanging="360"/>
+      </w:pPr>
+      <w:rPr>
+        <w:rFonts w:ascii="Symbol" w:hAnsi="Symbol" w:hint="default"/>
+      </w:rPr>
+    </w:lvl>
+    <w:lvl w:ilvl="4" w:tplc="04140003">
+      <w:start w:val="1"/>
+      <w:numFmt w:val="bullet"/>
+      <w:lvlText w:val="o"/>
+      <w:lvlJc w:val="left"/>
+      <w:pPr>
+        <w:ind w:left="3600" w:hanging="360"/>
+      </w:pPr>
+      <w:rPr>
+        <w:rFonts w:ascii="Courier New" w:hAnsi="Courier New" w:cs="Courier New" w:hint="default"/>
+      </w:rPr>
+    </w:lvl>
+    <w:lvl w:ilvl="5" w:tplc="04140005">
+      <w:start w:val="1"/>
+      <w:numFmt w:val="bullet"/>
+      <w:lvlText w:val=""/>
+      <w:lvlJc w:val="left"/>
+      <w:pPr>
+        <w:ind w:left="4320" w:hanging="360"/>
+      </w:pPr>
+      <w:rPr>
+        <w:rFonts w:ascii="Wingdings" w:hAnsi="Wingdings" w:hint="default"/>
+      </w:rPr>
+    </w:lvl>
+    <w:lvl w:ilvl="6" w:tplc="04140001">
+      <w:start w:val="1"/>
+      <w:numFmt w:val="bullet"/>
+      <w:lvlText w:val=""/>
+      <w:lvlJc w:val="left"/>
+      <w:pPr>
+        <w:ind w:left="5040" w:hanging="360"/>
+      </w:pPr>
+      <w:rPr>
+        <w:rFonts w:ascii="Symbol" w:hAnsi="Symbol" w:hint="default"/>
+      </w:rPr>
+    </w:lvl>
+    <w:lvl w:ilvl="7" w:tplc="04140003">
+      <w:start w:val="1"/>
+      <w:numFmt w:val="bullet"/>
+      <w:lvlText w:val="o"/>
+      <w:lvlJc w:val="left"/>
+      <w:pPr>
+        <w:ind w:left="5760" w:hanging="360"/>
+      </w:pPr>
+      <w:rPr>
+        <w:rFonts w:ascii="Courier New" w:hAnsi="Courier New" w:cs="Courier New" w:hint="default"/>
+      </w:rPr>
+    </w:lvl>
+    <w:lvl w:ilvl="8" w:tplc="04140005">
+      <w:start w:val="1"/>
+      <w:numFmt w:val="bullet"/>
+      <w:lvlText w:val=""/>
+      <w:lvlJc w:val="left"/>
+      <w:pPr>
+        <w:ind w:left="6480" w:hanging="360"/>
+      </w:pPr>
+      <w:rPr>
+        <w:rFonts w:ascii="Wingdings" w:hAnsi="Wingdings" w:hint="default"/>
+      </w:rPr>
+    </w:lvl>
+  </w:abstractNum>
+  <w:abstractNum w:abstractNumId="3" w15:restartNumberingAfterBreak="0">
     <w:nsid w:val="67020FC3"/>
     <w:multiLevelType w:val="hybridMultilevel"/>
     <w:tmpl w:val="0AFE359A"/>
@@ -1302,14 +3099,139 @@
       </w:rPr>
     </w:lvl>
   </w:abstractNum>
+  <w:abstractNum w:abstractNumId="4" w15:restartNumberingAfterBreak="0">
+    <w:nsid w:val="783A1168"/>
+    <w:multiLevelType w:val="hybridMultilevel"/>
+    <w:tmpl w:val="FF949672"/>
+    <w:lvl w:ilvl="0" w:tplc="04140001">
+      <w:start w:val="1"/>
+      <w:numFmt w:val="bullet"/>
+      <w:lvlText w:val=""/>
+      <w:lvlJc w:val="left"/>
+      <w:pPr>
+        <w:ind w:left="720" w:hanging="360"/>
+      </w:pPr>
+      <w:rPr>
+        <w:rFonts w:ascii="Symbol" w:hAnsi="Symbol" w:hint="default"/>
+      </w:rPr>
+    </w:lvl>
+    <w:lvl w:ilvl="1" w:tplc="04140003">
+      <w:start w:val="1"/>
+      <w:numFmt w:val="bullet"/>
+      <w:lvlText w:val="o"/>
+      <w:lvlJc w:val="left"/>
+      <w:pPr>
+        <w:ind w:left="1440" w:hanging="360"/>
+      </w:pPr>
+      <w:rPr>
+        <w:rFonts w:ascii="Courier New" w:hAnsi="Courier New" w:cs="Courier New" w:hint="default"/>
+      </w:rPr>
+    </w:lvl>
+    <w:lvl w:ilvl="2" w:tplc="04140005">
+      <w:start w:val="1"/>
+      <w:numFmt w:val="bullet"/>
+      <w:lvlText w:val=""/>
+      <w:lvlJc w:val="left"/>
+      <w:pPr>
+        <w:ind w:left="2160" w:hanging="360"/>
+      </w:pPr>
+      <w:rPr>
+        <w:rFonts w:ascii="Wingdings" w:hAnsi="Wingdings" w:hint="default"/>
+      </w:rPr>
+    </w:lvl>
+    <w:lvl w:ilvl="3" w:tplc="04140001">
+      <w:start w:val="1"/>
+      <w:numFmt w:val="bullet"/>
+      <w:lvlText w:val=""/>
+      <w:lvlJc w:val="left"/>
+      <w:pPr>
+        <w:ind w:left="2880" w:hanging="360"/>
+      </w:pPr>
+      <w:rPr>
+        <w:rFonts w:ascii="Symbol" w:hAnsi="Symbol" w:hint="default"/>
+      </w:rPr>
+    </w:lvl>
+    <w:lvl w:ilvl="4" w:tplc="04140003">
+      <w:start w:val="1"/>
+      <w:numFmt w:val="bullet"/>
+      <w:lvlText w:val="o"/>
+      <w:lvlJc w:val="left"/>
+      <w:pPr>
+        <w:ind w:left="3600" w:hanging="360"/>
+      </w:pPr>
+      <w:rPr>
+        <w:rFonts w:ascii="Courier New" w:hAnsi="Courier New" w:cs="Courier New" w:hint="default"/>
+      </w:rPr>
+    </w:lvl>
+    <w:lvl w:ilvl="5" w:tplc="04140005">
+      <w:start w:val="1"/>
+      <w:numFmt w:val="bullet"/>
+      <w:lvlText w:val=""/>
+      <w:lvlJc w:val="left"/>
+      <w:pPr>
+        <w:ind w:left="4320" w:hanging="360"/>
+      </w:pPr>
+      <w:rPr>
+        <w:rFonts w:ascii="Wingdings" w:hAnsi="Wingdings" w:hint="default"/>
+      </w:rPr>
+    </w:lvl>
+    <w:lvl w:ilvl="6" w:tplc="04140001">
+      <w:start w:val="1"/>
+      <w:numFmt w:val="bullet"/>
+      <w:lvlText w:val=""/>
+      <w:lvlJc w:val="left"/>
+      <w:pPr>
+        <w:ind w:left="5040" w:hanging="360"/>
+      </w:pPr>
+      <w:rPr>
+        <w:rFonts w:ascii="Symbol" w:hAnsi="Symbol" w:hint="default"/>
+      </w:rPr>
+    </w:lvl>
+    <w:lvl w:ilvl="7" w:tplc="04140003">
+      <w:start w:val="1"/>
+      <w:numFmt w:val="bullet"/>
+      <w:lvlText w:val="o"/>
+      <w:lvlJc w:val="left"/>
+      <w:pPr>
+        <w:ind w:left="5760" w:hanging="360"/>
+      </w:pPr>
+      <w:rPr>
+        <w:rFonts w:ascii="Courier New" w:hAnsi="Courier New" w:cs="Courier New" w:hint="default"/>
+      </w:rPr>
+    </w:lvl>
+    <w:lvl w:ilvl="8" w:tplc="04140005">
+      <w:start w:val="1"/>
+      <w:numFmt w:val="bullet"/>
+      <w:lvlText w:val=""/>
+      <w:lvlJc w:val="left"/>
+      <w:pPr>
+        <w:ind w:left="6480" w:hanging="360"/>
+      </w:pPr>
+      <w:rPr>
+        <w:rFonts w:ascii="Wingdings" w:hAnsi="Wingdings" w:hint="default"/>
+      </w:rPr>
+    </w:lvl>
+  </w:abstractNum>
   <w:num w:numId="1">
+    <w:abstractNumId w:val="3"/>
+  </w:num>
+  <w:num w:numId="2">
+    <w:abstractNumId w:val="4"/>
+  </w:num>
+  <w:num w:numId="3">
+    <w:abstractNumId w:val="1"/>
+  </w:num>
+  <w:num w:numId="4">
     <w:abstractNumId w:val="0"/>
+  </w:num>
+  <w:num w:numId="5">
+    <w:abstractNumId w:val="2"/>
   </w:num>
 </w:numbering>
 </file>
 
 <file path=word/styles.xml><?xml version="1.0" encoding="utf-8"?>
-<w:styles xmlns:mc="http://schemas.openxmlformats.org/markup-compatibility/2006" xmlns:r="http://schemas.openxmlformats.org/officeDocument/2006/relationships" xmlns:w="http://schemas.openxmlformats.org/wordprocessingml/2006/main" xmlns:w14="http://schemas.microsoft.com/office/word/2010/wordml" mc:Ignorable="w14">
+<w:styles xmlns:mc="http://schemas.openxmlformats.org/markup-compatibility/2006" xmlns:r="http://schemas.openxmlformats.org/officeDocument/2006/relationships" xmlns:w="http://schemas.openxmlformats.org/wordprocessingml/2006/main" xmlns:w14="http://schemas.microsoft.com/office/word/2010/wordml" xmlns:w15="http://schemas.microsoft.com/office/word/2012/wordml" xmlns:w16se="http://schemas.microsoft.com/office/word/2015/wordml/symex" mc:Ignorable="w14 w15 w16se">
   <w:docDefaults>
     <w:rPrDefault>
       <w:rPr>
@@ -1325,153 +3247,378 @@
       </w:pPr>
     </w:pPrDefault>
   </w:docDefaults>
-  <w:latentStyles w:defLockedState="0" w:defUIPriority="99" w:defSemiHidden="1" w:defUnhideWhenUsed="1" w:defQFormat="0" w:count="276">
-    <w:lsdException w:name="Normal" w:semiHidden="0" w:uiPriority="0" w:unhideWhenUsed="0" w:qFormat="1"/>
-    <w:lsdException w:name="heading 1" w:semiHidden="0" w:uiPriority="9" w:unhideWhenUsed="0" w:qFormat="1"/>
-    <w:lsdException w:name="heading 2" w:uiPriority="9" w:qFormat="1"/>
-    <w:lsdException w:name="heading 3" w:uiPriority="9" w:qFormat="1"/>
-    <w:lsdException w:name="heading 4" w:uiPriority="9" w:qFormat="1"/>
-    <w:lsdException w:name="heading 5" w:uiPriority="9" w:qFormat="1"/>
-    <w:lsdException w:name="heading 6" w:uiPriority="9" w:qFormat="1"/>
-    <w:lsdException w:name="heading 7" w:uiPriority="9" w:qFormat="1"/>
-    <w:lsdException w:name="heading 8" w:uiPriority="9" w:qFormat="1"/>
-    <w:lsdException w:name="heading 9" w:uiPriority="9" w:qFormat="1"/>
-    <w:lsdException w:name="toc 1" w:uiPriority="39"/>
-    <w:lsdException w:name="toc 2" w:uiPriority="39"/>
-    <w:lsdException w:name="toc 3" w:uiPriority="39"/>
-    <w:lsdException w:name="toc 4" w:uiPriority="39"/>
-    <w:lsdException w:name="toc 5" w:uiPriority="39"/>
-    <w:lsdException w:name="toc 6" w:uiPriority="39"/>
-    <w:lsdException w:name="toc 7" w:uiPriority="39"/>
-    <w:lsdException w:name="toc 8" w:uiPriority="39"/>
-    <w:lsdException w:name="toc 9" w:uiPriority="39"/>
-    <w:lsdException w:name="caption" w:uiPriority="35" w:qFormat="1"/>
-    <w:lsdException w:name="Title" w:semiHidden="0" w:uiPriority="10" w:unhideWhenUsed="0" w:qFormat="1"/>
-    <w:lsdException w:name="Default Paragraph Font" w:uiPriority="1"/>
-    <w:lsdException w:name="Subtitle" w:uiPriority="11" w:unhideWhenUsed="0" w:qFormat="1"/>
-    <w:lsdException w:name="Strong" w:semiHidden="0" w:uiPriority="22" w:unhideWhenUsed="0" w:qFormat="1"/>
-    <w:lsdException w:name="Emphasis" w:semiHidden="0" w:uiPriority="20" w:unhideWhenUsed="0" w:qFormat="1"/>
-    <w:lsdException w:name="Table Grid" w:semiHidden="0" w:uiPriority="39" w:unhideWhenUsed="0"/>
-    <w:lsdException w:name="Note Level 1" w:semiHidden="0" w:unhideWhenUsed="0"/>
-    <w:lsdException w:name="Note Level 2" w:semiHidden="0" w:unhideWhenUsed="0"/>
-    <w:lsdException w:name="Note Level 3" w:semiHidden="0" w:unhideWhenUsed="0"/>
-    <w:lsdException w:name="Note Level 4" w:semiHidden="0" w:unhideWhenUsed="0"/>
-    <w:lsdException w:name="Note Level 5" w:semiHidden="0" w:unhideWhenUsed="0"/>
-    <w:lsdException w:name="Note Level 6" w:semiHidden="0" w:unhideWhenUsed="0"/>
-    <w:lsdException w:name="Note Level 7" w:semiHidden="0" w:unhideWhenUsed="0"/>
-    <w:lsdException w:name="Note Level 8" w:semiHidden="0" w:unhideWhenUsed="0"/>
-    <w:lsdException w:name="Note Level 9" w:semiHidden="0" w:unhideWhenUsed="0"/>
-    <w:lsdException w:name="Placeholder Text" w:unhideWhenUsed="0"/>
-    <w:lsdException w:name="No Spacing" w:semiHidden="0" w:uiPriority="1" w:unhideWhenUsed="0" w:qFormat="1"/>
-    <w:lsdException w:name="Light Shading" w:semiHidden="0" w:uiPriority="60" w:unhideWhenUsed="0"/>
-    <w:lsdException w:name="Light List" w:semiHidden="0" w:uiPriority="61" w:unhideWhenUsed="0"/>
-    <w:lsdException w:name="Light Grid" w:semiHidden="0" w:uiPriority="62" w:unhideWhenUsed="0"/>
-    <w:lsdException w:name="Medium Shading 1" w:semiHidden="0" w:uiPriority="63" w:unhideWhenUsed="0"/>
-    <w:lsdException w:name="Medium Shading 2" w:semiHidden="0" w:uiPriority="64" w:unhideWhenUsed="0"/>
-    <w:lsdException w:name="Medium List 1" w:semiHidden="0" w:uiPriority="65" w:unhideWhenUsed="0"/>
-    <w:lsdException w:name="Medium List 2" w:semiHidden="0" w:uiPriority="66" w:unhideWhenUsed="0"/>
-    <w:lsdException w:name="Medium Grid 1" w:semiHidden="0" w:uiPriority="67" w:unhideWhenUsed="0"/>
-    <w:lsdException w:name="Medium Grid 2" w:semiHidden="0" w:uiPriority="68" w:unhideWhenUsed="0"/>
-    <w:lsdException w:name="Medium Grid 3" w:semiHidden="0" w:uiPriority="69" w:unhideWhenUsed="0"/>
-    <w:lsdException w:name="Dark List" w:semiHidden="0" w:uiPriority="70" w:unhideWhenUsed="0"/>
-    <w:lsdException w:name="Colorful Shading" w:semiHidden="0" w:uiPriority="71" w:unhideWhenUsed="0"/>
-    <w:lsdException w:name="Colorful List" w:semiHidden="0" w:uiPriority="72" w:unhideWhenUsed="0"/>
-    <w:lsdException w:name="Colorful Grid" w:semiHidden="0" w:uiPriority="73" w:unhideWhenUsed="0"/>
-    <w:lsdException w:name="Light Shading Accent 1" w:semiHidden="0" w:uiPriority="60" w:unhideWhenUsed="0"/>
-    <w:lsdException w:name="Light List Accent 1" w:semiHidden="0" w:uiPriority="61" w:unhideWhenUsed="0"/>
-    <w:lsdException w:name="Light Grid Accent 1" w:semiHidden="0" w:uiPriority="62" w:unhideWhenUsed="0"/>
-    <w:lsdException w:name="Medium Shading 1 Accent 1" w:semiHidden="0" w:uiPriority="63" w:unhideWhenUsed="0"/>
-    <w:lsdException w:name="Medium Shading 2 Accent 1" w:semiHidden="0" w:uiPriority="64" w:unhideWhenUsed="0"/>
-    <w:lsdException w:name="Medium List 1 Accent 1" w:semiHidden="0" w:uiPriority="65" w:unhideWhenUsed="0"/>
-    <w:lsdException w:name="Revision" w:unhideWhenUsed="0"/>
-    <w:lsdException w:name="List Paragraph" w:semiHidden="0" w:uiPriority="34" w:unhideWhenUsed="0" w:qFormat="1"/>
-    <w:lsdException w:name="Quote" w:semiHidden="0" w:uiPriority="29" w:unhideWhenUsed="0" w:qFormat="1"/>
-    <w:lsdException w:name="Intense Quote" w:semiHidden="0" w:uiPriority="30" w:unhideWhenUsed="0" w:qFormat="1"/>
-    <w:lsdException w:name="Medium List 2 Accent 1" w:semiHidden="0" w:uiPriority="66" w:unhideWhenUsed="0"/>
-    <w:lsdException w:name="Medium Grid 1 Accent 1" w:semiHidden="0" w:uiPriority="67" w:unhideWhenUsed="0"/>
-    <w:lsdException w:name="Medium Grid 2 Accent 1" w:semiHidden="0" w:uiPriority="68" w:unhideWhenUsed="0"/>
-    <w:lsdException w:name="Medium Grid 3 Accent 1" w:semiHidden="0" w:uiPriority="69" w:unhideWhenUsed="0"/>
-    <w:lsdException w:name="Dark List Accent 1" w:semiHidden="0" w:uiPriority="70" w:unhideWhenUsed="0"/>
-    <w:lsdException w:name="Colorful Shading Accent 1" w:semiHidden="0" w:uiPriority="71" w:unhideWhenUsed="0"/>
-    <w:lsdException w:name="Colorful List Accent 1" w:semiHidden="0" w:uiPriority="72" w:unhideWhenUsed="0"/>
-    <w:lsdException w:name="Colorful Grid Accent 1" w:semiHidden="0" w:uiPriority="73" w:unhideWhenUsed="0"/>
-    <w:lsdException w:name="Light Shading Accent 2" w:semiHidden="0" w:uiPriority="60" w:unhideWhenUsed="0"/>
-    <w:lsdException w:name="Light List Accent 2" w:semiHidden="0" w:uiPriority="61" w:unhideWhenUsed="0"/>
-    <w:lsdException w:name="Light Grid Accent 2" w:semiHidden="0" w:uiPriority="62" w:unhideWhenUsed="0"/>
-    <w:lsdException w:name="Medium Shading 1 Accent 2" w:semiHidden="0" w:uiPriority="63" w:unhideWhenUsed="0"/>
-    <w:lsdException w:name="Medium Shading 2 Accent 2" w:semiHidden="0" w:uiPriority="64" w:unhideWhenUsed="0"/>
-    <w:lsdException w:name="Medium List 1 Accent 2" w:semiHidden="0" w:uiPriority="65" w:unhideWhenUsed="0"/>
-    <w:lsdException w:name="Medium List 2 Accent 2" w:semiHidden="0" w:uiPriority="66" w:unhideWhenUsed="0"/>
-    <w:lsdException w:name="Medium Grid 1 Accent 2" w:semiHidden="0" w:uiPriority="67" w:unhideWhenUsed="0"/>
-    <w:lsdException w:name="Medium Grid 2 Accent 2" w:semiHidden="0" w:uiPriority="68" w:unhideWhenUsed="0"/>
-    <w:lsdException w:name="Medium Grid 3 Accent 2" w:semiHidden="0" w:uiPriority="69" w:unhideWhenUsed="0"/>
-    <w:lsdException w:name="Dark List Accent 2" w:semiHidden="0" w:uiPriority="70" w:unhideWhenUsed="0"/>
-    <w:lsdException w:name="Colorful Shading Accent 2" w:semiHidden="0" w:uiPriority="71" w:unhideWhenUsed="0"/>
-    <w:lsdException w:name="Colorful List Accent 2" w:semiHidden="0" w:uiPriority="72" w:unhideWhenUsed="0"/>
-    <w:lsdException w:name="Colorful Grid Accent 2" w:semiHidden="0" w:uiPriority="73" w:unhideWhenUsed="0"/>
-    <w:lsdException w:name="Light Shading Accent 3" w:semiHidden="0" w:uiPriority="60" w:unhideWhenUsed="0"/>
-    <w:lsdException w:name="Light List Accent 3" w:semiHidden="0" w:uiPriority="61" w:unhideWhenUsed="0"/>
-    <w:lsdException w:name="Light Grid Accent 3" w:semiHidden="0" w:uiPriority="62" w:unhideWhenUsed="0"/>
-    <w:lsdException w:name="Medium Shading 1 Accent 3" w:semiHidden="0" w:uiPriority="63" w:unhideWhenUsed="0"/>
-    <w:lsdException w:name="Medium Shading 2 Accent 3" w:semiHidden="0" w:uiPriority="64" w:unhideWhenUsed="0"/>
-    <w:lsdException w:name="Medium List 1 Accent 3" w:semiHidden="0" w:uiPriority="65" w:unhideWhenUsed="0"/>
-    <w:lsdException w:name="Medium List 2 Accent 3" w:semiHidden="0" w:uiPriority="66" w:unhideWhenUsed="0"/>
-    <w:lsdException w:name="Medium Grid 1 Accent 3" w:semiHidden="0" w:uiPriority="67" w:unhideWhenUsed="0"/>
-    <w:lsdException w:name="Medium Grid 2 Accent 3" w:semiHidden="0" w:uiPriority="68" w:unhideWhenUsed="0"/>
-    <w:lsdException w:name="Medium Grid 3 Accent 3" w:semiHidden="0" w:uiPriority="69" w:unhideWhenUsed="0"/>
-    <w:lsdException w:name="Dark List Accent 3" w:semiHidden="0" w:uiPriority="70" w:unhideWhenUsed="0"/>
-    <w:lsdException w:name="Colorful Shading Accent 3" w:semiHidden="0" w:uiPriority="71" w:unhideWhenUsed="0"/>
-    <w:lsdException w:name="Colorful List Accent 3" w:semiHidden="0" w:uiPriority="72" w:unhideWhenUsed="0"/>
-    <w:lsdException w:name="Colorful Grid Accent 3" w:semiHidden="0" w:uiPriority="73" w:unhideWhenUsed="0"/>
-    <w:lsdException w:name="Light Shading Accent 4" w:semiHidden="0" w:uiPriority="60" w:unhideWhenUsed="0"/>
-    <w:lsdException w:name="Light List Accent 4" w:semiHidden="0" w:uiPriority="61" w:unhideWhenUsed="0"/>
-    <w:lsdException w:name="Light Grid Accent 4" w:semiHidden="0" w:uiPriority="62" w:unhideWhenUsed="0"/>
-    <w:lsdException w:name="Medium Shading 1 Accent 4" w:semiHidden="0" w:uiPriority="63" w:unhideWhenUsed="0"/>
-    <w:lsdException w:name="Medium Shading 2 Accent 4" w:semiHidden="0" w:uiPriority="64" w:unhideWhenUsed="0"/>
-    <w:lsdException w:name="Medium List 1 Accent 4" w:semiHidden="0" w:uiPriority="65" w:unhideWhenUsed="0"/>
-    <w:lsdException w:name="Medium List 2 Accent 4" w:semiHidden="0" w:uiPriority="66" w:unhideWhenUsed="0"/>
-    <w:lsdException w:name="Medium Grid 1 Accent 4" w:semiHidden="0" w:uiPriority="67" w:unhideWhenUsed="0"/>
-    <w:lsdException w:name="Medium Grid 2 Accent 4" w:semiHidden="0" w:uiPriority="68" w:unhideWhenUsed="0"/>
-    <w:lsdException w:name="Medium Grid 3 Accent 4" w:semiHidden="0" w:uiPriority="69" w:unhideWhenUsed="0"/>
-    <w:lsdException w:name="Dark List Accent 4" w:semiHidden="0" w:uiPriority="70" w:unhideWhenUsed="0"/>
-    <w:lsdException w:name="Colorful Shading Accent 4" w:semiHidden="0" w:uiPriority="71" w:unhideWhenUsed="0"/>
-    <w:lsdException w:name="Colorful List Accent 4" w:semiHidden="0" w:uiPriority="72" w:unhideWhenUsed="0"/>
-    <w:lsdException w:name="Colorful Grid Accent 4" w:semiHidden="0" w:uiPriority="73" w:unhideWhenUsed="0"/>
-    <w:lsdException w:name="Light Shading Accent 5" w:semiHidden="0" w:uiPriority="60" w:unhideWhenUsed="0"/>
-    <w:lsdException w:name="Light List Accent 5" w:semiHidden="0" w:uiPriority="61" w:unhideWhenUsed="0"/>
-    <w:lsdException w:name="Light Grid Accent 5" w:semiHidden="0" w:uiPriority="62" w:unhideWhenUsed="0"/>
-    <w:lsdException w:name="Medium Shading 1 Accent 5" w:semiHidden="0" w:uiPriority="63" w:unhideWhenUsed="0"/>
-    <w:lsdException w:name="Medium Shading 2 Accent 5" w:semiHidden="0" w:uiPriority="64" w:unhideWhenUsed="0"/>
-    <w:lsdException w:name="Medium List 1 Accent 5" w:semiHidden="0" w:uiPriority="65" w:unhideWhenUsed="0"/>
-    <w:lsdException w:name="Medium List 2 Accent 5" w:semiHidden="0" w:uiPriority="66" w:unhideWhenUsed="0"/>
-    <w:lsdException w:name="Medium Grid 1 Accent 5" w:semiHidden="0" w:uiPriority="67" w:unhideWhenUsed="0"/>
-    <w:lsdException w:name="Medium Grid 2 Accent 5" w:semiHidden="0" w:uiPriority="68" w:unhideWhenUsed="0"/>
-    <w:lsdException w:name="Medium Grid 3 Accent 5" w:semiHidden="0" w:uiPriority="69" w:unhideWhenUsed="0"/>
-    <w:lsdException w:name="Dark List Accent 5" w:semiHidden="0" w:uiPriority="70" w:unhideWhenUsed="0"/>
-    <w:lsdException w:name="Colorful Shading Accent 5" w:semiHidden="0" w:uiPriority="71" w:unhideWhenUsed="0"/>
-    <w:lsdException w:name="Colorful List Accent 5" w:semiHidden="0" w:uiPriority="72" w:unhideWhenUsed="0"/>
-    <w:lsdException w:name="Colorful Grid Accent 5" w:semiHidden="0" w:uiPriority="73" w:unhideWhenUsed="0"/>
-    <w:lsdException w:name="Light Shading Accent 6" w:semiHidden="0" w:uiPriority="60" w:unhideWhenUsed="0"/>
-    <w:lsdException w:name="Light List Accent 6" w:semiHidden="0" w:uiPriority="61" w:unhideWhenUsed="0"/>
-    <w:lsdException w:name="Light Grid Accent 6" w:semiHidden="0" w:uiPriority="62" w:unhideWhenUsed="0"/>
-    <w:lsdException w:name="Medium Shading 1 Accent 6" w:semiHidden="0" w:uiPriority="63" w:unhideWhenUsed="0"/>
-    <w:lsdException w:name="Medium Shading 2 Accent 6" w:semiHidden="0" w:uiPriority="64" w:unhideWhenUsed="0"/>
-    <w:lsdException w:name="Medium List 1 Accent 6" w:semiHidden="0" w:uiPriority="65" w:unhideWhenUsed="0"/>
-    <w:lsdException w:name="Medium List 2 Accent 6" w:semiHidden="0" w:uiPriority="66" w:unhideWhenUsed="0"/>
-    <w:lsdException w:name="Medium Grid 1 Accent 6" w:semiHidden="0" w:uiPriority="67" w:unhideWhenUsed="0"/>
-    <w:lsdException w:name="Medium Grid 2 Accent 6" w:semiHidden="0" w:uiPriority="68" w:unhideWhenUsed="0"/>
-    <w:lsdException w:name="Medium Grid 3 Accent 6" w:semiHidden="0" w:uiPriority="69" w:unhideWhenUsed="0"/>
-    <w:lsdException w:name="Dark List Accent 6" w:semiHidden="0" w:uiPriority="70" w:unhideWhenUsed="0"/>
-    <w:lsdException w:name="Colorful Shading Accent 6" w:semiHidden="0" w:uiPriority="71" w:unhideWhenUsed="0"/>
-    <w:lsdException w:name="Colorful List Accent 6" w:semiHidden="0" w:uiPriority="72" w:unhideWhenUsed="0"/>
-    <w:lsdException w:name="Colorful Grid Accent 6" w:semiHidden="0" w:uiPriority="73" w:unhideWhenUsed="0"/>
-    <w:lsdException w:name="Subtle Emphasis" w:semiHidden="0" w:uiPriority="19" w:unhideWhenUsed="0" w:qFormat="1"/>
-    <w:lsdException w:name="Intense Emphasis" w:semiHidden="0" w:uiPriority="21" w:unhideWhenUsed="0" w:qFormat="1"/>
-    <w:lsdException w:name="Subtle Reference" w:semiHidden="0" w:uiPriority="31" w:unhideWhenUsed="0" w:qFormat="1"/>
-    <w:lsdException w:name="Intense Reference" w:semiHidden="0" w:uiPriority="32" w:unhideWhenUsed="0" w:qFormat="1"/>
-    <w:lsdException w:name="Book Title" w:semiHidden="0" w:uiPriority="33" w:unhideWhenUsed="0" w:qFormat="1"/>
-    <w:lsdException w:name="Bibliography" w:uiPriority="37"/>
-    <w:lsdException w:name="TOC Heading" w:uiPriority="39" w:qFormat="1"/>
+  <w:latentStyles w:defLockedState="0" w:defUIPriority="99" w:defSemiHidden="0" w:defUnhideWhenUsed="0" w:defQFormat="0" w:count="371">
+    <w:lsdException w:name="Normal" w:uiPriority="0" w:qFormat="1"/>
+    <w:lsdException w:name="heading 1" w:uiPriority="9" w:qFormat="1"/>
+    <w:lsdException w:name="heading 2" w:semiHidden="1" w:uiPriority="9" w:unhideWhenUsed="1" w:qFormat="1"/>
+    <w:lsdException w:name="heading 3" w:semiHidden="1" w:uiPriority="9" w:unhideWhenUsed="1" w:qFormat="1"/>
+    <w:lsdException w:name="heading 4" w:semiHidden="1" w:uiPriority="9" w:unhideWhenUsed="1" w:qFormat="1"/>
+    <w:lsdException w:name="heading 5" w:semiHidden="1" w:uiPriority="9" w:unhideWhenUsed="1" w:qFormat="1"/>
+    <w:lsdException w:name="heading 6" w:semiHidden="1" w:uiPriority="9" w:unhideWhenUsed="1" w:qFormat="1"/>
+    <w:lsdException w:name="heading 7" w:semiHidden="1" w:uiPriority="9" w:unhideWhenUsed="1" w:qFormat="1"/>
+    <w:lsdException w:name="heading 8" w:semiHidden="1" w:uiPriority="9" w:unhideWhenUsed="1" w:qFormat="1"/>
+    <w:lsdException w:name="heading 9" w:semiHidden="1" w:uiPriority="9" w:unhideWhenUsed="1" w:qFormat="1"/>
+    <w:lsdException w:name="index 1" w:semiHidden="1" w:unhideWhenUsed="1"/>
+    <w:lsdException w:name="index 2" w:semiHidden="1" w:unhideWhenUsed="1"/>
+    <w:lsdException w:name="index 3" w:semiHidden="1" w:unhideWhenUsed="1"/>
+    <w:lsdException w:name="index 4" w:semiHidden="1" w:unhideWhenUsed="1"/>
+    <w:lsdException w:name="index 5" w:semiHidden="1" w:unhideWhenUsed="1"/>
+    <w:lsdException w:name="index 6" w:semiHidden="1" w:unhideWhenUsed="1"/>
+    <w:lsdException w:name="index 7" w:semiHidden="1" w:unhideWhenUsed="1"/>
+    <w:lsdException w:name="index 8" w:semiHidden="1" w:unhideWhenUsed="1"/>
+    <w:lsdException w:name="index 9" w:semiHidden="1" w:unhideWhenUsed="1"/>
+    <w:lsdException w:name="toc 1" w:semiHidden="1" w:uiPriority="39" w:unhideWhenUsed="1"/>
+    <w:lsdException w:name="toc 2" w:semiHidden="1" w:uiPriority="39" w:unhideWhenUsed="1"/>
+    <w:lsdException w:name="toc 3" w:semiHidden="1" w:uiPriority="39" w:unhideWhenUsed="1"/>
+    <w:lsdException w:name="toc 4" w:semiHidden="1" w:uiPriority="39" w:unhideWhenUsed="1"/>
+    <w:lsdException w:name="toc 5" w:semiHidden="1" w:uiPriority="39" w:unhideWhenUsed="1"/>
+    <w:lsdException w:name="toc 6" w:semiHidden="1" w:uiPriority="39" w:unhideWhenUsed="1"/>
+    <w:lsdException w:name="toc 7" w:semiHidden="1" w:uiPriority="39" w:unhideWhenUsed="1"/>
+    <w:lsdException w:name="toc 8" w:semiHidden="1" w:uiPriority="39" w:unhideWhenUsed="1"/>
+    <w:lsdException w:name="toc 9" w:semiHidden="1" w:uiPriority="39" w:unhideWhenUsed="1"/>
+    <w:lsdException w:name="Normal Indent" w:semiHidden="1" w:unhideWhenUsed="1"/>
+    <w:lsdException w:name="footnote text" w:semiHidden="1" w:unhideWhenUsed="1"/>
+    <w:lsdException w:name="annotation text" w:semiHidden="1" w:unhideWhenUsed="1"/>
+    <w:lsdException w:name="header" w:semiHidden="1" w:unhideWhenUsed="1"/>
+    <w:lsdException w:name="footer" w:semiHidden="1" w:unhideWhenUsed="1"/>
+    <w:lsdException w:name="index heading" w:semiHidden="1" w:unhideWhenUsed="1"/>
+    <w:lsdException w:name="caption" w:semiHidden="1" w:uiPriority="35" w:unhideWhenUsed="1" w:qFormat="1"/>
+    <w:lsdException w:name="table of figures" w:semiHidden="1" w:unhideWhenUsed="1"/>
+    <w:lsdException w:name="envelope address" w:semiHidden="1" w:unhideWhenUsed="1"/>
+    <w:lsdException w:name="envelope return" w:semiHidden="1" w:unhideWhenUsed="1"/>
+    <w:lsdException w:name="footnote reference" w:semiHidden="1" w:unhideWhenUsed="1"/>
+    <w:lsdException w:name="annotation reference" w:semiHidden="1" w:unhideWhenUsed="1"/>
+    <w:lsdException w:name="line number" w:semiHidden="1" w:unhideWhenUsed="1"/>
+    <w:lsdException w:name="page number" w:semiHidden="1" w:unhideWhenUsed="1"/>
+    <w:lsdException w:name="endnote reference" w:semiHidden="1" w:unhideWhenUsed="1"/>
+    <w:lsdException w:name="endnote text" w:semiHidden="1" w:unhideWhenUsed="1"/>
+    <w:lsdException w:name="table of authorities" w:semiHidden="1" w:unhideWhenUsed="1"/>
+    <w:lsdException w:name="macro" w:semiHidden="1" w:unhideWhenUsed="1"/>
+    <w:lsdException w:name="toa heading" w:semiHidden="1" w:unhideWhenUsed="1"/>
+    <w:lsdException w:name="List" w:semiHidden="1" w:unhideWhenUsed="1"/>
+    <w:lsdException w:name="List Bullet" w:semiHidden="1" w:unhideWhenUsed="1"/>
+    <w:lsdException w:name="List Number" w:semiHidden="1" w:unhideWhenUsed="1"/>
+    <w:lsdException w:name="List 2" w:semiHidden="1" w:unhideWhenUsed="1"/>
+    <w:lsdException w:name="List 3" w:semiHidden="1" w:unhideWhenUsed="1"/>
+    <w:lsdException w:name="List 4" w:semiHidden="1" w:unhideWhenUsed="1"/>
+    <w:lsdException w:name="List 5" w:semiHidden="1" w:unhideWhenUsed="1"/>
+    <w:lsdException w:name="List Bullet 2" w:semiHidden="1" w:unhideWhenUsed="1"/>
+    <w:lsdException w:name="List Bullet 3" w:semiHidden="1" w:unhideWhenUsed="1"/>
+    <w:lsdException w:name="List Bullet 4" w:semiHidden="1" w:unhideWhenUsed="1"/>
+    <w:lsdException w:name="List Bullet 5" w:semiHidden="1" w:unhideWhenUsed="1"/>
+    <w:lsdException w:name="List Number 2" w:semiHidden="1" w:unhideWhenUsed="1"/>
+    <w:lsdException w:name="List Number 3" w:semiHidden="1" w:unhideWhenUsed="1"/>
+    <w:lsdException w:name="List Number 4" w:semiHidden="1" w:unhideWhenUsed="1"/>
+    <w:lsdException w:name="List Number 5" w:semiHidden="1" w:unhideWhenUsed="1"/>
+    <w:lsdException w:name="Title" w:uiPriority="10" w:qFormat="1"/>
+    <w:lsdException w:name="Closing" w:semiHidden="1" w:unhideWhenUsed="1"/>
+    <w:lsdException w:name="Signature" w:semiHidden="1" w:unhideWhenUsed="1"/>
+    <w:lsdException w:name="Default Paragraph Font" w:semiHidden="1" w:uiPriority="1" w:unhideWhenUsed="1"/>
+    <w:lsdException w:name="Body Text" w:semiHidden="1" w:unhideWhenUsed="1"/>
+    <w:lsdException w:name="Body Text Indent" w:semiHidden="1" w:unhideWhenUsed="1"/>
+    <w:lsdException w:name="List Continue" w:semiHidden="1" w:unhideWhenUsed="1"/>
+    <w:lsdException w:name="List Continue 2" w:semiHidden="1" w:unhideWhenUsed="1"/>
+    <w:lsdException w:name="List Continue 3" w:semiHidden="1" w:unhideWhenUsed="1"/>
+    <w:lsdException w:name="List Continue 4" w:semiHidden="1" w:unhideWhenUsed="1"/>
+    <w:lsdException w:name="List Continue 5" w:semiHidden="1" w:unhideWhenUsed="1"/>
+    <w:lsdException w:name="Message Header" w:semiHidden="1" w:unhideWhenUsed="1"/>
+    <w:lsdException w:name="Subtitle" w:semiHidden="1" w:uiPriority="11" w:qFormat="1"/>
+    <w:lsdException w:name="Salutation" w:semiHidden="1" w:unhideWhenUsed="1"/>
+    <w:lsdException w:name="Date" w:semiHidden="1" w:unhideWhenUsed="1"/>
+    <w:lsdException w:name="Body Text First Indent" w:semiHidden="1" w:unhideWhenUsed="1"/>
+    <w:lsdException w:name="Body Text First Indent 2" w:semiHidden="1" w:unhideWhenUsed="1"/>
+    <w:lsdException w:name="Note Heading" w:semiHidden="1" w:unhideWhenUsed="1"/>
+    <w:lsdException w:name="Body Text 2" w:semiHidden="1" w:unhideWhenUsed="1"/>
+    <w:lsdException w:name="Body Text 3" w:semiHidden="1" w:unhideWhenUsed="1"/>
+    <w:lsdException w:name="Body Text Indent 2" w:semiHidden="1" w:unhideWhenUsed="1"/>
+    <w:lsdException w:name="Body Text Indent 3" w:semiHidden="1" w:unhideWhenUsed="1"/>
+    <w:lsdException w:name="Block Text" w:semiHidden="1" w:unhideWhenUsed="1"/>
+    <w:lsdException w:name="Hyperlink" w:semiHidden="1" w:unhideWhenUsed="1"/>
+    <w:lsdException w:name="FollowedHyperlink" w:semiHidden="1" w:unhideWhenUsed="1"/>
+    <w:lsdException w:name="Strong" w:uiPriority="22" w:qFormat="1"/>
+    <w:lsdException w:name="Emphasis" w:uiPriority="20" w:qFormat="1"/>
+    <w:lsdException w:name="Document Map" w:semiHidden="1" w:unhideWhenUsed="1"/>
+    <w:lsdException w:name="Plain Text" w:semiHidden="1" w:unhideWhenUsed="1"/>
+    <w:lsdException w:name="E-mail Signature" w:semiHidden="1" w:unhideWhenUsed="1"/>
+    <w:lsdException w:name="HTML Top of Form" w:semiHidden="1" w:unhideWhenUsed="1"/>
+    <w:lsdException w:name="HTML Bottom of Form" w:semiHidden="1" w:unhideWhenUsed="1"/>
+    <w:lsdException w:name="Normal (Web)" w:semiHidden="1" w:unhideWhenUsed="1"/>
+    <w:lsdException w:name="HTML Acronym" w:semiHidden="1" w:unhideWhenUsed="1"/>
+    <w:lsdException w:name="HTML Address" w:semiHidden="1" w:unhideWhenUsed="1"/>
+    <w:lsdException w:name="HTML Cite" w:semiHidden="1" w:unhideWhenUsed="1"/>
+    <w:lsdException w:name="HTML Code" w:semiHidden="1" w:unhideWhenUsed="1"/>
+    <w:lsdException w:name="HTML Definition" w:semiHidden="1" w:unhideWhenUsed="1"/>
+    <w:lsdException w:name="HTML Keyboard" w:semiHidden="1" w:unhideWhenUsed="1"/>
+    <w:lsdException w:name="HTML Preformatted" w:semiHidden="1" w:unhideWhenUsed="1"/>
+    <w:lsdException w:name="HTML Sample" w:semiHidden="1" w:unhideWhenUsed="1"/>
+    <w:lsdException w:name="HTML Typewriter" w:semiHidden="1" w:unhideWhenUsed="1"/>
+    <w:lsdException w:name="HTML Variable" w:semiHidden="1" w:unhideWhenUsed="1"/>
+    <w:lsdException w:name="Normal Table" w:semiHidden="1" w:unhideWhenUsed="1"/>
+    <w:lsdException w:name="annotation subject" w:semiHidden="1" w:unhideWhenUsed="1"/>
+    <w:lsdException w:name="No List" w:semiHidden="1" w:unhideWhenUsed="1"/>
+    <w:lsdException w:name="Outline List 1" w:semiHidden="1" w:unhideWhenUsed="1"/>
+    <w:lsdException w:name="Outline List 2" w:semiHidden="1" w:unhideWhenUsed="1"/>
+    <w:lsdException w:name="Outline List 3" w:semiHidden="1" w:unhideWhenUsed="1"/>
+    <w:lsdException w:name="Table Simple 1" w:semiHidden="1" w:unhideWhenUsed="1"/>
+    <w:lsdException w:name="Table Simple 2" w:semiHidden="1" w:unhideWhenUsed="1"/>
+    <w:lsdException w:name="Table Simple 3" w:semiHidden="1" w:unhideWhenUsed="1"/>
+    <w:lsdException w:name="Table Classic 1" w:semiHidden="1" w:unhideWhenUsed="1"/>
+    <w:lsdException w:name="Table Classic 2" w:semiHidden="1" w:unhideWhenUsed="1"/>
+    <w:lsdException w:name="Table Classic 3" w:semiHidden="1" w:unhideWhenUsed="1"/>
+    <w:lsdException w:name="Table Classic 4" w:semiHidden="1" w:unhideWhenUsed="1"/>
+    <w:lsdException w:name="Table Colorful 1" w:semiHidden="1" w:unhideWhenUsed="1"/>
+    <w:lsdException w:name="Table Colorful 2" w:semiHidden="1" w:unhideWhenUsed="1"/>
+    <w:lsdException w:name="Table Colorful 3" w:semiHidden="1" w:unhideWhenUsed="1"/>
+    <w:lsdException w:name="Table Columns 1" w:semiHidden="1" w:unhideWhenUsed="1"/>
+    <w:lsdException w:name="Table Columns 2" w:semiHidden="1" w:unhideWhenUsed="1"/>
+    <w:lsdException w:name="Table Columns 3" w:semiHidden="1" w:unhideWhenUsed="1"/>
+    <w:lsdException w:name="Table Columns 4" w:semiHidden="1" w:unhideWhenUsed="1"/>
+    <w:lsdException w:name="Table Columns 5" w:semiHidden="1" w:unhideWhenUsed="1"/>
+    <w:lsdException w:name="Table Grid 1" w:semiHidden="1" w:unhideWhenUsed="1"/>
+    <w:lsdException w:name="Table Grid 2" w:semiHidden="1" w:unhideWhenUsed="1"/>
+    <w:lsdException w:name="Table Grid 3" w:semiHidden="1" w:unhideWhenUsed="1"/>
+    <w:lsdException w:name="Table Grid 4" w:semiHidden="1" w:unhideWhenUsed="1"/>
+    <w:lsdException w:name="Table Grid 5" w:semiHidden="1" w:unhideWhenUsed="1"/>
+    <w:lsdException w:name="Table Grid 6" w:semiHidden="1" w:unhideWhenUsed="1"/>
+    <w:lsdException w:name="Table Grid 7" w:semiHidden="1" w:unhideWhenUsed="1"/>
+    <w:lsdException w:name="Table Grid 8" w:semiHidden="1" w:unhideWhenUsed="1"/>
+    <w:lsdException w:name="Table List 1" w:semiHidden="1" w:unhideWhenUsed="1"/>
+    <w:lsdException w:name="Table List 2" w:semiHidden="1" w:unhideWhenUsed="1"/>
+    <w:lsdException w:name="Table List 3" w:semiHidden="1" w:unhideWhenUsed="1"/>
+    <w:lsdException w:name="Table List 4" w:semiHidden="1" w:unhideWhenUsed="1"/>
+    <w:lsdException w:name="Table List 5" w:semiHidden="1" w:unhideWhenUsed="1"/>
+    <w:lsdException w:name="Table List 6" w:semiHidden="1" w:unhideWhenUsed="1"/>
+    <w:lsdException w:name="Table List 7" w:semiHidden="1" w:unhideWhenUsed="1"/>
+    <w:lsdException w:name="Table List 8" w:semiHidden="1" w:unhideWhenUsed="1"/>
+    <w:lsdException w:name="Table 3D effects 1" w:semiHidden="1" w:unhideWhenUsed="1"/>
+    <w:lsdException w:name="Table 3D effects 2" w:semiHidden="1" w:unhideWhenUsed="1"/>
+    <w:lsdException w:name="Table 3D effects 3" w:semiHidden="1" w:unhideWhenUsed="1"/>
+    <w:lsdException w:name="Table Contemporary" w:semiHidden="1" w:unhideWhenUsed="1"/>
+    <w:lsdException w:name="Table Elegant" w:semiHidden="1" w:unhideWhenUsed="1"/>
+    <w:lsdException w:name="Table Professional" w:semiHidden="1" w:unhideWhenUsed="1"/>
+    <w:lsdException w:name="Table Subtle 1" w:semiHidden="1" w:unhideWhenUsed="1"/>
+    <w:lsdException w:name="Table Subtle 2" w:semiHidden="1" w:unhideWhenUsed="1"/>
+    <w:lsdException w:name="Table Web 1" w:semiHidden="1" w:unhideWhenUsed="1"/>
+    <w:lsdException w:name="Table Web 2" w:semiHidden="1" w:unhideWhenUsed="1"/>
+    <w:lsdException w:name="Table Web 3" w:semiHidden="1" w:unhideWhenUsed="1"/>
+    <w:lsdException w:name="Balloon Text" w:semiHidden="1" w:unhideWhenUsed="1"/>
+    <w:lsdException w:name="Table Grid" w:uiPriority="39"/>
+    <w:lsdException w:name="Table Theme" w:semiHidden="1" w:unhideWhenUsed="1"/>
+    <w:lsdException w:name="Placeholder Text" w:semiHidden="1"/>
+    <w:lsdException w:name="No Spacing" w:uiPriority="1" w:qFormat="1"/>
+    <w:lsdException w:name="Light Shading" w:uiPriority="60"/>
+    <w:lsdException w:name="Light List" w:uiPriority="61"/>
+    <w:lsdException w:name="Light Grid" w:uiPriority="62"/>
+    <w:lsdException w:name="Medium Shading 1" w:uiPriority="63"/>
+    <w:lsdException w:name="Medium Shading 2" w:uiPriority="64"/>
+    <w:lsdException w:name="Medium List 1" w:uiPriority="65"/>
+    <w:lsdException w:name="Medium List 2" w:uiPriority="66"/>
+    <w:lsdException w:name="Medium Grid 1" w:uiPriority="67"/>
+    <w:lsdException w:name="Medium Grid 2" w:uiPriority="68"/>
+    <w:lsdException w:name="Medium Grid 3" w:uiPriority="69"/>
+    <w:lsdException w:name="Dark List" w:uiPriority="70"/>
+    <w:lsdException w:name="Colorful Shading" w:uiPriority="71"/>
+    <w:lsdException w:name="Colorful List" w:uiPriority="72"/>
+    <w:lsdException w:name="Colorful Grid" w:uiPriority="73"/>
+    <w:lsdException w:name="Light Shading Accent 1" w:uiPriority="60"/>
+    <w:lsdException w:name="Light List Accent 1" w:uiPriority="61"/>
+    <w:lsdException w:name="Light Grid Accent 1" w:uiPriority="62"/>
+    <w:lsdException w:name="Medium Shading 1 Accent 1" w:uiPriority="63"/>
+    <w:lsdException w:name="Medium Shading 2 Accent 1" w:uiPriority="64"/>
+    <w:lsdException w:name="Medium List 1 Accent 1" w:uiPriority="65"/>
+    <w:lsdException w:name="Revision" w:semiHidden="1"/>
+    <w:lsdException w:name="List Paragraph" w:uiPriority="34" w:qFormat="1"/>
+    <w:lsdException w:name="Quote" w:uiPriority="29" w:qFormat="1"/>
+    <w:lsdException w:name="Intense Quote" w:uiPriority="30" w:qFormat="1"/>
+    <w:lsdException w:name="Medium List 2 Accent 1" w:uiPriority="66"/>
+    <w:lsdException w:name="Medium Grid 1 Accent 1" w:uiPriority="67"/>
+    <w:lsdException w:name="Medium Grid 2 Accent 1" w:uiPriority="68"/>
+    <w:lsdException w:name="Medium Grid 3 Accent 1" w:uiPriority="69"/>
+    <w:lsdException w:name="Dark List Accent 1" w:uiPriority="70"/>
+    <w:lsdException w:name="Colorful Shading Accent 1" w:uiPriority="71"/>
+    <w:lsdException w:name="Colorful List Accent 1" w:uiPriority="72"/>
+    <w:lsdException w:name="Colorful Grid Accent 1" w:uiPriority="73"/>
+    <w:lsdException w:name="Light Shading Accent 2" w:uiPriority="60"/>
+    <w:lsdException w:name="Light List Accent 2" w:uiPriority="61"/>
+    <w:lsdException w:name="Light Grid Accent 2" w:uiPriority="62"/>
+    <w:lsdException w:name="Medium Shading 1 Accent 2" w:uiPriority="63"/>
+    <w:lsdException w:name="Medium Shading 2 Accent 2" w:uiPriority="64"/>
+    <w:lsdException w:name="Medium List 1 Accent 2" w:uiPriority="65"/>
+    <w:lsdException w:name="Medium List 2 Accent 2" w:uiPriority="66"/>
+    <w:lsdException w:name="Medium Grid 1 Accent 2" w:uiPriority="67"/>
+    <w:lsdException w:name="Medium Grid 2 Accent 2" w:uiPriority="68"/>
+    <w:lsdException w:name="Medium Grid 3 Accent 2" w:uiPriority="69"/>
+    <w:lsdException w:name="Dark List Accent 2" w:uiPriority="70"/>
+    <w:lsdException w:name="Colorful Shading Accent 2" w:uiPriority="71"/>
+    <w:lsdException w:name="Colorful List Accent 2" w:uiPriority="72"/>
+    <w:lsdException w:name="Colorful Grid Accent 2" w:uiPriority="73"/>
+    <w:lsdException w:name="Light Shading Accent 3" w:uiPriority="60"/>
+    <w:lsdException w:name="Light List Accent 3" w:uiPriority="61"/>
+    <w:lsdException w:name="Light Grid Accent 3" w:uiPriority="62"/>
+    <w:lsdException w:name="Medium Shading 1 Accent 3" w:uiPriority="63"/>
+    <w:lsdException w:name="Medium Shading 2 Accent 3" w:uiPriority="64"/>
+    <w:lsdException w:name="Medium List 1 Accent 3" w:uiPriority="65"/>
+    <w:lsdException w:name="Medium List 2 Accent 3" w:uiPriority="66"/>
+    <w:lsdException w:name="Medium Grid 1 Accent 3" w:uiPriority="67"/>
+    <w:lsdException w:name="Medium Grid 2 Accent 3" w:uiPriority="68"/>
+    <w:lsdException w:name="Medium Grid 3 Accent 3" w:uiPriority="69"/>
+    <w:lsdException w:name="Dark List Accent 3" w:uiPriority="70"/>
+    <w:lsdException w:name="Colorful Shading Accent 3" w:uiPriority="71"/>
+    <w:lsdException w:name="Colorful List Accent 3" w:uiPriority="72"/>
+    <w:lsdException w:name="Colorful Grid Accent 3" w:uiPriority="73"/>
+    <w:lsdException w:name="Light Shading Accent 4" w:uiPriority="60"/>
+    <w:lsdException w:name="Light List Accent 4" w:uiPriority="61"/>
+    <w:lsdException w:name="Light Grid Accent 4" w:uiPriority="62"/>
+    <w:lsdException w:name="Medium Shading 1 Accent 4" w:uiPriority="63"/>
+    <w:lsdException w:name="Medium Shading 2 Accent 4" w:uiPriority="64"/>
+    <w:lsdException w:name="Medium List 1 Accent 4" w:uiPriority="65"/>
+    <w:lsdException w:name="Medium List 2 Accent 4" w:uiPriority="66"/>
+    <w:lsdException w:name="Medium Grid 1 Accent 4" w:uiPriority="67"/>
+    <w:lsdException w:name="Medium Grid 2 Accent 4" w:uiPriority="68"/>
+    <w:lsdException w:name="Medium Grid 3 Accent 4" w:uiPriority="69"/>
+    <w:lsdException w:name="Dark List Accent 4" w:uiPriority="70"/>
+    <w:lsdException w:name="Colorful Shading Accent 4" w:uiPriority="71"/>
+    <w:lsdException w:name="Colorful List Accent 4" w:uiPriority="72"/>
+    <w:lsdException w:name="Colorful Grid Accent 4" w:uiPriority="73"/>
+    <w:lsdException w:name="Light Shading Accent 5" w:uiPriority="60"/>
+    <w:lsdException w:name="Light List Accent 5" w:uiPriority="61"/>
+    <w:lsdException w:name="Light Grid Accent 5" w:uiPriority="62"/>
+    <w:lsdException w:name="Medium Shading 1 Accent 5" w:uiPriority="63"/>
+    <w:lsdException w:name="Medium Shading 2 Accent 5" w:uiPriority="64"/>
+    <w:lsdException w:name="Medium List 1 Accent 5" w:uiPriority="65"/>
+    <w:lsdException w:name="Medium List 2 Accent 5" w:uiPriority="66"/>
+    <w:lsdException w:name="Medium Grid 1 Accent 5" w:uiPriority="67"/>
+    <w:lsdException w:name="Medium Grid 2 Accent 5" w:uiPriority="68"/>
+    <w:lsdException w:name="Medium Grid 3 Accent 5" w:uiPriority="69"/>
+    <w:lsdException w:name="Dark List Accent 5" w:uiPriority="70"/>
+    <w:lsdException w:name="Colorful Shading Accent 5" w:uiPriority="71"/>
+    <w:lsdException w:name="Colorful List Accent 5" w:uiPriority="72"/>
+    <w:lsdException w:name="Colorful Grid Accent 5" w:uiPriority="73"/>
+    <w:lsdException w:name="Light Shading Accent 6" w:uiPriority="60"/>
+    <w:lsdException w:name="Light List Accent 6" w:uiPriority="61"/>
+    <w:lsdException w:name="Light Grid Accent 6" w:uiPriority="62"/>
+    <w:lsdException w:name="Medium Shading 1 Accent 6" w:uiPriority="63"/>
+    <w:lsdException w:name="Medium Shading 2 Accent 6" w:uiPriority="64"/>
+    <w:lsdException w:name="Medium List 1 Accent 6" w:uiPriority="65"/>
+    <w:lsdException w:name="Medium List 2 Accent 6" w:uiPriority="66"/>
+    <w:lsdException w:name="Medium Grid 1 Accent 6" w:uiPriority="67"/>
+    <w:lsdException w:name="Medium Grid 2 Accent 6" w:uiPriority="68"/>
+    <w:lsdException w:name="Medium Grid 3 Accent 6" w:uiPriority="69"/>
+    <w:lsdException w:name="Dark List Accent 6" w:uiPriority="70"/>
+    <w:lsdException w:name="Colorful Shading Accent 6" w:uiPriority="71"/>
+    <w:lsdException w:name="Colorful List Accent 6" w:uiPriority="72"/>
+    <w:lsdException w:name="Colorful Grid Accent 6" w:uiPriority="73"/>
+    <w:lsdException w:name="Subtle Emphasis" w:uiPriority="19" w:qFormat="1"/>
+    <w:lsdException w:name="Intense Emphasis" w:uiPriority="21" w:qFormat="1"/>
+    <w:lsdException w:name="Subtle Reference" w:uiPriority="31" w:qFormat="1"/>
+    <w:lsdException w:name="Intense Reference" w:uiPriority="32" w:qFormat="1"/>
+    <w:lsdException w:name="Book Title" w:uiPriority="33" w:qFormat="1"/>
+    <w:lsdException w:name="Bibliography" w:semiHidden="1" w:uiPriority="37" w:unhideWhenUsed="1"/>
+    <w:lsdException w:name="TOC Heading" w:semiHidden="1" w:uiPriority="39" w:unhideWhenUsed="1" w:qFormat="1"/>
+    <w:lsdException w:name="Plain Table 1" w:uiPriority="41"/>
+    <w:lsdException w:name="Plain Table 2" w:uiPriority="42"/>
+    <w:lsdException w:name="Plain Table 3" w:uiPriority="43"/>
+    <w:lsdException w:name="Plain Table 4" w:uiPriority="44"/>
+    <w:lsdException w:name="Plain Table 5" w:uiPriority="45"/>
+    <w:lsdException w:name="Grid Table Light" w:uiPriority="40"/>
+    <w:lsdException w:name="Grid Table 1 Light" w:uiPriority="46"/>
+    <w:lsdException w:name="Grid Table 2" w:uiPriority="47"/>
+    <w:lsdException w:name="Grid Table 3" w:uiPriority="48"/>
+    <w:lsdException w:name="Grid Table 4" w:uiPriority="49"/>
+    <w:lsdException w:name="Grid Table 5 Dark" w:uiPriority="50"/>
+    <w:lsdException w:name="Grid Table 6 Colorful" w:uiPriority="51"/>
+    <w:lsdException w:name="Grid Table 7 Colorful" w:uiPriority="52"/>
+    <w:lsdException w:name="Grid Table 1 Light Accent 1" w:uiPriority="46"/>
+    <w:lsdException w:name="Grid Table 2 Accent 1" w:uiPriority="47"/>
+    <w:lsdException w:name="Grid Table 3 Accent 1" w:uiPriority="48"/>
+    <w:lsdException w:name="Grid Table 4 Accent 1" w:uiPriority="49"/>
+    <w:lsdException w:name="Grid Table 5 Dark Accent 1" w:uiPriority="50"/>
+    <w:lsdException w:name="Grid Table 6 Colorful Accent 1" w:uiPriority="51"/>
+    <w:lsdException w:name="Grid Table 7 Colorful Accent 1" w:uiPriority="52"/>
+    <w:lsdException w:name="Grid Table 1 Light Accent 2" w:uiPriority="46"/>
+    <w:lsdException w:name="Grid Table 2 Accent 2" w:uiPriority="47"/>
+    <w:lsdException w:name="Grid Table 3 Accent 2" w:uiPriority="48"/>
+    <w:lsdException w:name="Grid Table 4 Accent 2" w:uiPriority="49"/>
+    <w:lsdException w:name="Grid Table 5 Dark Accent 2" w:uiPriority="50"/>
+    <w:lsdException w:name="Grid Table 6 Colorful Accent 2" w:uiPriority="51"/>
+    <w:lsdException w:name="Grid Table 7 Colorful Accent 2" w:uiPriority="52"/>
+    <w:lsdException w:name="Grid Table 1 Light Accent 3" w:uiPriority="46"/>
+    <w:lsdException w:name="Grid Table 2 Accent 3" w:uiPriority="47"/>
+    <w:lsdException w:name="Grid Table 3 Accent 3" w:uiPriority="48"/>
+    <w:lsdException w:name="Grid Table 4 Accent 3" w:uiPriority="49"/>
+    <w:lsdException w:name="Grid Table 5 Dark Accent 3" w:uiPriority="50"/>
+    <w:lsdException w:name="Grid Table 6 Colorful Accent 3" w:uiPriority="51"/>
+    <w:lsdException w:name="Grid Table 7 Colorful Accent 3" w:uiPriority="52"/>
+    <w:lsdException w:name="Grid Table 1 Light Accent 4" w:uiPriority="46"/>
+    <w:lsdException w:name="Grid Table 2 Accent 4" w:uiPriority="47"/>
+    <w:lsdException w:name="Grid Table 3 Accent 4" w:uiPriority="48"/>
+    <w:lsdException w:name="Grid Table 4 Accent 4" w:uiPriority="49"/>
+    <w:lsdException w:name="Grid Table 5 Dark Accent 4" w:uiPriority="50"/>
+    <w:lsdException w:name="Grid Table 6 Colorful Accent 4" w:uiPriority="51"/>
+    <w:lsdException w:name="Grid Table 7 Colorful Accent 4" w:uiPriority="52"/>
+    <w:lsdException w:name="Grid Table 1 Light Accent 5" w:uiPriority="46"/>
+    <w:lsdException w:name="Grid Table 2 Accent 5" w:uiPriority="47"/>
+    <w:lsdException w:name="Grid Table 3 Accent 5" w:uiPriority="48"/>
+    <w:lsdException w:name="Grid Table 4 Accent 5" w:uiPriority="49"/>
+    <w:lsdException w:name="Grid Table 5 Dark Accent 5" w:uiPriority="50"/>
+    <w:lsdException w:name="Grid Table 6 Colorful Accent 5" w:uiPriority="51"/>
+    <w:lsdException w:name="Grid Table 7 Colorful Accent 5" w:uiPriority="52"/>
+    <w:lsdException w:name="Grid Table 1 Light Accent 6" w:uiPriority="46"/>
+    <w:lsdException w:name="Grid Table 2 Accent 6" w:uiPriority="47"/>
+    <w:lsdException w:name="Grid Table 3 Accent 6" w:uiPriority="48"/>
+    <w:lsdException w:name="Grid Table 4 Accent 6" w:uiPriority="49"/>
+    <w:lsdException w:name="Grid Table 5 Dark Accent 6" w:uiPriority="50"/>
+    <w:lsdException w:name="Grid Table 6 Colorful Accent 6" w:uiPriority="51"/>
+    <w:lsdException w:name="Grid Table 7 Colorful Accent 6" w:uiPriority="52"/>
+    <w:lsdException w:name="List Table 1 Light" w:uiPriority="46"/>
+    <w:lsdException w:name="List Table 2" w:uiPriority="47"/>
+    <w:lsdException w:name="List Table 3" w:uiPriority="48"/>
+    <w:lsdException w:name="List Table 4" w:uiPriority="49"/>
+    <w:lsdException w:name="List Table 5 Dark" w:uiPriority="50"/>
+    <w:lsdException w:name="List Table 6 Colorful" w:uiPriority="51"/>
+    <w:lsdException w:name="List Table 7 Colorful" w:uiPriority="52"/>
+    <w:lsdException w:name="List Table 1 Light Accent 1" w:uiPriority="46"/>
+    <w:lsdException w:name="List Table 2 Accent 1" w:uiPriority="47"/>
+    <w:lsdException w:name="List Table 3 Accent 1" w:uiPriority="48"/>
+    <w:lsdException w:name="List Table 4 Accent 1" w:uiPriority="49"/>
+    <w:lsdException w:name="List Table 5 Dark Accent 1" w:uiPriority="50"/>
+    <w:lsdException w:name="List Table 6 Colorful Accent 1" w:uiPriority="51"/>
+    <w:lsdException w:name="List Table 7 Colorful Accent 1" w:uiPriority="52"/>
+    <w:lsdException w:name="List Table 1 Light Accent 2" w:uiPriority="46"/>
+    <w:lsdException w:name="List Table 2 Accent 2" w:uiPriority="47"/>
+    <w:lsdException w:name="List Table 3 Accent 2" w:uiPriority="48"/>
+    <w:lsdException w:name="List Table 4 Accent 2" w:uiPriority="49"/>
+    <w:lsdException w:name="List Table 5 Dark Accent 2" w:uiPriority="50"/>
+    <w:lsdException w:name="List Table 6 Colorful Accent 2" w:uiPriority="51"/>
+    <w:lsdException w:name="List Table 7 Colorful Accent 2" w:uiPriority="52"/>
+    <w:lsdException w:name="List Table 1 Light Accent 3" w:uiPriority="46"/>
+    <w:lsdException w:name="List Table 2 Accent 3" w:uiPriority="47"/>
+    <w:lsdException w:name="List Table 3 Accent 3" w:uiPriority="48"/>
+    <w:lsdException w:name="List Table 4 Accent 3" w:uiPriority="49"/>
+    <w:lsdException w:name="List Table 5 Dark Accent 3" w:uiPriority="50"/>
+    <w:lsdException w:name="List Table 6 Colorful Accent 3" w:uiPriority="51"/>
+    <w:lsdException w:name="List Table 7 Colorful Accent 3" w:uiPriority="52"/>
+    <w:lsdException w:name="List Table 1 Light Accent 4" w:uiPriority="46"/>
+    <w:lsdException w:name="List Table 2 Accent 4" w:uiPriority="47"/>
+    <w:lsdException w:name="List Table 3 Accent 4" w:uiPriority="48"/>
+    <w:lsdException w:name="List Table 4 Accent 4" w:uiPriority="49"/>
+    <w:lsdException w:name="List Table 5 Dark Accent 4" w:uiPriority="50"/>
+    <w:lsdException w:name="List Table 6 Colorful Accent 4" w:uiPriority="51"/>
+    <w:lsdException w:name="List Table 7 Colorful Accent 4" w:uiPriority="52"/>
+    <w:lsdException w:name="List Table 1 Light Accent 5" w:uiPriority="46"/>
+    <w:lsdException w:name="List Table 2 Accent 5" w:uiPriority="47"/>
+    <w:lsdException w:name="List Table 3 Accent 5" w:uiPriority="48"/>
+    <w:lsdException w:name="List Table 4 Accent 5" w:uiPriority="49"/>
+    <w:lsdException w:name="List Table 5 Dark Accent 5" w:uiPriority="50"/>
+    <w:lsdException w:name="List Table 6 Colorful Accent 5" w:uiPriority="51"/>
+    <w:lsdException w:name="List Table 7 Colorful Accent 5" w:uiPriority="52"/>
+    <w:lsdException w:name="List Table 1 Light Accent 6" w:uiPriority="46"/>
+    <w:lsdException w:name="List Table 2 Accent 6" w:uiPriority="47"/>
+    <w:lsdException w:name="List Table 3 Accent 6" w:uiPriority="48"/>
+    <w:lsdException w:name="List Table 4 Accent 6" w:uiPriority="49"/>
+    <w:lsdException w:name="List Table 5 Dark Accent 6" w:uiPriority="50"/>
+    <w:lsdException w:name="List Table 6 Colorful Accent 6" w:uiPriority="51"/>
+    <w:lsdException w:name="List Table 7 Colorful Accent 6" w:uiPriority="52"/>
   </w:latentStyles>
   <w:style w:type="paragraph" w:default="1" w:styleId="Normal">
     <w:name w:val="Normal"/>
@@ -1784,7 +3931,6 @@
       <w:spacing w:line="240" w:lineRule="auto"/>
     </w:pPr>
     <w:tblPr>
-      <w:tblInd w:w="0" w:type="dxa"/>
       <w:tblBorders>
         <w:top w:val="single" w:sz="4" w:space="0" w:color="auto"/>
         <w:left w:val="single" w:sz="4" w:space="0" w:color="auto"/>
@@ -1793,12 +3939,6 @@
         <w:insideH w:val="single" w:sz="4" w:space="0" w:color="auto"/>
         <w:insideV w:val="single" w:sz="4" w:space="0" w:color="auto"/>
       </w:tblBorders>
-      <w:tblCellMar>
-        <w:top w:w="0" w:type="dxa"/>
-        <w:left w:w="108" w:type="dxa"/>
-        <w:bottom w:w="0" w:type="dxa"/>
-        <w:right w:w="108" w:type="dxa"/>
-      </w:tblCellMar>
     </w:tblPr>
   </w:style>
   <w:style w:type="character" w:styleId="Hyperkobling">
@@ -1812,7 +3952,7 @@
       <w:u w:val="single"/>
     </w:rPr>
   </w:style>
-  <w:style w:type="paragraph" w:styleId="Normalweb">
+  <w:style w:type="paragraph" w:styleId="NormalWeb">
     <w:name w:val="Normal (Web)"/>
     <w:basedOn w:val="Normal"/>
     <w:uiPriority w:val="99"/>
@@ -1831,7 +3971,7 @@
       <w:lang w:eastAsia="nb-NO"/>
     </w:rPr>
   </w:style>
-  <w:style w:type="character" w:styleId="Uthevet">
+  <w:style w:type="character" w:styleId="Utheving">
     <w:name w:val="Emphasis"/>
     <w:basedOn w:val="Standardskriftforavsnitt"/>
     <w:uiPriority w:val="20"/>
@@ -1927,486 +4067,22 @@
       <w:lang w:val="nb-NO" w:eastAsia="en-US" w:bidi="ar-SA"/>
     </w:rPr>
   </w:style>
-</w:styles>
-</file>
-
-<file path=word/stylesWithEffects.xml><?xml version="1.0" encoding="utf-8"?>
-<w:styles xmlns:wpc="http://schemas.microsoft.com/office/word/2010/wordprocessingCanvas" xmlns:mo="http://schemas.microsoft.com/office/mac/office/2008/main" xmlns:mc="http://schemas.openxmlformats.org/markup-compatibility/2006" xmlns:mv="urn:schemas-microsoft-com:mac:vml" xmlns:o="urn:schemas-microsoft-com:office:office" xmlns:r="http://schemas.openxmlformats.org/officeDocument/2006/relationships" xmlns:m="http://schemas.openxmlformats.org/officeDocument/2006/math" xmlns:v="urn:schemas-microsoft-com:vml" xmlns:wp14="http://schemas.microsoft.com/office/word/2010/wordprocessingDrawing" xmlns:wp="http://schemas.openxmlformats.org/drawingml/2006/wordprocessingDrawing" xmlns:w10="urn:schemas-microsoft-com:office:word" xmlns:w="http://schemas.openxmlformats.org/wordprocessingml/2006/main" xmlns:w14="http://schemas.microsoft.com/office/word/2010/wordml" xmlns:wpg="http://schemas.microsoft.com/office/word/2010/wordprocessingGroup" xmlns:wpi="http://schemas.microsoft.com/office/word/2010/wordprocessingInk" xmlns:wne="http://schemas.microsoft.com/office/word/2006/wordml" xmlns:wps="http://schemas.microsoft.com/office/word/2010/wordprocessingShape" mc:Ignorable="w14 wp14">
-  <w:docDefaults>
-    <w:rPrDefault>
-      <w:rPr>
-        <w:rFonts w:ascii="Liberation Serif" w:eastAsia="DejaVu Sans" w:hAnsi="Liberation Serif" w:cs="DejaVu Sans"/>
-        <w:sz w:val="24"/>
-        <w:szCs w:val="24"/>
-        <w:lang w:val="en-US" w:eastAsia="zh-CN" w:bidi="hi-IN"/>
-      </w:rPr>
-    </w:rPrDefault>
-    <w:pPrDefault>
-      <w:pPr>
-        <w:spacing w:line="276" w:lineRule="auto"/>
-      </w:pPr>
-    </w:pPrDefault>
-  </w:docDefaults>
-  <w:latentStyles w:defLockedState="0" w:defUIPriority="99" w:defSemiHidden="1" w:defUnhideWhenUsed="1" w:defQFormat="0" w:count="276">
-    <w:lsdException w:name="Normal" w:semiHidden="0" w:uiPriority="0" w:unhideWhenUsed="0" w:qFormat="1"/>
-    <w:lsdException w:name="heading 1" w:semiHidden="0" w:uiPriority="9" w:unhideWhenUsed="0" w:qFormat="1"/>
-    <w:lsdException w:name="heading 2" w:uiPriority="9" w:qFormat="1"/>
-    <w:lsdException w:name="heading 3" w:uiPriority="9" w:qFormat="1"/>
-    <w:lsdException w:name="heading 4" w:uiPriority="9" w:qFormat="1"/>
-    <w:lsdException w:name="heading 5" w:uiPriority="9" w:qFormat="1"/>
-    <w:lsdException w:name="heading 6" w:uiPriority="9" w:qFormat="1"/>
-    <w:lsdException w:name="heading 7" w:uiPriority="9" w:qFormat="1"/>
-    <w:lsdException w:name="heading 8" w:uiPriority="9" w:qFormat="1"/>
-    <w:lsdException w:name="heading 9" w:uiPriority="9" w:qFormat="1"/>
-    <w:lsdException w:name="toc 1" w:uiPriority="39"/>
-    <w:lsdException w:name="toc 2" w:uiPriority="39"/>
-    <w:lsdException w:name="toc 3" w:uiPriority="39"/>
-    <w:lsdException w:name="toc 4" w:uiPriority="39"/>
-    <w:lsdException w:name="toc 5" w:uiPriority="39"/>
-    <w:lsdException w:name="toc 6" w:uiPriority="39"/>
-    <w:lsdException w:name="toc 7" w:uiPriority="39"/>
-    <w:lsdException w:name="toc 8" w:uiPriority="39"/>
-    <w:lsdException w:name="toc 9" w:uiPriority="39"/>
-    <w:lsdException w:name="caption" w:uiPriority="35" w:qFormat="1"/>
-    <w:lsdException w:name="Title" w:semiHidden="0" w:uiPriority="10" w:unhideWhenUsed="0" w:qFormat="1"/>
-    <w:lsdException w:name="Default Paragraph Font" w:uiPriority="1"/>
-    <w:lsdException w:name="Subtitle" w:uiPriority="11" w:unhideWhenUsed="0" w:qFormat="1"/>
-    <w:lsdException w:name="Strong" w:semiHidden="0" w:uiPriority="22" w:unhideWhenUsed="0" w:qFormat="1"/>
-    <w:lsdException w:name="Emphasis" w:semiHidden="0" w:uiPriority="20" w:unhideWhenUsed="0" w:qFormat="1"/>
-    <w:lsdException w:name="Table Grid" w:semiHidden="0" w:uiPriority="39" w:unhideWhenUsed="0"/>
-    <w:lsdException w:name="Note Level 1" w:semiHidden="0" w:unhideWhenUsed="0"/>
-    <w:lsdException w:name="Note Level 2" w:semiHidden="0" w:unhideWhenUsed="0"/>
-    <w:lsdException w:name="Note Level 3" w:semiHidden="0" w:unhideWhenUsed="0"/>
-    <w:lsdException w:name="Note Level 4" w:semiHidden="0" w:unhideWhenUsed="0"/>
-    <w:lsdException w:name="Note Level 5" w:semiHidden="0" w:unhideWhenUsed="0"/>
-    <w:lsdException w:name="Note Level 6" w:semiHidden="0" w:unhideWhenUsed="0"/>
-    <w:lsdException w:name="Note Level 7" w:semiHidden="0" w:unhideWhenUsed="0"/>
-    <w:lsdException w:name="Note Level 8" w:semiHidden="0" w:unhideWhenUsed="0"/>
-    <w:lsdException w:name="Note Level 9" w:semiHidden="0" w:unhideWhenUsed="0"/>
-    <w:lsdException w:name="Placeholder Text" w:unhideWhenUsed="0"/>
-    <w:lsdException w:name="No Spacing" w:semiHidden="0" w:uiPriority="1" w:unhideWhenUsed="0" w:qFormat="1"/>
-    <w:lsdException w:name="Light Shading" w:semiHidden="0" w:uiPriority="60" w:unhideWhenUsed="0"/>
-    <w:lsdException w:name="Light List" w:semiHidden="0" w:uiPriority="61" w:unhideWhenUsed="0"/>
-    <w:lsdException w:name="Light Grid" w:semiHidden="0" w:uiPriority="62" w:unhideWhenUsed="0"/>
-    <w:lsdException w:name="Medium Shading 1" w:semiHidden="0" w:uiPriority="63" w:unhideWhenUsed="0"/>
-    <w:lsdException w:name="Medium Shading 2" w:semiHidden="0" w:uiPriority="64" w:unhideWhenUsed="0"/>
-    <w:lsdException w:name="Medium List 1" w:semiHidden="0" w:uiPriority="65" w:unhideWhenUsed="0"/>
-    <w:lsdException w:name="Medium List 2" w:semiHidden="0" w:uiPriority="66" w:unhideWhenUsed="0"/>
-    <w:lsdException w:name="Medium Grid 1" w:semiHidden="0" w:uiPriority="67" w:unhideWhenUsed="0"/>
-    <w:lsdException w:name="Medium Grid 2" w:semiHidden="0" w:uiPriority="68" w:unhideWhenUsed="0"/>
-    <w:lsdException w:name="Medium Grid 3" w:semiHidden="0" w:uiPriority="69" w:unhideWhenUsed="0"/>
-    <w:lsdException w:name="Dark List" w:semiHidden="0" w:uiPriority="70" w:unhideWhenUsed="0"/>
-    <w:lsdException w:name="Colorful Shading" w:semiHidden="0" w:uiPriority="71" w:unhideWhenUsed="0"/>
-    <w:lsdException w:name="Colorful List" w:semiHidden="0" w:uiPriority="72" w:unhideWhenUsed="0"/>
-    <w:lsdException w:name="Colorful Grid" w:semiHidden="0" w:uiPriority="73" w:unhideWhenUsed="0"/>
-    <w:lsdException w:name="Light Shading Accent 1" w:semiHidden="0" w:uiPriority="60" w:unhideWhenUsed="0"/>
-    <w:lsdException w:name="Light List Accent 1" w:semiHidden="0" w:uiPriority="61" w:unhideWhenUsed="0"/>
-    <w:lsdException w:name="Light Grid Accent 1" w:semiHidden="0" w:uiPriority="62" w:unhideWhenUsed="0"/>
-    <w:lsdException w:name="Medium Shading 1 Accent 1" w:semiHidden="0" w:uiPriority="63" w:unhideWhenUsed="0"/>
-    <w:lsdException w:name="Medium Shading 2 Accent 1" w:semiHidden="0" w:uiPriority="64" w:unhideWhenUsed="0"/>
-    <w:lsdException w:name="Medium List 1 Accent 1" w:semiHidden="0" w:uiPriority="65" w:unhideWhenUsed="0"/>
-    <w:lsdException w:name="Revision" w:unhideWhenUsed="0"/>
-    <w:lsdException w:name="List Paragraph" w:semiHidden="0" w:uiPriority="34" w:unhideWhenUsed="0" w:qFormat="1"/>
-    <w:lsdException w:name="Quote" w:semiHidden="0" w:uiPriority="29" w:unhideWhenUsed="0" w:qFormat="1"/>
-    <w:lsdException w:name="Intense Quote" w:semiHidden="0" w:uiPriority="30" w:unhideWhenUsed="0" w:qFormat="1"/>
-    <w:lsdException w:name="Medium List 2 Accent 1" w:semiHidden="0" w:uiPriority="66" w:unhideWhenUsed="0"/>
-    <w:lsdException w:name="Medium Grid 1 Accent 1" w:semiHidden="0" w:uiPriority="67" w:unhideWhenUsed="0"/>
-    <w:lsdException w:name="Medium Grid 2 Accent 1" w:semiHidden="0" w:uiPriority="68" w:unhideWhenUsed="0"/>
-    <w:lsdException w:name="Medium Grid 3 Accent 1" w:semiHidden="0" w:uiPriority="69" w:unhideWhenUsed="0"/>
-    <w:lsdException w:name="Dark List Accent 1" w:semiHidden="0" w:uiPriority="70" w:unhideWhenUsed="0"/>
-    <w:lsdException w:name="Colorful Shading Accent 1" w:semiHidden="0" w:uiPriority="71" w:unhideWhenUsed="0"/>
-    <w:lsdException w:name="Colorful List Accent 1" w:semiHidden="0" w:uiPriority="72" w:unhideWhenUsed="0"/>
-    <w:lsdException w:name="Colorful Grid Accent 1" w:semiHidden="0" w:uiPriority="73" w:unhideWhenUsed="0"/>
-    <w:lsdException w:name="Light Shading Accent 2" w:semiHidden="0" w:uiPriority="60" w:unhideWhenUsed="0"/>
-    <w:lsdException w:name="Light List Accent 2" w:semiHidden="0" w:uiPriority="61" w:unhideWhenUsed="0"/>
-    <w:lsdException w:name="Light Grid Accent 2" w:semiHidden="0" w:uiPriority="62" w:unhideWhenUsed="0"/>
-    <w:lsdException w:name="Medium Shading 1 Accent 2" w:semiHidden="0" w:uiPriority="63" w:unhideWhenUsed="0"/>
-    <w:lsdException w:name="Medium Shading 2 Accent 2" w:semiHidden="0" w:uiPriority="64" w:unhideWhenUsed="0"/>
-    <w:lsdException w:name="Medium List 1 Accent 2" w:semiHidden="0" w:uiPriority="65" w:unhideWhenUsed="0"/>
-    <w:lsdException w:name="Medium List 2 Accent 2" w:semiHidden="0" w:uiPriority="66" w:unhideWhenUsed="0"/>
-    <w:lsdException w:name="Medium Grid 1 Accent 2" w:semiHidden="0" w:uiPriority="67" w:unhideWhenUsed="0"/>
-    <w:lsdException w:name="Medium Grid 2 Accent 2" w:semiHidden="0" w:uiPriority="68" w:unhideWhenUsed="0"/>
-    <w:lsdException w:name="Medium Grid 3 Accent 2" w:semiHidden="0" w:uiPriority="69" w:unhideWhenUsed="0"/>
-    <w:lsdException w:name="Dark List Accent 2" w:semiHidden="0" w:uiPriority="70" w:unhideWhenUsed="0"/>
-    <w:lsdException w:name="Colorful Shading Accent 2" w:semiHidden="0" w:uiPriority="71" w:unhideWhenUsed="0"/>
-    <w:lsdException w:name="Colorful List Accent 2" w:semiHidden="0" w:uiPriority="72" w:unhideWhenUsed="0"/>
-    <w:lsdException w:name="Colorful Grid Accent 2" w:semiHidden="0" w:uiPriority="73" w:unhideWhenUsed="0"/>
-    <w:lsdException w:name="Light Shading Accent 3" w:semiHidden="0" w:uiPriority="60" w:unhideWhenUsed="0"/>
-    <w:lsdException w:name="Light List Accent 3" w:semiHidden="0" w:uiPriority="61" w:unhideWhenUsed="0"/>
-    <w:lsdException w:name="Light Grid Accent 3" w:semiHidden="0" w:uiPriority="62" w:unhideWhenUsed="0"/>
-    <w:lsdException w:name="Medium Shading 1 Accent 3" w:semiHidden="0" w:uiPriority="63" w:unhideWhenUsed="0"/>
-    <w:lsdException w:name="Medium Shading 2 Accent 3" w:semiHidden="0" w:uiPriority="64" w:unhideWhenUsed="0"/>
-    <w:lsdException w:name="Medium List 1 Accent 3" w:semiHidden="0" w:uiPriority="65" w:unhideWhenUsed="0"/>
-    <w:lsdException w:name="Medium List 2 Accent 3" w:semiHidden="0" w:uiPriority="66" w:unhideWhenUsed="0"/>
-    <w:lsdException w:name="Medium Grid 1 Accent 3" w:semiHidden="0" w:uiPriority="67" w:unhideWhenUsed="0"/>
-    <w:lsdException w:name="Medium Grid 2 Accent 3" w:semiHidden="0" w:uiPriority="68" w:unhideWhenUsed="0"/>
-    <w:lsdException w:name="Medium Grid 3 Accent 3" w:semiHidden="0" w:uiPriority="69" w:unhideWhenUsed="0"/>
-    <w:lsdException w:name="Dark List Accent 3" w:semiHidden="0" w:uiPriority="70" w:unhideWhenUsed="0"/>
-    <w:lsdException w:name="Colorful Shading Accent 3" w:semiHidden="0" w:uiPriority="71" w:unhideWhenUsed="0"/>
-    <w:lsdException w:name="Colorful List Accent 3" w:semiHidden="0" w:uiPriority="72" w:unhideWhenUsed="0"/>
-    <w:lsdException w:name="Colorful Grid Accent 3" w:semiHidden="0" w:uiPriority="73" w:unhideWhenUsed="0"/>
-    <w:lsdException w:name="Light Shading Accent 4" w:semiHidden="0" w:uiPriority="60" w:unhideWhenUsed="0"/>
-    <w:lsdException w:name="Light List Accent 4" w:semiHidden="0" w:uiPriority="61" w:unhideWhenUsed="0"/>
-    <w:lsdException w:name="Light Grid Accent 4" w:semiHidden="0" w:uiPriority="62" w:unhideWhenUsed="0"/>
-    <w:lsdException w:name="Medium Shading 1 Accent 4" w:semiHidden="0" w:uiPriority="63" w:unhideWhenUsed="0"/>
-    <w:lsdException w:name="Medium Shading 2 Accent 4" w:semiHidden="0" w:uiPriority="64" w:unhideWhenUsed="0"/>
-    <w:lsdException w:name="Medium List 1 Accent 4" w:semiHidden="0" w:uiPriority="65" w:unhideWhenUsed="0"/>
-    <w:lsdException w:name="Medium List 2 Accent 4" w:semiHidden="0" w:uiPriority="66" w:unhideWhenUsed="0"/>
-    <w:lsdException w:name="Medium Grid 1 Accent 4" w:semiHidden="0" w:uiPriority="67" w:unhideWhenUsed="0"/>
-    <w:lsdException w:name="Medium Grid 2 Accent 4" w:semiHidden="0" w:uiPriority="68" w:unhideWhenUsed="0"/>
-    <w:lsdException w:name="Medium Grid 3 Accent 4" w:semiHidden="0" w:uiPriority="69" w:unhideWhenUsed="0"/>
-    <w:lsdException w:name="Dark List Accent 4" w:semiHidden="0" w:uiPriority="70" w:unhideWhenUsed="0"/>
-    <w:lsdException w:name="Colorful Shading Accent 4" w:semiHidden="0" w:uiPriority="71" w:unhideWhenUsed="0"/>
-    <w:lsdException w:name="Colorful List Accent 4" w:semiHidden="0" w:uiPriority="72" w:unhideWhenUsed="0"/>
-    <w:lsdException w:name="Colorful Grid Accent 4" w:semiHidden="0" w:uiPriority="73" w:unhideWhenUsed="0"/>
-    <w:lsdException w:name="Light Shading Accent 5" w:semiHidden="0" w:uiPriority="60" w:unhideWhenUsed="0"/>
-    <w:lsdException w:name="Light List Accent 5" w:semiHidden="0" w:uiPriority="61" w:unhideWhenUsed="0"/>
-    <w:lsdException w:name="Light Grid Accent 5" w:semiHidden="0" w:uiPriority="62" w:unhideWhenUsed="0"/>
-    <w:lsdException w:name="Medium Shading 1 Accent 5" w:semiHidden="0" w:uiPriority="63" w:unhideWhenUsed="0"/>
-    <w:lsdException w:name="Medium Shading 2 Accent 5" w:semiHidden="0" w:uiPriority="64" w:unhideWhenUsed="0"/>
-    <w:lsdException w:name="Medium List 1 Accent 5" w:semiHidden="0" w:uiPriority="65" w:unhideWhenUsed="0"/>
-    <w:lsdException w:name="Medium List 2 Accent 5" w:semiHidden="0" w:uiPriority="66" w:unhideWhenUsed="0"/>
-    <w:lsdException w:name="Medium Grid 1 Accent 5" w:semiHidden="0" w:uiPriority="67" w:unhideWhenUsed="0"/>
-    <w:lsdException w:name="Medium Grid 2 Accent 5" w:semiHidden="0" w:uiPriority="68" w:unhideWhenUsed="0"/>
-    <w:lsdException w:name="Medium Grid 3 Accent 5" w:semiHidden="0" w:uiPriority="69" w:unhideWhenUsed="0"/>
-    <w:lsdException w:name="Dark List Accent 5" w:semiHidden="0" w:uiPriority="70" w:unhideWhenUsed="0"/>
-    <w:lsdException w:name="Colorful Shading Accent 5" w:semiHidden="0" w:uiPriority="71" w:unhideWhenUsed="0"/>
-    <w:lsdException w:name="Colorful List Accent 5" w:semiHidden="0" w:uiPriority="72" w:unhideWhenUsed="0"/>
-    <w:lsdException w:name="Colorful Grid Accent 5" w:semiHidden="0" w:uiPriority="73" w:unhideWhenUsed="0"/>
-    <w:lsdException w:name="Light Shading Accent 6" w:semiHidden="0" w:uiPriority="60" w:unhideWhenUsed="0"/>
-    <w:lsdException w:name="Light List Accent 6" w:semiHidden="0" w:uiPriority="61" w:unhideWhenUsed="0"/>
-    <w:lsdException w:name="Light Grid Accent 6" w:semiHidden="0" w:uiPriority="62" w:unhideWhenUsed="0"/>
-    <w:lsdException w:name="Medium Shading 1 Accent 6" w:semiHidden="0" w:uiPriority="63" w:unhideWhenUsed="0"/>
-    <w:lsdException w:name="Medium Shading 2 Accent 6" w:semiHidden="0" w:uiPriority="64" w:unhideWhenUsed="0"/>
-    <w:lsdException w:name="Medium List 1 Accent 6" w:semiHidden="0" w:uiPriority="65" w:unhideWhenUsed="0"/>
-    <w:lsdException w:name="Medium List 2 Accent 6" w:semiHidden="0" w:uiPriority="66" w:unhideWhenUsed="0"/>
-    <w:lsdException w:name="Medium Grid 1 Accent 6" w:semiHidden="0" w:uiPriority="67" w:unhideWhenUsed="0"/>
-    <w:lsdException w:name="Medium Grid 2 Accent 6" w:semiHidden="0" w:uiPriority="68" w:unhideWhenUsed="0"/>
-    <w:lsdException w:name="Medium Grid 3 Accent 6" w:semiHidden="0" w:uiPriority="69" w:unhideWhenUsed="0"/>
-    <w:lsdException w:name="Dark List Accent 6" w:semiHidden="0" w:uiPriority="70" w:unhideWhenUsed="0"/>
-    <w:lsdException w:name="Colorful Shading Accent 6" w:semiHidden="0" w:uiPriority="71" w:unhideWhenUsed="0"/>
-    <w:lsdException w:name="Colorful List Accent 6" w:semiHidden="0" w:uiPriority="72" w:unhideWhenUsed="0"/>
-    <w:lsdException w:name="Colorful Grid Accent 6" w:semiHidden="0" w:uiPriority="73" w:unhideWhenUsed="0"/>
-    <w:lsdException w:name="Subtle Emphasis" w:semiHidden="0" w:uiPriority="19" w:unhideWhenUsed="0" w:qFormat="1"/>
-    <w:lsdException w:name="Intense Emphasis" w:semiHidden="0" w:uiPriority="21" w:unhideWhenUsed="0" w:qFormat="1"/>
-    <w:lsdException w:name="Subtle Reference" w:semiHidden="0" w:uiPriority="31" w:unhideWhenUsed="0" w:qFormat="1"/>
-    <w:lsdException w:name="Intense Reference" w:semiHidden="0" w:uiPriority="32" w:unhideWhenUsed="0" w:qFormat="1"/>
-    <w:lsdException w:name="Book Title" w:semiHidden="0" w:uiPriority="33" w:unhideWhenUsed="0" w:qFormat="1"/>
-    <w:lsdException w:name="Bibliography" w:uiPriority="37"/>
-    <w:lsdException w:name="TOC Heading" w:uiPriority="39" w:qFormat="1"/>
-  </w:latentStyles>
-  <w:style w:type="paragraph" w:default="1" w:styleId="Normal">
-    <w:name w:val="Normal"/>
-    <w:qFormat/>
-    <w:rsid w:val="00AD4FB9"/>
+  <w:style w:type="table" w:customStyle="1" w:styleId="Tabellrutenett1">
+    <w:name w:val="Tabellrutenett1"/>
+    <w:basedOn w:val="Vanligtabell"/>
+    <w:next w:val="Tabellrutenett"/>
+    <w:uiPriority w:val="39"/>
+    <w:rsid w:val="00ED5F12"/>
     <w:pPr>
-      <w:suppressAutoHyphens/>
-      <w:spacing w:line="260" w:lineRule="atLeast"/>
+      <w:spacing w:line="240" w:lineRule="auto"/>
     </w:pPr>
     <w:rPr>
-      <w:rFonts w:ascii="Times New Roman" w:eastAsia="Times New Roman" w:hAnsi="Times New Roman"/>
-      <w:color w:val="00000A"/>
+      <w:rFonts w:asciiTheme="minorHAnsi" w:eastAsiaTheme="minorHAnsi" w:hAnsiTheme="minorHAnsi" w:cstheme="minorBidi"/>
       <w:sz w:val="22"/>
       <w:szCs w:val="22"/>
       <w:lang w:val="nb-NO" w:eastAsia="en-US" w:bidi="ar-SA"/>
     </w:rPr>
-  </w:style>
-  <w:style w:type="paragraph" w:styleId="Overskrift1">
-    <w:name w:val="heading 1"/>
-    <w:basedOn w:val="Normal"/>
-    <w:next w:val="Normal"/>
-    <w:link w:val="Overskrift1Tegn"/>
-    <w:uiPriority w:val="9"/>
-    <w:qFormat/>
-    <w:rsid w:val="00F42797"/>
-    <w:pPr>
-      <w:keepNext/>
-      <w:keepLines/>
-      <w:spacing w:before="240" w:after="240"/>
-      <w:outlineLvl w:val="0"/>
-    </w:pPr>
-    <w:rPr>
-      <w:rFonts w:asciiTheme="majorHAnsi" w:eastAsiaTheme="majorEastAsia" w:hAnsiTheme="majorHAnsi" w:cstheme="majorBidi"/>
-      <w:color w:val="000000" w:themeColor="text1"/>
-      <w:sz w:val="34"/>
-      <w:szCs w:val="32"/>
-    </w:rPr>
-  </w:style>
-  <w:style w:type="paragraph" w:styleId="Overskrift2">
-    <w:name w:val="heading 2"/>
-    <w:basedOn w:val="Normal"/>
-    <w:next w:val="Normal"/>
-    <w:link w:val="Overskrift2Tegn"/>
-    <w:uiPriority w:val="9"/>
-    <w:qFormat/>
-    <w:rsid w:val="00277798"/>
-    <w:pPr>
-      <w:keepNext/>
-      <w:keepLines/>
-      <w:spacing w:before="210"/>
-      <w:outlineLvl w:val="1"/>
-    </w:pPr>
-    <w:rPr>
-      <w:rFonts w:asciiTheme="majorHAnsi" w:eastAsiaTheme="majorEastAsia" w:hAnsiTheme="majorHAnsi" w:cstheme="majorBidi"/>
-      <w:color w:val="000000" w:themeColor="text1"/>
-      <w:sz w:val="26"/>
-      <w:szCs w:val="26"/>
-    </w:rPr>
-  </w:style>
-  <w:style w:type="paragraph" w:styleId="Overskrift3">
-    <w:name w:val="heading 3"/>
-    <w:basedOn w:val="Normal"/>
-    <w:next w:val="Normal"/>
-    <w:link w:val="Overskrift3Tegn"/>
-    <w:uiPriority w:val="9"/>
-    <w:qFormat/>
-    <w:rsid w:val="00277798"/>
-    <w:pPr>
-      <w:keepNext/>
-      <w:keepLines/>
-      <w:spacing w:before="210"/>
-      <w:outlineLvl w:val="2"/>
-    </w:pPr>
-    <w:rPr>
-      <w:rFonts w:asciiTheme="majorHAnsi" w:eastAsiaTheme="majorEastAsia" w:hAnsiTheme="majorHAnsi" w:cstheme="majorBidi"/>
-      <w:color w:val="000000" w:themeColor="text1"/>
-      <w:szCs w:val="24"/>
-    </w:rPr>
-  </w:style>
-  <w:style w:type="character" w:default="1" w:styleId="Standardskriftforavsnitt">
-    <w:name w:val="Default Paragraph Font"/>
-    <w:uiPriority w:val="1"/>
-    <w:semiHidden/>
-    <w:unhideWhenUsed/>
-  </w:style>
-  <w:style w:type="table" w:default="1" w:styleId="Vanligtabell">
-    <w:name w:val="Normal Table"/>
-    <w:uiPriority w:val="99"/>
-    <w:semiHidden/>
-    <w:unhideWhenUsed/>
     <w:tblPr>
-      <w:tblInd w:w="0" w:type="dxa"/>
-      <w:tblCellMar>
-        <w:top w:w="0" w:type="dxa"/>
-        <w:left w:w="108" w:type="dxa"/>
-        <w:bottom w:w="0" w:type="dxa"/>
-        <w:right w:w="108" w:type="dxa"/>
-      </w:tblCellMar>
-    </w:tblPr>
-  </w:style>
-  <w:style w:type="numbering" w:default="1" w:styleId="Ingenliste">
-    <w:name w:val="No List"/>
-    <w:uiPriority w:val="99"/>
-    <w:semiHidden/>
-    <w:unhideWhenUsed/>
-  </w:style>
-  <w:style w:type="character" w:customStyle="1" w:styleId="TopptekstTegn">
-    <w:name w:val="Topptekst Tegn"/>
-    <w:basedOn w:val="Standardskriftforavsnitt"/>
-    <w:link w:val="Topptekst"/>
-    <w:uiPriority w:val="99"/>
-    <w:qFormat/>
-    <w:rsid w:val="001144CF"/>
-  </w:style>
-  <w:style w:type="character" w:customStyle="1" w:styleId="BunntekstTegn">
-    <w:name w:val="Bunntekst Tegn"/>
-    <w:basedOn w:val="Standardskriftforavsnitt"/>
-    <w:link w:val="Bunntekst"/>
-    <w:uiPriority w:val="99"/>
-    <w:qFormat/>
-    <w:rsid w:val="001144CF"/>
-  </w:style>
-  <w:style w:type="character" w:styleId="Plassholdertekst">
-    <w:name w:val="Placeholder Text"/>
-    <w:basedOn w:val="Standardskriftforavsnitt"/>
-    <w:uiPriority w:val="99"/>
-    <w:semiHidden/>
-    <w:qFormat/>
-    <w:rsid w:val="001144CF"/>
-    <w:rPr>
-      <w:color w:val="808080"/>
-    </w:rPr>
-  </w:style>
-  <w:style w:type="character" w:customStyle="1" w:styleId="Overskrift1Tegn">
-    <w:name w:val="Overskrift 1 Tegn"/>
-    <w:basedOn w:val="Standardskriftforavsnitt"/>
-    <w:link w:val="Overskrift1"/>
-    <w:uiPriority w:val="9"/>
-    <w:qFormat/>
-    <w:rsid w:val="00F42797"/>
-    <w:rPr>
-      <w:rFonts w:asciiTheme="majorHAnsi" w:eastAsiaTheme="majorEastAsia" w:hAnsiTheme="majorHAnsi" w:cstheme="majorBidi"/>
-      <w:color w:val="000000" w:themeColor="text1"/>
-      <w:sz w:val="34"/>
-      <w:szCs w:val="32"/>
-    </w:rPr>
-  </w:style>
-  <w:style w:type="character" w:customStyle="1" w:styleId="Overskrift2Tegn">
-    <w:name w:val="Overskrift 2 Tegn"/>
-    <w:basedOn w:val="Standardskriftforavsnitt"/>
-    <w:link w:val="Overskrift2"/>
-    <w:uiPriority w:val="9"/>
-    <w:qFormat/>
-    <w:rsid w:val="00277798"/>
-    <w:rPr>
-      <w:rFonts w:asciiTheme="majorHAnsi" w:eastAsiaTheme="majorEastAsia" w:hAnsiTheme="majorHAnsi" w:cstheme="majorBidi"/>
-      <w:color w:val="000000" w:themeColor="text1"/>
-      <w:sz w:val="26"/>
-      <w:szCs w:val="26"/>
-    </w:rPr>
-  </w:style>
-  <w:style w:type="character" w:customStyle="1" w:styleId="Overskrift3Tegn">
-    <w:name w:val="Overskrift 3 Tegn"/>
-    <w:basedOn w:val="Standardskriftforavsnitt"/>
-    <w:link w:val="Overskrift3"/>
-    <w:uiPriority w:val="9"/>
-    <w:qFormat/>
-    <w:rsid w:val="00277798"/>
-    <w:rPr>
-      <w:rFonts w:asciiTheme="majorHAnsi" w:eastAsiaTheme="majorEastAsia" w:hAnsiTheme="majorHAnsi" w:cstheme="majorBidi"/>
-      <w:color w:val="000000" w:themeColor="text1"/>
-      <w:szCs w:val="24"/>
-    </w:rPr>
-  </w:style>
-  <w:style w:type="character" w:customStyle="1" w:styleId="InternetLink">
-    <w:name w:val="Internet Link"/>
-    <w:rPr>
-      <w:color w:val="000080"/>
-      <w:u w:val="single"/>
-    </w:rPr>
-  </w:style>
-  <w:style w:type="character" w:customStyle="1" w:styleId="BobletekstTegn">
-    <w:name w:val="Bobletekst Tegn"/>
-    <w:basedOn w:val="Standardskriftforavsnitt"/>
-    <w:qFormat/>
-    <w:rPr>
-      <w:rFonts w:ascii="Tahoma" w:hAnsi="Tahoma" w:cs="Tahoma"/>
-      <w:sz w:val="16"/>
-      <w:szCs w:val="16"/>
-    </w:rPr>
-  </w:style>
-  <w:style w:type="paragraph" w:customStyle="1" w:styleId="Heading">
-    <w:name w:val="Heading"/>
-    <w:basedOn w:val="Normal"/>
-    <w:next w:val="TextBody"/>
-    <w:qFormat/>
-    <w:pPr>
-      <w:keepNext/>
-      <w:spacing w:before="240" w:after="120"/>
-    </w:pPr>
-    <w:rPr>
-      <w:rFonts w:ascii="Liberation Sans" w:eastAsia="DejaVu Sans" w:hAnsi="Liberation Sans"/>
-      <w:sz w:val="28"/>
-      <w:szCs w:val="28"/>
-    </w:rPr>
-  </w:style>
-  <w:style w:type="paragraph" w:customStyle="1" w:styleId="TextBody">
-    <w:name w:val="Text Body"/>
-    <w:basedOn w:val="Normal"/>
-    <w:pPr>
-      <w:spacing w:after="140" w:line="288" w:lineRule="auto"/>
-    </w:pPr>
-  </w:style>
-  <w:style w:type="paragraph" w:styleId="Liste">
-    <w:name w:val="List"/>
-    <w:basedOn w:val="TextBody"/>
-  </w:style>
-  <w:style w:type="paragraph" w:styleId="Bildetekst">
-    <w:name w:val="caption"/>
-    <w:basedOn w:val="Normal"/>
-    <w:qFormat/>
-    <w:pPr>
-      <w:suppressLineNumbers/>
-      <w:spacing w:before="120" w:after="120"/>
-    </w:pPr>
-    <w:rPr>
-      <w:i/>
-      <w:iCs/>
-      <w:sz w:val="24"/>
-      <w:szCs w:val="24"/>
-    </w:rPr>
-  </w:style>
-  <w:style w:type="paragraph" w:customStyle="1" w:styleId="Index">
-    <w:name w:val="Index"/>
-    <w:basedOn w:val="Normal"/>
-    <w:qFormat/>
-    <w:pPr>
-      <w:suppressLineNumbers/>
-    </w:pPr>
-  </w:style>
-  <w:style w:type="paragraph" w:styleId="Topptekst">
-    <w:name w:val="header"/>
-    <w:basedOn w:val="Normal"/>
-    <w:link w:val="TopptekstTegn"/>
-    <w:uiPriority w:val="99"/>
-    <w:unhideWhenUsed/>
-    <w:rsid w:val="001144CF"/>
-    <w:pPr>
-      <w:tabs>
-        <w:tab w:val="center" w:pos="4536"/>
-        <w:tab w:val="right" w:pos="9072"/>
-      </w:tabs>
-      <w:spacing w:line="240" w:lineRule="auto"/>
-    </w:pPr>
-  </w:style>
-  <w:style w:type="paragraph" w:styleId="Bunntekst">
-    <w:name w:val="footer"/>
-    <w:basedOn w:val="Normal"/>
-    <w:link w:val="BunntekstTegn"/>
-    <w:uiPriority w:val="99"/>
-    <w:unhideWhenUsed/>
-    <w:rsid w:val="001144CF"/>
-    <w:pPr>
-      <w:tabs>
-        <w:tab w:val="center" w:pos="4536"/>
-        <w:tab w:val="right" w:pos="9072"/>
-      </w:tabs>
-      <w:spacing w:line="240" w:lineRule="auto"/>
-    </w:pPr>
-  </w:style>
-  <w:style w:type="paragraph" w:customStyle="1" w:styleId="Quotations">
-    <w:name w:val="Quotations"/>
-    <w:basedOn w:val="Normal"/>
-    <w:qFormat/>
-  </w:style>
-  <w:style w:type="paragraph" w:styleId="Tittel">
-    <w:name w:val="Title"/>
-    <w:basedOn w:val="Heading"/>
-    <w:qFormat/>
-  </w:style>
-  <w:style w:type="paragraph" w:styleId="Undertittel">
-    <w:name w:val="Subtitle"/>
-    <w:basedOn w:val="Heading"/>
-    <w:qFormat/>
-  </w:style>
-  <w:style w:type="paragraph" w:customStyle="1" w:styleId="FrameContents">
-    <w:name w:val="Frame Contents"/>
-    <w:basedOn w:val="Normal"/>
-    <w:qFormat/>
-  </w:style>
-  <w:style w:type="paragraph" w:styleId="Bobletekst">
-    <w:name w:val="Balloon Text"/>
-    <w:basedOn w:val="Normal"/>
-    <w:qFormat/>
-    <w:pPr>
-      <w:spacing w:line="240" w:lineRule="auto"/>
-    </w:pPr>
-    <w:rPr>
-      <w:rFonts w:ascii="Tahoma" w:hAnsi="Tahoma" w:cs="Tahoma"/>
-      <w:sz w:val="16"/>
-      <w:szCs w:val="16"/>
-    </w:rPr>
-  </w:style>
-  <w:style w:type="table" w:styleId="Tabellrutenett">
-    <w:name w:val="Table Grid"/>
-    <w:basedOn w:val="Vanligtabell"/>
-    <w:uiPriority w:val="39"/>
-    <w:rsid w:val="001144CF"/>
-    <w:pPr>
-      <w:spacing w:line="240" w:lineRule="auto"/>
-    </w:pPr>
-    <w:tblPr>
-      <w:tblInd w:w="0" w:type="dxa"/>
       <w:tblBorders>
         <w:top w:val="single" w:sz="4" w:space="0" w:color="auto"/>
         <w:left w:val="single" w:sz="4" w:space="0" w:color="auto"/>
@@ -2415,139 +4091,34 @@
         <w:insideH w:val="single" w:sz="4" w:space="0" w:color="auto"/>
         <w:insideV w:val="single" w:sz="4" w:space="0" w:color="auto"/>
       </w:tblBorders>
-      <w:tblCellMar>
-        <w:top w:w="0" w:type="dxa"/>
-        <w:left w:w="108" w:type="dxa"/>
-        <w:bottom w:w="0" w:type="dxa"/>
-        <w:right w:w="108" w:type="dxa"/>
-      </w:tblCellMar>
     </w:tblPr>
   </w:style>
-  <w:style w:type="character" w:styleId="Hyperkobling">
-    <w:name w:val="Hyperlink"/>
-    <w:basedOn w:val="Standardskriftforavsnitt"/>
-    <w:uiPriority w:val="99"/>
-    <w:unhideWhenUsed/>
-    <w:rsid w:val="00C77A01"/>
-    <w:rPr>
-      <w:color w:val="0563C1" w:themeColor="hyperlink"/>
-      <w:u w:val="single"/>
-    </w:rPr>
-  </w:style>
-  <w:style w:type="paragraph" w:styleId="Normalweb">
-    <w:name w:val="Normal (Web)"/>
-    <w:basedOn w:val="Normal"/>
-    <w:uiPriority w:val="99"/>
-    <w:semiHidden/>
-    <w:unhideWhenUsed/>
-    <w:rsid w:val="00BA3E05"/>
-    <w:pPr>
-      <w:suppressAutoHyphens w:val="0"/>
-      <w:spacing w:line="240" w:lineRule="auto"/>
-    </w:pPr>
-    <w:rPr>
-      <w:rFonts w:eastAsiaTheme="minorHAnsi" w:cs="Times New Roman"/>
-      <w:color w:val="auto"/>
-      <w:sz w:val="24"/>
-      <w:szCs w:val="24"/>
-      <w:lang w:eastAsia="nb-NO"/>
-    </w:rPr>
-  </w:style>
-  <w:style w:type="character" w:styleId="Uthevet">
-    <w:name w:val="Emphasis"/>
-    <w:basedOn w:val="Standardskriftforavsnitt"/>
-    <w:uiPriority w:val="20"/>
-    <w:qFormat/>
-    <w:rsid w:val="00BA3E05"/>
-    <w:rPr>
-      <w:i/>
-      <w:iCs/>
-    </w:rPr>
-  </w:style>
-  <w:style w:type="paragraph" w:styleId="Listeavsnitt">
-    <w:name w:val="List Paragraph"/>
-    <w:basedOn w:val="Normal"/>
-    <w:uiPriority w:val="34"/>
-    <w:qFormat/>
-    <w:rsid w:val="000A7704"/>
-    <w:pPr>
-      <w:ind w:left="720"/>
-      <w:contextualSpacing/>
-    </w:pPr>
-  </w:style>
-  <w:style w:type="character" w:styleId="Merknadsreferanse">
-    <w:name w:val="annotation reference"/>
-    <w:basedOn w:val="Standardskriftforavsnitt"/>
-    <w:uiPriority w:val="99"/>
-    <w:semiHidden/>
-    <w:unhideWhenUsed/>
-    <w:rsid w:val="000A7704"/>
-    <w:rPr>
-      <w:sz w:val="16"/>
-      <w:szCs w:val="16"/>
-    </w:rPr>
-  </w:style>
-  <w:style w:type="paragraph" w:styleId="Merknadstekst">
-    <w:name w:val="annotation text"/>
-    <w:basedOn w:val="Normal"/>
-    <w:link w:val="MerknadstekstTegn"/>
-    <w:uiPriority w:val="99"/>
-    <w:semiHidden/>
-    <w:unhideWhenUsed/>
-    <w:rsid w:val="000A7704"/>
+  <w:style w:type="table" w:customStyle="1" w:styleId="Tabellrutenett2">
+    <w:name w:val="Tabellrutenett2"/>
+    <w:basedOn w:val="Vanligtabell"/>
+    <w:next w:val="Tabellrutenett"/>
+    <w:uiPriority w:val="39"/>
+    <w:rsid w:val="00D81310"/>
     <w:pPr>
       <w:spacing w:line="240" w:lineRule="auto"/>
     </w:pPr>
     <w:rPr>
-      <w:sz w:val="20"/>
-      <w:szCs w:val="20"/>
-    </w:rPr>
-  </w:style>
-  <w:style w:type="character" w:customStyle="1" w:styleId="MerknadstekstTegn">
-    <w:name w:val="Merknadstekst Tegn"/>
-    <w:basedOn w:val="Standardskriftforavsnitt"/>
-    <w:link w:val="Merknadstekst"/>
-    <w:uiPriority w:val="99"/>
-    <w:semiHidden/>
-    <w:rsid w:val="000A7704"/>
-    <w:rPr>
-      <w:rFonts w:ascii="Times New Roman" w:eastAsia="Times New Roman" w:hAnsi="Times New Roman"/>
-      <w:color w:val="00000A"/>
-      <w:sz w:val="20"/>
-      <w:szCs w:val="20"/>
+      <w:rFonts w:ascii="Times New Roman" w:eastAsia="Times New Roman" w:hAnsi="Times New Roman" w:cs="Times New Roman"/>
+      <w:sz w:val="22"/>
+      <w:szCs w:val="22"/>
       <w:lang w:val="nb-NO" w:eastAsia="en-US" w:bidi="ar-SA"/>
     </w:rPr>
-  </w:style>
-  <w:style w:type="paragraph" w:styleId="Kommentaremne">
-    <w:name w:val="annotation subject"/>
-    <w:basedOn w:val="Merknadstekst"/>
-    <w:next w:val="Merknadstekst"/>
-    <w:link w:val="KommentaremneTegn"/>
-    <w:uiPriority w:val="99"/>
-    <w:semiHidden/>
-    <w:unhideWhenUsed/>
-    <w:rsid w:val="000A7704"/>
-    <w:rPr>
-      <w:b/>
-      <w:bCs/>
-    </w:rPr>
-  </w:style>
-  <w:style w:type="character" w:customStyle="1" w:styleId="KommentaremneTegn">
-    <w:name w:val="Kommentaremne Tegn"/>
-    <w:basedOn w:val="MerknadstekstTegn"/>
-    <w:link w:val="Kommentaremne"/>
-    <w:uiPriority w:val="99"/>
-    <w:semiHidden/>
-    <w:rsid w:val="000A7704"/>
-    <w:rPr>
-      <w:rFonts w:ascii="Times New Roman" w:eastAsia="Times New Roman" w:hAnsi="Times New Roman"/>
-      <w:b/>
-      <w:bCs/>
-      <w:color w:val="00000A"/>
-      <w:sz w:val="20"/>
-      <w:szCs w:val="20"/>
-      <w:lang w:val="nb-NO" w:eastAsia="en-US" w:bidi="ar-SA"/>
-    </w:rPr>
+    <w:tblPr>
+      <w:tblInd w:w="0" w:type="nil"/>
+      <w:tblBorders>
+        <w:top w:val="single" w:sz="4" w:space="0" w:color="auto"/>
+        <w:left w:val="single" w:sz="4" w:space="0" w:color="auto"/>
+        <w:bottom w:val="single" w:sz="4" w:space="0" w:color="auto"/>
+        <w:right w:val="single" w:sz="4" w:space="0" w:color="auto"/>
+        <w:insideH w:val="single" w:sz="4" w:space="0" w:color="auto"/>
+        <w:insideV w:val="single" w:sz="4" w:space="0" w:color="auto"/>
+      </w:tblBorders>
+    </w:tblPr>
   </w:style>
 </w:styles>
 </file>
@@ -2747,25 +4318,13 @@
   <a:extraClrSchemeLst/>
   <a:extLst>
     <a:ext uri="{05A4C25C-085E-4340-85A3-A5531E510DB2}">
-      <thm15:themeFamily xmlns:thm15="http://schemas.microsoft.com/office/thememl/2012/main" xmlns="" name="Office Theme" id="{62F939B6-93AF-4DB8-9C6B-D6C7DFDC589F}" vid="{4A3C46E8-61CC-4603-A589-7422A47A8E4A}"/>
+      <thm15:themeFamily xmlns:thm15="http://schemas.microsoft.com/office/thememl/2012/main" name="Office Theme" id="{62F939B6-93AF-4DB8-9C6B-D6C7DFDC589F}" vid="{4A3C46E8-61CC-4603-A589-7422A47A8E4A}"/>
     </a:ext>
   </a:extLst>
 </a:theme>
 </file>
 
 <file path=customXml/item1.xml><?xml version="1.0" encoding="utf-8"?>
-<root>
-  <avd> {avdeling} </avd>
-  <mottaker/>
-  <adresse>{adresse}</adresse>
-  <postnummer>{postnummer} {sted}</postnummer>
-  <varref/>
-  <vardato>{dato}</vardato>
-  <kontaktperson>{navn}</kontaktperson>
-</root>
-</file>
-
-<file path=customXml/item2.xml><?xml version="1.0" encoding="utf-8"?>
 <ct:contentTypeSchema xmlns:ct="http://schemas.microsoft.com/office/2006/metadata/contentType" xmlns:ma="http://schemas.microsoft.com/office/2006/metadata/properties/metaAttributes" ct:_="" ma:_="" ma:contentTypeName="Prosjektdokument" ma:contentTypeID="0x010100293FDE3FCADA480B9A77BBDAD7DFA28C0100E263C06103435E4F8D0D7FA2EEEFC3E7" ma:contentTypeVersion="3" ma:contentTypeDescription="Opprett et nytt dokument." ma:contentTypeScope="" ma:versionID="58f70a08290d4412811ba095bf7dd2a7">
   <xsd:schema xmlns:xsd="http://www.w3.org/2001/XMLSchema" xmlns:xs="http://www.w3.org/2001/XMLSchema" xmlns:p="http://schemas.microsoft.com/office/2006/metadata/properties" xmlns:ns2="bd6af8c3-4392-483c-b19c-63ee1b41c023" targetNamespace="http://schemas.microsoft.com/office/2006/metadata/properties" ma:root="true" ma:fieldsID="6e9c0203923287d638e2f34ffe54b018" ns2:_="">
     <xsd:import namespace="bd6af8c3-4392-483c-b19c-63ee1b41c023"/>
@@ -2917,7 +4476,7 @@
 </ct:contentTypeSchema>
 </file>
 
-<file path=customXml/item3.xml><?xml version="1.0" encoding="utf-8"?>
+<file path=customXml/item2.xml><?xml version="1.0" encoding="utf-8"?>
 <?mso-contentType ?>
 <FormTemplates xmlns="http://schemas.microsoft.com/sharepoint/v3/contenttype/forms">
   <Display>DocumentLibraryForm</Display>
@@ -2926,7 +4485,7 @@
 </FormTemplates>
 </file>
 
-<file path=customXml/item4.xml><?xml version="1.0" encoding="utf-8"?>
+<file path=customXml/item3.xml><?xml version="1.0" encoding="utf-8"?>
 <p:properties xmlns:p="http://schemas.microsoft.com/office/2006/metadata/properties" xmlns:xsi="http://www.w3.org/2001/XMLSchema-instance" xmlns:pc="http://schemas.microsoft.com/office/infopath/2007/PartnerControls">
   <documentManagement>
     <TaxCatchAll xmlns="bd6af8c3-4392-483c-b19c-63ee1b41c023">
@@ -2944,17 +4503,23 @@
 </p:properties>
 </file>
 
+<file path=customXml/item4.xml><?xml version="1.0" encoding="utf-8"?>
+<root>
+  <avd> {avdeling} </avd>
+  <mottaker/>
+  <adresse>{adresse}</adresse>
+  <postnummer>{postnummer} {sted}</postnummer>
+  <varref/>
+  <vardato>{dato}</vardato>
+  <kontaktperson>{navn}</kontaktperson>
+</root>
+</file>
+
 <file path=customXml/item5.xml><?xml version="1.0" encoding="utf-8"?>
 <b:Sources xmlns:b="http://schemas.openxmlformats.org/officeDocument/2006/bibliography" xmlns="http://schemas.openxmlformats.org/officeDocument/2006/bibliography" SelectedStyle="\APASixthEditionOfficeOnline.xsl" StyleName="APA" Version="6"/>
 </file>
 
 <file path=customXml/itemProps1.xml><?xml version="1.0" encoding="utf-8"?>
-<ds:datastoreItem xmlns:ds="http://schemas.openxmlformats.org/officeDocument/2006/customXml" ds:itemID="{442CCF4A-23BE-4572-A7F8-60755FA7183A}">
-  <ds:schemaRefs/>
-</ds:datastoreItem>
-</file>
-
-<file path=customXml/itemProps2.xml><?xml version="1.0" encoding="utf-8"?>
 <ds:datastoreItem xmlns:ds="http://schemas.openxmlformats.org/officeDocument/2006/customXml" ds:itemID="{71DBF61B-AB93-4AB8-81EA-8236842E98EC}">
   <ds:schemaRefs>
     <ds:schemaRef ds:uri="http://schemas.microsoft.com/office/2006/metadata/contentType"/>
@@ -2972,7 +4537,7 @@
 </ds:datastoreItem>
 </file>
 
-<file path=customXml/itemProps3.xml><?xml version="1.0" encoding="utf-8"?>
+<file path=customXml/itemProps2.xml><?xml version="1.0" encoding="utf-8"?>
 <ds:datastoreItem xmlns:ds="http://schemas.openxmlformats.org/officeDocument/2006/customXml" ds:itemID="{0A4BEC69-3F89-49DF-BBC9-82D0E9FAAB74}">
   <ds:schemaRefs>
     <ds:schemaRef ds:uri="http://schemas.microsoft.com/sharepoint/v3/contenttype/forms"/>
@@ -2980,7 +4545,7 @@
 </ds:datastoreItem>
 </file>
 
-<file path=customXml/itemProps4.xml><?xml version="1.0" encoding="utf-8"?>
+<file path=customXml/itemProps3.xml><?xml version="1.0" encoding="utf-8"?>
 <ds:datastoreItem xmlns:ds="http://schemas.openxmlformats.org/officeDocument/2006/customXml" ds:itemID="{651D5D7B-C71C-4A0F-9F20-A464A90BCC7C}">
   <ds:schemaRefs>
     <ds:schemaRef ds:uri="http://schemas.microsoft.com/office/2006/metadata/properties"/>
@@ -2990,8 +4555,14 @@
 </ds:datastoreItem>
 </file>
 
+<file path=customXml/itemProps4.xml><?xml version="1.0" encoding="utf-8"?>
+<ds:datastoreItem xmlns:ds="http://schemas.openxmlformats.org/officeDocument/2006/customXml" ds:itemID="{442CCF4A-23BE-4572-A7F8-60755FA7183A}">
+  <ds:schemaRefs/>
+</ds:datastoreItem>
+</file>
+
 <file path=customXml/itemProps5.xml><?xml version="1.0" encoding="utf-8"?>
-<ds:datastoreItem xmlns:ds="http://schemas.openxmlformats.org/officeDocument/2006/customXml" ds:itemID="{4B11CE90-096A-CA4C-A6C5-AEAD7B1A8E5C}">
+<ds:datastoreItem xmlns:ds="http://schemas.openxmlformats.org/officeDocument/2006/customXml" ds:itemID="{E47C23F4-2369-4381-AEE3-3EEF2C41638B}">
   <ds:schemaRefs>
     <ds:schemaRef ds:uri="http://schemas.openxmlformats.org/officeDocument/2006/bibliography"/>
   </ds:schemaRefs>

</xml_diff>

<commit_message>
Updates engines. Updates templates. Updates dependencies
</commit_message>
<xml_diff>
--- a/templates/yff-informasjonsskriv.docx
+++ b/templates/yff-informasjonsskriv.docx
@@ -1,10 +1,12 @@
 
 <file path=word/document.xml><?xml version="1.0" encoding="utf-8"?>
-<w:document xmlns:wpc="http://schemas.microsoft.com/office/word/2010/wordprocessingCanvas" xmlns:cx="http://schemas.microsoft.com/office/drawing/2014/chartex" xmlns:mc="http://schemas.openxmlformats.org/markup-compatibility/2006" xmlns:o="urn:schemas-microsoft-com:office:office" xmlns:r="http://schemas.openxmlformats.org/officeDocument/2006/relationships" xmlns:m="http://schemas.openxmlformats.org/officeDocument/2006/math" xmlns:v="urn:schemas-microsoft-com:vml" xmlns:wp14="http://schemas.microsoft.com/office/word/2010/wordprocessingDrawing" xmlns:wp="http://schemas.openxmlformats.org/drawingml/2006/wordprocessingDrawing" xmlns:w10="urn:schemas-microsoft-com:office:word" xmlns:w="http://schemas.openxmlformats.org/wordprocessingml/2006/main" xmlns:w14="http://schemas.microsoft.com/office/word/2010/wordml" xmlns:w15="http://schemas.microsoft.com/office/word/2012/wordml" xmlns:w16se="http://schemas.microsoft.com/office/word/2015/wordml/symex" xmlns:wpg="http://schemas.microsoft.com/office/word/2010/wordprocessingGroup" xmlns:wpi="http://schemas.microsoft.com/office/word/2010/wordprocessingInk" xmlns:wne="http://schemas.microsoft.com/office/word/2006/wordml" xmlns:wps="http://schemas.microsoft.com/office/word/2010/wordprocessingShape" mc:Ignorable="w14 w15 w16se wp14">
+<w:document xmlns:wpc="http://schemas.microsoft.com/office/word/2010/wordprocessingCanvas" xmlns:cx="http://schemas.microsoft.com/office/drawing/2014/chartex" xmlns:cx1="http://schemas.microsoft.com/office/drawing/2015/9/8/chartex" xmlns:mc="http://schemas.openxmlformats.org/markup-compatibility/2006" xmlns:o="urn:schemas-microsoft-com:office:office" xmlns:r="http://schemas.openxmlformats.org/officeDocument/2006/relationships" xmlns:m="http://schemas.openxmlformats.org/officeDocument/2006/math" xmlns:v="urn:schemas-microsoft-com:vml" xmlns:wp14="http://schemas.microsoft.com/office/word/2010/wordprocessingDrawing" xmlns:wp="http://schemas.openxmlformats.org/drawingml/2006/wordprocessingDrawing" xmlns:w10="urn:schemas-microsoft-com:office:word" xmlns:w="http://schemas.openxmlformats.org/wordprocessingml/2006/main" xmlns:w14="http://schemas.microsoft.com/office/word/2010/wordml" xmlns:w15="http://schemas.microsoft.com/office/word/2012/wordml" xmlns:w16se="http://schemas.microsoft.com/office/word/2015/wordml/symex" xmlns:wpg="http://schemas.microsoft.com/office/word/2010/wordprocessingGroup" xmlns:wpi="http://schemas.microsoft.com/office/word/2010/wordprocessingInk" xmlns:wne="http://schemas.microsoft.com/office/word/2006/wordml" xmlns:wps="http://schemas.microsoft.com/office/word/2010/wordprocessingShape" mc:Ignorable="w14 w15 w16se wp14">
   <w:body>
     <w:p>
       <w:bookmarkStart w:id="0" w:name="OLE_LINK1"/>
+      <w:bookmarkStart w:id="1" w:name="_GoBack"/>
       <w:bookmarkEnd w:id="0"/>
+      <w:bookmarkEnd w:id="1"/>
     </w:p>
     <w:tbl>
       <w:tblPr>
@@ -39,23 +41,29 @@
           <w:p>
             <w:pPr>
               <w:spacing w:line="240" w:lineRule="auto"/>
+              <w:rPr>
+                <w:color w:val="auto"/>
+              </w:rPr>
             </w:pPr>
             <w:r>
+              <w:rPr>
+                <w:color w:val="auto"/>
+              </w:rPr>
               <w:t>{</w:t>
             </w:r>
             <w:proofErr w:type="spellStart"/>
             <w:r>
-              <w:t>navn</w:t>
-            </w:r>
-            <w:r>
-              <w:t>Elev</w:t>
+              <w:rPr>
+                <w:color w:val="auto"/>
+              </w:rPr>
+              <w:t>navnMottaker</w:t>
             </w:r>
             <w:proofErr w:type="spellEnd"/>
             <w:r>
-              <w:t>}</w:t>
-            </w:r>
-            <w:r>
-              <w:t xml:space="preserve"> og/eller</w:t>
+              <w:rPr>
+                <w:color w:val="auto"/>
+              </w:rPr>
+              <w:t xml:space="preserve">} </w:t>
             </w:r>
           </w:p>
           <w:p>
@@ -63,17 +71,9 @@
               <w:spacing w:line="240" w:lineRule="auto"/>
             </w:pPr>
             <w:r>
-              <w:t>{</w:t>
-            </w:r>
-            <w:proofErr w:type="spellStart"/>
-            <w:r>
-              <w:t>navnArbeidssted</w:t>
-            </w:r>
-            <w:proofErr w:type="spellEnd"/>
-            <w:r>
-              <w:t xml:space="preserve">} </w:t>
-            </w:r>
-            <w:r>
+              <w:rPr>
+                <w:color w:val="auto"/>
+              </w:rPr>
               <w:br/>
             </w:r>
           </w:p>
@@ -97,14 +97,14 @@
           <w:p>
             <w:pPr>
               <w:rPr>
-                <w:rFonts w:asciiTheme="majorHAnsi" w:hAnsiTheme="majorHAnsi" w:cs="Helvetica"/>
+                <w:rFonts w:asciiTheme="minorHAnsi" w:hAnsiTheme="minorHAnsi" w:cstheme="minorHAnsi"/>
                 <w:shd w:val="clear" w:color="auto" w:fill="FFFFFF"/>
                 <w:lang w:eastAsia="nb-NO"/>
               </w:rPr>
             </w:pPr>
             <w:r>
               <w:rPr>
-                <w:rFonts w:asciiTheme="majorHAnsi" w:hAnsiTheme="majorHAnsi" w:cs="Helvetica"/>
+                <w:rFonts w:asciiTheme="minorHAnsi" w:hAnsiTheme="minorHAnsi" w:cstheme="minorHAnsi"/>
                 <w:shd w:val="clear" w:color="auto" w:fill="FFFFFF"/>
                 <w:lang w:eastAsia="nb-NO"/>
               </w:rPr>
@@ -112,7 +112,7 @@
             </w:r>
             <w:r>
               <w:rPr>
-                <w:rFonts w:asciiTheme="majorHAnsi" w:hAnsiTheme="majorHAnsi" w:cs="Helvetica"/>
+                <w:rFonts w:asciiTheme="minorHAnsi" w:hAnsiTheme="minorHAnsi" w:cstheme="minorHAnsi"/>
                 <w:shd w:val="clear" w:color="auto" w:fill="FFFFFF"/>
                 <w:lang w:eastAsia="nb-NO"/>
               </w:rPr>
@@ -120,7 +120,7 @@
             </w:r>
             <w:r>
               <w:rPr>
-                <w:rFonts w:asciiTheme="majorHAnsi" w:hAnsiTheme="majorHAnsi" w:cs="Helvetica"/>
+                <w:rFonts w:asciiTheme="minorHAnsi" w:hAnsiTheme="minorHAnsi" w:cstheme="minorHAnsi"/>
                 <w:shd w:val="clear" w:color="auto" w:fill="FFFFFF"/>
                 <w:lang w:eastAsia="nb-NO"/>
               </w:rPr>
@@ -129,7 +129,7 @@
             <w:proofErr w:type="spellStart"/>
             <w:r>
               <w:rPr>
-                <w:rFonts w:asciiTheme="majorHAnsi" w:hAnsiTheme="majorHAnsi" w:cs="Helvetica"/>
+                <w:rFonts w:asciiTheme="minorHAnsi" w:hAnsiTheme="minorHAnsi" w:cstheme="minorHAnsi"/>
                 <w:shd w:val="clear" w:color="auto" w:fill="FFFFFF"/>
                 <w:lang w:eastAsia="nb-NO"/>
               </w:rPr>
@@ -137,7 +137,7 @@
             </w:r>
             <w:r>
               <w:rPr>
-                <w:rFonts w:asciiTheme="majorHAnsi" w:hAnsiTheme="majorHAnsi" w:cs="Helvetica"/>
+                <w:rFonts w:asciiTheme="minorHAnsi" w:hAnsiTheme="minorHAnsi" w:cstheme="minorHAnsi"/>
                 <w:shd w:val="clear" w:color="auto" w:fill="FFFFFF"/>
                 <w:lang w:eastAsia="nb-NO"/>
               </w:rPr>
@@ -146,7 +146,7 @@
             <w:proofErr w:type="spellEnd"/>
             <w:r>
               <w:rPr>
-                <w:rFonts w:asciiTheme="majorHAnsi" w:hAnsiTheme="majorHAnsi" w:cs="Helvetica"/>
+                <w:rFonts w:asciiTheme="minorHAnsi" w:hAnsiTheme="minorHAnsi" w:cstheme="minorHAnsi"/>
                 <w:shd w:val="clear" w:color="auto" w:fill="FFFFFF"/>
                 <w:lang w:eastAsia="nb-NO"/>
               </w:rPr>
@@ -173,10 +173,10 @@
                 <w:szCs w:val="20"/>
               </w:rPr>
             </w:pPr>
-            <w:bookmarkStart w:id="1" w:name="OLE_LINK3"/>
-            <w:bookmarkStart w:id="2" w:name="OLE_LINK2"/>
-            <w:bookmarkEnd w:id="1"/>
+            <w:bookmarkStart w:id="2" w:name="OLE_LINK3"/>
+            <w:bookmarkStart w:id="3" w:name="OLE_LINK2"/>
             <w:bookmarkEnd w:id="2"/>
+            <w:bookmarkEnd w:id="3"/>
           </w:p>
           <w:p>
             <w:pPr>
@@ -379,6 +379,231 @@
         </w:rPr>
         <w:t xml:space="preserve">utplassering </w:t>
       </w:r>
+      <w:r>
+        <w:rPr>
+          <w:rFonts w:asciiTheme="minorHAnsi" w:eastAsiaTheme="minorEastAsia" w:hAnsiTheme="minorHAnsi" w:cstheme="minorHAnsi"/>
+          <w:b/>
+          <w:bCs/>
+          <w:color w:val="auto"/>
+          <w:sz w:val="32"/>
+        </w:rPr>
+        <w:t>av elev</w:t>
+      </w:r>
+    </w:p>
+    <w:p>
+      <w:pPr>
+        <w:rPr>
+          <w:rFonts w:eastAsiaTheme="minorEastAsia"/>
+          <w:strike/>
+          <w:color w:val="auto"/>
+        </w:rPr>
+      </w:pPr>
+      <w:r>
+        <w:rPr>
+          <w:rFonts w:cs="Times New Roman"/>
+          <w:b/>
+          <w:color w:val="auto"/>
+          <w:szCs w:val="20"/>
+          <w:lang w:eastAsia="nb-NO"/>
+        </w:rPr>
+        <w:t>G</w:t>
+      </w:r>
+      <w:r>
+        <w:rPr>
+          <w:rFonts w:cs="Times New Roman"/>
+          <w:b/>
+          <w:color w:val="auto"/>
+          <w:szCs w:val="20"/>
+          <w:lang w:eastAsia="nb-NO"/>
+        </w:rPr>
+        <w:t xml:space="preserve">i beskjed </w:t>
+      </w:r>
+      <w:r>
+        <w:rPr>
+          <w:rFonts w:cs="Times New Roman"/>
+          <w:b/>
+          <w:color w:val="auto"/>
+          <w:szCs w:val="20"/>
+          <w:lang w:eastAsia="nb-NO"/>
+        </w:rPr>
+        <w:t xml:space="preserve">til skolen så raskt som mulig om opplysningene i brevet ikke stemmer. </w:t>
+      </w:r>
+    </w:p>
+    <w:p>
+      <w:pPr>
+        <w:rPr>
+          <w:rFonts w:eastAsiaTheme="minorEastAsia"/>
+        </w:rPr>
+      </w:pPr>
+    </w:p>
+    <w:p>
+      <w:pPr>
+        <w:rPr>
+          <w:rFonts w:eastAsiaTheme="minorEastAsia"/>
+        </w:rPr>
+      </w:pPr>
+      <w:r>
+        <w:rPr>
+          <w:rFonts w:eastAsiaTheme="minorEastAsia"/>
+        </w:rPr>
+        <w:t>Det bekreftes at {</w:t>
+      </w:r>
+      <w:proofErr w:type="spellStart"/>
+      <w:r>
+        <w:rPr>
+          <w:rFonts w:eastAsiaTheme="minorEastAsia"/>
+        </w:rPr>
+        <w:t>navnElev</w:t>
+      </w:r>
+      <w:proofErr w:type="spellEnd"/>
+      <w:r>
+        <w:rPr>
+          <w:rFonts w:eastAsiaTheme="minorEastAsia"/>
+        </w:rPr>
+        <w:t>}</w:t>
+      </w:r>
+      <w:r>
+        <w:rPr>
+          <w:rFonts w:eastAsiaTheme="minorEastAsia"/>
+        </w:rPr>
+        <w:t xml:space="preserve"> født {</w:t>
+      </w:r>
+      <w:proofErr w:type="spellStart"/>
+      <w:r>
+        <w:rPr>
+          <w:rFonts w:eastAsiaTheme="minorEastAsia"/>
+        </w:rPr>
+        <w:t>fodselsdatoElev</w:t>
+      </w:r>
+      <w:proofErr w:type="spellEnd"/>
+      <w:r>
+        <w:rPr>
+          <w:rFonts w:eastAsiaTheme="minorEastAsia"/>
+        </w:rPr>
+        <w:t>}</w:t>
+      </w:r>
+      <w:r>
+        <w:rPr>
+          <w:rFonts w:eastAsiaTheme="minorEastAsia"/>
+        </w:rPr>
+        <w:t xml:space="preserve"> </w:t>
+      </w:r>
+      <w:r>
+        <w:rPr>
+          <w:rFonts w:eastAsiaTheme="minorEastAsia"/>
+        </w:rPr>
+        <w:t>på {</w:t>
+      </w:r>
+      <w:proofErr w:type="spellStart"/>
+      <w:r>
+        <w:rPr>
+          <w:rFonts w:eastAsiaTheme="minorEastAsia"/>
+        </w:rPr>
+        <w:t>klasseTrinn</w:t>
+      </w:r>
+      <w:proofErr w:type="spellEnd"/>
+      <w:r>
+        <w:rPr>
+          <w:rFonts w:eastAsiaTheme="minorEastAsia"/>
+        </w:rPr>
+        <w:t>}</w:t>
+      </w:r>
+      <w:r>
+        <w:rPr>
+          <w:rFonts w:eastAsiaTheme="minorEastAsia"/>
+        </w:rPr>
+        <w:t xml:space="preserve"> {</w:t>
+      </w:r>
+      <w:proofErr w:type="spellStart"/>
+      <w:r>
+        <w:rPr>
+          <w:rFonts w:eastAsiaTheme="minorEastAsia"/>
+        </w:rPr>
+        <w:t>UdtanningsProgram</w:t>
+      </w:r>
+      <w:proofErr w:type="spellEnd"/>
+      <w:r>
+        <w:rPr>
+          <w:rFonts w:eastAsiaTheme="minorEastAsia"/>
+        </w:rPr>
+        <w:t>}</w:t>
+      </w:r>
+      <w:r>
+        <w:rPr>
+          <w:rFonts w:eastAsiaTheme="minorEastAsia"/>
+        </w:rPr>
+        <w:t xml:space="preserve"> </w:t>
+      </w:r>
+      <w:r>
+        <w:rPr>
+          <w:rFonts w:eastAsiaTheme="minorEastAsia"/>
+        </w:rPr>
+        <w:t>ved</w:t>
+      </w:r>
+      <w:r>
+        <w:rPr>
+          <w:rFonts w:eastAsiaTheme="minorEastAsia"/>
+        </w:rPr>
+        <w:t xml:space="preserve"> {</w:t>
+      </w:r>
+      <w:proofErr w:type="spellStart"/>
+      <w:r>
+        <w:rPr>
+          <w:rFonts w:eastAsiaTheme="minorEastAsia"/>
+        </w:rPr>
+        <w:t>navnSkole</w:t>
+      </w:r>
+      <w:proofErr w:type="spellEnd"/>
+      <w:r>
+        <w:rPr>
+          <w:rFonts w:eastAsiaTheme="minorEastAsia"/>
+        </w:rPr>
+        <w:t>}</w:t>
+      </w:r>
+      <w:r>
+        <w:rPr>
+          <w:rFonts w:eastAsiaTheme="minorEastAsia"/>
+        </w:rPr>
+        <w:t xml:space="preserve"> </w:t>
+      </w:r>
+      <w:r>
+        <w:rPr>
+          <w:rFonts w:eastAsiaTheme="minorEastAsia"/>
+        </w:rPr>
+        <w:t>skal på utplassering hos {</w:t>
+      </w:r>
+      <w:proofErr w:type="spellStart"/>
+      <w:r>
+        <w:rPr>
+          <w:rFonts w:eastAsiaTheme="minorEastAsia"/>
+        </w:rPr>
+        <w:t>navn</w:t>
+      </w:r>
+      <w:r>
+        <w:rPr>
+          <w:rFonts w:eastAsiaTheme="minorEastAsia"/>
+        </w:rPr>
+        <w:t>Opplaering</w:t>
+      </w:r>
+      <w:r>
+        <w:rPr>
+          <w:rFonts w:eastAsiaTheme="minorEastAsia"/>
+        </w:rPr>
+        <w:t>ssted</w:t>
+      </w:r>
+      <w:proofErr w:type="spellEnd"/>
+      <w:r>
+        <w:rPr>
+          <w:rFonts w:eastAsiaTheme="minorEastAsia"/>
+        </w:rPr>
+        <w:t>}</w:t>
+      </w:r>
+      <w:r>
+        <w:rPr>
+          <w:rFonts w:eastAsiaTheme="minorEastAsia"/>
+        </w:rPr>
+        <w:t xml:space="preserve">. </w:t>
+      </w:r>
     </w:p>
     <w:p>
       <w:pPr>
@@ -394,21 +619,45 @@
         <w:rPr>
           <w:rFonts w:eastAsiaTheme="minorEastAsia"/>
         </w:rPr>
-        <w:t>Det bekreftes at {</w:t>
+        <w:t>Utplasseringen foregår</w:t>
+      </w:r>
+      <w:r>
+        <w:rPr>
+          <w:rFonts w:eastAsiaTheme="minorEastAsia"/>
+        </w:rPr>
+        <w:t xml:space="preserve"> i tidsrommet </w:t>
+      </w:r>
+      <w:r>
+        <w:rPr>
+          <w:rFonts w:eastAsiaTheme="minorEastAsia"/>
+        </w:rPr>
+        <w:t>{tidsrom}</w:t>
+      </w:r>
+      <w:r>
+        <w:rPr>
+          <w:rFonts w:eastAsiaTheme="minorEastAsia"/>
+        </w:rPr>
+        <w:t xml:space="preserve"> i</w:t>
+      </w:r>
+      <w:r>
+        <w:rPr>
+          <w:rFonts w:eastAsiaTheme="minorEastAsia"/>
+        </w:rPr>
+        <w:t xml:space="preserve"> skoleåret {</w:t>
       </w:r>
       <w:proofErr w:type="spellStart"/>
       <w:r>
         <w:rPr>
           <w:rFonts w:eastAsiaTheme="minorEastAsia"/>
         </w:rPr>
-        <w:t>navnElev</w:t>
+        <w:t>skoleAar</w:t>
       </w:r>
       <w:proofErr w:type="spellEnd"/>
       <w:r>
         <w:rPr>
           <w:rFonts w:eastAsiaTheme="minorEastAsia"/>
         </w:rPr>
-        <w:t>}</w:t>
+        <w:t>}.</w:t>
       </w:r>
       <w:r>
         <w:rPr>
@@ -416,98 +665,128 @@
         </w:rPr>
         <w:t xml:space="preserve"> </w:t>
       </w:r>
-      <w:r>
-        <w:rPr>
-          <w:rFonts w:eastAsiaTheme="minorEastAsia"/>
-        </w:rPr>
-        <w:t>på {utdanningsprogram} i {</w:t>
-      </w:r>
-      <w:proofErr w:type="spellStart"/>
-      <w:r>
-        <w:rPr>
-          <w:rFonts w:eastAsiaTheme="minorEastAsia"/>
-        </w:rPr>
-        <w:t>skoleA</w:t>
-      </w:r>
-      <w:r>
-        <w:rPr>
-          <w:rFonts w:eastAsiaTheme="minorEastAsia"/>
-        </w:rPr>
-        <w:t>a</w:t>
-      </w:r>
-      <w:r>
-        <w:rPr>
-          <w:rFonts w:eastAsiaTheme="minorEastAsia"/>
-        </w:rPr>
-        <w:t>r</w:t>
-      </w:r>
-      <w:proofErr w:type="spellEnd"/>
-      <w:r>
-        <w:rPr>
-          <w:rFonts w:eastAsiaTheme="minorEastAsia"/>
-        </w:rPr>
-        <w:t xml:space="preserve">} </w:t>
-      </w:r>
-      <w:r>
-        <w:rPr>
-          <w:rFonts w:eastAsiaTheme="minorEastAsia"/>
-        </w:rPr>
-        <w:t>skal på utplassering hos {</w:t>
-      </w:r>
-      <w:proofErr w:type="spellStart"/>
-      <w:r>
-        <w:rPr>
-          <w:rFonts w:eastAsiaTheme="minorEastAsia"/>
-        </w:rPr>
-        <w:t>navn</w:t>
-      </w:r>
-      <w:r>
-        <w:rPr>
-          <w:rFonts w:eastAsiaTheme="minorEastAsia"/>
-        </w:rPr>
-        <w:t>Arbeidssted</w:t>
-      </w:r>
-      <w:proofErr w:type="spellEnd"/>
-      <w:r>
-        <w:rPr>
-          <w:rFonts w:eastAsiaTheme="minorEastAsia"/>
-        </w:rPr>
-        <w:t>}</w:t>
-      </w:r>
-      <w:r>
-        <w:rPr>
-          <w:rFonts w:eastAsiaTheme="minorEastAsia"/>
-        </w:rPr>
-        <w:t xml:space="preserve"> i tidsrommet </w:t>
-      </w:r>
-      <w:r>
-        <w:rPr>
-          <w:rFonts w:eastAsiaTheme="minorEastAsia"/>
-        </w:rPr>
-        <w:t>{tidsrom}</w:t>
-      </w:r>
-      <w:r>
-        <w:rPr>
-          <w:rFonts w:eastAsiaTheme="minorEastAsia"/>
-        </w:rPr>
-        <w:t xml:space="preserve">. </w:t>
+    </w:p>
+    <w:p>
+      <w:pPr>
+        <w:rPr>
+          <w:rFonts w:cs="Times New Roman"/>
+          <w:b/>
+          <w:color w:val="auto"/>
+          <w:lang w:eastAsia="nb-NO"/>
+        </w:rPr>
+      </w:pPr>
+    </w:p>
+    <w:p>
+      <w:pPr>
+        <w:rPr>
+          <w:rFonts w:cs="Times New Roman"/>
+          <w:b/>
+          <w:color w:val="auto"/>
+          <w:lang w:eastAsia="nb-NO"/>
+        </w:rPr>
+      </w:pPr>
+      <w:r>
+        <w:rPr>
+          <w:rFonts w:cs="Times New Roman"/>
+          <w:b/>
+          <w:color w:val="auto"/>
+          <w:lang w:eastAsia="nb-NO"/>
+        </w:rPr>
+        <w:br/>
+        <w:t xml:space="preserve">Arbeidstid </w:t>
+      </w:r>
+    </w:p>
+    <w:p>
+      <w:pPr>
+        <w:rPr>
+          <w:rFonts w:cs="Times New Roman"/>
+          <w:b/>
+          <w:color w:val="auto"/>
+          <w:lang w:eastAsia="nb-NO"/>
+        </w:rPr>
+      </w:pPr>
+      <w:r>
+        <w:rPr>
+          <w:rFonts w:cs="Times New Roman"/>
+          <w:color w:val="auto"/>
+          <w:lang w:eastAsia="nb-NO"/>
+        </w:rPr>
+        <w:t>{arbeidstid}</w:t>
+      </w:r>
+      <w:r>
+        <w:rPr>
+          <w:rFonts w:cs="Times New Roman"/>
+          <w:color w:val="auto"/>
+          <w:lang w:eastAsia="nb-NO"/>
+        </w:rPr>
+        <w:t xml:space="preserve"> </w:t>
       </w:r>
     </w:p>
     <w:p>
       <w:pPr>
         <w:suppressAutoHyphens w:val="0"/>
-        <w:rPr>
-          <w:rFonts w:asciiTheme="minorHAnsi" w:eastAsiaTheme="minorHAnsi" w:hAnsiTheme="minorHAnsi" w:cstheme="minorBidi"/>
-          <w:color w:val="auto"/>
-        </w:rPr>
-      </w:pPr>
-    </w:p>
-    <w:p>
-      <w:pPr>
+        <w:spacing w:line="276" w:lineRule="auto"/>
         <w:rPr>
           <w:rFonts w:cs="Times New Roman"/>
           <w:b/>
           <w:color w:val="auto"/>
+          <w:sz w:val="28"/>
+          <w:szCs w:val="28"/>
+          <w:lang w:eastAsia="nb-NO"/>
+        </w:rPr>
+      </w:pPr>
+    </w:p>
+    <w:p>
+      <w:pPr>
+        <w:rPr>
+          <w:rFonts w:cs="Times New Roman"/>
+          <w:b/>
+          <w:color w:val="auto"/>
+          <w:sz w:val="28"/>
+          <w:szCs w:val="28"/>
+          <w:lang w:eastAsia="nb-NO"/>
+        </w:rPr>
+      </w:pPr>
+      <w:r>
+        <w:rPr>
+          <w:rFonts w:cs="Times New Roman"/>
+          <w:b/>
+          <w:color w:val="auto"/>
+          <w:sz w:val="28"/>
+          <w:szCs w:val="28"/>
+          <w:lang w:eastAsia="nb-NO"/>
+        </w:rPr>
+        <w:t>G</w:t>
+      </w:r>
+      <w:r>
+        <w:rPr>
+          <w:rFonts w:cs="Times New Roman"/>
+          <w:b/>
+          <w:color w:val="auto"/>
+          <w:sz w:val="28"/>
+          <w:szCs w:val="28"/>
+          <w:lang w:eastAsia="nb-NO"/>
+        </w:rPr>
+        <w:t>jennomføring av utplassering</w:t>
+      </w:r>
+      <w:r>
+        <w:rPr>
+          <w:rFonts w:cs="Times New Roman"/>
+          <w:b/>
+          <w:color w:val="auto"/>
+          <w:sz w:val="28"/>
+          <w:szCs w:val="28"/>
+          <w:lang w:eastAsia="nb-NO"/>
+        </w:rPr>
+        <w:t xml:space="preserve"> </w:t>
+      </w:r>
+    </w:p>
+    <w:p>
+      <w:pPr>
+        <w:rPr>
+          <w:rFonts w:cs="Times New Roman"/>
+          <w:b/>
+          <w:color w:val="auto"/>
           <w:sz w:val="20"/>
           <w:szCs w:val="20"/>
           <w:lang w:eastAsia="nb-NO"/>
@@ -516,12 +795,10 @@
     </w:p>
     <w:p>
       <w:pPr>
-        <w:spacing w:after="240"/>
         <w:rPr>
           <w:rFonts w:cs="Times New Roman"/>
           <w:b/>
           <w:color w:val="auto"/>
-          <w:sz w:val="24"/>
           <w:szCs w:val="20"/>
           <w:lang w:eastAsia="nb-NO"/>
         </w:rPr>
@@ -531,318 +808,20 @@
           <w:rFonts w:cs="Times New Roman"/>
           <w:b/>
           <w:color w:val="auto"/>
-          <w:sz w:val="24"/>
-          <w:szCs w:val="20"/>
-          <w:lang w:eastAsia="nb-NO"/>
-        </w:rPr>
-        <w:t>Informasjonsbrevet bekrefter at</w:t>
-      </w:r>
-    </w:p>
-    <w:p>
-      <w:pPr>
-        <w:numPr>
-          <w:ilvl w:val="0"/>
-          <w:numId w:val="5"/>
-        </w:numPr>
-        <w:rPr>
-          <w:rFonts w:cs="Times New Roman"/>
-          <w:color w:val="auto"/>
-          <w:sz w:val="20"/>
-          <w:szCs w:val="20"/>
-          <w:lang w:eastAsia="nb-NO"/>
-        </w:rPr>
-      </w:pPr>
-      <w:r>
-        <w:rPr>
-          <w:rFonts w:cs="Times New Roman"/>
-          <w:color w:val="auto"/>
-          <w:sz w:val="20"/>
-          <w:szCs w:val="20"/>
-          <w:lang w:eastAsia="nb-NO"/>
-        </w:rPr>
-        <w:t>eleven har fått plass i bedriften i faget yrkesfaglig fordypning i den angitte tidsperioden</w:t>
-      </w:r>
-    </w:p>
-    <w:p>
-      <w:pPr>
-        <w:numPr>
-          <w:ilvl w:val="0"/>
-          <w:numId w:val="5"/>
-        </w:numPr>
-        <w:rPr>
-          <w:rFonts w:cs="Times New Roman"/>
-          <w:color w:val="auto"/>
-          <w:sz w:val="20"/>
-          <w:szCs w:val="20"/>
-          <w:lang w:eastAsia="nb-NO"/>
-        </w:rPr>
-      </w:pPr>
-      <w:r>
-        <w:rPr>
-          <w:rFonts w:cs="Times New Roman"/>
-          <w:color w:val="auto"/>
-          <w:sz w:val="20"/>
-          <w:szCs w:val="20"/>
-          <w:lang w:eastAsia="nb-NO"/>
-        </w:rPr>
-        <w:t>elevens, skolens og bedriftens forpliktelser er lest og forstått (se baksiden)</w:t>
-      </w:r>
-    </w:p>
-    <w:p>
-      <w:pPr>
-        <w:numPr>
-          <w:ilvl w:val="0"/>
-          <w:numId w:val="5"/>
-        </w:numPr>
-        <w:rPr>
-          <w:rFonts w:cs="Times New Roman"/>
-          <w:color w:val="auto"/>
-          <w:sz w:val="20"/>
-          <w:szCs w:val="20"/>
-          <w:lang w:eastAsia="nb-NO"/>
-        </w:rPr>
-      </w:pPr>
-      <w:r>
-        <w:rPr>
-          <w:rFonts w:cs="Times New Roman"/>
-          <w:color w:val="auto"/>
-          <w:sz w:val="20"/>
-          <w:szCs w:val="20"/>
-          <w:lang w:eastAsia="nb-NO"/>
-        </w:rPr>
-        <w:t>eleven har gjennomgått grunnleggende HMS-opplæring på skolen jfr. aktuelt utdanningsprogram/programområde</w:t>
-      </w:r>
-    </w:p>
-    <w:p>
-      <w:pPr>
-        <w:numPr>
-          <w:ilvl w:val="0"/>
-          <w:numId w:val="5"/>
-        </w:numPr>
-        <w:rPr>
-          <w:rFonts w:cs="Times New Roman"/>
-          <w:color w:val="auto"/>
-          <w:sz w:val="20"/>
-          <w:szCs w:val="20"/>
-          <w:lang w:eastAsia="nb-NO"/>
-        </w:rPr>
-      </w:pPr>
-      <w:r>
-        <w:rPr>
-          <w:rFonts w:cs="Times New Roman"/>
-          <w:color w:val="auto"/>
-          <w:sz w:val="20"/>
-          <w:szCs w:val="20"/>
-          <w:lang w:eastAsia="nb-NO"/>
-        </w:rPr>
-        <w:t>eleven/skolen og bedriften har gjennomgått elevens læreplan/kompetansemål fra Vg3</w:t>
-      </w:r>
-    </w:p>
-    <w:p>
-      <w:pPr>
-        <w:numPr>
-          <w:ilvl w:val="0"/>
-          <w:numId w:val="5"/>
-        </w:numPr>
-        <w:rPr>
-          <w:rFonts w:cs="Times New Roman"/>
-          <w:color w:val="auto"/>
-          <w:sz w:val="20"/>
-          <w:szCs w:val="20"/>
-          <w:lang w:eastAsia="nb-NO"/>
-        </w:rPr>
-      </w:pPr>
-      <w:r>
-        <w:rPr>
-          <w:rFonts w:cs="Times New Roman"/>
-          <w:color w:val="auto"/>
-          <w:sz w:val="20"/>
-          <w:szCs w:val="20"/>
-          <w:lang w:eastAsia="nb-NO"/>
-        </w:rPr>
-        <w:t>eleven bruker arbeidstøy/verneutstyr i henhold til lov og forskrift for arbeidstøy</w:t>
-      </w:r>
-    </w:p>
-    <w:p>
-      <w:pPr>
+          <w:szCs w:val="20"/>
+          <w:lang w:eastAsia="nb-NO"/>
+        </w:rPr>
+        <w:t xml:space="preserve">Eleven </w:t>
+      </w:r>
+      <w:r>
         <w:rPr>
           <w:rFonts w:cs="Times New Roman"/>
           <w:b/>
           <w:color w:val="auto"/>
-          <w:sz w:val="20"/>
-          <w:szCs w:val="20"/>
-          <w:lang w:eastAsia="nb-NO"/>
-        </w:rPr>
-      </w:pPr>
-      <w:r>
-        <w:rPr>
-          <w:rFonts w:cs="Times New Roman"/>
-          <w:color w:val="auto"/>
-          <w:sz w:val="20"/>
-          <w:szCs w:val="20"/>
-          <w:lang w:eastAsia="nb-NO"/>
-        </w:rPr>
-        <w:br/>
-      </w:r>
-      <w:r>
-        <w:rPr>
-          <w:rFonts w:cs="Times New Roman"/>
-          <w:b/>
-          <w:color w:val="auto"/>
-          <w:sz w:val="20"/>
-          <w:szCs w:val="20"/>
-          <w:lang w:eastAsia="nb-NO"/>
-        </w:rPr>
-        <w:t>Forsikring</w:t>
-      </w:r>
-    </w:p>
-    <w:p>
-      <w:pPr>
-        <w:rPr>
-          <w:rFonts w:cs="Times New Roman"/>
-          <w:color w:val="auto"/>
-          <w:sz w:val="20"/>
-          <w:szCs w:val="20"/>
-          <w:lang w:eastAsia="nb-NO"/>
-        </w:rPr>
-      </w:pPr>
-      <w:r>
-        <w:rPr>
-          <w:rFonts w:cs="Times New Roman"/>
-          <w:color w:val="auto"/>
-          <w:sz w:val="20"/>
-          <w:szCs w:val="20"/>
-          <w:lang w:eastAsia="nb-NO"/>
-        </w:rPr>
-        <w:t xml:space="preserve">Skolen har yrkesskade- og ulykkesforsikring for eleven når han/hun er i arbeidspraksis. Fylkeskommunens forsikringsordning gjelder under arbeid i arbeidstiden, og på direkte reise mellom hjem og arbeidssted. </w:t>
-      </w:r>
-    </w:p>
-    <w:p>
-      <w:pPr>
-        <w:rPr>
-          <w:rFonts w:cs="Times New Roman"/>
-          <w:b/>
-          <w:color w:val="auto"/>
-          <w:sz w:val="20"/>
-          <w:szCs w:val="20"/>
-          <w:lang w:eastAsia="nb-NO"/>
-        </w:rPr>
-      </w:pPr>
-      <w:r>
-        <w:rPr>
-          <w:rFonts w:cs="Times New Roman"/>
-          <w:b/>
-          <w:color w:val="auto"/>
-          <w:sz w:val="20"/>
-          <w:szCs w:val="20"/>
-          <w:lang w:eastAsia="nb-NO"/>
-        </w:rPr>
-        <w:br/>
-      </w:r>
-      <w:r>
-        <w:rPr>
-          <w:rFonts w:cs="Times New Roman"/>
-          <w:b/>
-          <w:color w:val="auto"/>
-          <w:sz w:val="20"/>
-          <w:szCs w:val="20"/>
-          <w:lang w:eastAsia="nb-NO"/>
-        </w:rPr>
-        <w:t xml:space="preserve">Arbeidstid </w:t>
-      </w:r>
-    </w:p>
-    <w:p>
-      <w:pPr>
-        <w:rPr>
-          <w:rFonts w:cs="Times New Roman"/>
-          <w:b/>
-          <w:color w:val="auto"/>
-          <w:sz w:val="20"/>
-          <w:szCs w:val="20"/>
-          <w:lang w:eastAsia="nb-NO"/>
-        </w:rPr>
-      </w:pPr>
-      <w:r>
-        <w:rPr>
-          <w:rFonts w:cs="Times New Roman"/>
-          <w:color w:val="auto"/>
-          <w:sz w:val="20"/>
-          <w:szCs w:val="20"/>
-          <w:lang w:eastAsia="nb-NO"/>
-        </w:rPr>
-        <w:t>{arbeidstid}</w:t>
-      </w:r>
-    </w:p>
-    <w:p>
-      <w:pPr>
-        <w:rPr>
-          <w:rFonts w:cs="Times New Roman"/>
-          <w:b/>
-          <w:color w:val="auto"/>
-          <w:sz w:val="20"/>
-          <w:szCs w:val="20"/>
-          <w:lang w:eastAsia="nb-NO"/>
-        </w:rPr>
-      </w:pPr>
-    </w:p>
-    <w:p>
-      <w:pPr>
-        <w:rPr>
-          <w:rFonts w:cs="Times New Roman"/>
-          <w:b/>
-          <w:color w:val="auto"/>
-          <w:sz w:val="28"/>
-          <w:szCs w:val="20"/>
-          <w:u w:val="single"/>
-          <w:lang w:eastAsia="nb-NO"/>
-        </w:rPr>
-      </w:pPr>
-      <w:r>
-        <w:rPr>
-          <w:rFonts w:cs="Times New Roman"/>
-          <w:b/>
-          <w:color w:val="auto"/>
-          <w:sz w:val="28"/>
-          <w:szCs w:val="20"/>
-          <w:u w:val="single"/>
-          <w:lang w:eastAsia="nb-NO"/>
-        </w:rPr>
-        <w:t xml:space="preserve">Partenes rettigheter og plikter </w:t>
-      </w:r>
-    </w:p>
-    <w:p>
-      <w:pPr>
-        <w:rPr>
-          <w:rFonts w:cs="Times New Roman"/>
-          <w:b/>
-          <w:color w:val="auto"/>
-          <w:sz w:val="20"/>
-          <w:szCs w:val="20"/>
-          <w:lang w:eastAsia="nb-NO"/>
-        </w:rPr>
-      </w:pPr>
-    </w:p>
-    <w:p>
-      <w:pPr>
-        <w:rPr>
-          <w:rFonts w:cs="Times New Roman"/>
-          <w:b/>
-          <w:color w:val="auto"/>
-          <w:sz w:val="20"/>
-          <w:szCs w:val="20"/>
-          <w:lang w:eastAsia="nb-NO"/>
-        </w:rPr>
-      </w:pPr>
-      <w:r>
-        <w:rPr>
-          <w:rFonts w:cs="Times New Roman"/>
-          <w:b/>
-          <w:color w:val="auto"/>
-          <w:sz w:val="20"/>
-          <w:szCs w:val="20"/>
-          <w:lang w:eastAsia="nb-NO"/>
-        </w:rPr>
-        <w:t xml:space="preserve">Eleven forplikter seg til </w:t>
+          <w:szCs w:val="20"/>
+          <w:lang w:eastAsia="nb-NO"/>
+        </w:rPr>
+        <w:t>skal</w:t>
       </w:r>
     </w:p>
     <w:p>
@@ -855,20 +834,36 @@
           <w:rFonts w:cs="Times New Roman"/>
           <w:b/>
           <w:color w:val="auto"/>
-          <w:sz w:val="20"/>
-          <w:szCs w:val="20"/>
-          <w:lang w:eastAsia="nb-NO"/>
-        </w:rPr>
-      </w:pPr>
-      <w:r>
-        <w:rPr>
-          <w:rFonts w:cs="Times New Roman"/>
-          <w:color w:val="auto"/>
-          <w:sz w:val="20"/>
-          <w:szCs w:val="20"/>
-          <w:lang w:eastAsia="nb-NO"/>
-        </w:rPr>
-        <w:t>å følge arbeidsstedets instrukser, oppgaver og avtalt arbeidstid</w:t>
+          <w:szCs w:val="20"/>
+          <w:lang w:eastAsia="nb-NO"/>
+        </w:rPr>
+      </w:pPr>
+      <w:r>
+        <w:rPr>
+          <w:rFonts w:cs="Times New Roman"/>
+          <w:color w:val="auto"/>
+          <w:szCs w:val="20"/>
+          <w:lang w:eastAsia="nb-NO"/>
+        </w:rPr>
+        <w:t xml:space="preserve">følge </w:t>
+      </w:r>
+      <w:r>
+        <w:rPr>
+          <w:rFonts w:cs="Times New Roman"/>
+          <w:color w:val="auto"/>
+          <w:szCs w:val="20"/>
+          <w:lang w:eastAsia="nb-NO"/>
+        </w:rPr>
+        <w:t>opplæring</w:t>
+      </w:r>
+      <w:r>
+        <w:rPr>
+          <w:rFonts w:cs="Times New Roman"/>
+          <w:color w:val="auto"/>
+          <w:szCs w:val="20"/>
+          <w:lang w:eastAsia="nb-NO"/>
+        </w:rPr>
+        <w:t>sstedets instrukser, oppgaver og avtalt arbeidstid</w:t>
       </w:r>
     </w:p>
     <w:p>
@@ -881,20 +876,36 @@
           <w:rFonts w:cs="Times New Roman"/>
           <w:b/>
           <w:color w:val="auto"/>
-          <w:sz w:val="20"/>
-          <w:szCs w:val="20"/>
-          <w:lang w:eastAsia="nb-NO"/>
-        </w:rPr>
-      </w:pPr>
-      <w:r>
-        <w:rPr>
-          <w:rFonts w:cs="Times New Roman"/>
-          <w:color w:val="auto"/>
-          <w:sz w:val="20"/>
-          <w:szCs w:val="20"/>
-          <w:lang w:eastAsia="nb-NO"/>
-        </w:rPr>
-        <w:t xml:space="preserve">å loggføre arbeidstid, arbeidsoppgaver, gjøre egenvurdering av arbeidsperioden samt skrive rapport </w:t>
+          <w:szCs w:val="20"/>
+          <w:lang w:eastAsia="nb-NO"/>
+        </w:rPr>
+      </w:pPr>
+      <w:r>
+        <w:rPr>
+          <w:rFonts w:cs="Times New Roman"/>
+          <w:color w:val="auto"/>
+          <w:szCs w:val="20"/>
+          <w:lang w:eastAsia="nb-NO"/>
+        </w:rPr>
+        <w:t>loggføre arbeidstid, arbeidsoppgaver, gjøre egenvurdering av arbeidsperioden</w:t>
+      </w:r>
+      <w:r>
+        <w:rPr>
+          <w:rFonts w:cs="Times New Roman"/>
+          <w:color w:val="auto"/>
+          <w:szCs w:val="20"/>
+          <w:lang w:eastAsia="nb-NO"/>
+        </w:rPr>
+        <w:t>,</w:t>
+      </w:r>
+      <w:r>
+        <w:rPr>
+          <w:rFonts w:cs="Times New Roman"/>
+          <w:color w:val="auto"/>
+          <w:szCs w:val="20"/>
+          <w:lang w:eastAsia="nb-NO"/>
+        </w:rPr>
+        <w:t xml:space="preserve"> samt skrive rapport </w:t>
       </w:r>
     </w:p>
     <w:p>
@@ -907,20 +918,18 @@
           <w:rFonts w:cs="Times New Roman"/>
           <w:b/>
           <w:color w:val="auto"/>
-          <w:sz w:val="20"/>
-          <w:szCs w:val="20"/>
-          <w:lang w:eastAsia="nb-NO"/>
-        </w:rPr>
-      </w:pPr>
-      <w:r>
-        <w:rPr>
-          <w:rFonts w:cs="Times New Roman"/>
-          <w:color w:val="auto"/>
-          <w:sz w:val="20"/>
-          <w:szCs w:val="20"/>
-          <w:lang w:eastAsia="nb-NO"/>
-        </w:rPr>
-        <w:t>å innhente og levere politiattest i de fagområdene som krever det</w:t>
+          <w:szCs w:val="20"/>
+          <w:lang w:eastAsia="nb-NO"/>
+        </w:rPr>
+      </w:pPr>
+      <w:r>
+        <w:rPr>
+          <w:rFonts w:cs="Times New Roman"/>
+          <w:color w:val="auto"/>
+          <w:szCs w:val="20"/>
+          <w:lang w:eastAsia="nb-NO"/>
+        </w:rPr>
+        <w:t>innhente og levere politiattest i de fagområdene som krever det</w:t>
       </w:r>
     </w:p>
     <w:p>
@@ -929,7 +938,6 @@
           <w:rFonts w:cs="Times New Roman"/>
           <w:b/>
           <w:color w:val="auto"/>
-          <w:sz w:val="20"/>
           <w:szCs w:val="20"/>
           <w:lang w:eastAsia="nb-NO"/>
         </w:rPr>
@@ -941,7 +949,6 @@
           <w:rFonts w:cs="Times New Roman"/>
           <w:b/>
           <w:color w:val="auto"/>
-          <w:sz w:val="20"/>
           <w:szCs w:val="20"/>
           <w:lang w:eastAsia="nb-NO"/>
         </w:rPr>
@@ -951,11 +958,20 @@
           <w:rFonts w:cs="Times New Roman"/>
           <w:b/>
           <w:color w:val="auto"/>
-          <w:sz w:val="20"/>
-          <w:szCs w:val="20"/>
-          <w:lang w:eastAsia="nb-NO"/>
-        </w:rPr>
-        <w:t xml:space="preserve">Skolen forplikter seg til </w:t>
+          <w:szCs w:val="20"/>
+          <w:lang w:eastAsia="nb-NO"/>
+        </w:rPr>
+        <w:t xml:space="preserve">Skolen </w:t>
+      </w:r>
+      <w:r>
+        <w:rPr>
+          <w:rFonts w:cs="Times New Roman"/>
+          <w:b/>
+          <w:color w:val="auto"/>
+          <w:szCs w:val="20"/>
+          <w:lang w:eastAsia="nb-NO"/>
+        </w:rPr>
+        <w:t>skal</w:t>
       </w:r>
     </w:p>
     <w:p>
@@ -967,20 +983,18 @@
         <w:rPr>
           <w:rFonts w:cs="Times New Roman"/>
           <w:color w:val="auto"/>
-          <w:sz w:val="20"/>
-          <w:szCs w:val="20"/>
-          <w:lang w:eastAsia="nb-NO"/>
-        </w:rPr>
-      </w:pPr>
-      <w:r>
-        <w:rPr>
-          <w:rFonts w:cs="Times New Roman"/>
-          <w:color w:val="auto"/>
-          <w:sz w:val="20"/>
-          <w:szCs w:val="20"/>
-          <w:lang w:eastAsia="nb-NO"/>
-        </w:rPr>
-        <w:t>å sørge for at eleven har en egen læreplan</w:t>
+          <w:szCs w:val="20"/>
+          <w:lang w:eastAsia="nb-NO"/>
+        </w:rPr>
+      </w:pPr>
+      <w:r>
+        <w:rPr>
+          <w:rFonts w:cs="Times New Roman"/>
+          <w:color w:val="auto"/>
+          <w:szCs w:val="20"/>
+          <w:lang w:eastAsia="nb-NO"/>
+        </w:rPr>
+        <w:t>sørge for at eleven har en egen læreplan</w:t>
       </w:r>
     </w:p>
     <w:p>
@@ -992,20 +1006,18 @@
         <w:rPr>
           <w:rFonts w:cs="Times New Roman"/>
           <w:color w:val="auto"/>
-          <w:sz w:val="20"/>
-          <w:szCs w:val="20"/>
-          <w:lang w:eastAsia="nb-NO"/>
-        </w:rPr>
-      </w:pPr>
-      <w:r>
-        <w:rPr>
-          <w:rFonts w:cs="Times New Roman"/>
-          <w:color w:val="auto"/>
-          <w:sz w:val="20"/>
-          <w:szCs w:val="20"/>
-          <w:lang w:eastAsia="nb-NO"/>
-        </w:rPr>
-        <w:t>å sørge for at eleven har dokumentasjon på HMS-opplæring som er gitt</w:t>
+          <w:szCs w:val="20"/>
+          <w:lang w:eastAsia="nb-NO"/>
+        </w:rPr>
+      </w:pPr>
+      <w:r>
+        <w:rPr>
+          <w:rFonts w:cs="Times New Roman"/>
+          <w:color w:val="auto"/>
+          <w:szCs w:val="20"/>
+          <w:lang w:eastAsia="nb-NO"/>
+        </w:rPr>
+        <w:t>sørge for at eleven har dokumentasjon på HMS-opplæring som er gitt</w:t>
       </w:r>
     </w:p>
     <w:p>
@@ -1017,20 +1029,36 @@
         <w:rPr>
           <w:rFonts w:cs="Times New Roman"/>
           <w:color w:val="auto"/>
-          <w:sz w:val="20"/>
-          <w:szCs w:val="20"/>
-          <w:lang w:eastAsia="nb-NO"/>
-        </w:rPr>
-      </w:pPr>
-      <w:r>
-        <w:rPr>
-          <w:rFonts w:cs="Times New Roman"/>
-          <w:color w:val="auto"/>
-          <w:sz w:val="20"/>
-          <w:szCs w:val="20"/>
-          <w:lang w:eastAsia="nb-NO"/>
-        </w:rPr>
-        <w:t>å samarbeide med arbeidsstedet</w:t>
+          <w:szCs w:val="20"/>
+          <w:lang w:eastAsia="nb-NO"/>
+        </w:rPr>
+      </w:pPr>
+      <w:r>
+        <w:rPr>
+          <w:rFonts w:cs="Times New Roman"/>
+          <w:color w:val="auto"/>
+          <w:szCs w:val="20"/>
+          <w:lang w:eastAsia="nb-NO"/>
+        </w:rPr>
+        <w:t xml:space="preserve">samarbeide med </w:t>
+      </w:r>
+      <w:r>
+        <w:rPr>
+          <w:rFonts w:cs="Times New Roman"/>
+          <w:color w:val="auto"/>
+          <w:szCs w:val="20"/>
+          <w:lang w:eastAsia="nb-NO"/>
+        </w:rPr>
+        <w:t>opplæring</w:t>
+      </w:r>
+      <w:r>
+        <w:rPr>
+          <w:rFonts w:cs="Times New Roman"/>
+          <w:color w:val="auto"/>
+          <w:szCs w:val="20"/>
+          <w:lang w:eastAsia="nb-NO"/>
+        </w:rPr>
+        <w:t>sstedet</w:t>
       </w:r>
     </w:p>
     <w:p>
@@ -1042,21 +1070,36 @@
         <w:rPr>
           <w:rFonts w:cs="Times New Roman"/>
           <w:color w:val="auto"/>
-          <w:sz w:val="20"/>
-          <w:szCs w:val="20"/>
-          <w:lang w:eastAsia="nb-NO"/>
-        </w:rPr>
-      </w:pPr>
-      <w:r>
-        <w:rPr>
-          <w:rFonts w:cs="Times New Roman"/>
-          <w:color w:val="auto"/>
-          <w:sz w:val="20"/>
-          <w:szCs w:val="20"/>
-          <w:lang w:eastAsia="nb-NO"/>
-        </w:rPr>
-        <w:lastRenderedPageBreak/>
-        <w:t>å veilede eleven både i skole og på arbeidssted</w:t>
+          <w:szCs w:val="20"/>
+          <w:lang w:eastAsia="nb-NO"/>
+        </w:rPr>
+      </w:pPr>
+      <w:r>
+        <w:rPr>
+          <w:rFonts w:cs="Times New Roman"/>
+          <w:color w:val="auto"/>
+          <w:szCs w:val="20"/>
+          <w:lang w:eastAsia="nb-NO"/>
+        </w:rPr>
+        <w:t xml:space="preserve">veilede eleven både i skole og på </w:t>
+      </w:r>
+      <w:r>
+        <w:rPr>
+          <w:rFonts w:cs="Times New Roman"/>
+          <w:color w:val="auto"/>
+          <w:szCs w:val="20"/>
+          <w:lang w:eastAsia="nb-NO"/>
+        </w:rPr>
+        <w:t>opplæring</w:t>
+      </w:r>
+      <w:r>
+        <w:rPr>
+          <w:rFonts w:cs="Times New Roman"/>
+          <w:color w:val="auto"/>
+          <w:szCs w:val="20"/>
+          <w:lang w:eastAsia="nb-NO"/>
+        </w:rPr>
+        <w:t>ssted</w:t>
       </w:r>
     </w:p>
     <w:p>
@@ -1068,20 +1111,36 @@
         <w:rPr>
           <w:rFonts w:cs="Times New Roman"/>
           <w:color w:val="auto"/>
-          <w:sz w:val="20"/>
-          <w:szCs w:val="20"/>
-          <w:lang w:eastAsia="nb-NO"/>
-        </w:rPr>
-      </w:pPr>
-      <w:r>
-        <w:rPr>
-          <w:rFonts w:cs="Times New Roman"/>
-          <w:color w:val="auto"/>
-          <w:sz w:val="20"/>
-          <w:szCs w:val="20"/>
-          <w:lang w:eastAsia="nb-NO"/>
-        </w:rPr>
-        <w:t xml:space="preserve">å følge opp elevens fravær og sende evt. varsel </w:t>
+          <w:szCs w:val="20"/>
+          <w:lang w:eastAsia="nb-NO"/>
+        </w:rPr>
+      </w:pPr>
+      <w:r>
+        <w:rPr>
+          <w:rFonts w:cs="Times New Roman"/>
+          <w:color w:val="auto"/>
+          <w:szCs w:val="20"/>
+          <w:lang w:eastAsia="nb-NO"/>
+        </w:rPr>
+        <w:t xml:space="preserve">følge opp elevens fravær og </w:t>
+      </w:r>
+      <w:r>
+        <w:rPr>
+          <w:rFonts w:cs="Times New Roman"/>
+          <w:color w:val="auto"/>
+          <w:szCs w:val="20"/>
+          <w:lang w:eastAsia="nb-NO"/>
+        </w:rPr>
+        <w:t xml:space="preserve">eventuelt </w:t>
+      </w:r>
+      <w:r>
+        <w:rPr>
+          <w:rFonts w:cs="Times New Roman"/>
+          <w:color w:val="auto"/>
+          <w:szCs w:val="20"/>
+          <w:lang w:eastAsia="nb-NO"/>
+        </w:rPr>
+        <w:t xml:space="preserve">sende varsel </w:t>
       </w:r>
     </w:p>
     <w:p>
@@ -1093,28 +1152,79 @@
         <w:rPr>
           <w:rFonts w:cs="Times New Roman"/>
           <w:color w:val="auto"/>
-          <w:sz w:val="20"/>
-          <w:szCs w:val="20"/>
-          <w:lang w:eastAsia="nb-NO"/>
-        </w:rPr>
-      </w:pPr>
-      <w:r>
-        <w:rPr>
-          <w:rFonts w:cs="Times New Roman"/>
-          <w:color w:val="auto"/>
-          <w:sz w:val="20"/>
-          <w:szCs w:val="20"/>
-          <w:lang w:eastAsia="nb-NO"/>
-        </w:rPr>
-        <w:t>å vurdere elevens kompetansenivå</w:t>
-      </w:r>
-    </w:p>
-    <w:p>
-      <w:pPr>
-        <w:rPr>
-          <w:rFonts w:cs="Times New Roman"/>
-          <w:color w:val="auto"/>
-          <w:sz w:val="20"/>
+          <w:szCs w:val="20"/>
+          <w:lang w:eastAsia="nb-NO"/>
+        </w:rPr>
+      </w:pPr>
+      <w:r>
+        <w:rPr>
+          <w:rFonts w:cs="Times New Roman"/>
+          <w:color w:val="auto"/>
+          <w:szCs w:val="20"/>
+          <w:lang w:eastAsia="nb-NO"/>
+        </w:rPr>
+        <w:t>vurdere elevens kompetansenivå</w:t>
+      </w:r>
+      <w:r>
+        <w:rPr>
+          <w:rFonts w:cs="Times New Roman"/>
+          <w:color w:val="auto"/>
+          <w:szCs w:val="20"/>
+          <w:lang w:eastAsia="nb-NO"/>
+        </w:rPr>
+        <w:t xml:space="preserve"> </w:t>
+      </w:r>
+    </w:p>
+    <w:p>
+      <w:pPr>
+        <w:numPr>
+          <w:ilvl w:val="0"/>
+          <w:numId w:val="3"/>
+        </w:numPr>
+        <w:rPr>
+          <w:rFonts w:cs="Times New Roman"/>
+          <w:color w:val="auto"/>
+          <w:szCs w:val="20"/>
+          <w:lang w:eastAsia="nb-NO"/>
+        </w:rPr>
+      </w:pPr>
+      <w:r>
+        <w:rPr>
+          <w:rFonts w:cs="Times New Roman"/>
+          <w:color w:val="auto"/>
+          <w:szCs w:val="20"/>
+          <w:lang w:eastAsia="nb-NO"/>
+        </w:rPr>
+        <w:t xml:space="preserve">følge opp eleven dersom utplasseringen avsluttes før tiden </w:t>
+      </w:r>
+    </w:p>
+    <w:p>
+      <w:pPr>
+        <w:pStyle w:val="Listeavsnitt"/>
+        <w:numPr>
+          <w:ilvl w:val="0"/>
+          <w:numId w:val="3"/>
+        </w:numPr>
+        <w:rPr>
+          <w:rFonts w:cs="Times New Roman"/>
+          <w:color w:val="auto"/>
+          <w:lang w:eastAsia="nb-NO"/>
+        </w:rPr>
+      </w:pPr>
+      <w:r>
+        <w:rPr>
+          <w:rFonts w:cs="Times New Roman"/>
+          <w:color w:val="auto"/>
+          <w:lang w:eastAsia="nb-NO"/>
+        </w:rPr>
+        <w:t xml:space="preserve">ha yrkesskade- og ulykkesforsikring for eleven når han/hun er i arbeidspraksis. Fylkeskommunens forsikringsordning gjelder under arbeid i arbeidstiden, og på direkte reise mellom hjem og arbeidssted. </w:t>
+      </w:r>
+    </w:p>
+    <w:p>
+      <w:pPr>
+        <w:rPr>
+          <w:rFonts w:cs="Times New Roman"/>
+          <w:color w:val="auto"/>
           <w:szCs w:val="20"/>
           <w:lang w:eastAsia="nb-NO"/>
         </w:rPr>
@@ -1125,8 +1235,7 @@
         <w:rPr>
           <w:rFonts w:cs="Times New Roman"/>
           <w:b/>
-          <w:color w:val="auto"/>
-          <w:sz w:val="20"/>
+          <w:color w:val="FF0000"/>
           <w:szCs w:val="20"/>
           <w:lang w:eastAsia="nb-NO"/>
         </w:rPr>
@@ -1136,12 +1245,52 @@
           <w:rFonts w:cs="Times New Roman"/>
           <w:b/>
           <w:color w:val="auto"/>
-          <w:sz w:val="20"/>
-          <w:szCs w:val="20"/>
-          <w:lang w:eastAsia="nb-NO"/>
-        </w:rPr>
-        <w:t>Arbeidsstedet forplikter seg til</w:t>
-      </w:r>
+          <w:szCs w:val="20"/>
+          <w:lang w:eastAsia="nb-NO"/>
+        </w:rPr>
+        <w:t>Opplærings</w:t>
+      </w:r>
+      <w:r>
+        <w:rPr>
+          <w:rFonts w:cs="Times New Roman"/>
+          <w:b/>
+          <w:color w:val="auto"/>
+          <w:szCs w:val="20"/>
+          <w:lang w:eastAsia="nb-NO"/>
+        </w:rPr>
+        <w:t>stedet</w:t>
+      </w:r>
+      <w:r>
+        <w:rPr>
+          <w:rFonts w:cs="Times New Roman"/>
+          <w:b/>
+          <w:color w:val="auto"/>
+          <w:szCs w:val="20"/>
+          <w:lang w:eastAsia="nb-NO"/>
+        </w:rPr>
+        <w:t xml:space="preserve"> </w:t>
+      </w:r>
+      <w:r>
+        <w:rPr>
+          <w:rFonts w:cs="Times New Roman"/>
+          <w:b/>
+          <w:color w:val="auto"/>
+          <w:szCs w:val="20"/>
+          <w:lang w:eastAsia="nb-NO"/>
+        </w:rPr>
+        <w:t>skal</w:t>
+      </w:r>
+    </w:p>
+    <w:p>
+      <w:pPr>
+        <w:rPr>
+          <w:rFonts w:cs="Times New Roman"/>
+          <w:b/>
+          <w:color w:val="auto"/>
+          <w:szCs w:val="20"/>
+          <w:lang w:eastAsia="nb-NO"/>
+        </w:rPr>
+      </w:pPr>
     </w:p>
     <w:p>
       <w:pPr>
@@ -1152,20 +1301,18 @@
         <w:rPr>
           <w:rFonts w:cs="Times New Roman"/>
           <w:color w:val="auto"/>
-          <w:sz w:val="20"/>
-          <w:szCs w:val="20"/>
-          <w:lang w:eastAsia="nb-NO"/>
-        </w:rPr>
-      </w:pPr>
-      <w:r>
-        <w:rPr>
-          <w:rFonts w:cs="Times New Roman"/>
-          <w:color w:val="auto"/>
-          <w:sz w:val="20"/>
-          <w:szCs w:val="20"/>
-          <w:lang w:eastAsia="nb-NO"/>
-        </w:rPr>
-        <w:t>å legge til rette for læring innenfor elevens læreplan/kompetansemål</w:t>
+          <w:szCs w:val="20"/>
+          <w:lang w:eastAsia="nb-NO"/>
+        </w:rPr>
+      </w:pPr>
+      <w:r>
+        <w:rPr>
+          <w:rFonts w:cs="Times New Roman"/>
+          <w:color w:val="auto"/>
+          <w:szCs w:val="20"/>
+          <w:lang w:eastAsia="nb-NO"/>
+        </w:rPr>
+        <w:t>legge til rette for læring innenfor elevens læreplan/kompetansemål</w:t>
       </w:r>
     </w:p>
     <w:p>
@@ -1176,21 +1323,47 @@
         </w:numPr>
         <w:rPr>
           <w:rFonts w:cs="Times New Roman"/>
-          <w:color w:val="auto"/>
-          <w:sz w:val="20"/>
-          <w:szCs w:val="20"/>
-          <w:lang w:eastAsia="nb-NO"/>
-        </w:rPr>
-      </w:pPr>
-      <w:r>
-        <w:rPr>
-          <w:rFonts w:cs="Times New Roman"/>
-          <w:color w:val="auto"/>
-          <w:sz w:val="20"/>
-          <w:szCs w:val="20"/>
-          <w:lang w:eastAsia="nb-NO"/>
-        </w:rPr>
-        <w:t>å gi en tilbakemelding på vedlagte tilbakemeldingsskjema</w:t>
+          <w:strike/>
+          <w:color w:val="auto"/>
+          <w:szCs w:val="20"/>
+          <w:lang w:eastAsia="nb-NO"/>
+        </w:rPr>
+      </w:pPr>
+      <w:r>
+        <w:rPr>
+          <w:rFonts w:cs="Times New Roman"/>
+          <w:color w:val="auto"/>
+          <w:szCs w:val="20"/>
+          <w:lang w:eastAsia="nb-NO"/>
+        </w:rPr>
+        <w:t xml:space="preserve">gi en tilbakemelding </w:t>
+      </w:r>
+      <w:r>
+        <w:rPr>
+          <w:rFonts w:cs="Times New Roman"/>
+          <w:color w:val="auto"/>
+          <w:szCs w:val="20"/>
+          <w:lang w:eastAsia="nb-NO"/>
+        </w:rPr>
+        <w:t>på elevens arbeid</w:t>
+      </w:r>
+      <w:r>
+        <w:rPr>
+          <w:rFonts w:cs="Times New Roman"/>
+          <w:color w:val="auto"/>
+          <w:szCs w:val="20"/>
+          <w:lang w:eastAsia="nb-NO"/>
+        </w:rPr>
+        <w:t xml:space="preserve"> </w:t>
+      </w:r>
+      <w:r>
+        <w:rPr>
+          <w:rFonts w:cs="Times New Roman"/>
+          <w:color w:val="auto"/>
+          <w:szCs w:val="20"/>
+          <w:lang w:eastAsia="nb-NO"/>
+        </w:rPr>
+        <w:t>etter avtale med skolens kontaktperson</w:t>
       </w:r>
     </w:p>
     <w:p>
@@ -1202,20 +1375,18 @@
         <w:rPr>
           <w:rFonts w:cs="Times New Roman"/>
           <w:color w:val="auto"/>
-          <w:sz w:val="20"/>
-          <w:szCs w:val="20"/>
-          <w:lang w:eastAsia="nb-NO"/>
-        </w:rPr>
-      </w:pPr>
-      <w:r>
-        <w:rPr>
-          <w:rFonts w:cs="Times New Roman"/>
-          <w:color w:val="auto"/>
-          <w:sz w:val="20"/>
-          <w:szCs w:val="20"/>
-          <w:lang w:eastAsia="nb-NO"/>
-        </w:rPr>
-        <w:t>å gi eleven opplæring i aktuelle HMS-forskrifter for arbeidet som utføres</w:t>
+          <w:szCs w:val="20"/>
+          <w:lang w:eastAsia="nb-NO"/>
+        </w:rPr>
+      </w:pPr>
+      <w:r>
+        <w:rPr>
+          <w:rFonts w:cs="Times New Roman"/>
+          <w:color w:val="auto"/>
+          <w:szCs w:val="20"/>
+          <w:lang w:eastAsia="nb-NO"/>
+        </w:rPr>
+        <w:t>gi eleven opplæring i aktuelle HMS-forskrifter for arbeidet som utføres</w:t>
       </w:r>
     </w:p>
     <w:p>
@@ -1227,28 +1398,25 @@
         <w:rPr>
           <w:rFonts w:cs="Times New Roman"/>
           <w:color w:val="auto"/>
-          <w:sz w:val="20"/>
-          <w:szCs w:val="20"/>
-          <w:lang w:eastAsia="nb-NO"/>
-        </w:rPr>
-      </w:pPr>
-      <w:r>
-        <w:rPr>
-          <w:rFonts w:cs="Times New Roman"/>
-          <w:color w:val="auto"/>
-          <w:sz w:val="20"/>
-          <w:szCs w:val="20"/>
-          <w:lang w:eastAsia="nb-NO"/>
-        </w:rPr>
-        <w:t>å melde til skolen dersom praksisperioden ønskes avsluttet før avtaleperiodens utløp. Videre oppfølging og opplæring er skolens ansvar.</w:t>
-      </w:r>
-    </w:p>
-    <w:p>
-      <w:pPr>
-        <w:rPr>
-          <w:rFonts w:cs="Times New Roman"/>
-          <w:color w:val="auto"/>
-          <w:sz w:val="20"/>
+          <w:szCs w:val="20"/>
+          <w:lang w:eastAsia="nb-NO"/>
+        </w:rPr>
+      </w:pPr>
+      <w:r>
+        <w:rPr>
+          <w:rFonts w:cs="Times New Roman"/>
+          <w:color w:val="auto"/>
+          <w:szCs w:val="20"/>
+          <w:lang w:eastAsia="nb-NO"/>
+        </w:rPr>
+        <w:t>melde til skolen dersom praksisperioden ønskes avsluttet før periodens utløp. Videre oppfølging og opplæring er skolens ansvar.</w:t>
+      </w:r>
+    </w:p>
+    <w:p>
+      <w:pPr>
+        <w:rPr>
+          <w:rFonts w:cs="Times New Roman"/>
+          <w:color w:val="auto"/>
           <w:szCs w:val="20"/>
           <w:lang w:eastAsia="nb-NO"/>
         </w:rPr>
@@ -1259,6 +1427,15 @@
         <w:keepNext/>
         <w:keepLines/>
         <w:rPr>
+          <w:rFonts w:asciiTheme="minorHAnsi" w:hAnsiTheme="minorHAnsi" w:cstheme="minorHAnsi"/>
+        </w:rPr>
+      </w:pPr>
+    </w:p>
+    <w:p>
+      <w:pPr>
+        <w:keepNext/>
+        <w:keepLines/>
+        <w:rPr>
           <w:rFonts w:cs="Times New Roman"/>
           <w:b/>
           <w:sz w:val="20"/>
@@ -1267,911 +1444,340 @@
         </w:rPr>
       </w:pPr>
     </w:p>
-    <w:tbl>
-      <w:tblPr>
-        <w:tblStyle w:val="Tabellrutenett2"/>
-        <w:tblW w:w="9408" w:type="dxa"/>
-        <w:tblInd w:w="0" w:type="dxa"/>
-        <w:tblLayout w:type="fixed"/>
-        <w:tblLook w:val="04A0" w:firstRow="1" w:lastRow="0" w:firstColumn="1" w:lastColumn="0" w:noHBand="0" w:noVBand="1"/>
-      </w:tblPr>
-      <w:tblGrid>
-        <w:gridCol w:w="1697"/>
-        <w:gridCol w:w="1986"/>
-        <w:gridCol w:w="1418"/>
-        <w:gridCol w:w="1273"/>
-        <w:gridCol w:w="3034"/>
-      </w:tblGrid>
-      <w:tr>
-        <w:tc>
-          <w:tcPr>
-            <w:tcW w:w="1697" w:type="dxa"/>
-            <w:tcBorders>
-              <w:top w:val="single" w:sz="4" w:space="0" w:color="auto"/>
-              <w:left w:val="single" w:sz="4" w:space="0" w:color="auto"/>
-              <w:bottom w:val="single" w:sz="4" w:space="0" w:color="auto"/>
-              <w:right w:val="single" w:sz="4" w:space="0" w:color="auto"/>
-            </w:tcBorders>
-            <w:shd w:val="clear" w:color="auto" w:fill="FFEDA5" w:themeFill="background2" w:themeFillTint="66"/>
-            <w:hideMark/>
-          </w:tcPr>
-          <w:p>
-            <w:pPr>
-              <w:suppressAutoHyphens w:val="0"/>
-              <w:rPr>
-                <w:b/>
-                <w:color w:val="auto"/>
-                <w:sz w:val="24"/>
-                <w:szCs w:val="24"/>
-              </w:rPr>
-            </w:pPr>
-            <w:r>
-              <w:rPr>
-                <w:b/>
-                <w:color w:val="auto"/>
-                <w:sz w:val="24"/>
-                <w:szCs w:val="24"/>
-              </w:rPr>
-              <w:t>Kontakt-personer</w:t>
-            </w:r>
-          </w:p>
-        </w:tc>
-        <w:tc>
-          <w:tcPr>
-            <w:tcW w:w="1986" w:type="dxa"/>
-            <w:tcBorders>
-              <w:top w:val="single" w:sz="4" w:space="0" w:color="auto"/>
-              <w:left w:val="single" w:sz="4" w:space="0" w:color="auto"/>
-              <w:bottom w:val="single" w:sz="4" w:space="0" w:color="auto"/>
-              <w:right w:val="single" w:sz="4" w:space="0" w:color="auto"/>
-            </w:tcBorders>
-            <w:shd w:val="clear" w:color="auto" w:fill="FFEDA5" w:themeFill="background2" w:themeFillTint="66"/>
-            <w:hideMark/>
-          </w:tcPr>
-          <w:p>
-            <w:pPr>
-              <w:suppressAutoHyphens w:val="0"/>
-              <w:rPr>
-                <w:b/>
-                <w:color w:val="auto"/>
-                <w:sz w:val="24"/>
-                <w:szCs w:val="24"/>
-              </w:rPr>
-            </w:pPr>
-            <w:r>
-              <w:rPr>
-                <w:b/>
-                <w:color w:val="auto"/>
-                <w:sz w:val="24"/>
-                <w:szCs w:val="24"/>
-              </w:rPr>
-              <w:t xml:space="preserve">Navn </w:t>
-            </w:r>
-          </w:p>
-        </w:tc>
-        <w:tc>
-          <w:tcPr>
-            <w:tcW w:w="1418" w:type="dxa"/>
-            <w:tcBorders>
-              <w:top w:val="single" w:sz="4" w:space="0" w:color="auto"/>
-              <w:left w:val="single" w:sz="4" w:space="0" w:color="auto"/>
-              <w:bottom w:val="single" w:sz="4" w:space="0" w:color="auto"/>
-              <w:right w:val="single" w:sz="4" w:space="0" w:color="auto"/>
-            </w:tcBorders>
-            <w:shd w:val="clear" w:color="auto" w:fill="FFEDA5" w:themeFill="background2" w:themeFillTint="66"/>
-            <w:hideMark/>
-          </w:tcPr>
-          <w:p>
-            <w:pPr>
-              <w:suppressAutoHyphens w:val="0"/>
-              <w:rPr>
-                <w:b/>
-                <w:color w:val="auto"/>
-                <w:sz w:val="24"/>
-                <w:szCs w:val="24"/>
-              </w:rPr>
-            </w:pPr>
-            <w:r>
-              <w:rPr>
-                <w:b/>
-                <w:color w:val="auto"/>
-              </w:rPr>
-              <w:t>Fødselsdato</w:t>
-            </w:r>
-          </w:p>
-        </w:tc>
-        <w:tc>
-          <w:tcPr>
-            <w:tcW w:w="1273" w:type="dxa"/>
-            <w:tcBorders>
-              <w:top w:val="single" w:sz="4" w:space="0" w:color="auto"/>
-              <w:left w:val="single" w:sz="4" w:space="0" w:color="auto"/>
-              <w:bottom w:val="single" w:sz="4" w:space="0" w:color="auto"/>
-              <w:right w:val="single" w:sz="4" w:space="0" w:color="auto"/>
-            </w:tcBorders>
-            <w:shd w:val="clear" w:color="auto" w:fill="FFEDA5" w:themeFill="background2" w:themeFillTint="66"/>
-            <w:hideMark/>
-          </w:tcPr>
-          <w:p>
-            <w:pPr>
-              <w:suppressAutoHyphens w:val="0"/>
-              <w:rPr>
-                <w:b/>
-                <w:color w:val="auto"/>
-                <w:sz w:val="24"/>
-                <w:szCs w:val="24"/>
-              </w:rPr>
-            </w:pPr>
-            <w:r>
-              <w:rPr>
-                <w:b/>
-                <w:color w:val="auto"/>
-                <w:sz w:val="24"/>
-                <w:szCs w:val="24"/>
-              </w:rPr>
-              <w:t>Tlf.</w:t>
-            </w:r>
-          </w:p>
-        </w:tc>
-        <w:tc>
-          <w:tcPr>
-            <w:tcW w:w="3034" w:type="dxa"/>
-            <w:tcBorders>
-              <w:top w:val="single" w:sz="4" w:space="0" w:color="auto"/>
-              <w:left w:val="single" w:sz="4" w:space="0" w:color="auto"/>
-              <w:bottom w:val="single" w:sz="4" w:space="0" w:color="auto"/>
-              <w:right w:val="single" w:sz="4" w:space="0" w:color="auto"/>
-            </w:tcBorders>
-            <w:shd w:val="clear" w:color="auto" w:fill="FFEDA5" w:themeFill="background2" w:themeFillTint="66"/>
-            <w:hideMark/>
-          </w:tcPr>
-          <w:p>
-            <w:pPr>
-              <w:suppressAutoHyphens w:val="0"/>
-              <w:rPr>
-                <w:b/>
-                <w:color w:val="auto"/>
-                <w:sz w:val="24"/>
-                <w:szCs w:val="24"/>
-              </w:rPr>
-            </w:pPr>
-            <w:r>
-              <w:rPr>
-                <w:b/>
-                <w:color w:val="auto"/>
-                <w:sz w:val="24"/>
-                <w:szCs w:val="24"/>
-              </w:rPr>
-              <w:t>E-post</w:t>
-            </w:r>
-          </w:p>
-        </w:tc>
-      </w:tr>
-      <w:tr>
-        <w:trPr>
-          <w:trHeight w:val="567"/>
-        </w:trPr>
-        <w:tc>
-          <w:tcPr>
-            <w:tcW w:w="1697" w:type="dxa"/>
-            <w:tcBorders>
-              <w:top w:val="single" w:sz="4" w:space="0" w:color="auto"/>
-              <w:left w:val="single" w:sz="4" w:space="0" w:color="auto"/>
-              <w:bottom w:val="single" w:sz="4" w:space="0" w:color="auto"/>
-              <w:right w:val="single" w:sz="4" w:space="0" w:color="auto"/>
-            </w:tcBorders>
-            <w:shd w:val="clear" w:color="auto" w:fill="FFEDA5" w:themeFill="background2" w:themeFillTint="66"/>
-          </w:tcPr>
-          <w:p>
-            <w:pPr>
-              <w:suppressAutoHyphens w:val="0"/>
-              <w:rPr>
-                <w:color w:val="auto"/>
-                <w:sz w:val="24"/>
-                <w:szCs w:val="24"/>
-              </w:rPr>
-            </w:pPr>
-            <w:r>
-              <w:rPr>
-                <w:color w:val="auto"/>
-                <w:sz w:val="24"/>
-                <w:szCs w:val="24"/>
-              </w:rPr>
-              <w:t xml:space="preserve">Eleven </w:t>
-            </w:r>
-          </w:p>
-          <w:p>
-            <w:pPr>
-              <w:suppressAutoHyphens w:val="0"/>
-              <w:rPr>
-                <w:color w:val="auto"/>
-                <w:sz w:val="24"/>
-                <w:szCs w:val="24"/>
-              </w:rPr>
-            </w:pPr>
-          </w:p>
-        </w:tc>
-        <w:tc>
-          <w:tcPr>
-            <w:tcW w:w="1986" w:type="dxa"/>
-            <w:tcBorders>
-              <w:top w:val="single" w:sz="4" w:space="0" w:color="auto"/>
-              <w:left w:val="single" w:sz="4" w:space="0" w:color="auto"/>
-              <w:bottom w:val="single" w:sz="4" w:space="0" w:color="auto"/>
-              <w:right w:val="single" w:sz="4" w:space="0" w:color="auto"/>
-            </w:tcBorders>
-            <w:hideMark/>
-          </w:tcPr>
-          <w:p>
-            <w:pPr>
-              <w:spacing w:line="240" w:lineRule="auto"/>
-            </w:pPr>
-            <w:r>
-              <w:t>{</w:t>
-            </w:r>
-            <w:proofErr w:type="spellStart"/>
-            <w:r>
-              <w:t>navnElev</w:t>
-            </w:r>
-            <w:proofErr w:type="spellEnd"/>
-            <w:r>
-              <w:t>}</w:t>
-            </w:r>
-          </w:p>
-        </w:tc>
-        <w:tc>
-          <w:tcPr>
-            <w:tcW w:w="1418" w:type="dxa"/>
-            <w:tcBorders>
-              <w:top w:val="single" w:sz="4" w:space="0" w:color="auto"/>
-              <w:left w:val="single" w:sz="4" w:space="0" w:color="auto"/>
-              <w:bottom w:val="single" w:sz="4" w:space="0" w:color="auto"/>
-              <w:right w:val="single" w:sz="4" w:space="0" w:color="auto"/>
-            </w:tcBorders>
-          </w:tcPr>
-          <w:p>
-            <w:pPr>
-              <w:spacing w:line="240" w:lineRule="auto"/>
-            </w:pPr>
-            <w:r>
-              <w:t>{</w:t>
-            </w:r>
-            <w:proofErr w:type="spellStart"/>
-            <w:r>
-              <w:t>fo</w:t>
-            </w:r>
-            <w:r>
-              <w:t>dselsdatoElev</w:t>
-            </w:r>
-            <w:proofErr w:type="spellEnd"/>
-            <w:r>
-              <w:t>}</w:t>
-            </w:r>
-          </w:p>
-          <w:p>
-            <w:pPr>
-              <w:suppressAutoHyphens w:val="0"/>
-              <w:rPr>
-                <w:color w:val="auto"/>
-              </w:rPr>
-            </w:pPr>
-          </w:p>
-        </w:tc>
-        <w:tc>
-          <w:tcPr>
-            <w:tcW w:w="1273" w:type="dxa"/>
-            <w:tcBorders>
-              <w:top w:val="single" w:sz="4" w:space="0" w:color="auto"/>
-              <w:left w:val="single" w:sz="4" w:space="0" w:color="auto"/>
-              <w:bottom w:val="single" w:sz="4" w:space="0" w:color="auto"/>
-              <w:right w:val="single" w:sz="4" w:space="0" w:color="auto"/>
-            </w:tcBorders>
-            <w:hideMark/>
-          </w:tcPr>
-          <w:p>
-            <w:pPr>
-              <w:spacing w:line="240" w:lineRule="auto"/>
-            </w:pPr>
-            <w:r>
-              <w:t>{</w:t>
-            </w:r>
-            <w:proofErr w:type="spellStart"/>
-            <w:r>
-              <w:t>tlfElev</w:t>
-            </w:r>
-            <w:proofErr w:type="spellEnd"/>
-            <w:r>
-              <w:t>}</w:t>
-            </w:r>
-          </w:p>
-        </w:tc>
-        <w:tc>
-          <w:tcPr>
-            <w:tcW w:w="3034" w:type="dxa"/>
-            <w:tcBorders>
-              <w:top w:val="single" w:sz="4" w:space="0" w:color="auto"/>
-              <w:left w:val="single" w:sz="4" w:space="0" w:color="auto"/>
-              <w:bottom w:val="single" w:sz="4" w:space="0" w:color="auto"/>
-              <w:right w:val="single" w:sz="4" w:space="0" w:color="auto"/>
-            </w:tcBorders>
-          </w:tcPr>
-          <w:p>
-            <w:pPr>
-              <w:suppressAutoHyphens w:val="0"/>
-              <w:spacing w:line="240" w:lineRule="auto"/>
-              <w:rPr>
-                <w:color w:val="auto"/>
-              </w:rPr>
-            </w:pPr>
-            <w:r>
-              <w:rPr>
-                <w:color w:val="auto"/>
-              </w:rPr>
-              <w:t>{</w:t>
-            </w:r>
-            <w:proofErr w:type="spellStart"/>
-            <w:r>
-              <w:rPr>
-                <w:color w:val="auto"/>
-              </w:rPr>
-              <w:t>epostElev</w:t>
-            </w:r>
-            <w:proofErr w:type="spellEnd"/>
-            <w:r>
-              <w:rPr>
-                <w:color w:val="auto"/>
-              </w:rPr>
-              <w:t>}</w:t>
-            </w:r>
-          </w:p>
-          <w:p>
-            <w:pPr>
-              <w:suppressAutoHyphens w:val="0"/>
-              <w:rPr>
-                <w:color w:val="auto"/>
-              </w:rPr>
-            </w:pPr>
-          </w:p>
-        </w:tc>
-      </w:tr>
-      <w:tr>
-        <w:trPr>
-          <w:trHeight w:val="567"/>
-        </w:trPr>
-        <w:tc>
-          <w:tcPr>
-            <w:tcW w:w="1697" w:type="dxa"/>
-            <w:tcBorders>
-              <w:top w:val="single" w:sz="4" w:space="0" w:color="auto"/>
-              <w:left w:val="single" w:sz="4" w:space="0" w:color="auto"/>
-              <w:bottom w:val="single" w:sz="4" w:space="0" w:color="auto"/>
-              <w:right w:val="single" w:sz="4" w:space="0" w:color="auto"/>
-            </w:tcBorders>
-            <w:shd w:val="clear" w:color="auto" w:fill="FFEDA5" w:themeFill="background2" w:themeFillTint="66"/>
-            <w:hideMark/>
-          </w:tcPr>
-          <w:p>
-            <w:pPr>
-              <w:suppressAutoHyphens w:val="0"/>
-              <w:rPr>
-                <w:color w:val="auto"/>
-                <w:sz w:val="20"/>
-                <w:szCs w:val="20"/>
-              </w:rPr>
-            </w:pPr>
-            <w:r>
-              <w:rPr>
-                <w:color w:val="auto"/>
-                <w:sz w:val="24"/>
-                <w:szCs w:val="24"/>
-              </w:rPr>
-              <w:t>Elevens pårørende</w:t>
-            </w:r>
-          </w:p>
-        </w:tc>
-        <w:tc>
-          <w:tcPr>
-            <w:tcW w:w="3404" w:type="dxa"/>
-            <w:gridSpan w:val="2"/>
-            <w:tcBorders>
-              <w:top w:val="single" w:sz="4" w:space="0" w:color="auto"/>
-              <w:left w:val="single" w:sz="4" w:space="0" w:color="auto"/>
-              <w:bottom w:val="single" w:sz="4" w:space="0" w:color="auto"/>
-              <w:right w:val="single" w:sz="4" w:space="0" w:color="auto"/>
-            </w:tcBorders>
-          </w:tcPr>
-          <w:p>
-            <w:pPr>
-              <w:spacing w:line="240" w:lineRule="auto"/>
-            </w:pPr>
-            <w:r>
-              <w:t>{</w:t>
-            </w:r>
-            <w:proofErr w:type="spellStart"/>
-            <w:r>
-              <w:t>navnPaarorende</w:t>
-            </w:r>
-            <w:proofErr w:type="spellEnd"/>
-            <w:r>
-              <w:t>}</w:t>
-            </w:r>
-          </w:p>
-          <w:p>
-            <w:pPr>
-              <w:suppressAutoHyphens w:val="0"/>
-              <w:rPr>
-                <w:color w:val="auto"/>
-              </w:rPr>
-            </w:pPr>
-          </w:p>
-        </w:tc>
-        <w:tc>
-          <w:tcPr>
-            <w:tcW w:w="1273" w:type="dxa"/>
-            <w:tcBorders>
-              <w:top w:val="single" w:sz="4" w:space="0" w:color="auto"/>
-              <w:left w:val="single" w:sz="4" w:space="0" w:color="auto"/>
-              <w:bottom w:val="single" w:sz="4" w:space="0" w:color="auto"/>
-              <w:right w:val="single" w:sz="4" w:space="0" w:color="auto"/>
-            </w:tcBorders>
-          </w:tcPr>
-          <w:p>
-            <w:pPr>
-              <w:suppressAutoHyphens w:val="0"/>
-              <w:rPr>
-                <w:color w:val="auto"/>
-              </w:rPr>
-            </w:pPr>
-            <w:r>
-              <w:rPr>
-                <w:color w:val="auto"/>
-              </w:rPr>
-              <w:t>{</w:t>
-            </w:r>
-            <w:proofErr w:type="spellStart"/>
-            <w:r>
-              <w:rPr>
-                <w:color w:val="auto"/>
-              </w:rPr>
-              <w:t>tlfPaarorende</w:t>
-            </w:r>
-            <w:proofErr w:type="spellEnd"/>
-            <w:r>
-              <w:rPr>
-                <w:color w:val="auto"/>
-              </w:rPr>
-              <w:t>}</w:t>
-            </w:r>
-          </w:p>
-        </w:tc>
-        <w:tc>
-          <w:tcPr>
-            <w:tcW w:w="3034" w:type="dxa"/>
-            <w:tcBorders>
-              <w:top w:val="single" w:sz="4" w:space="0" w:color="auto"/>
-              <w:left w:val="single" w:sz="4" w:space="0" w:color="auto"/>
-              <w:bottom w:val="single" w:sz="4" w:space="0" w:color="auto"/>
-              <w:right w:val="single" w:sz="4" w:space="0" w:color="auto"/>
-            </w:tcBorders>
-          </w:tcPr>
-          <w:p>
-            <w:pPr>
-              <w:suppressAutoHyphens w:val="0"/>
-              <w:rPr>
-                <w:color w:val="auto"/>
-              </w:rPr>
-            </w:pPr>
-            <w:r>
-              <w:rPr>
-                <w:color w:val="auto"/>
-              </w:rPr>
-              <w:t>{</w:t>
-            </w:r>
-            <w:proofErr w:type="spellStart"/>
-            <w:r>
-              <w:rPr>
-                <w:color w:val="auto"/>
-              </w:rPr>
-              <w:t>epostPaarorende</w:t>
-            </w:r>
-            <w:proofErr w:type="spellEnd"/>
-            <w:r>
-              <w:rPr>
-                <w:color w:val="auto"/>
-              </w:rPr>
-              <w:t>}</w:t>
-            </w:r>
-          </w:p>
-        </w:tc>
-      </w:tr>
-      <w:tr>
-        <w:trPr>
-          <w:trHeight w:val="567"/>
-        </w:trPr>
-        <w:tc>
-          <w:tcPr>
-            <w:tcW w:w="1697" w:type="dxa"/>
-            <w:tcBorders>
-              <w:top w:val="single" w:sz="4" w:space="0" w:color="auto"/>
-              <w:left w:val="single" w:sz="4" w:space="0" w:color="auto"/>
-              <w:bottom w:val="single" w:sz="4" w:space="0" w:color="auto"/>
-              <w:right w:val="single" w:sz="4" w:space="0" w:color="auto"/>
-            </w:tcBorders>
-            <w:shd w:val="clear" w:color="auto" w:fill="FFEDA5" w:themeFill="background2" w:themeFillTint="66"/>
-            <w:hideMark/>
-          </w:tcPr>
-          <w:p>
-            <w:pPr>
-              <w:suppressAutoHyphens w:val="0"/>
-              <w:rPr>
-                <w:color w:val="auto"/>
-                <w:sz w:val="24"/>
-                <w:szCs w:val="24"/>
-              </w:rPr>
-            </w:pPr>
-            <w:r>
-              <w:rPr>
-                <w:color w:val="auto"/>
-                <w:sz w:val="24"/>
-                <w:szCs w:val="24"/>
-              </w:rPr>
-              <w:t xml:space="preserve">Kontaktperson på arbeidssted </w:t>
-            </w:r>
-          </w:p>
-        </w:tc>
-        <w:tc>
-          <w:tcPr>
-            <w:tcW w:w="3404" w:type="dxa"/>
-            <w:gridSpan w:val="2"/>
-            <w:tcBorders>
-              <w:top w:val="single" w:sz="4" w:space="0" w:color="auto"/>
-              <w:left w:val="single" w:sz="4" w:space="0" w:color="auto"/>
-              <w:bottom w:val="single" w:sz="4" w:space="0" w:color="auto"/>
-              <w:right w:val="single" w:sz="4" w:space="0" w:color="auto"/>
-            </w:tcBorders>
-            <w:hideMark/>
-          </w:tcPr>
-          <w:p>
-            <w:pPr>
-              <w:suppressAutoHyphens w:val="0"/>
-              <w:rPr>
-                <w:color w:val="auto"/>
-              </w:rPr>
-            </w:pPr>
-            <w:r>
-              <w:rPr>
-                <w:color w:val="auto"/>
-              </w:rPr>
-              <w:t>{</w:t>
-            </w:r>
-            <w:r>
-              <w:rPr>
-                <w:color w:val="auto"/>
-              </w:rPr>
-              <w:t>K</w:t>
-            </w:r>
-            <w:bookmarkStart w:id="3" w:name="_GoBack"/>
-            <w:bookmarkEnd w:id="3"/>
-            <w:r>
-              <w:rPr>
-                <w:color w:val="auto"/>
-              </w:rPr>
-              <w:t>ontaktperson}</w:t>
-            </w:r>
-          </w:p>
-        </w:tc>
-        <w:tc>
-          <w:tcPr>
-            <w:tcW w:w="1273" w:type="dxa"/>
-            <w:tcBorders>
-              <w:top w:val="single" w:sz="4" w:space="0" w:color="auto"/>
-              <w:left w:val="single" w:sz="4" w:space="0" w:color="auto"/>
-              <w:bottom w:val="single" w:sz="4" w:space="0" w:color="auto"/>
-              <w:right w:val="single" w:sz="4" w:space="0" w:color="auto"/>
-            </w:tcBorders>
-          </w:tcPr>
-          <w:p>
-            <w:pPr>
-              <w:suppressAutoHyphens w:val="0"/>
-              <w:rPr>
-                <w:color w:val="auto"/>
-              </w:rPr>
-            </w:pPr>
-            <w:r>
-              <w:rPr>
-                <w:color w:val="auto"/>
-              </w:rPr>
-              <w:t>{</w:t>
-            </w:r>
-            <w:proofErr w:type="spellStart"/>
-            <w:r>
-              <w:rPr>
-                <w:color w:val="auto"/>
-              </w:rPr>
-              <w:t>tlfKontaktperson</w:t>
-            </w:r>
-            <w:proofErr w:type="spellEnd"/>
-            <w:r>
-              <w:rPr>
-                <w:color w:val="auto"/>
-              </w:rPr>
-              <w:t>}</w:t>
-            </w:r>
-          </w:p>
-        </w:tc>
-        <w:tc>
-          <w:tcPr>
-            <w:tcW w:w="3034" w:type="dxa"/>
-            <w:tcBorders>
-              <w:top w:val="single" w:sz="4" w:space="0" w:color="auto"/>
-              <w:left w:val="single" w:sz="4" w:space="0" w:color="auto"/>
-              <w:bottom w:val="single" w:sz="4" w:space="0" w:color="auto"/>
-              <w:right w:val="single" w:sz="4" w:space="0" w:color="auto"/>
-            </w:tcBorders>
-          </w:tcPr>
-          <w:p>
-            <w:pPr>
-              <w:suppressAutoHyphens w:val="0"/>
-              <w:rPr>
-                <w:rFonts w:cs="DejaVu Sans"/>
-                <w:color w:val="auto"/>
-              </w:rPr>
-            </w:pPr>
-            <w:r>
-              <w:rPr>
-                <w:color w:val="auto"/>
-              </w:rPr>
-              <w:t>{</w:t>
-            </w:r>
-            <w:proofErr w:type="spellStart"/>
-            <w:r>
-              <w:rPr>
-                <w:color w:val="auto"/>
-              </w:rPr>
-              <w:t>epostKontaktperson</w:t>
-            </w:r>
-            <w:proofErr w:type="spellEnd"/>
-            <w:r>
-              <w:rPr>
-                <w:color w:val="auto"/>
-              </w:rPr>
-              <w:t>}</w:t>
-            </w:r>
-          </w:p>
-          <w:p>
-            <w:pPr>
-              <w:suppressAutoHyphens w:val="0"/>
-              <w:rPr>
-                <w:color w:val="auto"/>
-              </w:rPr>
-            </w:pPr>
-          </w:p>
-        </w:tc>
-      </w:tr>
-      <w:tr>
-        <w:trPr>
-          <w:trHeight w:val="567"/>
-        </w:trPr>
-        <w:tc>
-          <w:tcPr>
-            <w:tcW w:w="1697" w:type="dxa"/>
-            <w:tcBorders>
-              <w:top w:val="single" w:sz="4" w:space="0" w:color="auto"/>
-              <w:left w:val="single" w:sz="4" w:space="0" w:color="auto"/>
-              <w:bottom w:val="single" w:sz="4" w:space="0" w:color="auto"/>
-              <w:right w:val="single" w:sz="4" w:space="0" w:color="auto"/>
-            </w:tcBorders>
-            <w:shd w:val="clear" w:color="auto" w:fill="FFEDA5" w:themeFill="background2" w:themeFillTint="66"/>
-            <w:hideMark/>
-          </w:tcPr>
-          <w:p>
-            <w:pPr>
-              <w:suppressAutoHyphens w:val="0"/>
-              <w:rPr>
-                <w:color w:val="auto"/>
-                <w:sz w:val="24"/>
-                <w:szCs w:val="24"/>
-              </w:rPr>
-            </w:pPr>
-            <w:r>
-              <w:rPr>
-                <w:color w:val="auto"/>
-                <w:sz w:val="24"/>
-                <w:szCs w:val="24"/>
-              </w:rPr>
-              <w:t>Kontaktperson på skolen</w:t>
-            </w:r>
-          </w:p>
-        </w:tc>
-        <w:tc>
-          <w:tcPr>
-            <w:tcW w:w="3404" w:type="dxa"/>
-            <w:gridSpan w:val="2"/>
-            <w:tcBorders>
-              <w:top w:val="single" w:sz="4" w:space="0" w:color="auto"/>
-              <w:left w:val="single" w:sz="4" w:space="0" w:color="auto"/>
-              <w:bottom w:val="single" w:sz="4" w:space="0" w:color="auto"/>
-              <w:right w:val="single" w:sz="4" w:space="0" w:color="auto"/>
-            </w:tcBorders>
-            <w:hideMark/>
-          </w:tcPr>
-          <w:p>
-            <w:pPr>
-              <w:suppressAutoHyphens w:val="0"/>
-              <w:rPr>
-                <w:color w:val="auto"/>
-              </w:rPr>
-            </w:pPr>
-            <w:r>
-              <w:rPr>
-                <w:color w:val="auto"/>
-              </w:rPr>
-              <w:t>{</w:t>
-            </w:r>
-            <w:proofErr w:type="spellStart"/>
-            <w:r>
-              <w:rPr>
-                <w:color w:val="auto"/>
-              </w:rPr>
-              <w:t>navnLae</w:t>
-            </w:r>
-            <w:r>
-              <w:rPr>
-                <w:color w:val="auto"/>
-              </w:rPr>
-              <w:t>rer</w:t>
-            </w:r>
-            <w:proofErr w:type="spellEnd"/>
-            <w:r>
-              <w:rPr>
-                <w:color w:val="auto"/>
-              </w:rPr>
-              <w:t>}</w:t>
-            </w:r>
-          </w:p>
-        </w:tc>
-        <w:tc>
-          <w:tcPr>
-            <w:tcW w:w="1273" w:type="dxa"/>
-            <w:tcBorders>
-              <w:top w:val="single" w:sz="4" w:space="0" w:color="auto"/>
-              <w:left w:val="single" w:sz="4" w:space="0" w:color="auto"/>
-              <w:bottom w:val="single" w:sz="4" w:space="0" w:color="auto"/>
-              <w:right w:val="single" w:sz="4" w:space="0" w:color="auto"/>
-            </w:tcBorders>
-            <w:hideMark/>
-          </w:tcPr>
-          <w:p>
-            <w:pPr>
-              <w:suppressAutoHyphens w:val="0"/>
-              <w:rPr>
-                <w:color w:val="auto"/>
-              </w:rPr>
-            </w:pPr>
-            <w:r>
-              <w:rPr>
-                <w:color w:val="auto"/>
-              </w:rPr>
-              <w:t>{</w:t>
-            </w:r>
-            <w:proofErr w:type="spellStart"/>
-            <w:r>
-              <w:rPr>
-                <w:color w:val="auto"/>
-              </w:rPr>
-              <w:t>tlfL</w:t>
-            </w:r>
-            <w:r>
-              <w:rPr>
-                <w:color w:val="auto"/>
-              </w:rPr>
-              <w:t>ae</w:t>
-            </w:r>
-            <w:r>
-              <w:rPr>
-                <w:color w:val="auto"/>
-              </w:rPr>
-              <w:t>rer</w:t>
-            </w:r>
-            <w:proofErr w:type="spellEnd"/>
-            <w:r>
-              <w:rPr>
-                <w:color w:val="auto"/>
-              </w:rPr>
-              <w:t>}</w:t>
-            </w:r>
-          </w:p>
-        </w:tc>
-        <w:tc>
-          <w:tcPr>
-            <w:tcW w:w="3034" w:type="dxa"/>
-            <w:tcBorders>
-              <w:top w:val="single" w:sz="4" w:space="0" w:color="auto"/>
-              <w:left w:val="single" w:sz="4" w:space="0" w:color="auto"/>
-              <w:bottom w:val="single" w:sz="4" w:space="0" w:color="auto"/>
-              <w:right w:val="single" w:sz="4" w:space="0" w:color="auto"/>
-            </w:tcBorders>
-            <w:hideMark/>
-          </w:tcPr>
-          <w:p>
-            <w:pPr>
-              <w:suppressAutoHyphens w:val="0"/>
-              <w:rPr>
-                <w:color w:val="auto"/>
-              </w:rPr>
-            </w:pPr>
-            <w:r>
-              <w:rPr>
-                <w:color w:val="auto"/>
-              </w:rPr>
-              <w:t>{</w:t>
-            </w:r>
-            <w:proofErr w:type="spellStart"/>
-            <w:r>
-              <w:rPr>
-                <w:color w:val="auto"/>
-              </w:rPr>
-              <w:t>epostLae</w:t>
-            </w:r>
-            <w:r>
-              <w:rPr>
-                <w:color w:val="auto"/>
-              </w:rPr>
-              <w:t>rer</w:t>
-            </w:r>
-            <w:proofErr w:type="spellEnd"/>
-            <w:r>
-              <w:rPr>
-                <w:color w:val="auto"/>
-              </w:rPr>
-              <w:t>}</w:t>
-            </w:r>
-          </w:p>
-        </w:tc>
-      </w:tr>
-    </w:tbl>
     <w:p>
       <w:pPr>
         <w:keepNext/>
         <w:keepLines/>
         <w:rPr>
-          <w:rFonts w:cs="Times New Roman"/>
-          <w:sz w:val="20"/>
-          <w:szCs w:val="20"/>
-          <w:lang w:eastAsia="nb-NO"/>
-        </w:rPr>
-      </w:pPr>
+          <w:rFonts w:asciiTheme="minorHAnsi" w:hAnsiTheme="minorHAnsi" w:cstheme="minorHAnsi"/>
+          <w:b/>
+        </w:rPr>
+      </w:pPr>
+      <w:r>
+        <w:rPr>
+          <w:rFonts w:asciiTheme="minorHAnsi" w:hAnsiTheme="minorHAnsi" w:cstheme="minorHAnsi"/>
+          <w:b/>
+        </w:rPr>
+        <w:t>Kontaktinformasjon</w:t>
+      </w:r>
     </w:p>
     <w:p>
       <w:pPr>
         <w:keepNext/>
         <w:keepLines/>
         <w:rPr>
-          <w:rFonts w:cs="Times New Roman"/>
-          <w:sz w:val="20"/>
-          <w:szCs w:val="20"/>
-          <w:lang w:eastAsia="nb-NO"/>
-        </w:rPr>
-      </w:pPr>
-    </w:p>
-    <w:p>
-      <w:pPr>
-        <w:rPr>
-          <w:rStyle w:val="Overskrift2Tegn"/>
           <w:rFonts w:asciiTheme="minorHAnsi" w:hAnsiTheme="minorHAnsi" w:cstheme="minorHAnsi"/>
-          <w:sz w:val="22"/>
-        </w:rPr>
-      </w:pPr>
-    </w:p>
-    <w:p>
-      <w:pPr>
-        <w:rPr>
-          <w:rFonts w:asciiTheme="minorHAnsi" w:eastAsiaTheme="majorEastAsia" w:hAnsiTheme="minorHAnsi" w:cstheme="minorHAnsi"/>
-          <w:b/>
-          <w:iCs/>
-          <w:color w:val="000000" w:themeColor="text1"/>
-          <w:sz w:val="20"/>
-          <w:szCs w:val="20"/>
+        </w:rPr>
+      </w:pPr>
+    </w:p>
+    <w:p>
+      <w:pPr>
+        <w:keepNext/>
+        <w:keepLines/>
+        <w:rPr>
+          <w:rFonts w:asciiTheme="minorHAnsi" w:hAnsiTheme="minorHAnsi" w:cstheme="minorHAnsi"/>
+        </w:rPr>
+      </w:pPr>
+      <w:r>
+        <w:rPr>
+          <w:rFonts w:asciiTheme="minorHAnsi" w:hAnsiTheme="minorHAnsi" w:cstheme="minorHAnsi"/>
+        </w:rPr>
+        <w:t xml:space="preserve">Elev: </w:t>
+      </w:r>
+    </w:p>
+    <w:p>
+      <w:pPr>
+        <w:keepNext/>
+        <w:keepLines/>
+        <w:rPr>
+          <w:color w:val="auto"/>
+        </w:rPr>
+      </w:pPr>
+      <w:r>
+        <w:rPr>
+          <w:rFonts w:asciiTheme="minorHAnsi" w:hAnsiTheme="minorHAnsi" w:cstheme="minorHAnsi"/>
+        </w:rPr>
+        <w:t>{</w:t>
+      </w:r>
+      <w:proofErr w:type="spellStart"/>
+      <w:r>
+        <w:rPr>
+          <w:rFonts w:asciiTheme="minorHAnsi" w:hAnsiTheme="minorHAnsi" w:cstheme="minorHAnsi"/>
+        </w:rPr>
+        <w:t>navnElev</w:t>
+      </w:r>
+      <w:proofErr w:type="spellEnd"/>
+      <w:r>
+        <w:rPr>
+          <w:rFonts w:asciiTheme="minorHAnsi" w:hAnsiTheme="minorHAnsi" w:cstheme="minorHAnsi"/>
+        </w:rPr>
+        <w:t xml:space="preserve">}. Telefon: </w:t>
+      </w:r>
+      <w:r>
+        <w:t>{</w:t>
+      </w:r>
+      <w:proofErr w:type="spellStart"/>
+      <w:r>
+        <w:t>tlfElev</w:t>
+      </w:r>
+      <w:proofErr w:type="spellEnd"/>
+      <w:r>
+        <w:t>}</w:t>
+      </w:r>
+      <w:r>
+        <w:t xml:space="preserve">. E-post: </w:t>
+      </w:r>
+      <w:r>
+        <w:rPr>
+          <w:color w:val="auto"/>
+        </w:rPr>
+        <w:t>{</w:t>
+      </w:r>
+      <w:proofErr w:type="spellStart"/>
+      <w:r>
+        <w:rPr>
+          <w:color w:val="auto"/>
+        </w:rPr>
+        <w:t>epostElev</w:t>
+      </w:r>
+      <w:proofErr w:type="spellEnd"/>
+      <w:r>
+        <w:rPr>
+          <w:color w:val="auto"/>
+        </w:rPr>
+        <w:t>}</w:t>
+      </w:r>
+    </w:p>
+    <w:p>
+      <w:pPr>
+        <w:keepNext/>
+        <w:keepLines/>
+        <w:rPr>
+          <w:color w:val="auto"/>
+        </w:rPr>
+      </w:pPr>
+      <w:r>
+        <w:rPr>
+          <w:color w:val="auto"/>
+        </w:rPr>
+        <w:t>Elevens pårørende:</w:t>
+      </w:r>
+    </w:p>
+    <w:p>
+      <w:pPr>
+        <w:keepNext/>
+        <w:keepLines/>
+        <w:rPr>
+          <w:color w:val="auto"/>
+        </w:rPr>
+      </w:pPr>
+      <w:r>
+        <w:rPr>
+          <w:rFonts w:asciiTheme="minorHAnsi" w:hAnsiTheme="minorHAnsi" w:cstheme="minorHAnsi"/>
+        </w:rPr>
+        <w:t>{</w:t>
+      </w:r>
+      <w:proofErr w:type="spellStart"/>
+      <w:r>
+        <w:rPr>
+          <w:rFonts w:asciiTheme="minorHAnsi" w:hAnsiTheme="minorHAnsi" w:cstheme="minorHAnsi"/>
+        </w:rPr>
+        <w:t>navnPaarorende</w:t>
+      </w:r>
+      <w:proofErr w:type="spellEnd"/>
+      <w:r>
+        <w:rPr>
+          <w:rFonts w:asciiTheme="minorHAnsi" w:hAnsiTheme="minorHAnsi" w:cstheme="minorHAnsi"/>
+        </w:rPr>
+        <w:t xml:space="preserve">}. Telefon: </w:t>
+      </w:r>
+      <w:r>
+        <w:t>{</w:t>
+      </w:r>
+      <w:proofErr w:type="spellStart"/>
+      <w:r>
+        <w:t>tlf</w:t>
+      </w:r>
+      <w:r>
+        <w:t>Paarorende</w:t>
+      </w:r>
+      <w:proofErr w:type="spellEnd"/>
+      <w:r>
+        <w:t>}</w:t>
+      </w:r>
+      <w:r>
+        <w:t xml:space="preserve">. </w:t>
+      </w:r>
+    </w:p>
+    <w:p>
+      <w:pPr>
+        <w:keepNext/>
+        <w:keepLines/>
+        <w:rPr>
+          <w:rFonts w:asciiTheme="minorHAnsi" w:hAnsiTheme="minorHAnsi" w:cstheme="minorHAnsi"/>
+          <w:color w:val="auto"/>
+        </w:rPr>
+      </w:pPr>
+      <w:r>
+        <w:rPr>
+          <w:color w:val="auto"/>
+        </w:rPr>
+        <w:t xml:space="preserve">Kontaktperson på </w:t>
+      </w:r>
+      <w:r>
+        <w:rPr>
+          <w:rFonts w:cs="Times New Roman"/>
+          <w:color w:val="auto"/>
+          <w:szCs w:val="20"/>
+          <w:lang w:eastAsia="nb-NO"/>
+        </w:rPr>
+        <w:t>opplæring</w:t>
+      </w:r>
+      <w:r>
+        <w:rPr>
+          <w:rFonts w:cs="Times New Roman"/>
+          <w:color w:val="auto"/>
+          <w:szCs w:val="20"/>
+          <w:lang w:eastAsia="nb-NO"/>
+        </w:rPr>
+        <w:t>sstedet</w:t>
+      </w:r>
+      <w:r>
+        <w:rPr>
+          <w:color w:val="auto"/>
+        </w:rPr>
+        <w:t>:</w:t>
+      </w:r>
+      <w:r>
+        <w:rPr>
+          <w:rFonts w:asciiTheme="minorHAnsi" w:hAnsiTheme="minorHAnsi" w:cstheme="minorHAnsi"/>
+          <w:color w:val="auto"/>
+        </w:rPr>
+        <w:t xml:space="preserve"> </w:t>
+      </w:r>
+    </w:p>
+    <w:p>
+      <w:pPr>
+        <w:keepNext/>
+        <w:keepLines/>
+        <w:rPr>
+          <w:color w:val="auto"/>
+        </w:rPr>
+      </w:pPr>
+      <w:r>
+        <w:rPr>
+          <w:rFonts w:asciiTheme="minorHAnsi" w:hAnsiTheme="minorHAnsi" w:cstheme="minorHAnsi"/>
+        </w:rPr>
+        <w:t xml:space="preserve">{Kontaktperson}. Telefon: </w:t>
+      </w:r>
+      <w:r>
+        <w:t>{</w:t>
+      </w:r>
+      <w:proofErr w:type="spellStart"/>
+      <w:r>
+        <w:t>tlf</w:t>
+      </w:r>
+      <w:r>
+        <w:t>Kontaktperson</w:t>
+      </w:r>
+      <w:proofErr w:type="spellEnd"/>
+      <w:r>
+        <w:t>}</w:t>
+      </w:r>
+      <w:r>
+        <w:t xml:space="preserve">. </w:t>
+      </w:r>
+    </w:p>
+    <w:p>
+      <w:pPr>
+        <w:keepNext/>
+        <w:keepLines/>
+        <w:rPr>
+          <w:rFonts w:asciiTheme="minorHAnsi" w:hAnsiTheme="minorHAnsi" w:cstheme="minorHAnsi"/>
+        </w:rPr>
+      </w:pPr>
+      <w:r>
+        <w:rPr>
+          <w:color w:val="auto"/>
+        </w:rPr>
+        <w:t>Lærer og kontaktperson på skolen:</w:t>
+      </w:r>
+    </w:p>
+    <w:p>
+      <w:pPr>
+        <w:keepNext/>
+        <w:keepLines/>
+        <w:rPr>
+          <w:color w:val="auto"/>
+        </w:rPr>
+      </w:pPr>
+      <w:r>
+        <w:rPr>
+          <w:rFonts w:asciiTheme="minorHAnsi" w:hAnsiTheme="minorHAnsi" w:cstheme="minorHAnsi"/>
+        </w:rPr>
+        <w:t>{</w:t>
+      </w:r>
+      <w:proofErr w:type="spellStart"/>
+      <w:r>
+        <w:rPr>
+          <w:color w:val="auto"/>
+        </w:rPr>
+        <w:t>navnLaerer</w:t>
+      </w:r>
+      <w:proofErr w:type="spellEnd"/>
+      <w:r>
+        <w:rPr>
+          <w:rFonts w:asciiTheme="minorHAnsi" w:hAnsiTheme="minorHAnsi" w:cstheme="minorHAnsi"/>
+        </w:rPr>
+        <w:t xml:space="preserve">}. Telefon: </w:t>
+      </w:r>
+      <w:r>
+        <w:t>{</w:t>
+      </w:r>
+      <w:proofErr w:type="spellStart"/>
+      <w:r>
+        <w:t>tlfSkole</w:t>
+      </w:r>
+      <w:proofErr w:type="spellEnd"/>
+      <w:r>
+        <w:t>}</w:t>
+      </w:r>
+      <w:r>
+        <w:t xml:space="preserve">. E-post: </w:t>
+      </w:r>
+      <w:r>
+        <w:rPr>
+          <w:color w:val="auto"/>
+        </w:rPr>
+        <w:t>{</w:t>
+      </w:r>
+      <w:proofErr w:type="spellStart"/>
+      <w:r>
+        <w:rPr>
+          <w:color w:val="auto"/>
+        </w:rPr>
+        <w:t>epost</w:t>
+      </w:r>
+      <w:r>
+        <w:rPr>
+          <w:color w:val="auto"/>
+        </w:rPr>
+        <w:t>Laerer</w:t>
+      </w:r>
+      <w:proofErr w:type="spellEnd"/>
+      <w:r>
+        <w:rPr>
+          <w:color w:val="auto"/>
+        </w:rPr>
+        <w:t>}</w:t>
+      </w:r>
+    </w:p>
+    <w:p>
+      <w:pPr>
+        <w:keepNext/>
+        <w:keepLines/>
+        <w:rPr>
+          <w:color w:val="auto"/>
         </w:rPr>
       </w:pPr>
     </w:p>
@@ -2186,7 +1792,9 @@
           <w:szCs w:val="20"/>
         </w:rPr>
       </w:pPr>
-      <w:r>
+    </w:p>
+    <w:p>
+      <w:pPr>
         <w:rPr>
           <w:rFonts w:asciiTheme="minorHAnsi" w:eastAsiaTheme="majorEastAsia" w:hAnsiTheme="minorHAnsi" w:cstheme="minorHAnsi"/>
           <w:b/>
@@ -2195,40 +1803,86 @@
           <w:color w:val="000000" w:themeColor="text1"/>
           <w:szCs w:val="20"/>
         </w:rPr>
-        <w:t>Dersom opplysningene i dette brevet ikke stemmer, ta kontakt med lærer/skole så snart som mulig.</w:t>
-      </w:r>
-    </w:p>
-    <w:p>
-      <w:pPr>
-        <w:rPr>
-          <w:rStyle w:val="Overskrift2Tegn"/>
-          <w:rFonts w:asciiTheme="minorHAnsi" w:hAnsiTheme="minorHAnsi" w:cstheme="minorHAnsi"/>
-          <w:sz w:val="20"/>
-          <w:szCs w:val="20"/>
-        </w:rPr>
-      </w:pPr>
-    </w:p>
-    <w:p>
-      <w:pPr>
-        <w:rPr>
-          <w:rFonts w:cs="Times New Roman"/>
-          <w:color w:val="auto"/>
-          <w:sz w:val="20"/>
-          <w:szCs w:val="20"/>
-          <w:lang w:eastAsia="nb-NO"/>
-        </w:rPr>
-      </w:pPr>
+      </w:pPr>
+    </w:p>
+    <w:p>
+      <w:pPr>
+        <w:rPr>
+          <w:rFonts w:asciiTheme="minorHAnsi" w:eastAsiaTheme="majorEastAsia" w:hAnsiTheme="minorHAnsi" w:cstheme="minorHAnsi"/>
+          <w:b/>
+          <w:iCs/>
+          <w:color w:val="000000" w:themeColor="text1"/>
+          <w:szCs w:val="20"/>
+        </w:rPr>
+      </w:pPr>
+      <w:r>
+        <w:rPr>
+          <w:rFonts w:asciiTheme="minorHAnsi" w:eastAsiaTheme="majorEastAsia" w:hAnsiTheme="minorHAnsi" w:cstheme="minorHAnsi"/>
+          <w:b/>
+          <w:iCs/>
+          <w:color w:val="000000" w:themeColor="text1"/>
+          <w:szCs w:val="20"/>
+        </w:rPr>
+        <w:t xml:space="preserve">Dersom </w:t>
+      </w:r>
+      <w:r>
+        <w:rPr>
+          <w:rFonts w:asciiTheme="minorHAnsi" w:eastAsiaTheme="majorEastAsia" w:hAnsiTheme="minorHAnsi" w:cstheme="minorHAnsi"/>
+          <w:b/>
+          <w:iCs/>
+          <w:color w:val="000000" w:themeColor="text1"/>
+          <w:szCs w:val="20"/>
+        </w:rPr>
+        <w:t xml:space="preserve">opplysningene ikke stemmer, ta kontakt med </w:t>
+      </w:r>
+      <w:r>
+        <w:rPr>
+          <w:rFonts w:asciiTheme="minorHAnsi" w:eastAsiaTheme="majorEastAsia" w:hAnsiTheme="minorHAnsi" w:cstheme="minorHAnsi"/>
+          <w:b/>
+          <w:iCs/>
+          <w:color w:val="000000" w:themeColor="text1"/>
+          <w:szCs w:val="20"/>
+        </w:rPr>
+        <w:t xml:space="preserve">lærer eller </w:t>
+      </w:r>
+      <w:r>
+        <w:rPr>
+          <w:rFonts w:asciiTheme="minorHAnsi" w:eastAsiaTheme="majorEastAsia" w:hAnsiTheme="minorHAnsi" w:cstheme="minorHAnsi"/>
+          <w:b/>
+          <w:iCs/>
+          <w:color w:val="000000" w:themeColor="text1"/>
+          <w:szCs w:val="20"/>
+        </w:rPr>
+        <w:t xml:space="preserve">skole så </w:t>
+      </w:r>
+      <w:r>
+        <w:rPr>
+          <w:rFonts w:asciiTheme="minorHAnsi" w:eastAsiaTheme="majorEastAsia" w:hAnsiTheme="minorHAnsi" w:cstheme="minorHAnsi"/>
+          <w:b/>
+          <w:iCs/>
+          <w:color w:val="000000" w:themeColor="text1"/>
+          <w:szCs w:val="20"/>
+        </w:rPr>
+        <w:t>raskt</w:t>
+      </w:r>
+      <w:r>
+        <w:rPr>
+          <w:rFonts w:asciiTheme="minorHAnsi" w:eastAsiaTheme="majorEastAsia" w:hAnsiTheme="minorHAnsi" w:cstheme="minorHAnsi"/>
+          <w:b/>
+          <w:iCs/>
+          <w:color w:val="000000" w:themeColor="text1"/>
+          <w:szCs w:val="20"/>
+        </w:rPr>
+        <w:t xml:space="preserve"> som mulig.</w:t>
+      </w:r>
     </w:p>
     <w:p>
       <w:pPr>
         <w:keepNext/>
         <w:keepLines/>
         <w:rPr>
-          <w:rFonts w:cs="Times New Roman"/>
-          <w:i/>
           <w:sz w:val="20"/>
           <w:szCs w:val="20"/>
-          <w:lang w:eastAsia="nb-NO"/>
         </w:rPr>
       </w:pPr>
     </w:p>
@@ -2237,11 +1891,8 @@
         <w:keepNext/>
         <w:keepLines/>
         <w:rPr>
-          <w:rFonts w:cs="Times New Roman"/>
-          <w:i/>
           <w:sz w:val="20"/>
           <w:szCs w:val="20"/>
-          <w:lang w:eastAsia="nb-NO"/>
         </w:rPr>
       </w:pPr>
     </w:p>
@@ -2254,13 +1905,6 @@
           <w:szCs w:val="20"/>
         </w:rPr>
       </w:pPr>
-      <w:r>
-        <w:rPr>
-          <w:sz w:val="20"/>
-          <w:szCs w:val="20"/>
-        </w:rPr>
-        <w:t>Med hilsen</w:t>
-      </w:r>
     </w:p>
     <w:p>
       <w:pPr>
@@ -2271,6 +1915,35 @@
           <w:szCs w:val="20"/>
         </w:rPr>
       </w:pPr>
+    </w:p>
+    <w:p>
+      <w:pPr>
+        <w:keepNext/>
+        <w:keepLines/>
+        <w:rPr>
+          <w:sz w:val="20"/>
+          <w:szCs w:val="20"/>
+        </w:rPr>
+      </w:pPr>
+    </w:p>
+    <w:p>
+      <w:pPr>
+        <w:keepNext/>
+        <w:keepLines/>
+        <w:rPr>
+          <w:sz w:val="20"/>
+          <w:szCs w:val="20"/>
+        </w:rPr>
+      </w:pPr>
+    </w:p>
+    <w:p>
+      <w:pPr>
+        <w:keepNext/>
+        <w:keepLines/>
+      </w:pPr>
+      <w:r>
+        <w:t>Med hilsen</w:t>
+      </w:r>
     </w:p>
     <w:p>
       <w:pPr>
@@ -2292,13 +1965,7 @@
         <w:rPr>
           <w:color w:val="auto"/>
         </w:rPr>
-        <w:t>navnLae</w:t>
-      </w:r>
-      <w:r>
-        <w:rPr>
-          <w:color w:val="auto"/>
-        </w:rPr>
-        <w:t>rer</w:t>
+        <w:t>navnLaerer</w:t>
       </w:r>
       <w:proofErr w:type="spellEnd"/>
       <w:r>
@@ -2313,39 +1980,19 @@
         <w:keepNext/>
         <w:keepLines/>
         <w:spacing w:line="240" w:lineRule="auto"/>
-        <w:rPr>
-          <w:sz w:val="20"/>
-          <w:szCs w:val="20"/>
-        </w:rPr>
-      </w:pPr>
-      <w:r>
-        <w:rPr>
-          <w:sz w:val="20"/>
-          <w:szCs w:val="20"/>
-        </w:rPr>
+      </w:pPr>
+      <w:r>
         <w:t>{</w:t>
       </w:r>
       <w:proofErr w:type="spellStart"/>
       <w:r>
-        <w:rPr>
-          <w:sz w:val="20"/>
-          <w:szCs w:val="20"/>
-        </w:rPr>
-        <w:t>navnS</w:t>
-      </w:r>
-      <w:r>
-        <w:rPr>
-          <w:sz w:val="20"/>
-          <w:szCs w:val="20"/>
-        </w:rPr>
-        <w:t>kole</w:t>
+        <w:t>tlf</w:t>
+      </w:r>
+      <w:r>
+        <w:t>Skole</w:t>
       </w:r>
       <w:proofErr w:type="spellEnd"/>
       <w:r>
-        <w:rPr>
-          <w:sz w:val="20"/>
-          <w:szCs w:val="20"/>
-        </w:rPr>
         <w:t>}</w:t>
       </w:r>
     </w:p>
@@ -2354,32 +2001,19 @@
         <w:keepNext/>
         <w:keepLines/>
         <w:spacing w:line="240" w:lineRule="auto"/>
-        <w:rPr>
-          <w:sz w:val="20"/>
-          <w:szCs w:val="20"/>
-        </w:rPr>
-      </w:pPr>
-      <w:r>
-        <w:rPr>
-          <w:sz w:val="20"/>
-          <w:szCs w:val="20"/>
-        </w:rPr>
+      </w:pPr>
+      <w:r>
         <w:t>{</w:t>
       </w:r>
       <w:proofErr w:type="spellStart"/>
       <w:r>
-        <w:rPr>
-          <w:sz w:val="20"/>
-          <w:szCs w:val="20"/>
-        </w:rPr>
-        <w:t>tlfSkole</w:t>
+        <w:t>navnS</w:t>
+      </w:r>
+      <w:r>
+        <w:t>kole</w:t>
       </w:r>
       <w:proofErr w:type="spellEnd"/>
       <w:r>
-        <w:rPr>
-          <w:sz w:val="20"/>
-          <w:szCs w:val="20"/>
-        </w:rPr>
         <w:t>}</w:t>
       </w:r>
     </w:p>
@@ -2407,24 +2041,6 @@
         </w:rPr>
         <w:t>Dokumentet er elektronisk godkjent og sendes uten signatur.</w:t>
       </w:r>
-    </w:p>
-    <w:p>
-      <w:pPr>
-        <w:spacing w:line="260" w:lineRule="exact"/>
-        <w:rPr>
-          <w:i/>
-          <w:sz w:val="20"/>
-          <w:szCs w:val="20"/>
-        </w:rPr>
-      </w:pPr>
-    </w:p>
-    <w:p>
-      <w:pPr>
-        <w:rPr>
-          <w:rFonts w:cs="Times New Roman"/>
-          <w:color w:val="000000" w:themeColor="accent4"/>
-        </w:rPr>
-      </w:pPr>
     </w:p>
     <w:sectPr>
       <w:headerReference w:type="default" r:id="rId12"/>
@@ -2440,7 +2056,7 @@
 </file>
 
 <file path=word/endnotes.xml><?xml version="1.0" encoding="utf-8"?>
-<w:endnotes xmlns:wpc="http://schemas.microsoft.com/office/word/2010/wordprocessingCanvas" xmlns:cx="http://schemas.microsoft.com/office/drawing/2014/chartex" xmlns:mc="http://schemas.openxmlformats.org/markup-compatibility/2006" xmlns:o="urn:schemas-microsoft-com:office:office" xmlns:r="http://schemas.openxmlformats.org/officeDocument/2006/relationships" xmlns:m="http://schemas.openxmlformats.org/officeDocument/2006/math" xmlns:v="urn:schemas-microsoft-com:vml" xmlns:wp14="http://schemas.microsoft.com/office/word/2010/wordprocessingDrawing" xmlns:wp="http://schemas.openxmlformats.org/drawingml/2006/wordprocessingDrawing" xmlns:w10="urn:schemas-microsoft-com:office:word" xmlns:w="http://schemas.openxmlformats.org/wordprocessingml/2006/main" xmlns:w14="http://schemas.microsoft.com/office/word/2010/wordml" xmlns:w15="http://schemas.microsoft.com/office/word/2012/wordml" xmlns:w16se="http://schemas.microsoft.com/office/word/2015/wordml/symex" xmlns:wpg="http://schemas.microsoft.com/office/word/2010/wordprocessingGroup" xmlns:wpi="http://schemas.microsoft.com/office/word/2010/wordprocessingInk" xmlns:wne="http://schemas.microsoft.com/office/word/2006/wordml" xmlns:wps="http://schemas.microsoft.com/office/word/2010/wordprocessingShape" mc:Ignorable="w14 w15 w16se wp14">
+<w:endnotes xmlns:wpc="http://schemas.microsoft.com/office/word/2010/wordprocessingCanvas" xmlns:cx="http://schemas.microsoft.com/office/drawing/2014/chartex" xmlns:cx1="http://schemas.microsoft.com/office/drawing/2015/9/8/chartex" xmlns:mc="http://schemas.openxmlformats.org/markup-compatibility/2006" xmlns:o="urn:schemas-microsoft-com:office:office" xmlns:r="http://schemas.openxmlformats.org/officeDocument/2006/relationships" xmlns:m="http://schemas.openxmlformats.org/officeDocument/2006/math" xmlns:v="urn:schemas-microsoft-com:vml" xmlns:wp14="http://schemas.microsoft.com/office/word/2010/wordprocessingDrawing" xmlns:wp="http://schemas.openxmlformats.org/drawingml/2006/wordprocessingDrawing" xmlns:w10="urn:schemas-microsoft-com:office:word" xmlns:w="http://schemas.openxmlformats.org/wordprocessingml/2006/main" xmlns:w14="http://schemas.microsoft.com/office/word/2010/wordml" xmlns:w15="http://schemas.microsoft.com/office/word/2012/wordml" xmlns:w16se="http://schemas.microsoft.com/office/word/2015/wordml/symex" xmlns:wpg="http://schemas.microsoft.com/office/word/2010/wordprocessingGroup" xmlns:wpi="http://schemas.microsoft.com/office/word/2010/wordprocessingInk" xmlns:wne="http://schemas.microsoft.com/office/word/2006/wordml" xmlns:wps="http://schemas.microsoft.com/office/word/2010/wordprocessingShape" mc:Ignorable="w14 w15 w16se wp14">
   <w:endnote w:type="separator" w:id="-1">
     <w:p>
       <w:pPr>
@@ -2459,13 +2075,20 @@
       <w:r>
         <w:continuationSeparator/>
       </w:r>
+    </w:p>
+  </w:endnote>
+  <w:endnote w:type="continuationNotice" w:id="1">
+    <w:p>
+      <w:pPr>
+        <w:spacing w:line="240" w:lineRule="auto"/>
+      </w:pPr>
     </w:p>
   </w:endnote>
 </w:endnotes>
 </file>
 
 <file path=word/footer1.xml><?xml version="1.0" encoding="utf-8"?>
-<w:ftr xmlns:wpc="http://schemas.microsoft.com/office/word/2010/wordprocessingCanvas" xmlns:cx="http://schemas.microsoft.com/office/drawing/2014/chartex" xmlns:mc="http://schemas.openxmlformats.org/markup-compatibility/2006" xmlns:o="urn:schemas-microsoft-com:office:office" xmlns:r="http://schemas.openxmlformats.org/officeDocument/2006/relationships" xmlns:m="http://schemas.openxmlformats.org/officeDocument/2006/math" xmlns:v="urn:schemas-microsoft-com:vml" xmlns:wp14="http://schemas.microsoft.com/office/word/2010/wordprocessingDrawing" xmlns:wp="http://schemas.openxmlformats.org/drawingml/2006/wordprocessingDrawing" xmlns:w10="urn:schemas-microsoft-com:office:word" xmlns:w="http://schemas.openxmlformats.org/wordprocessingml/2006/main" xmlns:w14="http://schemas.microsoft.com/office/word/2010/wordml" xmlns:w15="http://schemas.microsoft.com/office/word/2012/wordml" xmlns:w16se="http://schemas.microsoft.com/office/word/2015/wordml/symex" xmlns:wpg="http://schemas.microsoft.com/office/word/2010/wordprocessingGroup" xmlns:wpi="http://schemas.microsoft.com/office/word/2010/wordprocessingInk" xmlns:wne="http://schemas.microsoft.com/office/word/2006/wordml" xmlns:wps="http://schemas.microsoft.com/office/word/2010/wordprocessingShape" mc:Ignorable="w14 w15 w16se wp14">
+<w:ftr xmlns:wpc="http://schemas.microsoft.com/office/word/2010/wordprocessingCanvas" xmlns:cx="http://schemas.microsoft.com/office/drawing/2014/chartex" xmlns:cx1="http://schemas.microsoft.com/office/drawing/2015/9/8/chartex" xmlns:mc="http://schemas.openxmlformats.org/markup-compatibility/2006" xmlns:o="urn:schemas-microsoft-com:office:office" xmlns:r="http://schemas.openxmlformats.org/officeDocument/2006/relationships" xmlns:m="http://schemas.openxmlformats.org/officeDocument/2006/math" xmlns:v="urn:schemas-microsoft-com:vml" xmlns:wp14="http://schemas.microsoft.com/office/word/2010/wordprocessingDrawing" xmlns:wp="http://schemas.openxmlformats.org/drawingml/2006/wordprocessingDrawing" xmlns:w10="urn:schemas-microsoft-com:office:word" xmlns:w="http://schemas.openxmlformats.org/wordprocessingml/2006/main" xmlns:w14="http://schemas.microsoft.com/office/word/2010/wordml" xmlns:w15="http://schemas.microsoft.com/office/word/2012/wordml" xmlns:w16se="http://schemas.microsoft.com/office/word/2015/wordml/symex" xmlns:wpg="http://schemas.microsoft.com/office/word/2010/wordprocessingGroup" xmlns:wpi="http://schemas.microsoft.com/office/word/2010/wordprocessingInk" xmlns:wne="http://schemas.microsoft.com/office/word/2006/wordml" xmlns:wps="http://schemas.microsoft.com/office/word/2010/wordprocessingShape" mc:Ignorable="w14 w15 w16se wp14">
   <w:p>
     <w:pPr>
       <w:pStyle w:val="Bunntekst"/>
@@ -2862,7 +2485,7 @@
 </file>
 
 <file path=word/footnotes.xml><?xml version="1.0" encoding="utf-8"?>
-<w:footnotes xmlns:wpc="http://schemas.microsoft.com/office/word/2010/wordprocessingCanvas" xmlns:cx="http://schemas.microsoft.com/office/drawing/2014/chartex" xmlns:mc="http://schemas.openxmlformats.org/markup-compatibility/2006" xmlns:o="urn:schemas-microsoft-com:office:office" xmlns:r="http://schemas.openxmlformats.org/officeDocument/2006/relationships" xmlns:m="http://schemas.openxmlformats.org/officeDocument/2006/math" xmlns:v="urn:schemas-microsoft-com:vml" xmlns:wp14="http://schemas.microsoft.com/office/word/2010/wordprocessingDrawing" xmlns:wp="http://schemas.openxmlformats.org/drawingml/2006/wordprocessingDrawing" xmlns:w10="urn:schemas-microsoft-com:office:word" xmlns:w="http://schemas.openxmlformats.org/wordprocessingml/2006/main" xmlns:w14="http://schemas.microsoft.com/office/word/2010/wordml" xmlns:w15="http://schemas.microsoft.com/office/word/2012/wordml" xmlns:w16se="http://schemas.microsoft.com/office/word/2015/wordml/symex" xmlns:wpg="http://schemas.microsoft.com/office/word/2010/wordprocessingGroup" xmlns:wpi="http://schemas.microsoft.com/office/word/2010/wordprocessingInk" xmlns:wne="http://schemas.microsoft.com/office/word/2006/wordml" xmlns:wps="http://schemas.microsoft.com/office/word/2010/wordprocessingShape" mc:Ignorable="w14 w15 w16se wp14">
+<w:footnotes xmlns:wpc="http://schemas.microsoft.com/office/word/2010/wordprocessingCanvas" xmlns:cx="http://schemas.microsoft.com/office/drawing/2014/chartex" xmlns:cx1="http://schemas.microsoft.com/office/drawing/2015/9/8/chartex" xmlns:mc="http://schemas.openxmlformats.org/markup-compatibility/2006" xmlns:o="urn:schemas-microsoft-com:office:office" xmlns:r="http://schemas.openxmlformats.org/officeDocument/2006/relationships" xmlns:m="http://schemas.openxmlformats.org/officeDocument/2006/math" xmlns:v="urn:schemas-microsoft-com:vml" xmlns:wp14="http://schemas.microsoft.com/office/word/2010/wordprocessingDrawing" xmlns:wp="http://schemas.openxmlformats.org/drawingml/2006/wordprocessingDrawing" xmlns:w10="urn:schemas-microsoft-com:office:word" xmlns:w="http://schemas.openxmlformats.org/wordprocessingml/2006/main" xmlns:w14="http://schemas.microsoft.com/office/word/2010/wordml" xmlns:w15="http://schemas.microsoft.com/office/word/2012/wordml" xmlns:w16se="http://schemas.microsoft.com/office/word/2015/wordml/symex" xmlns:wpg="http://schemas.microsoft.com/office/word/2010/wordprocessingGroup" xmlns:wpi="http://schemas.microsoft.com/office/word/2010/wordprocessingInk" xmlns:wne="http://schemas.microsoft.com/office/word/2006/wordml" xmlns:wps="http://schemas.microsoft.com/office/word/2010/wordprocessingShape" mc:Ignorable="w14 w15 w16se wp14">
   <w:footnote w:type="separator" w:id="-1">
     <w:p>
       <w:pPr>
@@ -2881,13 +2504,20 @@
       <w:r>
         <w:continuationSeparator/>
       </w:r>
+    </w:p>
+  </w:footnote>
+  <w:footnote w:type="continuationNotice" w:id="1">
+    <w:p>
+      <w:pPr>
+        <w:spacing w:line="240" w:lineRule="auto"/>
+      </w:pPr>
     </w:p>
   </w:footnote>
 </w:footnotes>
 </file>
 
 <file path=word/header1.xml><?xml version="1.0" encoding="utf-8"?>
-<w:hdr xmlns:wpc="http://schemas.microsoft.com/office/word/2010/wordprocessingCanvas" xmlns:cx="http://schemas.microsoft.com/office/drawing/2014/chartex" xmlns:mc="http://schemas.openxmlformats.org/markup-compatibility/2006" xmlns:o="urn:schemas-microsoft-com:office:office" xmlns:r="http://schemas.openxmlformats.org/officeDocument/2006/relationships" xmlns:m="http://schemas.openxmlformats.org/officeDocument/2006/math" xmlns:v="urn:schemas-microsoft-com:vml" xmlns:wp14="http://schemas.microsoft.com/office/word/2010/wordprocessingDrawing" xmlns:wp="http://schemas.openxmlformats.org/drawingml/2006/wordprocessingDrawing" xmlns:w10="urn:schemas-microsoft-com:office:word" xmlns:w="http://schemas.openxmlformats.org/wordprocessingml/2006/main" xmlns:w14="http://schemas.microsoft.com/office/word/2010/wordml" xmlns:w15="http://schemas.microsoft.com/office/word/2012/wordml" xmlns:w16se="http://schemas.microsoft.com/office/word/2015/wordml/symex" xmlns:wpg="http://schemas.microsoft.com/office/word/2010/wordprocessingGroup" xmlns:wpi="http://schemas.microsoft.com/office/word/2010/wordprocessingInk" xmlns:wne="http://schemas.microsoft.com/office/word/2006/wordml" xmlns:wps="http://schemas.microsoft.com/office/word/2010/wordprocessingShape" mc:Ignorable="w14 w15 w16se wp14">
+<w:hdr xmlns:wpc="http://schemas.microsoft.com/office/word/2010/wordprocessingCanvas" xmlns:cx="http://schemas.microsoft.com/office/drawing/2014/chartex" xmlns:cx1="http://schemas.microsoft.com/office/drawing/2015/9/8/chartex" xmlns:mc="http://schemas.openxmlformats.org/markup-compatibility/2006" xmlns:o="urn:schemas-microsoft-com:office:office" xmlns:r="http://schemas.openxmlformats.org/officeDocument/2006/relationships" xmlns:m="http://schemas.openxmlformats.org/officeDocument/2006/math" xmlns:v="urn:schemas-microsoft-com:vml" xmlns:wp14="http://schemas.microsoft.com/office/word/2010/wordprocessingDrawing" xmlns:wp="http://schemas.openxmlformats.org/drawingml/2006/wordprocessingDrawing" xmlns:w10="urn:schemas-microsoft-com:office:word" xmlns:w="http://schemas.openxmlformats.org/wordprocessingml/2006/main" xmlns:w14="http://schemas.microsoft.com/office/word/2010/wordml" xmlns:w15="http://schemas.microsoft.com/office/word/2012/wordml" xmlns:w16se="http://schemas.microsoft.com/office/word/2015/wordml/symex" xmlns:wpg="http://schemas.microsoft.com/office/word/2010/wordprocessingGroup" xmlns:wpi="http://schemas.microsoft.com/office/word/2010/wordprocessingInk" xmlns:wne="http://schemas.microsoft.com/office/word/2006/wordml" xmlns:wps="http://schemas.microsoft.com/office/word/2010/wordprocessingShape" mc:Ignorable="w14 w15 w16se wp14">
   <w:p>
     <w:pPr>
       <w:pStyle w:val="Topptekst"/>
@@ -2898,7 +2528,7 @@
         <w:lang w:eastAsia="nb-NO"/>
       </w:rPr>
       <w:drawing>
-        <wp:anchor distT="0" distB="0" distL="114300" distR="114300" simplePos="0" relativeHeight="3" behindDoc="1" locked="0" layoutInCell="1" allowOverlap="1" wp14:anchorId="74265CAF" wp14:editId="74265CB0">
+        <wp:anchor distT="0" distB="0" distL="114300" distR="114300" simplePos="0" relativeHeight="251658240" behindDoc="1" locked="0" layoutInCell="1" allowOverlap="1" wp14:anchorId="74265CAF" wp14:editId="74265CB0">
           <wp:simplePos x="0" y="0"/>
           <wp:positionH relativeFrom="page">
             <wp:posOffset>0</wp:posOffset>
@@ -2948,7 +2578,7 @@
 </file>
 
 <file path=word/numbering.xml><?xml version="1.0" encoding="utf-8"?>
-<w:numbering xmlns:wpc="http://schemas.microsoft.com/office/word/2010/wordprocessingCanvas" xmlns:cx="http://schemas.microsoft.com/office/drawing/2014/chartex" xmlns:mc="http://schemas.openxmlformats.org/markup-compatibility/2006" xmlns:o="urn:schemas-microsoft-com:office:office" xmlns:r="http://schemas.openxmlformats.org/officeDocument/2006/relationships" xmlns:m="http://schemas.openxmlformats.org/officeDocument/2006/math" xmlns:v="urn:schemas-microsoft-com:vml" xmlns:wp14="http://schemas.microsoft.com/office/word/2010/wordprocessingDrawing" xmlns:wp="http://schemas.openxmlformats.org/drawingml/2006/wordprocessingDrawing" xmlns:w10="urn:schemas-microsoft-com:office:word" xmlns:w="http://schemas.openxmlformats.org/wordprocessingml/2006/main" xmlns:w14="http://schemas.microsoft.com/office/word/2010/wordml" xmlns:w15="http://schemas.microsoft.com/office/word/2012/wordml" xmlns:w16se="http://schemas.microsoft.com/office/word/2015/wordml/symex" xmlns:wpg="http://schemas.microsoft.com/office/word/2010/wordprocessingGroup" xmlns:wpi="http://schemas.microsoft.com/office/word/2010/wordprocessingInk" xmlns:wne="http://schemas.microsoft.com/office/word/2006/wordml" xmlns:wps="http://schemas.microsoft.com/office/word/2010/wordprocessingShape" mc:Ignorable="w14 w15 w16se wp14">
+<w:numbering xmlns:wpc="http://schemas.microsoft.com/office/word/2010/wordprocessingCanvas" xmlns:cx="http://schemas.microsoft.com/office/drawing/2014/chartex" xmlns:cx1="http://schemas.microsoft.com/office/drawing/2015/9/8/chartex" xmlns:mc="http://schemas.openxmlformats.org/markup-compatibility/2006" xmlns:o="urn:schemas-microsoft-com:office:office" xmlns:r="http://schemas.openxmlformats.org/officeDocument/2006/relationships" xmlns:m="http://schemas.openxmlformats.org/officeDocument/2006/math" xmlns:v="urn:schemas-microsoft-com:vml" xmlns:wp14="http://schemas.microsoft.com/office/word/2010/wordprocessingDrawing" xmlns:wp="http://schemas.openxmlformats.org/drawingml/2006/wordprocessingDrawing" xmlns:w10="urn:schemas-microsoft-com:office:word" xmlns:w="http://schemas.openxmlformats.org/wordprocessingml/2006/main" xmlns:w14="http://schemas.microsoft.com/office/word/2010/wordml" xmlns:w15="http://schemas.microsoft.com/office/word/2012/wordml" xmlns:w16se="http://schemas.microsoft.com/office/word/2015/wordml/symex" xmlns:wpg="http://schemas.microsoft.com/office/word/2010/wordprocessingGroup" xmlns:wpi="http://schemas.microsoft.com/office/word/2010/wordprocessingInk" xmlns:wne="http://schemas.microsoft.com/office/word/2006/wordml" xmlns:wps="http://schemas.microsoft.com/office/word/2010/wordprocessingShape" mc:Ignorable="w14 w15 w16se wp14">
   <w:abstractNum w:abstractNumId="0" w15:restartNumberingAfterBreak="0">
     <w:nsid w:val="20B15008"/>
     <w:multiLevelType w:val="hybridMultilevel"/>
@@ -3289,6 +2919,119 @@
     </w:lvl>
   </w:abstractNum>
   <w:abstractNum w:abstractNumId="3" w15:restartNumberingAfterBreak="0">
+    <w:nsid w:val="4F6230C3"/>
+    <w:multiLevelType w:val="hybridMultilevel"/>
+    <w:tmpl w:val="C42C7B6A"/>
+    <w:lvl w:ilvl="0" w:tplc="04140001">
+      <w:start w:val="1"/>
+      <w:numFmt w:val="bullet"/>
+      <w:lvlText w:val=""/>
+      <w:lvlJc w:val="left"/>
+      <w:pPr>
+        <w:ind w:left="720" w:hanging="360"/>
+      </w:pPr>
+      <w:rPr>
+        <w:rFonts w:ascii="Symbol" w:hAnsi="Symbol" w:hint="default"/>
+      </w:rPr>
+    </w:lvl>
+    <w:lvl w:ilvl="1" w:tplc="04140003" w:tentative="1">
+      <w:start w:val="1"/>
+      <w:numFmt w:val="bullet"/>
+      <w:lvlText w:val="o"/>
+      <w:lvlJc w:val="left"/>
+      <w:pPr>
+        <w:ind w:left="1440" w:hanging="360"/>
+      </w:pPr>
+      <w:rPr>
+        <w:rFonts w:ascii="Courier New" w:hAnsi="Courier New" w:cs="Courier New" w:hint="default"/>
+      </w:rPr>
+    </w:lvl>
+    <w:lvl w:ilvl="2" w:tplc="04140005" w:tentative="1">
+      <w:start w:val="1"/>
+      <w:numFmt w:val="bullet"/>
+      <w:lvlText w:val=""/>
+      <w:lvlJc w:val="left"/>
+      <w:pPr>
+        <w:ind w:left="2160" w:hanging="360"/>
+      </w:pPr>
+      <w:rPr>
+        <w:rFonts w:ascii="Wingdings" w:hAnsi="Wingdings" w:hint="default"/>
+      </w:rPr>
+    </w:lvl>
+    <w:lvl w:ilvl="3" w:tplc="04140001" w:tentative="1">
+      <w:start w:val="1"/>
+      <w:numFmt w:val="bullet"/>
+      <w:lvlText w:val=""/>
+      <w:lvlJc w:val="left"/>
+      <w:pPr>
+        <w:ind w:left="2880" w:hanging="360"/>
+      </w:pPr>
+      <w:rPr>
+        <w:rFonts w:ascii="Symbol" w:hAnsi="Symbol" w:hint="default"/>
+      </w:rPr>
+    </w:lvl>
+    <w:lvl w:ilvl="4" w:tplc="04140003" w:tentative="1">
+      <w:start w:val="1"/>
+      <w:numFmt w:val="bullet"/>
+      <w:lvlText w:val="o"/>
+      <w:lvlJc w:val="left"/>
+      <w:pPr>
+        <w:ind w:left="3600" w:hanging="360"/>
+      </w:pPr>
+      <w:rPr>
+        <w:rFonts w:ascii="Courier New" w:hAnsi="Courier New" w:cs="Courier New" w:hint="default"/>
+      </w:rPr>
+    </w:lvl>
+    <w:lvl w:ilvl="5" w:tplc="04140005" w:tentative="1">
+      <w:start w:val="1"/>
+      <w:numFmt w:val="bullet"/>
+      <w:lvlText w:val=""/>
+      <w:lvlJc w:val="left"/>
+      <w:pPr>
+        <w:ind w:left="4320" w:hanging="360"/>
+      </w:pPr>
+      <w:rPr>
+        <w:rFonts w:ascii="Wingdings" w:hAnsi="Wingdings" w:hint="default"/>
+      </w:rPr>
+    </w:lvl>
+    <w:lvl w:ilvl="6" w:tplc="04140001" w:tentative="1">
+      <w:start w:val="1"/>
+      <w:numFmt w:val="bullet"/>
+      <w:lvlText w:val=""/>
+      <w:lvlJc w:val="left"/>
+      <w:pPr>
+        <w:ind w:left="5040" w:hanging="360"/>
+      </w:pPr>
+      <w:rPr>
+        <w:rFonts w:ascii="Symbol" w:hAnsi="Symbol" w:hint="default"/>
+      </w:rPr>
+    </w:lvl>
+    <w:lvl w:ilvl="7" w:tplc="04140003" w:tentative="1">
+      <w:start w:val="1"/>
+      <w:numFmt w:val="bullet"/>
+      <w:lvlText w:val="o"/>
+      <w:lvlJc w:val="left"/>
+      <w:pPr>
+        <w:ind w:left="5760" w:hanging="360"/>
+      </w:pPr>
+      <w:rPr>
+        <w:rFonts w:ascii="Courier New" w:hAnsi="Courier New" w:cs="Courier New" w:hint="default"/>
+      </w:rPr>
+    </w:lvl>
+    <w:lvl w:ilvl="8" w:tplc="04140005" w:tentative="1">
+      <w:start w:val="1"/>
+      <w:numFmt w:val="bullet"/>
+      <w:lvlText w:val=""/>
+      <w:lvlJc w:val="left"/>
+      <w:pPr>
+        <w:ind w:left="6480" w:hanging="360"/>
+      </w:pPr>
+      <w:rPr>
+        <w:rFonts w:ascii="Wingdings" w:hAnsi="Wingdings" w:hint="default"/>
+      </w:rPr>
+    </w:lvl>
+  </w:abstractNum>
+  <w:abstractNum w:abstractNumId="4" w15:restartNumberingAfterBreak="0">
     <w:nsid w:val="67020FC3"/>
     <w:multiLevelType w:val="hybridMultilevel"/>
     <w:tmpl w:val="0AFE359A"/>
@@ -3400,7 +3143,7 @@
       </w:rPr>
     </w:lvl>
   </w:abstractNum>
-  <w:abstractNum w:abstractNumId="4" w15:restartNumberingAfterBreak="0">
+  <w:abstractNum w:abstractNumId="5" w15:restartNumberingAfterBreak="0">
     <w:nsid w:val="783A1168"/>
     <w:multiLevelType w:val="hybridMultilevel"/>
     <w:tmpl w:val="FF949672"/>
@@ -3514,10 +3257,10 @@
     </w:lvl>
   </w:abstractNum>
   <w:num w:numId="1">
-    <w:abstractNumId w:val="3"/>
+    <w:abstractNumId w:val="4"/>
   </w:num>
   <w:num w:numId="2">
-    <w:abstractNumId w:val="4"/>
+    <w:abstractNumId w:val="5"/>
   </w:num>
   <w:num w:numId="3">
     <w:abstractNumId w:val="1"/>
@@ -3527,6 +3270,9 @@
   </w:num>
   <w:num w:numId="5">
     <w:abstractNumId w:val="2"/>
+  </w:num>
+  <w:num w:numId="6">
+    <w:abstractNumId w:val="3"/>
   </w:num>
 </w:numbering>
 </file>
@@ -3583,7 +3329,7 @@
     <w:lsdException w:name="header" w:semiHidden="1" w:unhideWhenUsed="1"/>
     <w:lsdException w:name="footer" w:semiHidden="1" w:unhideWhenUsed="1"/>
     <w:lsdException w:name="index heading" w:semiHidden="1" w:unhideWhenUsed="1"/>
-    <w:lsdException w:name="caption" w:semiHidden="1" w:uiPriority="35" w:unhideWhenUsed="1" w:qFormat="1"/>
+    <w:lsdException w:name="caption" w:semiHidden="1" w:uiPriority="0" w:unhideWhenUsed="1" w:qFormat="1"/>
     <w:lsdException w:name="table of figures" w:semiHidden="1" w:unhideWhenUsed="1"/>
     <w:lsdException w:name="envelope address" w:semiHidden="1" w:unhideWhenUsed="1"/>
     <w:lsdException w:name="envelope return" w:semiHidden="1" w:unhideWhenUsed="1"/>
@@ -3596,7 +3342,7 @@
     <w:lsdException w:name="table of authorities" w:semiHidden="1" w:unhideWhenUsed="1"/>
     <w:lsdException w:name="macro" w:semiHidden="1" w:unhideWhenUsed="1"/>
     <w:lsdException w:name="toa heading" w:semiHidden="1" w:unhideWhenUsed="1"/>
-    <w:lsdException w:name="List" w:semiHidden="1" w:unhideWhenUsed="1"/>
+    <w:lsdException w:name="List" w:semiHidden="1" w:uiPriority="0" w:unhideWhenUsed="1"/>
     <w:lsdException w:name="List Bullet" w:semiHidden="1" w:unhideWhenUsed="1"/>
     <w:lsdException w:name="List Number" w:semiHidden="1" w:unhideWhenUsed="1"/>
     <w:lsdException w:name="List 2" w:semiHidden="1" w:unhideWhenUsed="1"/>
@@ -3611,7 +3357,7 @@
     <w:lsdException w:name="List Number 3" w:semiHidden="1" w:unhideWhenUsed="1"/>
     <w:lsdException w:name="List Number 4" w:semiHidden="1" w:unhideWhenUsed="1"/>
     <w:lsdException w:name="List Number 5" w:semiHidden="1" w:unhideWhenUsed="1"/>
-    <w:lsdException w:name="Title" w:uiPriority="10" w:qFormat="1"/>
+    <w:lsdException w:name="Title" w:uiPriority="0" w:qFormat="1"/>
     <w:lsdException w:name="Closing" w:semiHidden="1" w:unhideWhenUsed="1"/>
     <w:lsdException w:name="Signature" w:semiHidden="1" w:unhideWhenUsed="1"/>
     <w:lsdException w:name="Default Paragraph Font" w:semiHidden="1" w:uiPriority="1" w:unhideWhenUsed="1"/>
@@ -3623,7 +3369,7 @@
     <w:lsdException w:name="List Continue 4" w:semiHidden="1" w:unhideWhenUsed="1"/>
     <w:lsdException w:name="List Continue 5" w:semiHidden="1" w:unhideWhenUsed="1"/>
     <w:lsdException w:name="Message Header" w:semiHidden="1" w:unhideWhenUsed="1"/>
-    <w:lsdException w:name="Subtitle" w:semiHidden="1" w:uiPriority="11" w:qFormat="1"/>
+    <w:lsdException w:name="Subtitle" w:semiHidden="1" w:uiPriority="0" w:qFormat="1"/>
     <w:lsdException w:name="Salutation" w:semiHidden="1" w:unhideWhenUsed="1"/>
     <w:lsdException w:name="Date" w:semiHidden="1" w:unhideWhenUsed="1"/>
     <w:lsdException w:name="Body Text First Indent" w:semiHidden="1" w:unhideWhenUsed="1"/>
@@ -3702,10 +3448,10 @@
     <w:lsdException w:name="Table Web 1" w:semiHidden="1" w:unhideWhenUsed="1"/>
     <w:lsdException w:name="Table Web 2" w:semiHidden="1" w:unhideWhenUsed="1"/>
     <w:lsdException w:name="Table Web 3" w:semiHidden="1" w:unhideWhenUsed="1"/>
-    <w:lsdException w:name="Balloon Text" w:semiHidden="1" w:unhideWhenUsed="1"/>
+    <w:lsdException w:name="Balloon Text" w:semiHidden="1" w:uiPriority="0" w:unhideWhenUsed="1" w:qFormat="1"/>
     <w:lsdException w:name="Table Grid" w:uiPriority="39"/>
     <w:lsdException w:name="Table Theme" w:semiHidden="1" w:unhideWhenUsed="1"/>
-    <w:lsdException w:name="Placeholder Text" w:semiHidden="1"/>
+    <w:lsdException w:name="Placeholder Text" w:semiHidden="1" w:qFormat="1"/>
     <w:lsdException w:name="No Spacing" w:uiPriority="1" w:qFormat="1"/>
     <w:lsdException w:name="Light Shading" w:uiPriority="60"/>
     <w:lsdException w:name="Light List" w:uiPriority="61"/>
@@ -4421,6 +4167,23 @@
       </w:tblBorders>
     </w:tblPr>
   </w:style>
+  <w:style w:type="paragraph" w:styleId="Revisjon">
+    <w:name w:val="Revision"/>
+    <w:hidden/>
+    <w:uiPriority w:val="99"/>
+    <w:semiHidden/>
+    <w:rsid w:val="00DE3760"/>
+    <w:pPr>
+      <w:spacing w:line="240" w:lineRule="auto"/>
+    </w:pPr>
+    <w:rPr>
+      <w:rFonts w:ascii="Times New Roman" w:eastAsia="Times New Roman" w:hAnsi="Times New Roman"/>
+      <w:color w:val="00000A"/>
+      <w:sz w:val="22"/>
+      <w:szCs w:val="22"/>
+      <w:lang w:val="nb-NO" w:eastAsia="en-US" w:bidi="ar-SA"/>
+    </w:rPr>
+  </w:style>
 </w:styles>
 </file>
 
@@ -4626,57 +4389,24 @@
 </file>
 
 <file path=customXml/item1.xml><?xml version="1.0" encoding="utf-8"?>
-<root>
-  <avd> {avdeling} </avd>
-  <mottaker/>
-  <adresse>{adresse}</adresse>
-  <postnummer>{postnummer} {sted}</postnummer>
-  <varref/>
-  <vardato>{dato}</vardato>
-  <kontaktperson>{navn}</kontaktperson>
-</root>
-</file>
-
-<file path=customXml/item2.xml><?xml version="1.0" encoding="utf-8"?>
-<?mso-contentType ?>
-<FormTemplates xmlns="http://schemas.microsoft.com/sharepoint/v3/contenttype/forms">
-  <Display>DocumentLibraryForm</Display>
-  <Edit>DocumentLibraryForm</Edit>
-  <New>DocumentLibraryForm</New>
-</FormTemplates>
-</file>
-
-<file path=customXml/item3.xml><?xml version="1.0" encoding="utf-8"?>
-<p:properties xmlns:p="http://schemas.microsoft.com/office/2006/metadata/properties" xmlns:xsi="http://www.w3.org/2001/XMLSchema-instance" xmlns:pc="http://schemas.microsoft.com/office/infopath/2007/PartnerControls">
-  <documentManagement>
-    <TaxCatchAll xmlns="bd6af8c3-4392-483c-b19c-63ee1b41c023">
-      <Value>2</Value>
-    </TaxCatchAll>
-    <j25543a5815d485da9a5e0773ad762e9 xmlns="bd6af8c3-4392-483c-b19c-63ee1b41c023">
-      <Terms xmlns="http://schemas.microsoft.com/office/infopath/2007/PartnerControls">
-        <TermInfo xmlns="http://schemas.microsoft.com/office/infopath/2007/PartnerControls">
-          <TermName xmlns="http://schemas.microsoft.com/office/infopath/2007/PartnerControls">Flere faser</TermName>
-          <TermId xmlns="http://schemas.microsoft.com/office/infopath/2007/PartnerControls">777cc6ac-4639-4633-85b9-f1ef61197c4d</TermId>
-        </TermInfo>
-      </Terms>
-    </j25543a5815d485da9a5e0773ad762e9>
-  </documentManagement>
-</p:properties>
-</file>
-
-<file path=customXml/item4.xml><?xml version="1.0" encoding="utf-8"?>
-<ct:contentTypeSchema xmlns:ct="http://schemas.microsoft.com/office/2006/metadata/contentType" xmlns:ma="http://schemas.microsoft.com/office/2006/metadata/properties/metaAttributes" ct:_="" ma:_="" ma:contentTypeName="Prosjektdokument" ma:contentTypeID="0x010100293FDE3FCADA480B9A77BBDAD7DFA28C010064BB6B62FA137C44B384CBDFAE60BDB5" ma:contentTypeVersion="3" ma:contentTypeDescription="Opprett et nytt dokument." ma:contentTypeScope="" ma:versionID="1dd777a428de4f7dfc78565a81782c80">
-  <xsd:schema xmlns:xsd="http://www.w3.org/2001/XMLSchema" xmlns:xs="http://www.w3.org/2001/XMLSchema" xmlns:p="http://schemas.microsoft.com/office/2006/metadata/properties" xmlns:ns2="bd6af8c3-4392-483c-b19c-63ee1b41c023" targetNamespace="http://schemas.microsoft.com/office/2006/metadata/properties" ma:root="true" ma:fieldsID="6e9c0203923287d638e2f34ffe54b018" ns2:_="">
-    <xsd:import namespace="bd6af8c3-4392-483c-b19c-63ee1b41c023"/>
+<ct:contentTypeSchema xmlns:ct="http://schemas.microsoft.com/office/2006/metadata/contentType" xmlns:ma="http://schemas.microsoft.com/office/2006/metadata/properties/metaAttributes" ct:_="" ma:_="" ma:contentTypeName="Prosjektdokument" ma:contentTypeID="0x010100293FDE3FCADA480B9A77BBDAD7DFA28C010013A886A15583FA49A63C3E3C9C7B367D" ma:contentTypeVersion="13" ma:contentTypeDescription="Opprett et nytt dokument." ma:contentTypeScope="" ma:versionID="ca86661f5e7053665dbd6cbbd81bdcf7">
+  <xsd:schema xmlns:xsd="http://www.w3.org/2001/XMLSchema" xmlns:xs="http://www.w3.org/2001/XMLSchema" xmlns:p="http://schemas.microsoft.com/office/2006/metadata/properties" xmlns:ns2="0df99a4d-8ddd-4853-add7-6f42548de635" xmlns:ns3="1035ec43-ecc5-41ed-b823-4b902fff788d" targetNamespace="http://schemas.microsoft.com/office/2006/metadata/properties" ma:root="true" ma:fieldsID="a79a01f88507eda3e1f5f270f9917d97" ns2:_="" ns3:_="">
+    <xsd:import namespace="0df99a4d-8ddd-4853-add7-6f42548de635"/>
+    <xsd:import namespace="1035ec43-ecc5-41ed-b823-4b902fff788d"/>
     <xsd:element name="properties">
       <xsd:complexType>
         <xsd:sequence>
           <xsd:element name="documentManagement">
             <xsd:complexType>
               <xsd:all>
+                <xsd:element ref="ns2:GtProjectFinanceName" minOccurs="0"/>
+                <xsd:element ref="ns2:GtProjectNumber" minOccurs="0"/>
+                <xsd:element ref="ns2:GtArchiveReference" minOccurs="0"/>
+                <xsd:element ref="ns3:TaxCatchAllLabel" minOccurs="0"/>
+                <xsd:element ref="ns2:j275d73afd4d48babcc131526460d57b" minOccurs="0"/>
                 <xsd:element ref="ns2:j25543a5815d485da9a5e0773ad762e9" minOccurs="0"/>
-                <xsd:element ref="ns2:TaxCatchAll" minOccurs="0"/>
-                <xsd:element ref="ns2:TaxCatchAllLabel" minOccurs="0"/>
+                <xsd:element ref="ns2:ddb690447d2c486586ecb71413780409" minOccurs="0"/>
+                <xsd:element ref="ns3:TaxCatchAll" minOccurs="0"/>
               </xsd:all>
             </xsd:complexType>
           </xsd:element>
@@ -4684,17 +4414,50 @@
       </xsd:complexType>
     </xsd:element>
   </xsd:schema>
-  <xsd:schema xmlns:xsd="http://www.w3.org/2001/XMLSchema" xmlns:xs="http://www.w3.org/2001/XMLSchema" xmlns:dms="http://schemas.microsoft.com/office/2006/documentManagement/types" xmlns:pc="http://schemas.microsoft.com/office/infopath/2007/PartnerControls" targetNamespace="bd6af8c3-4392-483c-b19c-63ee1b41c023" elementFormDefault="qualified">
+  <xsd:schema xmlns:xsd="http://www.w3.org/2001/XMLSchema" xmlns:xs="http://www.w3.org/2001/XMLSchema" xmlns:dms="http://schemas.microsoft.com/office/2006/documentManagement/types" xmlns:pc="http://schemas.microsoft.com/office/infopath/2007/PartnerControls" targetNamespace="0df99a4d-8ddd-4853-add7-6f42548de635" elementFormDefault="qualified">
     <xsd:import namespace="http://schemas.microsoft.com/office/2006/documentManagement/types"/>
     <xsd:import namespace="http://schemas.microsoft.com/office/infopath/2007/PartnerControls"/>
-    <xsd:element name="j25543a5815d485da9a5e0773ad762e9" ma:index="8" ma:taxonomy="true" ma:internalName="j25543a5815d485da9a5e0773ad762e9" ma:taxonomyFieldName="GtProjectPhase" ma:displayName="Fase" ma:indexed="true" ma:readOnly="false" ma:fieldId="{325543a5-815d-485d-a9a5-e0773ad762e9}" ma:sspId="0567c473-25c5-4c9d-8e76-55ebe70fe799" ma:termSetId="abcfc9d9-a263-4abb-8234-be973c46258a" ma:anchorId="00000000-0000-0000-0000-000000000000" ma:open="false" ma:isKeyword="false">
+    <xsd:element name="GtProjectFinanceName" ma:index="5" nillable="true" ma:displayName="Prosjektnavn i økonomisystemet" ma:description="" ma:hidden="true" ma:internalName="GtProjectFinanceName" ma:readOnly="false">
+      <xsd:simpleType>
+        <xsd:restriction base="dms:Text"/>
+      </xsd:simpleType>
+    </xsd:element>
+    <xsd:element name="GtProjectNumber" ma:index="6" nillable="true" ma:displayName="Prosjektnummer" ma:description="" ma:hidden="true" ma:internalName="GtProjectNumber" ma:readOnly="false">
+      <xsd:simpleType>
+        <xsd:restriction base="dms:Text"/>
+      </xsd:simpleType>
+    </xsd:element>
+    <xsd:element name="GtArchiveReference" ma:index="7" nillable="true" ma:displayName="Sak-/arkivreferanse" ma:description="" ma:hidden="true" ma:internalName="GtArchiveReference" ma:readOnly="false">
+      <xsd:simpleType>
+        <xsd:restriction base="dms:Text"/>
+      </xsd:simpleType>
+    </xsd:element>
+    <xsd:element name="j275d73afd4d48babcc131526460d57b" ma:index="15" nillable="true" ma:taxonomy="true" ma:internalName="j275d73afd4d48babcc131526460d57b" ma:taxonomyFieldName="GtProjectServiceArea" ma:displayName="Tjenesteområde" ma:readOnly="false" ma:fieldId="{3275d73a-fd4d-48ba-bcc1-31526460d57b}" ma:taxonomyMulti="true" ma:sspId="ee7fd838-b7a9-433e-a72c-47b8500ab687" ma:termSetId="99af1a25-88c1-4781-a05c-8446928d3fdd" ma:anchorId="00000000-0000-0000-0000-000000000000" ma:open="false" ma:isKeyword="false">
       <xsd:complexType>
         <xsd:sequence>
           <xsd:element ref="pc:Terms" minOccurs="0" maxOccurs="1"/>
         </xsd:sequence>
       </xsd:complexType>
     </xsd:element>
-    <xsd:element name="TaxCatchAll" ma:index="9" nillable="true" ma:displayName="Taxonomy Catch All Column" ma:description="" ma:hidden="true" ma:list="{9aebae8b-e25b-4a51-93e2-974588718889}" ma:internalName="TaxCatchAll" ma:showField="CatchAllData" ma:web="bd6af8c3-4392-483c-b19c-63ee1b41c023">
+    <xsd:element name="j25543a5815d485da9a5e0773ad762e9" ma:index="16" nillable="true" ma:taxonomy="true" ma:internalName="j25543a5815d485da9a5e0773ad762e9" ma:taxonomyFieldName="GtProjectPhase" ma:displayName="Fase" ma:indexed="true" ma:fieldId="{325543a5-815d-485d-a9a5-e0773ad762e9}" ma:sspId="ee7fd838-b7a9-433e-a72c-47b8500ab687" ma:termSetId="abcfc9d9-a263-4abb-8234-be973c46258a" ma:anchorId="00000000-0000-0000-0000-000000000000" ma:open="false" ma:isKeyword="false">
+      <xsd:complexType>
+        <xsd:sequence>
+          <xsd:element ref="pc:Terms" minOccurs="0" maxOccurs="1"/>
+        </xsd:sequence>
+      </xsd:complexType>
+    </xsd:element>
+    <xsd:element name="ddb690447d2c486586ecb71413780409" ma:index="17" nillable="true" ma:taxonomy="true" ma:internalName="ddb690447d2c486586ecb71413780409" ma:taxonomyFieldName="GtProjectType" ma:displayName="Prosjekttype" ma:readOnly="false" ma:fieldId="{ddb69044-7d2c-4865-86ec-b71413780409}" ma:taxonomyMulti="true" ma:sspId="ee7fd838-b7a9-433e-a72c-47b8500ab687" ma:termSetId="3930cddb-fa4d-496f-b314-03ecabb91de1" ma:anchorId="00000000-0000-0000-0000-000000000000" ma:open="false" ma:isKeyword="false">
+      <xsd:complexType>
+        <xsd:sequence>
+          <xsd:element ref="pc:Terms" minOccurs="0" maxOccurs="1"/>
+        </xsd:sequence>
+      </xsd:complexType>
+    </xsd:element>
+  </xsd:schema>
+  <xsd:schema xmlns:xsd="http://www.w3.org/2001/XMLSchema" xmlns:xs="http://www.w3.org/2001/XMLSchema" xmlns:dms="http://schemas.microsoft.com/office/2006/documentManagement/types" xmlns:pc="http://schemas.microsoft.com/office/infopath/2007/PartnerControls" targetNamespace="1035ec43-ecc5-41ed-b823-4b902fff788d" elementFormDefault="qualified">
+    <xsd:import namespace="http://schemas.microsoft.com/office/2006/documentManagement/types"/>
+    <xsd:import namespace="http://schemas.microsoft.com/office/infopath/2007/PartnerControls"/>
+    <xsd:element name="TaxCatchAllLabel" ma:index="14" nillable="true" ma:displayName="Taxonomy Catch All Column1" ma:hidden="true" ma:list="{c1eb3cfa-aa5d-4fbe-a2ec-21699810daa1}" ma:internalName="TaxCatchAllLabel" ma:readOnly="true" ma:showField="CatchAllDataLabel" ma:web="0df99a4d-8ddd-4853-add7-6f42548de635">
       <xsd:complexType>
         <xsd:complexContent>
           <xsd:extension base="dms:MultiChoiceLookup">
@@ -4705,7 +4468,7 @@
         </xsd:complexContent>
       </xsd:complexType>
     </xsd:element>
-    <xsd:element name="TaxCatchAllLabel" ma:index="10" nillable="true" ma:displayName="Taxonomy Catch All Column1" ma:description="" ma:hidden="true" ma:list="{9aebae8b-e25b-4a51-93e2-974588718889}" ma:internalName="TaxCatchAllLabel" ma:readOnly="true" ma:showField="CatchAllDataLabel" ma:web="bd6af8c3-4392-483c-b19c-63ee1b41c023">
+    <xsd:element name="TaxCatchAll" ma:index="18" nillable="true" ma:displayName="Taxonomy Catch All Column" ma:hidden="true" ma:list="{c1eb3cfa-aa5d-4fbe-a2ec-21699810daa1}" ma:internalName="TaxCatchAll" ma:showField="CatchAllData" ma:web="0df99a4d-8ddd-4853-add7-6f42548de635">
       <xsd:complexType>
         <xsd:complexContent>
           <xsd:extension base="dms:MultiChoiceLookup">
@@ -4727,7 +4490,7 @@
         <xsd:element ref="dcterms:created" minOccurs="0" maxOccurs="1"/>
         <xsd:element ref="dc:identifier" minOccurs="0" maxOccurs="1"/>
         <xsd:element name="contentType" minOccurs="0" maxOccurs="1" type="xsd:string" ma:index="0" ma:displayName="Innholdstype"/>
-        <xsd:element ref="dc:title" minOccurs="0" maxOccurs="1" ma:index="4" ma:displayName="Tittel"/>
+        <xsd:element ref="dc:title" minOccurs="0" maxOccurs="1" ma:index="3" ma:displayName="Tittel"/>
         <xsd:element ref="dc:subject" minOccurs="0" maxOccurs="1"/>
         <xsd:element ref="dc:description" minOccurs="0" maxOccurs="1"/>
         <xsd:element name="keywords" minOccurs="0" maxOccurs="1" type="xsd:string"/>
@@ -4816,42 +4579,67 @@
 </ct:contentTypeSchema>
 </file>
 
+<file path=customXml/item2.xml><?xml version="1.0" encoding="utf-8"?>
+<p:properties xmlns:p="http://schemas.microsoft.com/office/2006/metadata/properties" xmlns:xsi="http://www.w3.org/2001/XMLSchema-instance" xmlns:pc="http://schemas.microsoft.com/office/infopath/2007/PartnerControls">
+  <documentManagement>
+    <TaxCatchAll xmlns="1035ec43-ecc5-41ed-b823-4b902fff788d">
+      <Value>4</Value>
+    </TaxCatchAll>
+    <j25543a5815d485da9a5e0773ad762e9 xmlns="0df99a4d-8ddd-4853-add7-6f42548de635">
+      <Terms xmlns="http://schemas.microsoft.com/office/infopath/2007/PartnerControls">
+        <TermInfo xmlns="http://schemas.microsoft.com/office/infopath/2007/PartnerControls">
+          <TermName xmlns="http://schemas.microsoft.com/office/infopath/2007/PartnerControls">Gjennomføre</TermName>
+          <TermId xmlns="http://schemas.microsoft.com/office/infopath/2007/PartnerControls">99d7765a-c786-4792-a1a1-866ef0f982b9</TermId>
+        </TermInfo>
+      </Terms>
+    </j25543a5815d485da9a5e0773ad762e9>
+    <GtProjectFinanceName xmlns="0df99a4d-8ddd-4853-add7-6f42548de635" xsi:nil="true"/>
+    <GtProjectNumber xmlns="0df99a4d-8ddd-4853-add7-6f42548de635" xsi:nil="true"/>
+    <ddb690447d2c486586ecb71413780409 xmlns="0df99a4d-8ddd-4853-add7-6f42548de635">
+      <Terms xmlns="http://schemas.microsoft.com/office/infopath/2007/PartnerControls"/>
+    </ddb690447d2c486586ecb71413780409>
+    <j275d73afd4d48babcc131526460d57b xmlns="0df99a4d-8ddd-4853-add7-6f42548de635">
+      <Terms xmlns="http://schemas.microsoft.com/office/infopath/2007/PartnerControls"/>
+    </j275d73afd4d48babcc131526460d57b>
+    <GtArchiveReference xmlns="0df99a4d-8ddd-4853-add7-6f42548de635" xsi:nil="true"/>
+  </documentManagement>
+</p:properties>
+</file>
+
+<file path=customXml/item3.xml><?xml version="1.0" encoding="utf-8"?>
+<?mso-contentType ?>
+<FormTemplates xmlns="http://schemas.microsoft.com/sharepoint/v3/contenttype/forms">
+  <Display>DocumentLibraryForm</Display>
+  <Edit>DocumentLibraryForm</Edit>
+  <New>DocumentLibraryForm</New>
+</FormTemplates>
+</file>
+
+<file path=customXml/item4.xml><?xml version="1.0" encoding="utf-8"?>
+<root>
+  <avd> {avdeling} </avd>
+  <mottaker/>
+  <adresse>{adresse}</adresse>
+  <postnummer>{postnummer} {sted}</postnummer>
+  <varref/>
+  <vardato>{dato}</vardato>
+  <kontaktperson>{navn}</kontaktperson>
+</root>
+</file>
+
 <file path=customXml/item5.xml><?xml version="1.0" encoding="utf-8"?>
 <b:Sources xmlns:b="http://schemas.openxmlformats.org/officeDocument/2006/bibliography" xmlns="http://schemas.openxmlformats.org/officeDocument/2006/bibliography" SelectedStyle="\APASixthEditionOfficeOnline.xsl" StyleName="APA" Version="6"/>
 </file>
 
 <file path=customXml/itemProps1.xml><?xml version="1.0" encoding="utf-8"?>
-<ds:datastoreItem xmlns:ds="http://schemas.openxmlformats.org/officeDocument/2006/customXml" ds:itemID="{442CCF4A-23BE-4572-A7F8-60755FA7183A}">
-  <ds:schemaRefs/>
-</ds:datastoreItem>
-</file>
-
-<file path=customXml/itemProps2.xml><?xml version="1.0" encoding="utf-8"?>
-<ds:datastoreItem xmlns:ds="http://schemas.openxmlformats.org/officeDocument/2006/customXml" ds:itemID="{0A4BEC69-3F89-49DF-BBC9-82D0E9FAAB74}">
-  <ds:schemaRefs>
-    <ds:schemaRef ds:uri="http://schemas.microsoft.com/sharepoint/v3/contenttype/forms"/>
-  </ds:schemaRefs>
-</ds:datastoreItem>
-</file>
-
-<file path=customXml/itemProps3.xml><?xml version="1.0" encoding="utf-8"?>
-<ds:datastoreItem xmlns:ds="http://schemas.openxmlformats.org/officeDocument/2006/customXml" ds:itemID="{651D5D7B-C71C-4A0F-9F20-A464A90BCC7C}">
-  <ds:schemaRefs>
-    <ds:schemaRef ds:uri="http://schemas.microsoft.com/office/2006/metadata/properties"/>
-    <ds:schemaRef ds:uri="http://schemas.microsoft.com/office/infopath/2007/PartnerControls"/>
-    <ds:schemaRef ds:uri="bd6af8c3-4392-483c-b19c-63ee1b41c023"/>
-  </ds:schemaRefs>
-</ds:datastoreItem>
-</file>
-
-<file path=customXml/itemProps4.xml><?xml version="1.0" encoding="utf-8"?>
-<ds:datastoreItem xmlns:ds="http://schemas.openxmlformats.org/officeDocument/2006/customXml" ds:itemID="{FFD36266-19C0-4F0A-A689-E30BF9F97E94}">
+<ds:datastoreItem xmlns:ds="http://schemas.openxmlformats.org/officeDocument/2006/customXml" ds:itemID="{4410A237-A60C-49FC-BA88-E7A0C1A6A251}">
   <ds:schemaRefs>
     <ds:schemaRef ds:uri="http://schemas.microsoft.com/office/2006/metadata/contentType"/>
     <ds:schemaRef ds:uri="http://schemas.microsoft.com/office/2006/metadata/properties/metaAttributes"/>
     <ds:schemaRef ds:uri="http://www.w3.org/2001/XMLSchema"/>
     <ds:schemaRef ds:uri="http://schemas.microsoft.com/office/2006/metadata/properties"/>
-    <ds:schemaRef ds:uri="bd6af8c3-4392-483c-b19c-63ee1b41c023"/>
+    <ds:schemaRef ds:uri="0df99a4d-8ddd-4853-add7-6f42548de635"/>
+    <ds:schemaRef ds:uri="1035ec43-ecc5-41ed-b823-4b902fff788d"/>
     <ds:schemaRef ds:uri="http://schemas.microsoft.com/office/2006/documentManagement/types"/>
     <ds:schemaRef ds:uri="http://schemas.microsoft.com/office/infopath/2007/PartnerControls"/>
     <ds:schemaRef ds:uri="http://schemas.openxmlformats.org/package/2006/metadata/core-properties"/>
@@ -4862,8 +4650,39 @@
 </ds:datastoreItem>
 </file>
 
+<file path=customXml/itemProps2.xml><?xml version="1.0" encoding="utf-8"?>
+<ds:datastoreItem xmlns:ds="http://schemas.openxmlformats.org/officeDocument/2006/customXml" ds:itemID="{651D5D7B-C71C-4A0F-9F20-A464A90BCC7C}">
+  <ds:schemaRefs>
+    <ds:schemaRef ds:uri="http://www.w3.org/XML/1998/namespace"/>
+    <ds:schemaRef ds:uri="http://schemas.microsoft.com/office/infopath/2007/PartnerControls"/>
+    <ds:schemaRef ds:uri="http://purl.org/dc/terms/"/>
+    <ds:schemaRef ds:uri="http://schemas.microsoft.com/office/2006/documentManagement/types"/>
+    <ds:schemaRef ds:uri="0df99a4d-8ddd-4853-add7-6f42548de635"/>
+    <ds:schemaRef ds:uri="http://purl.org/dc/elements/1.1/"/>
+    <ds:schemaRef ds:uri="http://schemas.openxmlformats.org/package/2006/metadata/core-properties"/>
+    <ds:schemaRef ds:uri="1035ec43-ecc5-41ed-b823-4b902fff788d"/>
+    <ds:schemaRef ds:uri="http://schemas.microsoft.com/office/2006/metadata/properties"/>
+    <ds:schemaRef ds:uri="http://purl.org/dc/dcmitype/"/>
+  </ds:schemaRefs>
+</ds:datastoreItem>
+</file>
+
+<file path=customXml/itemProps3.xml><?xml version="1.0" encoding="utf-8"?>
+<ds:datastoreItem xmlns:ds="http://schemas.openxmlformats.org/officeDocument/2006/customXml" ds:itemID="{0A4BEC69-3F89-49DF-BBC9-82D0E9FAAB74}">
+  <ds:schemaRefs>
+    <ds:schemaRef ds:uri="http://schemas.microsoft.com/sharepoint/v3/contenttype/forms"/>
+  </ds:schemaRefs>
+</ds:datastoreItem>
+</file>
+
+<file path=customXml/itemProps4.xml><?xml version="1.0" encoding="utf-8"?>
+<ds:datastoreItem xmlns:ds="http://schemas.openxmlformats.org/officeDocument/2006/customXml" ds:itemID="{442CCF4A-23BE-4572-A7F8-60755FA7183A}">
+  <ds:schemaRefs/>
+</ds:datastoreItem>
+</file>
+
 <file path=customXml/itemProps5.xml><?xml version="1.0" encoding="utf-8"?>
-<ds:datastoreItem xmlns:ds="http://schemas.openxmlformats.org/officeDocument/2006/customXml" ds:itemID="{A79F10C1-E8B2-4DFB-8692-808F03A44E72}">
+<ds:datastoreItem xmlns:ds="http://schemas.openxmlformats.org/officeDocument/2006/customXml" ds:itemID="{D42263BC-8C02-452D-9881-668B8BF8033D}">
   <ds:schemaRefs>
     <ds:schemaRef ds:uri="http://schemas.openxmlformats.org/officeDocument/2006/bibliography"/>
   </ds:schemaRefs>

</xml_diff>